<commit_message>
Added items in Midterm Notes.docx
</commit_message>
<xml_diff>
--- a/Midterm Notes.docx
+++ b/Midterm Notes.docx
@@ -1,6 +1,6 @@
 
 <file path=word/document.xml><?xml version="1.0" encoding="utf-8"?>
-<w:document xmlns:ve="http://schemas.openxmlformats.org/markup-compatibility/2006" xmlns:o="urn:schemas-microsoft-com:office:office" xmlns:r="http://schemas.openxmlformats.org/officeDocument/2006/relationships" xmlns:m="http://schemas.openxmlformats.org/officeDocument/2006/math" xmlns:v="urn:schemas-microsoft-com:vml" xmlns:wp="http://schemas.openxmlformats.org/drawingml/2006/wordprocessingDrawing" xmlns:w10="urn:schemas-microsoft-com:office:word" xmlns:w="http://schemas.openxmlformats.org/wordprocessingml/2006/main" xmlns:wne="http://schemas.microsoft.com/office/word/2006/wordml">
+<w:document xmlns:wpc="http://schemas.microsoft.com/office/word/2010/wordprocessingCanvas" xmlns:mc="http://schemas.openxmlformats.org/markup-compatibility/2006" xmlns:o="urn:schemas-microsoft-com:office:office" xmlns:r="http://schemas.openxmlformats.org/officeDocument/2006/relationships" xmlns:m="http://schemas.openxmlformats.org/officeDocument/2006/math" xmlns:v="urn:schemas-microsoft-com:vml" xmlns:wp14="http://schemas.microsoft.com/office/word/2010/wordprocessingDrawing" xmlns:wp="http://schemas.openxmlformats.org/drawingml/2006/wordprocessingDrawing" xmlns:w10="urn:schemas-microsoft-com:office:word" xmlns:w="http://schemas.openxmlformats.org/wordprocessingml/2006/main" xmlns:w14="http://schemas.microsoft.com/office/word/2010/wordml" xmlns:w15="http://schemas.microsoft.com/office/word/2012/wordml" xmlns:wpg="http://schemas.microsoft.com/office/word/2010/wordprocessingGroup" xmlns:wpi="http://schemas.microsoft.com/office/word/2010/wordprocessingInk" xmlns:wne="http://schemas.microsoft.com/office/word/2006/wordml" xmlns:wps="http://schemas.microsoft.com/office/word/2010/wordprocessingShape" mc:Ignorable="w14 w15 wp14">
   <w:body>
     <w:p>
       <w:pPr>
@@ -189,23 +189,7 @@
           <w:rFonts w:ascii="Century Gothic" w:hAnsi="Century Gothic"/>
           <w:sz w:val="20"/>
         </w:rPr>
-        <w:t>&lt;</w:t>
-      </w:r>
-      <w:proofErr w:type="spellStart"/>
-      <w:r>
-        <w:rPr>
-          <w:rFonts w:ascii="Century Gothic" w:hAnsi="Century Gothic"/>
-          <w:sz w:val="20"/>
-        </w:rPr>
-        <w:t>br</w:t>
-      </w:r>
-      <w:proofErr w:type="spellEnd"/>
-      <w:r>
-        <w:rPr>
-          <w:rFonts w:ascii="Century Gothic" w:hAnsi="Century Gothic"/>
-          <w:sz w:val="20"/>
-        </w:rPr>
-        <w:t>&gt;</w:t>
+        <w:t>&lt;br&gt;</w:t>
       </w:r>
     </w:p>
     <w:p>
@@ -573,7 +557,67 @@
           <w:rFonts w:ascii="Century Gothic" w:hAnsi="Century Gothic"/>
           <w:sz w:val="20"/>
         </w:rPr>
-        <w:t>XHTML - Extensible Hypertext Markup Language</w:t>
+        <w:t xml:space="preserve">XHTML </w:t>
+      </w:r>
+    </w:p>
+    <w:p>
+      <w:pPr>
+        <w:pStyle w:val="ListParagraph"/>
+        <w:numPr>
+          <w:ilvl w:val="0"/>
+          <w:numId w:val="15"/>
+        </w:numPr>
+        <w:rPr>
+          <w:rFonts w:ascii="Century Gothic" w:hAnsi="Century Gothic"/>
+          <w:sz w:val="20"/>
+        </w:rPr>
+      </w:pPr>
+      <w:r>
+        <w:rPr>
+          <w:rFonts w:ascii="Century Gothic" w:hAnsi="Century Gothic"/>
+          <w:sz w:val="20"/>
+        </w:rPr>
+        <w:t>Extensible Hypertext Markup Language</w:t>
+      </w:r>
+    </w:p>
+    <w:p>
+      <w:pPr>
+        <w:pStyle w:val="ListParagraph"/>
+        <w:numPr>
+          <w:ilvl w:val="0"/>
+          <w:numId w:val="15"/>
+        </w:numPr>
+        <w:rPr>
+          <w:rFonts w:ascii="Century Gothic" w:hAnsi="Century Gothic"/>
+          <w:sz w:val="20"/>
+        </w:rPr>
+      </w:pPr>
+      <w:r>
+        <w:rPr>
+          <w:rFonts w:ascii="Century Gothic" w:hAnsi="Century Gothic"/>
+          <w:sz w:val="20"/>
+        </w:rPr>
+        <w:t>Reformulation of HTML</w:t>
+      </w:r>
+    </w:p>
+    <w:p>
+      <w:pPr>
+        <w:pStyle w:val="ListParagraph"/>
+        <w:numPr>
+          <w:ilvl w:val="0"/>
+          <w:numId w:val="15"/>
+        </w:numPr>
+        <w:rPr>
+          <w:rFonts w:ascii="Century Gothic" w:hAnsi="Century Gothic"/>
+          <w:sz w:val="20"/>
+        </w:rPr>
+      </w:pPr>
+      <w:r>
+        <w:rPr>
+          <w:rFonts w:ascii="Century Gothic" w:hAnsi="Century Gothic"/>
+          <w:sz w:val="20"/>
+        </w:rPr>
+        <w:t>After the development of HTML 4.01, W3C decided to stop evolving HTML and created XHTML instead</w:t>
       </w:r>
     </w:p>
     <w:p>
@@ -628,6 +672,26 @@
           <w:rFonts w:ascii="Century Gothic" w:hAnsi="Century Gothic"/>
           <w:sz w:val="20"/>
         </w:rPr>
+        <w:t>For data interchange</w:t>
+      </w:r>
+    </w:p>
+    <w:p>
+      <w:pPr>
+        <w:pStyle w:val="ListParagraph"/>
+        <w:numPr>
+          <w:ilvl w:val="0"/>
+          <w:numId w:val="7"/>
+        </w:numPr>
+        <w:rPr>
+          <w:rFonts w:ascii="Century Gothic" w:hAnsi="Century Gothic"/>
+          <w:sz w:val="20"/>
+        </w:rPr>
+      </w:pPr>
+      <w:r>
+        <w:rPr>
+          <w:rFonts w:ascii="Century Gothic" w:hAnsi="Century Gothic"/>
+          <w:sz w:val="20"/>
+        </w:rPr>
         <w:t xml:space="preserve">Rule are very strict </w:t>
       </w:r>
     </w:p>
@@ -729,39 +793,7 @@
           <w:sz w:val="20"/>
         </w:rPr>
         <w:tab/>
-        <w:t>&lt;</w:t>
-      </w:r>
-      <w:proofErr w:type="spellStart"/>
-      <w:r>
-        <w:rPr>
-          <w:rFonts w:ascii="Century Gothic" w:hAnsi="Century Gothic"/>
-          <w:sz w:val="20"/>
-        </w:rPr>
-        <w:t>idno</w:t>
-      </w:r>
-      <w:proofErr w:type="spellEnd"/>
-      <w:r>
-        <w:rPr>
-          <w:rFonts w:ascii="Century Gothic" w:hAnsi="Century Gothic"/>
-          <w:sz w:val="20"/>
-        </w:rPr>
-        <w:t>&gt;2150000&lt;/</w:t>
-      </w:r>
-      <w:proofErr w:type="spellStart"/>
-      <w:r>
-        <w:rPr>
-          <w:rFonts w:ascii="Century Gothic" w:hAnsi="Century Gothic"/>
-          <w:sz w:val="20"/>
-        </w:rPr>
-        <w:t>idno</w:t>
-      </w:r>
-      <w:proofErr w:type="spellEnd"/>
-      <w:r>
-        <w:rPr>
-          <w:rFonts w:ascii="Century Gothic" w:hAnsi="Century Gothic"/>
-          <w:sz w:val="20"/>
-        </w:rPr>
-        <w:t>&gt;</w:t>
+        <w:t>&lt;idno&gt;2150000&lt;/idno&gt;</w:t>
       </w:r>
     </w:p>
     <w:p>
@@ -781,8 +813,287 @@
           <w:rFonts w:ascii="Century Gothic" w:hAnsi="Century Gothic"/>
           <w:sz w:val="20"/>
         </w:rPr>
+        <w:lastRenderedPageBreak/>
         <w:t>&lt;/student&gt;</w:t>
       </w:r>
+    </w:p>
+    <w:p>
+      <w:pPr>
+        <w:rPr>
+          <w:rFonts w:ascii="Century Gothic" w:hAnsi="Century Gothic"/>
+          <w:sz w:val="20"/>
+        </w:rPr>
+      </w:pPr>
+      <w:r>
+        <w:rPr>
+          <w:rFonts w:ascii="Century Gothic" w:hAnsi="Century Gothic"/>
+          <w:sz w:val="20"/>
+        </w:rPr>
+        <w:t>HTML 4.01</w:t>
+      </w:r>
+    </w:p>
+    <w:p>
+      <w:pPr>
+        <w:pStyle w:val="ListParagraph"/>
+        <w:numPr>
+          <w:ilvl w:val="0"/>
+          <w:numId w:val="19"/>
+        </w:numPr>
+        <w:rPr>
+          <w:rFonts w:ascii="Century Gothic" w:hAnsi="Century Gothic"/>
+          <w:sz w:val="20"/>
+        </w:rPr>
+      </w:pPr>
+      <w:r>
+        <w:rPr>
+          <w:rFonts w:ascii="Century Gothic" w:hAnsi="Century Gothic"/>
+          <w:sz w:val="20"/>
+        </w:rPr>
+        <w:t xml:space="preserve">Had </w:t>
+      </w:r>
+      <w:r>
+        <w:rPr>
+          <w:rFonts w:ascii="Century Gothic" w:hAnsi="Century Gothic"/>
+          <w:sz w:val="20"/>
+        </w:rPr>
+        <w:t>3 flavors</w:t>
+      </w:r>
+    </w:p>
+    <w:p>
+      <w:pPr>
+        <w:pStyle w:val="ListParagraph"/>
+        <w:numPr>
+          <w:ilvl w:val="0"/>
+          <w:numId w:val="19"/>
+        </w:numPr>
+        <w:rPr>
+          <w:rFonts w:ascii="Century Gothic" w:hAnsi="Century Gothic"/>
+          <w:sz w:val="20"/>
+        </w:rPr>
+      </w:pPr>
+      <w:r>
+        <w:rPr>
+          <w:rFonts w:ascii="Century Gothic" w:hAnsi="Century Gothic"/>
+          <w:sz w:val="20"/>
+        </w:rPr>
+        <w:t>Transitional – with deprecated elements</w:t>
+      </w:r>
+    </w:p>
+    <w:p>
+      <w:pPr>
+        <w:pStyle w:val="ListParagraph"/>
+        <w:numPr>
+          <w:ilvl w:val="0"/>
+          <w:numId w:val="19"/>
+        </w:numPr>
+        <w:rPr>
+          <w:rFonts w:ascii="Century Gothic" w:hAnsi="Century Gothic"/>
+          <w:sz w:val="20"/>
+        </w:rPr>
+      </w:pPr>
+      <w:r>
+        <w:rPr>
+          <w:rFonts w:ascii="Century Gothic" w:hAnsi="Century Gothic"/>
+          <w:sz w:val="20"/>
+        </w:rPr>
+        <w:t>Strict – no deprecated elements</w:t>
+      </w:r>
+    </w:p>
+    <w:p>
+      <w:pPr>
+        <w:pStyle w:val="ListParagraph"/>
+        <w:numPr>
+          <w:ilvl w:val="0"/>
+          <w:numId w:val="19"/>
+        </w:numPr>
+        <w:rPr>
+          <w:rFonts w:ascii="Century Gothic" w:hAnsi="Century Gothic"/>
+          <w:sz w:val="20"/>
+        </w:rPr>
+      </w:pPr>
+      <w:r>
+        <w:rPr>
+          <w:rFonts w:ascii="Century Gothic" w:hAnsi="Century Gothic"/>
+          <w:sz w:val="20"/>
+        </w:rPr>
+        <w:t>FrameSet</w:t>
+      </w:r>
+    </w:p>
+    <w:p>
+      <w:pPr>
+        <w:rPr>
+          <w:rFonts w:ascii="Century Gothic" w:hAnsi="Century Gothic"/>
+          <w:sz w:val="20"/>
+        </w:rPr>
+      </w:pPr>
+      <w:r>
+        <w:rPr>
+          <w:rFonts w:ascii="Century Gothic" w:hAnsi="Century Gothic"/>
+          <w:sz w:val="20"/>
+        </w:rPr>
+        <w:t>HTML 5</w:t>
+      </w:r>
+    </w:p>
+    <w:p>
+      <w:pPr>
+        <w:pStyle w:val="ListParagraph"/>
+        <w:numPr>
+          <w:ilvl w:val="0"/>
+          <w:numId w:val="21"/>
+        </w:numPr>
+        <w:rPr>
+          <w:rFonts w:ascii="Century Gothic" w:hAnsi="Century Gothic"/>
+          <w:sz w:val="20"/>
+        </w:rPr>
+      </w:pPr>
+      <w:r>
+        <w:rPr>
+          <w:rFonts w:ascii="Century Gothic" w:hAnsi="Century Gothic"/>
+          <w:sz w:val="20"/>
+        </w:rPr>
+        <w:t>Developed by WHATWG consisting of Ian Hickson, Apple, and Mozilla</w:t>
+      </w:r>
+    </w:p>
+    <w:p>
+      <w:pPr>
+        <w:pStyle w:val="ListParagraph"/>
+        <w:numPr>
+          <w:ilvl w:val="0"/>
+          <w:numId w:val="20"/>
+        </w:numPr>
+        <w:rPr>
+          <w:rFonts w:ascii="Century Gothic" w:hAnsi="Century Gothic"/>
+          <w:sz w:val="20"/>
+        </w:rPr>
+      </w:pPr>
+      <w:r>
+        <w:rPr>
+          <w:rFonts w:ascii="Century Gothic" w:hAnsi="Century Gothic"/>
+          <w:sz w:val="20"/>
+        </w:rPr>
+        <w:t>Created when XHTML was not working</w:t>
+      </w:r>
+    </w:p>
+    <w:p>
+      <w:pPr>
+        <w:pStyle w:val="ListParagraph"/>
+        <w:numPr>
+          <w:ilvl w:val="0"/>
+          <w:numId w:val="20"/>
+        </w:numPr>
+        <w:rPr>
+          <w:rFonts w:ascii="Century Gothic" w:hAnsi="Century Gothic"/>
+          <w:sz w:val="20"/>
+        </w:rPr>
+      </w:pPr>
+      <w:r>
+        <w:rPr>
+          <w:rFonts w:ascii="Century Gothic" w:hAnsi="Century Gothic"/>
+          <w:sz w:val="20"/>
+        </w:rPr>
+        <w:t>Standardized in 2014</w:t>
+      </w:r>
+    </w:p>
+    <w:p>
+      <w:pPr>
+        <w:rPr>
+          <w:rFonts w:ascii="Century Gothic" w:hAnsi="Century Gothic"/>
+          <w:sz w:val="20"/>
+        </w:rPr>
+      </w:pPr>
+      <w:r>
+        <w:rPr>
+          <w:rFonts w:ascii="Century Gothic" w:hAnsi="Century Gothic"/>
+          <w:sz w:val="20"/>
+        </w:rPr>
+        <w:t>&lt;!DOCTYPE html&gt;</w:t>
+      </w:r>
+    </w:p>
+    <w:p>
+      <w:pPr>
+        <w:pStyle w:val="ListParagraph"/>
+        <w:numPr>
+          <w:ilvl w:val="0"/>
+          <w:numId w:val="22"/>
+        </w:numPr>
+        <w:rPr>
+          <w:rFonts w:ascii="Century Gothic" w:hAnsi="Century Gothic"/>
+          <w:sz w:val="20"/>
+        </w:rPr>
+      </w:pPr>
+      <w:r>
+        <w:rPr>
+          <w:rFonts w:ascii="Century Gothic" w:hAnsi="Century Gothic"/>
+          <w:sz w:val="20"/>
+        </w:rPr>
+        <w:t>To render webpage using standards</w:t>
+      </w:r>
+    </w:p>
+    <w:p>
+      <w:pPr>
+        <w:pStyle w:val="ListParagraph"/>
+        <w:numPr>
+          <w:ilvl w:val="0"/>
+          <w:numId w:val="22"/>
+        </w:numPr>
+        <w:rPr>
+          <w:rFonts w:ascii="Century Gothic" w:hAnsi="Century Gothic"/>
+          <w:sz w:val="20"/>
+        </w:rPr>
+      </w:pPr>
+      <w:r>
+        <w:rPr>
+          <w:rFonts w:ascii="Century Gothic" w:hAnsi="Century Gothic"/>
+          <w:sz w:val="20"/>
+        </w:rPr>
+        <w:t>Rendering a webpage using standards will make the presentation of the webpage consistent throughout different browsers</w:t>
+      </w:r>
+    </w:p>
+    <w:p>
+      <w:pPr>
+        <w:pStyle w:val="ListParagraph"/>
+        <w:numPr>
+          <w:ilvl w:val="0"/>
+          <w:numId w:val="22"/>
+        </w:numPr>
+        <w:rPr>
+          <w:rFonts w:ascii="Century Gothic" w:hAnsi="Century Gothic"/>
+          <w:sz w:val="20"/>
+        </w:rPr>
+      </w:pPr>
+      <w:r>
+        <w:rPr>
+          <w:rFonts w:ascii="Century Gothic" w:hAnsi="Century Gothic"/>
+          <w:sz w:val="20"/>
+        </w:rPr>
+        <w:t>When not indicated in the HTML document, the webpage will be rendered using quirks and the presentation might differ from one browser to another</w:t>
+      </w:r>
+      <w:bookmarkStart w:id="0" w:name="_GoBack"/>
+      <w:bookmarkEnd w:id="0"/>
+      <w:r>
+        <w:rPr>
+          <w:rFonts w:ascii="Century Gothic" w:hAnsi="Century Gothic"/>
+          <w:sz w:val="20"/>
+        </w:rPr>
+        <w:t xml:space="preserve"> </w:t>
+      </w:r>
+    </w:p>
+    <w:p>
+      <w:pPr>
+        <w:ind w:left="360"/>
+        <w:rPr>
+          <w:rFonts w:ascii="Century Gothic" w:hAnsi="Century Gothic"/>
+          <w:sz w:val="20"/>
+        </w:rPr>
+      </w:pPr>
+    </w:p>
+    <w:p>
+      <w:pPr>
+        <w:rPr>
+          <w:rFonts w:ascii="Century Gothic" w:hAnsi="Century Gothic"/>
+          <w:sz w:val="20"/>
+        </w:rPr>
+      </w:pPr>
     </w:p>
     <w:p>
       <w:pPr>
@@ -811,8 +1122,121 @@
 </file>
 
 <file path=word/numbering.xml><?xml version="1.0" encoding="utf-8"?>
-<w:numbering xmlns:ve="http://schemas.openxmlformats.org/markup-compatibility/2006" xmlns:o="urn:schemas-microsoft-com:office:office" xmlns:r="http://schemas.openxmlformats.org/officeDocument/2006/relationships" xmlns:m="http://schemas.openxmlformats.org/officeDocument/2006/math" xmlns:v="urn:schemas-microsoft-com:vml" xmlns:wp="http://schemas.openxmlformats.org/drawingml/2006/wordprocessingDrawing" xmlns:w10="urn:schemas-microsoft-com:office:word" xmlns:w="http://schemas.openxmlformats.org/wordprocessingml/2006/main" xmlns:wne="http://schemas.microsoft.com/office/word/2006/wordml">
-  <w:abstractNum w:abstractNumId="0">
+<w:numbering xmlns:wpc="http://schemas.microsoft.com/office/word/2010/wordprocessingCanvas" xmlns:mc="http://schemas.openxmlformats.org/markup-compatibility/2006" xmlns:o="urn:schemas-microsoft-com:office:office" xmlns:r="http://schemas.openxmlformats.org/officeDocument/2006/relationships" xmlns:m="http://schemas.openxmlformats.org/officeDocument/2006/math" xmlns:v="urn:schemas-microsoft-com:vml" xmlns:wp14="http://schemas.microsoft.com/office/word/2010/wordprocessingDrawing" xmlns:wp="http://schemas.openxmlformats.org/drawingml/2006/wordprocessingDrawing" xmlns:w10="urn:schemas-microsoft-com:office:word" xmlns:w="http://schemas.openxmlformats.org/wordprocessingml/2006/main" xmlns:w14="http://schemas.microsoft.com/office/word/2010/wordml" xmlns:w15="http://schemas.microsoft.com/office/word/2012/wordml" xmlns:wpg="http://schemas.microsoft.com/office/word/2010/wordprocessingGroup" xmlns:wpi="http://schemas.microsoft.com/office/word/2010/wordprocessingInk" xmlns:wne="http://schemas.microsoft.com/office/word/2006/wordml" xmlns:wps="http://schemas.microsoft.com/office/word/2010/wordprocessingShape" mc:Ignorable="w14 w15 wp14">
+  <w:abstractNum w:abstractNumId="0" w15:restartNumberingAfterBreak="0">
+    <w:nsid w:val="07A90E80"/>
+    <w:multiLevelType w:val="hybridMultilevel"/>
+    <w:tmpl w:val="F4A60A76"/>
+    <w:lvl w:ilvl="0" w:tplc="3409000B">
+      <w:start w:val="1"/>
+      <w:numFmt w:val="bullet"/>
+      <w:lvlText w:val=""/>
+      <w:lvlJc w:val="left"/>
+      <w:pPr>
+        <w:ind w:left="1440" w:hanging="360"/>
+      </w:pPr>
+      <w:rPr>
+        <w:rFonts w:ascii="Wingdings" w:hAnsi="Wingdings" w:hint="default"/>
+      </w:rPr>
+    </w:lvl>
+    <w:lvl w:ilvl="1" w:tplc="34090003" w:tentative="1">
+      <w:start w:val="1"/>
+      <w:numFmt w:val="bullet"/>
+      <w:lvlText w:val="o"/>
+      <w:lvlJc w:val="left"/>
+      <w:pPr>
+        <w:ind w:left="2160" w:hanging="360"/>
+      </w:pPr>
+      <w:rPr>
+        <w:rFonts w:ascii="Courier New" w:hAnsi="Courier New" w:cs="Courier New" w:hint="default"/>
+      </w:rPr>
+    </w:lvl>
+    <w:lvl w:ilvl="2" w:tplc="34090005" w:tentative="1">
+      <w:start w:val="1"/>
+      <w:numFmt w:val="bullet"/>
+      <w:lvlText w:val=""/>
+      <w:lvlJc w:val="left"/>
+      <w:pPr>
+        <w:ind w:left="2880" w:hanging="360"/>
+      </w:pPr>
+      <w:rPr>
+        <w:rFonts w:ascii="Wingdings" w:hAnsi="Wingdings" w:hint="default"/>
+      </w:rPr>
+    </w:lvl>
+    <w:lvl w:ilvl="3" w:tplc="34090001" w:tentative="1">
+      <w:start w:val="1"/>
+      <w:numFmt w:val="bullet"/>
+      <w:lvlText w:val=""/>
+      <w:lvlJc w:val="left"/>
+      <w:pPr>
+        <w:ind w:left="3600" w:hanging="360"/>
+      </w:pPr>
+      <w:rPr>
+        <w:rFonts w:ascii="Symbol" w:hAnsi="Symbol" w:hint="default"/>
+      </w:rPr>
+    </w:lvl>
+    <w:lvl w:ilvl="4" w:tplc="34090003" w:tentative="1">
+      <w:start w:val="1"/>
+      <w:numFmt w:val="bullet"/>
+      <w:lvlText w:val="o"/>
+      <w:lvlJc w:val="left"/>
+      <w:pPr>
+        <w:ind w:left="4320" w:hanging="360"/>
+      </w:pPr>
+      <w:rPr>
+        <w:rFonts w:ascii="Courier New" w:hAnsi="Courier New" w:cs="Courier New" w:hint="default"/>
+      </w:rPr>
+    </w:lvl>
+    <w:lvl w:ilvl="5" w:tplc="34090005" w:tentative="1">
+      <w:start w:val="1"/>
+      <w:numFmt w:val="bullet"/>
+      <w:lvlText w:val=""/>
+      <w:lvlJc w:val="left"/>
+      <w:pPr>
+        <w:ind w:left="5040" w:hanging="360"/>
+      </w:pPr>
+      <w:rPr>
+        <w:rFonts w:ascii="Wingdings" w:hAnsi="Wingdings" w:hint="default"/>
+      </w:rPr>
+    </w:lvl>
+    <w:lvl w:ilvl="6" w:tplc="34090001" w:tentative="1">
+      <w:start w:val="1"/>
+      <w:numFmt w:val="bullet"/>
+      <w:lvlText w:val=""/>
+      <w:lvlJc w:val="left"/>
+      <w:pPr>
+        <w:ind w:left="5760" w:hanging="360"/>
+      </w:pPr>
+      <w:rPr>
+        <w:rFonts w:ascii="Symbol" w:hAnsi="Symbol" w:hint="default"/>
+      </w:rPr>
+    </w:lvl>
+    <w:lvl w:ilvl="7" w:tplc="34090003" w:tentative="1">
+      <w:start w:val="1"/>
+      <w:numFmt w:val="bullet"/>
+      <w:lvlText w:val="o"/>
+      <w:lvlJc w:val="left"/>
+      <w:pPr>
+        <w:ind w:left="6480" w:hanging="360"/>
+      </w:pPr>
+      <w:rPr>
+        <w:rFonts w:ascii="Courier New" w:hAnsi="Courier New" w:cs="Courier New" w:hint="default"/>
+      </w:rPr>
+    </w:lvl>
+    <w:lvl w:ilvl="8" w:tplc="34090005" w:tentative="1">
+      <w:start w:val="1"/>
+      <w:numFmt w:val="bullet"/>
+      <w:lvlText w:val=""/>
+      <w:lvlJc w:val="left"/>
+      <w:pPr>
+        <w:ind w:left="7200" w:hanging="360"/>
+      </w:pPr>
+      <w:rPr>
+        <w:rFonts w:ascii="Wingdings" w:hAnsi="Wingdings" w:hint="default"/>
+      </w:rPr>
+    </w:lvl>
+  </w:abstractNum>
+  <w:abstractNum w:abstractNumId="1" w15:restartNumberingAfterBreak="0">
     <w:nsid w:val="12E21EC3"/>
     <w:multiLevelType w:val="hybridMultilevel"/>
     <w:tmpl w:val="864ED2E0"/>
@@ -925,7 +1349,7 @@
       </w:rPr>
     </w:lvl>
   </w:abstractNum>
-  <w:abstractNum w:abstractNumId="1">
+  <w:abstractNum w:abstractNumId="2" w15:restartNumberingAfterBreak="0">
     <w:nsid w:val="15AA5040"/>
     <w:multiLevelType w:val="hybridMultilevel"/>
     <w:tmpl w:val="D0B8B9DA"/>
@@ -1038,7 +1462,7 @@
       </w:rPr>
     </w:lvl>
   </w:abstractNum>
-  <w:abstractNum w:abstractNumId="2">
+  <w:abstractNum w:abstractNumId="3" w15:restartNumberingAfterBreak="0">
     <w:nsid w:val="2059276D"/>
     <w:multiLevelType w:val="hybridMultilevel"/>
     <w:tmpl w:val="93D0F7D8"/>
@@ -1151,7 +1575,120 @@
       </w:rPr>
     </w:lvl>
   </w:abstractNum>
-  <w:abstractNum w:abstractNumId="3">
+  <w:abstractNum w:abstractNumId="4" w15:restartNumberingAfterBreak="0">
+    <w:nsid w:val="290600B4"/>
+    <w:multiLevelType w:val="hybridMultilevel"/>
+    <w:tmpl w:val="3C7CCEE2"/>
+    <w:lvl w:ilvl="0" w:tplc="34090001">
+      <w:start w:val="1"/>
+      <w:numFmt w:val="bullet"/>
+      <w:lvlText w:val=""/>
+      <w:lvlJc w:val="left"/>
+      <w:pPr>
+        <w:ind w:left="720" w:hanging="360"/>
+      </w:pPr>
+      <w:rPr>
+        <w:rFonts w:ascii="Symbol" w:hAnsi="Symbol" w:hint="default"/>
+      </w:rPr>
+    </w:lvl>
+    <w:lvl w:ilvl="1" w:tplc="34090003" w:tentative="1">
+      <w:start w:val="1"/>
+      <w:numFmt w:val="bullet"/>
+      <w:lvlText w:val="o"/>
+      <w:lvlJc w:val="left"/>
+      <w:pPr>
+        <w:ind w:left="1440" w:hanging="360"/>
+      </w:pPr>
+      <w:rPr>
+        <w:rFonts w:ascii="Courier New" w:hAnsi="Courier New" w:cs="Courier New" w:hint="default"/>
+      </w:rPr>
+    </w:lvl>
+    <w:lvl w:ilvl="2" w:tplc="34090005" w:tentative="1">
+      <w:start w:val="1"/>
+      <w:numFmt w:val="bullet"/>
+      <w:lvlText w:val=""/>
+      <w:lvlJc w:val="left"/>
+      <w:pPr>
+        <w:ind w:left="2160" w:hanging="360"/>
+      </w:pPr>
+      <w:rPr>
+        <w:rFonts w:ascii="Wingdings" w:hAnsi="Wingdings" w:hint="default"/>
+      </w:rPr>
+    </w:lvl>
+    <w:lvl w:ilvl="3" w:tplc="34090001" w:tentative="1">
+      <w:start w:val="1"/>
+      <w:numFmt w:val="bullet"/>
+      <w:lvlText w:val=""/>
+      <w:lvlJc w:val="left"/>
+      <w:pPr>
+        <w:ind w:left="2880" w:hanging="360"/>
+      </w:pPr>
+      <w:rPr>
+        <w:rFonts w:ascii="Symbol" w:hAnsi="Symbol" w:hint="default"/>
+      </w:rPr>
+    </w:lvl>
+    <w:lvl w:ilvl="4" w:tplc="34090003" w:tentative="1">
+      <w:start w:val="1"/>
+      <w:numFmt w:val="bullet"/>
+      <w:lvlText w:val="o"/>
+      <w:lvlJc w:val="left"/>
+      <w:pPr>
+        <w:ind w:left="3600" w:hanging="360"/>
+      </w:pPr>
+      <w:rPr>
+        <w:rFonts w:ascii="Courier New" w:hAnsi="Courier New" w:cs="Courier New" w:hint="default"/>
+      </w:rPr>
+    </w:lvl>
+    <w:lvl w:ilvl="5" w:tplc="34090005" w:tentative="1">
+      <w:start w:val="1"/>
+      <w:numFmt w:val="bullet"/>
+      <w:lvlText w:val=""/>
+      <w:lvlJc w:val="left"/>
+      <w:pPr>
+        <w:ind w:left="4320" w:hanging="360"/>
+      </w:pPr>
+      <w:rPr>
+        <w:rFonts w:ascii="Wingdings" w:hAnsi="Wingdings" w:hint="default"/>
+      </w:rPr>
+    </w:lvl>
+    <w:lvl w:ilvl="6" w:tplc="34090001" w:tentative="1">
+      <w:start w:val="1"/>
+      <w:numFmt w:val="bullet"/>
+      <w:lvlText w:val=""/>
+      <w:lvlJc w:val="left"/>
+      <w:pPr>
+        <w:ind w:left="5040" w:hanging="360"/>
+      </w:pPr>
+      <w:rPr>
+        <w:rFonts w:ascii="Symbol" w:hAnsi="Symbol" w:hint="default"/>
+      </w:rPr>
+    </w:lvl>
+    <w:lvl w:ilvl="7" w:tplc="34090003" w:tentative="1">
+      <w:start w:val="1"/>
+      <w:numFmt w:val="bullet"/>
+      <w:lvlText w:val="o"/>
+      <w:lvlJc w:val="left"/>
+      <w:pPr>
+        <w:ind w:left="5760" w:hanging="360"/>
+      </w:pPr>
+      <w:rPr>
+        <w:rFonts w:ascii="Courier New" w:hAnsi="Courier New" w:cs="Courier New" w:hint="default"/>
+      </w:rPr>
+    </w:lvl>
+    <w:lvl w:ilvl="8" w:tplc="34090005" w:tentative="1">
+      <w:start w:val="1"/>
+      <w:numFmt w:val="bullet"/>
+      <w:lvlText w:val=""/>
+      <w:lvlJc w:val="left"/>
+      <w:pPr>
+        <w:ind w:left="6480" w:hanging="360"/>
+      </w:pPr>
+      <w:rPr>
+        <w:rFonts w:ascii="Wingdings" w:hAnsi="Wingdings" w:hint="default"/>
+      </w:rPr>
+    </w:lvl>
+  </w:abstractNum>
+  <w:abstractNum w:abstractNumId="5" w15:restartNumberingAfterBreak="0">
     <w:nsid w:val="2D4B4E36"/>
     <w:multiLevelType w:val="hybridMultilevel"/>
     <w:tmpl w:val="50589CAA"/>
@@ -1264,7 +1801,120 @@
       </w:rPr>
     </w:lvl>
   </w:abstractNum>
-  <w:abstractNum w:abstractNumId="4">
+  <w:abstractNum w:abstractNumId="6" w15:restartNumberingAfterBreak="0">
+    <w:nsid w:val="2F1C080F"/>
+    <w:multiLevelType w:val="hybridMultilevel"/>
+    <w:tmpl w:val="A24A94DA"/>
+    <w:lvl w:ilvl="0" w:tplc="3409000B">
+      <w:start w:val="1"/>
+      <w:numFmt w:val="bullet"/>
+      <w:lvlText w:val=""/>
+      <w:lvlJc w:val="left"/>
+      <w:pPr>
+        <w:ind w:left="1440" w:hanging="360"/>
+      </w:pPr>
+      <w:rPr>
+        <w:rFonts w:ascii="Wingdings" w:hAnsi="Wingdings" w:hint="default"/>
+      </w:rPr>
+    </w:lvl>
+    <w:lvl w:ilvl="1" w:tplc="34090003" w:tentative="1">
+      <w:start w:val="1"/>
+      <w:numFmt w:val="bullet"/>
+      <w:lvlText w:val="o"/>
+      <w:lvlJc w:val="left"/>
+      <w:pPr>
+        <w:ind w:left="2160" w:hanging="360"/>
+      </w:pPr>
+      <w:rPr>
+        <w:rFonts w:ascii="Courier New" w:hAnsi="Courier New" w:cs="Courier New" w:hint="default"/>
+      </w:rPr>
+    </w:lvl>
+    <w:lvl w:ilvl="2" w:tplc="34090005" w:tentative="1">
+      <w:start w:val="1"/>
+      <w:numFmt w:val="bullet"/>
+      <w:lvlText w:val=""/>
+      <w:lvlJc w:val="left"/>
+      <w:pPr>
+        <w:ind w:left="2880" w:hanging="360"/>
+      </w:pPr>
+      <w:rPr>
+        <w:rFonts w:ascii="Wingdings" w:hAnsi="Wingdings" w:hint="default"/>
+      </w:rPr>
+    </w:lvl>
+    <w:lvl w:ilvl="3" w:tplc="34090001" w:tentative="1">
+      <w:start w:val="1"/>
+      <w:numFmt w:val="bullet"/>
+      <w:lvlText w:val=""/>
+      <w:lvlJc w:val="left"/>
+      <w:pPr>
+        <w:ind w:left="3600" w:hanging="360"/>
+      </w:pPr>
+      <w:rPr>
+        <w:rFonts w:ascii="Symbol" w:hAnsi="Symbol" w:hint="default"/>
+      </w:rPr>
+    </w:lvl>
+    <w:lvl w:ilvl="4" w:tplc="34090003" w:tentative="1">
+      <w:start w:val="1"/>
+      <w:numFmt w:val="bullet"/>
+      <w:lvlText w:val="o"/>
+      <w:lvlJc w:val="left"/>
+      <w:pPr>
+        <w:ind w:left="4320" w:hanging="360"/>
+      </w:pPr>
+      <w:rPr>
+        <w:rFonts w:ascii="Courier New" w:hAnsi="Courier New" w:cs="Courier New" w:hint="default"/>
+      </w:rPr>
+    </w:lvl>
+    <w:lvl w:ilvl="5" w:tplc="34090005" w:tentative="1">
+      <w:start w:val="1"/>
+      <w:numFmt w:val="bullet"/>
+      <w:lvlText w:val=""/>
+      <w:lvlJc w:val="left"/>
+      <w:pPr>
+        <w:ind w:left="5040" w:hanging="360"/>
+      </w:pPr>
+      <w:rPr>
+        <w:rFonts w:ascii="Wingdings" w:hAnsi="Wingdings" w:hint="default"/>
+      </w:rPr>
+    </w:lvl>
+    <w:lvl w:ilvl="6" w:tplc="34090001" w:tentative="1">
+      <w:start w:val="1"/>
+      <w:numFmt w:val="bullet"/>
+      <w:lvlText w:val=""/>
+      <w:lvlJc w:val="left"/>
+      <w:pPr>
+        <w:ind w:left="5760" w:hanging="360"/>
+      </w:pPr>
+      <w:rPr>
+        <w:rFonts w:ascii="Symbol" w:hAnsi="Symbol" w:hint="default"/>
+      </w:rPr>
+    </w:lvl>
+    <w:lvl w:ilvl="7" w:tplc="34090003" w:tentative="1">
+      <w:start w:val="1"/>
+      <w:numFmt w:val="bullet"/>
+      <w:lvlText w:val="o"/>
+      <w:lvlJc w:val="left"/>
+      <w:pPr>
+        <w:ind w:left="6480" w:hanging="360"/>
+      </w:pPr>
+      <w:rPr>
+        <w:rFonts w:ascii="Courier New" w:hAnsi="Courier New" w:cs="Courier New" w:hint="default"/>
+      </w:rPr>
+    </w:lvl>
+    <w:lvl w:ilvl="8" w:tplc="34090005" w:tentative="1">
+      <w:start w:val="1"/>
+      <w:numFmt w:val="bullet"/>
+      <w:lvlText w:val=""/>
+      <w:lvlJc w:val="left"/>
+      <w:pPr>
+        <w:ind w:left="7200" w:hanging="360"/>
+      </w:pPr>
+      <w:rPr>
+        <w:rFonts w:ascii="Wingdings" w:hAnsi="Wingdings" w:hint="default"/>
+      </w:rPr>
+    </w:lvl>
+  </w:abstractNum>
+  <w:abstractNum w:abstractNumId="7" w15:restartNumberingAfterBreak="0">
     <w:nsid w:val="31F37143"/>
     <w:multiLevelType w:val="hybridMultilevel"/>
     <w:tmpl w:val="E160AE6E"/>
@@ -1377,7 +2027,120 @@
       </w:rPr>
     </w:lvl>
   </w:abstractNum>
-  <w:abstractNum w:abstractNumId="5">
+  <w:abstractNum w:abstractNumId="8" w15:restartNumberingAfterBreak="0">
+    <w:nsid w:val="37FE5CC5"/>
+    <w:multiLevelType w:val="hybridMultilevel"/>
+    <w:tmpl w:val="94AC19D4"/>
+    <w:lvl w:ilvl="0" w:tplc="34090001">
+      <w:start w:val="1"/>
+      <w:numFmt w:val="bullet"/>
+      <w:lvlText w:val=""/>
+      <w:lvlJc w:val="left"/>
+      <w:pPr>
+        <w:ind w:left="720" w:hanging="360"/>
+      </w:pPr>
+      <w:rPr>
+        <w:rFonts w:ascii="Symbol" w:hAnsi="Symbol" w:hint="default"/>
+      </w:rPr>
+    </w:lvl>
+    <w:lvl w:ilvl="1" w:tplc="34090003" w:tentative="1">
+      <w:start w:val="1"/>
+      <w:numFmt w:val="bullet"/>
+      <w:lvlText w:val="o"/>
+      <w:lvlJc w:val="left"/>
+      <w:pPr>
+        <w:ind w:left="1440" w:hanging="360"/>
+      </w:pPr>
+      <w:rPr>
+        <w:rFonts w:ascii="Courier New" w:hAnsi="Courier New" w:cs="Courier New" w:hint="default"/>
+      </w:rPr>
+    </w:lvl>
+    <w:lvl w:ilvl="2" w:tplc="34090005" w:tentative="1">
+      <w:start w:val="1"/>
+      <w:numFmt w:val="bullet"/>
+      <w:lvlText w:val=""/>
+      <w:lvlJc w:val="left"/>
+      <w:pPr>
+        <w:ind w:left="2160" w:hanging="360"/>
+      </w:pPr>
+      <w:rPr>
+        <w:rFonts w:ascii="Wingdings" w:hAnsi="Wingdings" w:hint="default"/>
+      </w:rPr>
+    </w:lvl>
+    <w:lvl w:ilvl="3" w:tplc="34090001" w:tentative="1">
+      <w:start w:val="1"/>
+      <w:numFmt w:val="bullet"/>
+      <w:lvlText w:val=""/>
+      <w:lvlJc w:val="left"/>
+      <w:pPr>
+        <w:ind w:left="2880" w:hanging="360"/>
+      </w:pPr>
+      <w:rPr>
+        <w:rFonts w:ascii="Symbol" w:hAnsi="Symbol" w:hint="default"/>
+      </w:rPr>
+    </w:lvl>
+    <w:lvl w:ilvl="4" w:tplc="34090003" w:tentative="1">
+      <w:start w:val="1"/>
+      <w:numFmt w:val="bullet"/>
+      <w:lvlText w:val="o"/>
+      <w:lvlJc w:val="left"/>
+      <w:pPr>
+        <w:ind w:left="3600" w:hanging="360"/>
+      </w:pPr>
+      <w:rPr>
+        <w:rFonts w:ascii="Courier New" w:hAnsi="Courier New" w:cs="Courier New" w:hint="default"/>
+      </w:rPr>
+    </w:lvl>
+    <w:lvl w:ilvl="5" w:tplc="34090005" w:tentative="1">
+      <w:start w:val="1"/>
+      <w:numFmt w:val="bullet"/>
+      <w:lvlText w:val=""/>
+      <w:lvlJc w:val="left"/>
+      <w:pPr>
+        <w:ind w:left="4320" w:hanging="360"/>
+      </w:pPr>
+      <w:rPr>
+        <w:rFonts w:ascii="Wingdings" w:hAnsi="Wingdings" w:hint="default"/>
+      </w:rPr>
+    </w:lvl>
+    <w:lvl w:ilvl="6" w:tplc="34090001" w:tentative="1">
+      <w:start w:val="1"/>
+      <w:numFmt w:val="bullet"/>
+      <w:lvlText w:val=""/>
+      <w:lvlJc w:val="left"/>
+      <w:pPr>
+        <w:ind w:left="5040" w:hanging="360"/>
+      </w:pPr>
+      <w:rPr>
+        <w:rFonts w:ascii="Symbol" w:hAnsi="Symbol" w:hint="default"/>
+      </w:rPr>
+    </w:lvl>
+    <w:lvl w:ilvl="7" w:tplc="34090003" w:tentative="1">
+      <w:start w:val="1"/>
+      <w:numFmt w:val="bullet"/>
+      <w:lvlText w:val="o"/>
+      <w:lvlJc w:val="left"/>
+      <w:pPr>
+        <w:ind w:left="5760" w:hanging="360"/>
+      </w:pPr>
+      <w:rPr>
+        <w:rFonts w:ascii="Courier New" w:hAnsi="Courier New" w:cs="Courier New" w:hint="default"/>
+      </w:rPr>
+    </w:lvl>
+    <w:lvl w:ilvl="8" w:tplc="34090005" w:tentative="1">
+      <w:start w:val="1"/>
+      <w:numFmt w:val="bullet"/>
+      <w:lvlText w:val=""/>
+      <w:lvlJc w:val="left"/>
+      <w:pPr>
+        <w:ind w:left="6480" w:hanging="360"/>
+      </w:pPr>
+      <w:rPr>
+        <w:rFonts w:ascii="Wingdings" w:hAnsi="Wingdings" w:hint="default"/>
+      </w:rPr>
+    </w:lvl>
+  </w:abstractNum>
+  <w:abstractNum w:abstractNumId="9" w15:restartNumberingAfterBreak="0">
     <w:nsid w:val="43386C23"/>
     <w:multiLevelType w:val="hybridMultilevel"/>
     <w:tmpl w:val="87AA2648"/>
@@ -1490,7 +2253,7 @@
       </w:rPr>
     </w:lvl>
   </w:abstractNum>
-  <w:abstractNum w:abstractNumId="6">
+  <w:abstractNum w:abstractNumId="10" w15:restartNumberingAfterBreak="0">
     <w:nsid w:val="490758DE"/>
     <w:multiLevelType w:val="hybridMultilevel"/>
     <w:tmpl w:val="E852502A"/>
@@ -1576,7 +2339,233 @@
       </w:pPr>
     </w:lvl>
   </w:abstractNum>
-  <w:abstractNum w:abstractNumId="7">
+  <w:abstractNum w:abstractNumId="11" w15:restartNumberingAfterBreak="0">
+    <w:nsid w:val="4C1874DF"/>
+    <w:multiLevelType w:val="hybridMultilevel"/>
+    <w:tmpl w:val="D5EE9CCC"/>
+    <w:lvl w:ilvl="0" w:tplc="3409000B">
+      <w:start w:val="1"/>
+      <w:numFmt w:val="bullet"/>
+      <w:lvlText w:val=""/>
+      <w:lvlJc w:val="left"/>
+      <w:pPr>
+        <w:ind w:left="720" w:hanging="360"/>
+      </w:pPr>
+      <w:rPr>
+        <w:rFonts w:ascii="Wingdings" w:hAnsi="Wingdings" w:hint="default"/>
+      </w:rPr>
+    </w:lvl>
+    <w:lvl w:ilvl="1" w:tplc="34090003" w:tentative="1">
+      <w:start w:val="1"/>
+      <w:numFmt w:val="bullet"/>
+      <w:lvlText w:val="o"/>
+      <w:lvlJc w:val="left"/>
+      <w:pPr>
+        <w:ind w:left="1440" w:hanging="360"/>
+      </w:pPr>
+      <w:rPr>
+        <w:rFonts w:ascii="Courier New" w:hAnsi="Courier New" w:cs="Courier New" w:hint="default"/>
+      </w:rPr>
+    </w:lvl>
+    <w:lvl w:ilvl="2" w:tplc="34090005" w:tentative="1">
+      <w:start w:val="1"/>
+      <w:numFmt w:val="bullet"/>
+      <w:lvlText w:val=""/>
+      <w:lvlJc w:val="left"/>
+      <w:pPr>
+        <w:ind w:left="2160" w:hanging="360"/>
+      </w:pPr>
+      <w:rPr>
+        <w:rFonts w:ascii="Wingdings" w:hAnsi="Wingdings" w:hint="default"/>
+      </w:rPr>
+    </w:lvl>
+    <w:lvl w:ilvl="3" w:tplc="34090001" w:tentative="1">
+      <w:start w:val="1"/>
+      <w:numFmt w:val="bullet"/>
+      <w:lvlText w:val=""/>
+      <w:lvlJc w:val="left"/>
+      <w:pPr>
+        <w:ind w:left="2880" w:hanging="360"/>
+      </w:pPr>
+      <w:rPr>
+        <w:rFonts w:ascii="Symbol" w:hAnsi="Symbol" w:hint="default"/>
+      </w:rPr>
+    </w:lvl>
+    <w:lvl w:ilvl="4" w:tplc="34090003" w:tentative="1">
+      <w:start w:val="1"/>
+      <w:numFmt w:val="bullet"/>
+      <w:lvlText w:val="o"/>
+      <w:lvlJc w:val="left"/>
+      <w:pPr>
+        <w:ind w:left="3600" w:hanging="360"/>
+      </w:pPr>
+      <w:rPr>
+        <w:rFonts w:ascii="Courier New" w:hAnsi="Courier New" w:cs="Courier New" w:hint="default"/>
+      </w:rPr>
+    </w:lvl>
+    <w:lvl w:ilvl="5" w:tplc="34090005" w:tentative="1">
+      <w:start w:val="1"/>
+      <w:numFmt w:val="bullet"/>
+      <w:lvlText w:val=""/>
+      <w:lvlJc w:val="left"/>
+      <w:pPr>
+        <w:ind w:left="4320" w:hanging="360"/>
+      </w:pPr>
+      <w:rPr>
+        <w:rFonts w:ascii="Wingdings" w:hAnsi="Wingdings" w:hint="default"/>
+      </w:rPr>
+    </w:lvl>
+    <w:lvl w:ilvl="6" w:tplc="34090001" w:tentative="1">
+      <w:start w:val="1"/>
+      <w:numFmt w:val="bullet"/>
+      <w:lvlText w:val=""/>
+      <w:lvlJc w:val="left"/>
+      <w:pPr>
+        <w:ind w:left="5040" w:hanging="360"/>
+      </w:pPr>
+      <w:rPr>
+        <w:rFonts w:ascii="Symbol" w:hAnsi="Symbol" w:hint="default"/>
+      </w:rPr>
+    </w:lvl>
+    <w:lvl w:ilvl="7" w:tplc="34090003" w:tentative="1">
+      <w:start w:val="1"/>
+      <w:numFmt w:val="bullet"/>
+      <w:lvlText w:val="o"/>
+      <w:lvlJc w:val="left"/>
+      <w:pPr>
+        <w:ind w:left="5760" w:hanging="360"/>
+      </w:pPr>
+      <w:rPr>
+        <w:rFonts w:ascii="Courier New" w:hAnsi="Courier New" w:cs="Courier New" w:hint="default"/>
+      </w:rPr>
+    </w:lvl>
+    <w:lvl w:ilvl="8" w:tplc="34090005" w:tentative="1">
+      <w:start w:val="1"/>
+      <w:numFmt w:val="bullet"/>
+      <w:lvlText w:val=""/>
+      <w:lvlJc w:val="left"/>
+      <w:pPr>
+        <w:ind w:left="6480" w:hanging="360"/>
+      </w:pPr>
+      <w:rPr>
+        <w:rFonts w:ascii="Wingdings" w:hAnsi="Wingdings" w:hint="default"/>
+      </w:rPr>
+    </w:lvl>
+  </w:abstractNum>
+  <w:abstractNum w:abstractNumId="12" w15:restartNumberingAfterBreak="0">
+    <w:nsid w:val="569F668A"/>
+    <w:multiLevelType w:val="hybridMultilevel"/>
+    <w:tmpl w:val="F9CEFF76"/>
+    <w:lvl w:ilvl="0" w:tplc="34090001">
+      <w:start w:val="1"/>
+      <w:numFmt w:val="bullet"/>
+      <w:lvlText w:val=""/>
+      <w:lvlJc w:val="left"/>
+      <w:pPr>
+        <w:ind w:left="720" w:hanging="360"/>
+      </w:pPr>
+      <w:rPr>
+        <w:rFonts w:ascii="Symbol" w:hAnsi="Symbol" w:hint="default"/>
+      </w:rPr>
+    </w:lvl>
+    <w:lvl w:ilvl="1" w:tplc="34090003" w:tentative="1">
+      <w:start w:val="1"/>
+      <w:numFmt w:val="bullet"/>
+      <w:lvlText w:val="o"/>
+      <w:lvlJc w:val="left"/>
+      <w:pPr>
+        <w:ind w:left="1440" w:hanging="360"/>
+      </w:pPr>
+      <w:rPr>
+        <w:rFonts w:ascii="Courier New" w:hAnsi="Courier New" w:cs="Courier New" w:hint="default"/>
+      </w:rPr>
+    </w:lvl>
+    <w:lvl w:ilvl="2" w:tplc="34090005" w:tentative="1">
+      <w:start w:val="1"/>
+      <w:numFmt w:val="bullet"/>
+      <w:lvlText w:val=""/>
+      <w:lvlJc w:val="left"/>
+      <w:pPr>
+        <w:ind w:left="2160" w:hanging="360"/>
+      </w:pPr>
+      <w:rPr>
+        <w:rFonts w:ascii="Wingdings" w:hAnsi="Wingdings" w:hint="default"/>
+      </w:rPr>
+    </w:lvl>
+    <w:lvl w:ilvl="3" w:tplc="34090001" w:tentative="1">
+      <w:start w:val="1"/>
+      <w:numFmt w:val="bullet"/>
+      <w:lvlText w:val=""/>
+      <w:lvlJc w:val="left"/>
+      <w:pPr>
+        <w:ind w:left="2880" w:hanging="360"/>
+      </w:pPr>
+      <w:rPr>
+        <w:rFonts w:ascii="Symbol" w:hAnsi="Symbol" w:hint="default"/>
+      </w:rPr>
+    </w:lvl>
+    <w:lvl w:ilvl="4" w:tplc="34090003" w:tentative="1">
+      <w:start w:val="1"/>
+      <w:numFmt w:val="bullet"/>
+      <w:lvlText w:val="o"/>
+      <w:lvlJc w:val="left"/>
+      <w:pPr>
+        <w:ind w:left="3600" w:hanging="360"/>
+      </w:pPr>
+      <w:rPr>
+        <w:rFonts w:ascii="Courier New" w:hAnsi="Courier New" w:cs="Courier New" w:hint="default"/>
+      </w:rPr>
+    </w:lvl>
+    <w:lvl w:ilvl="5" w:tplc="34090005" w:tentative="1">
+      <w:start w:val="1"/>
+      <w:numFmt w:val="bullet"/>
+      <w:lvlText w:val=""/>
+      <w:lvlJc w:val="left"/>
+      <w:pPr>
+        <w:ind w:left="4320" w:hanging="360"/>
+      </w:pPr>
+      <w:rPr>
+        <w:rFonts w:ascii="Wingdings" w:hAnsi="Wingdings" w:hint="default"/>
+      </w:rPr>
+    </w:lvl>
+    <w:lvl w:ilvl="6" w:tplc="34090001" w:tentative="1">
+      <w:start w:val="1"/>
+      <w:numFmt w:val="bullet"/>
+      <w:lvlText w:val=""/>
+      <w:lvlJc w:val="left"/>
+      <w:pPr>
+        <w:ind w:left="5040" w:hanging="360"/>
+      </w:pPr>
+      <w:rPr>
+        <w:rFonts w:ascii="Symbol" w:hAnsi="Symbol" w:hint="default"/>
+      </w:rPr>
+    </w:lvl>
+    <w:lvl w:ilvl="7" w:tplc="34090003" w:tentative="1">
+      <w:start w:val="1"/>
+      <w:numFmt w:val="bullet"/>
+      <w:lvlText w:val="o"/>
+      <w:lvlJc w:val="left"/>
+      <w:pPr>
+        <w:ind w:left="5760" w:hanging="360"/>
+      </w:pPr>
+      <w:rPr>
+        <w:rFonts w:ascii="Courier New" w:hAnsi="Courier New" w:cs="Courier New" w:hint="default"/>
+      </w:rPr>
+    </w:lvl>
+    <w:lvl w:ilvl="8" w:tplc="34090005" w:tentative="1">
+      <w:start w:val="1"/>
+      <w:numFmt w:val="bullet"/>
+      <w:lvlText w:val=""/>
+      <w:lvlJc w:val="left"/>
+      <w:pPr>
+        <w:ind w:left="6480" w:hanging="360"/>
+      </w:pPr>
+      <w:rPr>
+        <w:rFonts w:ascii="Wingdings" w:hAnsi="Wingdings" w:hint="default"/>
+      </w:rPr>
+    </w:lvl>
+  </w:abstractNum>
+  <w:abstractNum w:abstractNumId="13" w15:restartNumberingAfterBreak="0">
     <w:nsid w:val="5ACE4D09"/>
     <w:multiLevelType w:val="hybridMultilevel"/>
     <w:tmpl w:val="2C7E551A"/>
@@ -1689,7 +2678,120 @@
       </w:rPr>
     </w:lvl>
   </w:abstractNum>
-  <w:abstractNum w:abstractNumId="8">
+  <w:abstractNum w:abstractNumId="14" w15:restartNumberingAfterBreak="0">
+    <w:nsid w:val="5AFD5E41"/>
+    <w:multiLevelType w:val="hybridMultilevel"/>
+    <w:tmpl w:val="733C5E84"/>
+    <w:lvl w:ilvl="0" w:tplc="34090001">
+      <w:start w:val="1"/>
+      <w:numFmt w:val="bullet"/>
+      <w:lvlText w:val=""/>
+      <w:lvlJc w:val="left"/>
+      <w:pPr>
+        <w:ind w:left="720" w:hanging="360"/>
+      </w:pPr>
+      <w:rPr>
+        <w:rFonts w:ascii="Symbol" w:hAnsi="Symbol" w:hint="default"/>
+      </w:rPr>
+    </w:lvl>
+    <w:lvl w:ilvl="1" w:tplc="34090003" w:tentative="1">
+      <w:start w:val="1"/>
+      <w:numFmt w:val="bullet"/>
+      <w:lvlText w:val="o"/>
+      <w:lvlJc w:val="left"/>
+      <w:pPr>
+        <w:ind w:left="1440" w:hanging="360"/>
+      </w:pPr>
+      <w:rPr>
+        <w:rFonts w:ascii="Courier New" w:hAnsi="Courier New" w:cs="Courier New" w:hint="default"/>
+      </w:rPr>
+    </w:lvl>
+    <w:lvl w:ilvl="2" w:tplc="34090005" w:tentative="1">
+      <w:start w:val="1"/>
+      <w:numFmt w:val="bullet"/>
+      <w:lvlText w:val=""/>
+      <w:lvlJc w:val="left"/>
+      <w:pPr>
+        <w:ind w:left="2160" w:hanging="360"/>
+      </w:pPr>
+      <w:rPr>
+        <w:rFonts w:ascii="Wingdings" w:hAnsi="Wingdings" w:hint="default"/>
+      </w:rPr>
+    </w:lvl>
+    <w:lvl w:ilvl="3" w:tplc="34090001" w:tentative="1">
+      <w:start w:val="1"/>
+      <w:numFmt w:val="bullet"/>
+      <w:lvlText w:val=""/>
+      <w:lvlJc w:val="left"/>
+      <w:pPr>
+        <w:ind w:left="2880" w:hanging="360"/>
+      </w:pPr>
+      <w:rPr>
+        <w:rFonts w:ascii="Symbol" w:hAnsi="Symbol" w:hint="default"/>
+      </w:rPr>
+    </w:lvl>
+    <w:lvl w:ilvl="4" w:tplc="34090003" w:tentative="1">
+      <w:start w:val="1"/>
+      <w:numFmt w:val="bullet"/>
+      <w:lvlText w:val="o"/>
+      <w:lvlJc w:val="left"/>
+      <w:pPr>
+        <w:ind w:left="3600" w:hanging="360"/>
+      </w:pPr>
+      <w:rPr>
+        <w:rFonts w:ascii="Courier New" w:hAnsi="Courier New" w:cs="Courier New" w:hint="default"/>
+      </w:rPr>
+    </w:lvl>
+    <w:lvl w:ilvl="5" w:tplc="34090005" w:tentative="1">
+      <w:start w:val="1"/>
+      <w:numFmt w:val="bullet"/>
+      <w:lvlText w:val=""/>
+      <w:lvlJc w:val="left"/>
+      <w:pPr>
+        <w:ind w:left="4320" w:hanging="360"/>
+      </w:pPr>
+      <w:rPr>
+        <w:rFonts w:ascii="Wingdings" w:hAnsi="Wingdings" w:hint="default"/>
+      </w:rPr>
+    </w:lvl>
+    <w:lvl w:ilvl="6" w:tplc="34090001" w:tentative="1">
+      <w:start w:val="1"/>
+      <w:numFmt w:val="bullet"/>
+      <w:lvlText w:val=""/>
+      <w:lvlJc w:val="left"/>
+      <w:pPr>
+        <w:ind w:left="5040" w:hanging="360"/>
+      </w:pPr>
+      <w:rPr>
+        <w:rFonts w:ascii="Symbol" w:hAnsi="Symbol" w:hint="default"/>
+      </w:rPr>
+    </w:lvl>
+    <w:lvl w:ilvl="7" w:tplc="34090003" w:tentative="1">
+      <w:start w:val="1"/>
+      <w:numFmt w:val="bullet"/>
+      <w:lvlText w:val="o"/>
+      <w:lvlJc w:val="left"/>
+      <w:pPr>
+        <w:ind w:left="5760" w:hanging="360"/>
+      </w:pPr>
+      <w:rPr>
+        <w:rFonts w:ascii="Courier New" w:hAnsi="Courier New" w:cs="Courier New" w:hint="default"/>
+      </w:rPr>
+    </w:lvl>
+    <w:lvl w:ilvl="8" w:tplc="34090005" w:tentative="1">
+      <w:start w:val="1"/>
+      <w:numFmt w:val="bullet"/>
+      <w:lvlText w:val=""/>
+      <w:lvlJc w:val="left"/>
+      <w:pPr>
+        <w:ind w:left="6480" w:hanging="360"/>
+      </w:pPr>
+      <w:rPr>
+        <w:rFonts w:ascii="Wingdings" w:hAnsi="Wingdings" w:hint="default"/>
+      </w:rPr>
+    </w:lvl>
+  </w:abstractNum>
+  <w:abstractNum w:abstractNumId="15" w15:restartNumberingAfterBreak="0">
     <w:nsid w:val="5BCB369F"/>
     <w:multiLevelType w:val="hybridMultilevel"/>
     <w:tmpl w:val="0ED8F440"/>
@@ -1802,7 +2904,7 @@
       </w:rPr>
     </w:lvl>
   </w:abstractNum>
-  <w:abstractNum w:abstractNumId="9">
+  <w:abstractNum w:abstractNumId="16" w15:restartNumberingAfterBreak="0">
     <w:nsid w:val="6206502B"/>
     <w:multiLevelType w:val="hybridMultilevel"/>
     <w:tmpl w:val="9F04E032"/>
@@ -1915,7 +3017,7 @@
       </w:rPr>
     </w:lvl>
   </w:abstractNum>
-  <w:abstractNum w:abstractNumId="10">
+  <w:abstractNum w:abstractNumId="17" w15:restartNumberingAfterBreak="0">
     <w:nsid w:val="671D1222"/>
     <w:multiLevelType w:val="hybridMultilevel"/>
     <w:tmpl w:val="AF167158"/>
@@ -2028,7 +3130,7 @@
       </w:rPr>
     </w:lvl>
   </w:abstractNum>
-  <w:abstractNum w:abstractNumId="11">
+  <w:abstractNum w:abstractNumId="18" w15:restartNumberingAfterBreak="0">
     <w:nsid w:val="68845127"/>
     <w:multiLevelType w:val="hybridMultilevel"/>
     <w:tmpl w:val="9AFAE942"/>
@@ -2141,7 +3243,7 @@
       </w:rPr>
     </w:lvl>
   </w:abstractNum>
-  <w:abstractNum w:abstractNumId="12">
+  <w:abstractNum w:abstractNumId="19" w15:restartNumberingAfterBreak="0">
     <w:nsid w:val="6C6F335D"/>
     <w:multiLevelType w:val="hybridMultilevel"/>
     <w:tmpl w:val="751629F2"/>
@@ -2254,50 +3356,303 @@
       </w:rPr>
     </w:lvl>
   </w:abstractNum>
+  <w:abstractNum w:abstractNumId="20" w15:restartNumberingAfterBreak="0">
+    <w:nsid w:val="7212634E"/>
+    <w:multiLevelType w:val="hybridMultilevel"/>
+    <w:tmpl w:val="CAFEF88E"/>
+    <w:lvl w:ilvl="0" w:tplc="34090001">
+      <w:start w:val="1"/>
+      <w:numFmt w:val="bullet"/>
+      <w:lvlText w:val=""/>
+      <w:lvlJc w:val="left"/>
+      <w:pPr>
+        <w:ind w:left="720" w:hanging="360"/>
+      </w:pPr>
+      <w:rPr>
+        <w:rFonts w:ascii="Symbol" w:hAnsi="Symbol" w:hint="default"/>
+      </w:rPr>
+    </w:lvl>
+    <w:lvl w:ilvl="1" w:tplc="34090003" w:tentative="1">
+      <w:start w:val="1"/>
+      <w:numFmt w:val="bullet"/>
+      <w:lvlText w:val="o"/>
+      <w:lvlJc w:val="left"/>
+      <w:pPr>
+        <w:ind w:left="1440" w:hanging="360"/>
+      </w:pPr>
+      <w:rPr>
+        <w:rFonts w:ascii="Courier New" w:hAnsi="Courier New" w:cs="Courier New" w:hint="default"/>
+      </w:rPr>
+    </w:lvl>
+    <w:lvl w:ilvl="2" w:tplc="34090005" w:tentative="1">
+      <w:start w:val="1"/>
+      <w:numFmt w:val="bullet"/>
+      <w:lvlText w:val=""/>
+      <w:lvlJc w:val="left"/>
+      <w:pPr>
+        <w:ind w:left="2160" w:hanging="360"/>
+      </w:pPr>
+      <w:rPr>
+        <w:rFonts w:ascii="Wingdings" w:hAnsi="Wingdings" w:hint="default"/>
+      </w:rPr>
+    </w:lvl>
+    <w:lvl w:ilvl="3" w:tplc="34090001" w:tentative="1">
+      <w:start w:val="1"/>
+      <w:numFmt w:val="bullet"/>
+      <w:lvlText w:val=""/>
+      <w:lvlJc w:val="left"/>
+      <w:pPr>
+        <w:ind w:left="2880" w:hanging="360"/>
+      </w:pPr>
+      <w:rPr>
+        <w:rFonts w:ascii="Symbol" w:hAnsi="Symbol" w:hint="default"/>
+      </w:rPr>
+    </w:lvl>
+    <w:lvl w:ilvl="4" w:tplc="34090003" w:tentative="1">
+      <w:start w:val="1"/>
+      <w:numFmt w:val="bullet"/>
+      <w:lvlText w:val="o"/>
+      <w:lvlJc w:val="left"/>
+      <w:pPr>
+        <w:ind w:left="3600" w:hanging="360"/>
+      </w:pPr>
+      <w:rPr>
+        <w:rFonts w:ascii="Courier New" w:hAnsi="Courier New" w:cs="Courier New" w:hint="default"/>
+      </w:rPr>
+    </w:lvl>
+    <w:lvl w:ilvl="5" w:tplc="34090005" w:tentative="1">
+      <w:start w:val="1"/>
+      <w:numFmt w:val="bullet"/>
+      <w:lvlText w:val=""/>
+      <w:lvlJc w:val="left"/>
+      <w:pPr>
+        <w:ind w:left="4320" w:hanging="360"/>
+      </w:pPr>
+      <w:rPr>
+        <w:rFonts w:ascii="Wingdings" w:hAnsi="Wingdings" w:hint="default"/>
+      </w:rPr>
+    </w:lvl>
+    <w:lvl w:ilvl="6" w:tplc="34090001" w:tentative="1">
+      <w:start w:val="1"/>
+      <w:numFmt w:val="bullet"/>
+      <w:lvlText w:val=""/>
+      <w:lvlJc w:val="left"/>
+      <w:pPr>
+        <w:ind w:left="5040" w:hanging="360"/>
+      </w:pPr>
+      <w:rPr>
+        <w:rFonts w:ascii="Symbol" w:hAnsi="Symbol" w:hint="default"/>
+      </w:rPr>
+    </w:lvl>
+    <w:lvl w:ilvl="7" w:tplc="34090003" w:tentative="1">
+      <w:start w:val="1"/>
+      <w:numFmt w:val="bullet"/>
+      <w:lvlText w:val="o"/>
+      <w:lvlJc w:val="left"/>
+      <w:pPr>
+        <w:ind w:left="5760" w:hanging="360"/>
+      </w:pPr>
+      <w:rPr>
+        <w:rFonts w:ascii="Courier New" w:hAnsi="Courier New" w:cs="Courier New" w:hint="default"/>
+      </w:rPr>
+    </w:lvl>
+    <w:lvl w:ilvl="8" w:tplc="34090005" w:tentative="1">
+      <w:start w:val="1"/>
+      <w:numFmt w:val="bullet"/>
+      <w:lvlText w:val=""/>
+      <w:lvlJc w:val="left"/>
+      <w:pPr>
+        <w:ind w:left="6480" w:hanging="360"/>
+      </w:pPr>
+      <w:rPr>
+        <w:rFonts w:ascii="Wingdings" w:hAnsi="Wingdings" w:hint="default"/>
+      </w:rPr>
+    </w:lvl>
+  </w:abstractNum>
+  <w:abstractNum w:abstractNumId="21" w15:restartNumberingAfterBreak="0">
+    <w:nsid w:val="730428C5"/>
+    <w:multiLevelType w:val="hybridMultilevel"/>
+    <w:tmpl w:val="B106BF8C"/>
+    <w:lvl w:ilvl="0" w:tplc="34090003">
+      <w:start w:val="1"/>
+      <w:numFmt w:val="bullet"/>
+      <w:lvlText w:val="o"/>
+      <w:lvlJc w:val="left"/>
+      <w:pPr>
+        <w:ind w:left="2160" w:hanging="360"/>
+      </w:pPr>
+      <w:rPr>
+        <w:rFonts w:ascii="Courier New" w:hAnsi="Courier New" w:cs="Courier New" w:hint="default"/>
+      </w:rPr>
+    </w:lvl>
+    <w:lvl w:ilvl="1" w:tplc="34090003" w:tentative="1">
+      <w:start w:val="1"/>
+      <w:numFmt w:val="bullet"/>
+      <w:lvlText w:val="o"/>
+      <w:lvlJc w:val="left"/>
+      <w:pPr>
+        <w:ind w:left="2880" w:hanging="360"/>
+      </w:pPr>
+      <w:rPr>
+        <w:rFonts w:ascii="Courier New" w:hAnsi="Courier New" w:cs="Courier New" w:hint="default"/>
+      </w:rPr>
+    </w:lvl>
+    <w:lvl w:ilvl="2" w:tplc="34090005" w:tentative="1">
+      <w:start w:val="1"/>
+      <w:numFmt w:val="bullet"/>
+      <w:lvlText w:val=""/>
+      <w:lvlJc w:val="left"/>
+      <w:pPr>
+        <w:ind w:left="3600" w:hanging="360"/>
+      </w:pPr>
+      <w:rPr>
+        <w:rFonts w:ascii="Wingdings" w:hAnsi="Wingdings" w:hint="default"/>
+      </w:rPr>
+    </w:lvl>
+    <w:lvl w:ilvl="3" w:tplc="34090001" w:tentative="1">
+      <w:start w:val="1"/>
+      <w:numFmt w:val="bullet"/>
+      <w:lvlText w:val=""/>
+      <w:lvlJc w:val="left"/>
+      <w:pPr>
+        <w:ind w:left="4320" w:hanging="360"/>
+      </w:pPr>
+      <w:rPr>
+        <w:rFonts w:ascii="Symbol" w:hAnsi="Symbol" w:hint="default"/>
+      </w:rPr>
+    </w:lvl>
+    <w:lvl w:ilvl="4" w:tplc="34090003" w:tentative="1">
+      <w:start w:val="1"/>
+      <w:numFmt w:val="bullet"/>
+      <w:lvlText w:val="o"/>
+      <w:lvlJc w:val="left"/>
+      <w:pPr>
+        <w:ind w:left="5040" w:hanging="360"/>
+      </w:pPr>
+      <w:rPr>
+        <w:rFonts w:ascii="Courier New" w:hAnsi="Courier New" w:cs="Courier New" w:hint="default"/>
+      </w:rPr>
+    </w:lvl>
+    <w:lvl w:ilvl="5" w:tplc="34090005" w:tentative="1">
+      <w:start w:val="1"/>
+      <w:numFmt w:val="bullet"/>
+      <w:lvlText w:val=""/>
+      <w:lvlJc w:val="left"/>
+      <w:pPr>
+        <w:ind w:left="5760" w:hanging="360"/>
+      </w:pPr>
+      <w:rPr>
+        <w:rFonts w:ascii="Wingdings" w:hAnsi="Wingdings" w:hint="default"/>
+      </w:rPr>
+    </w:lvl>
+    <w:lvl w:ilvl="6" w:tplc="34090001" w:tentative="1">
+      <w:start w:val="1"/>
+      <w:numFmt w:val="bullet"/>
+      <w:lvlText w:val=""/>
+      <w:lvlJc w:val="left"/>
+      <w:pPr>
+        <w:ind w:left="6480" w:hanging="360"/>
+      </w:pPr>
+      <w:rPr>
+        <w:rFonts w:ascii="Symbol" w:hAnsi="Symbol" w:hint="default"/>
+      </w:rPr>
+    </w:lvl>
+    <w:lvl w:ilvl="7" w:tplc="34090003" w:tentative="1">
+      <w:start w:val="1"/>
+      <w:numFmt w:val="bullet"/>
+      <w:lvlText w:val="o"/>
+      <w:lvlJc w:val="left"/>
+      <w:pPr>
+        <w:ind w:left="7200" w:hanging="360"/>
+      </w:pPr>
+      <w:rPr>
+        <w:rFonts w:ascii="Courier New" w:hAnsi="Courier New" w:cs="Courier New" w:hint="default"/>
+      </w:rPr>
+    </w:lvl>
+    <w:lvl w:ilvl="8" w:tplc="34090005" w:tentative="1">
+      <w:start w:val="1"/>
+      <w:numFmt w:val="bullet"/>
+      <w:lvlText w:val=""/>
+      <w:lvlJc w:val="left"/>
+      <w:pPr>
+        <w:ind w:left="7920" w:hanging="360"/>
+      </w:pPr>
+      <w:rPr>
+        <w:rFonts w:ascii="Wingdings" w:hAnsi="Wingdings" w:hint="default"/>
+      </w:rPr>
+    </w:lvl>
+  </w:abstractNum>
   <w:num w:numId="1">
+    <w:abstractNumId w:val="5"/>
+  </w:num>
+  <w:num w:numId="2">
+    <w:abstractNumId w:val="10"/>
+  </w:num>
+  <w:num w:numId="3">
+    <w:abstractNumId w:val="19"/>
+  </w:num>
+  <w:num w:numId="4">
+    <w:abstractNumId w:val="15"/>
+  </w:num>
+  <w:num w:numId="5">
+    <w:abstractNumId w:val="18"/>
+  </w:num>
+  <w:num w:numId="6">
+    <w:abstractNumId w:val="17"/>
+  </w:num>
+  <w:num w:numId="7">
+    <w:abstractNumId w:val="1"/>
+  </w:num>
+  <w:num w:numId="8">
+    <w:abstractNumId w:val="7"/>
+  </w:num>
+  <w:num w:numId="9">
+    <w:abstractNumId w:val="16"/>
+  </w:num>
+  <w:num w:numId="10">
+    <w:abstractNumId w:val="2"/>
+  </w:num>
+  <w:num w:numId="11">
     <w:abstractNumId w:val="3"/>
   </w:num>
-  <w:num w:numId="2">
+  <w:num w:numId="12">
+    <w:abstractNumId w:val="9"/>
+  </w:num>
+  <w:num w:numId="13">
+    <w:abstractNumId w:val="13"/>
+  </w:num>
+  <w:num w:numId="14">
+    <w:abstractNumId w:val="0"/>
+  </w:num>
+  <w:num w:numId="15">
+    <w:abstractNumId w:val="14"/>
+  </w:num>
+  <w:num w:numId="16">
     <w:abstractNumId w:val="6"/>
   </w:num>
-  <w:num w:numId="3">
+  <w:num w:numId="17">
+    <w:abstractNumId w:val="21"/>
+  </w:num>
+  <w:num w:numId="18">
+    <w:abstractNumId w:val="11"/>
+  </w:num>
+  <w:num w:numId="19">
+    <w:abstractNumId w:val="20"/>
+  </w:num>
+  <w:num w:numId="20">
     <w:abstractNumId w:val="12"/>
   </w:num>
-  <w:num w:numId="4">
-    <w:abstractNumId w:val="8"/>
-  </w:num>
-  <w:num w:numId="5">
-    <w:abstractNumId w:val="11"/>
-  </w:num>
-  <w:num w:numId="6">
-    <w:abstractNumId w:val="10"/>
-  </w:num>
-  <w:num w:numId="7">
-    <w:abstractNumId w:val="0"/>
-  </w:num>
-  <w:num w:numId="8">
+  <w:num w:numId="21">
     <w:abstractNumId w:val="4"/>
   </w:num>
-  <w:num w:numId="9">
-    <w:abstractNumId w:val="9"/>
-  </w:num>
-  <w:num w:numId="10">
-    <w:abstractNumId w:val="1"/>
-  </w:num>
-  <w:num w:numId="11">
-    <w:abstractNumId w:val="2"/>
-  </w:num>
-  <w:num w:numId="12">
-    <w:abstractNumId w:val="5"/>
-  </w:num>
-  <w:num w:numId="13">
-    <w:abstractNumId w:val="7"/>
+  <w:num w:numId="22">
+    <w:abstractNumId w:val="8"/>
   </w:num>
 </w:numbering>
 </file>
 
 <file path=word/styles.xml><?xml version="1.0" encoding="utf-8"?>
-<w:styles xmlns:r="http://schemas.openxmlformats.org/officeDocument/2006/relationships" xmlns:w="http://schemas.openxmlformats.org/wordprocessingml/2006/main">
+<w:styles xmlns:mc="http://schemas.openxmlformats.org/markup-compatibility/2006" xmlns:r="http://schemas.openxmlformats.org/officeDocument/2006/relationships" xmlns:w="http://schemas.openxmlformats.org/wordprocessingml/2006/main" xmlns:w14="http://schemas.microsoft.com/office/word/2010/wordml" xmlns:w15="http://schemas.microsoft.com/office/word/2012/wordml" mc:Ignorable="w14 w15">
   <w:docDefaults>
     <w:rPrDefault>
       <w:rPr>
@@ -2313,144 +3668,378 @@
       </w:pPr>
     </w:pPrDefault>
   </w:docDefaults>
-  <w:latentStyles w:defLockedState="0" w:defUIPriority="99" w:defSemiHidden="1" w:defUnhideWhenUsed="1" w:defQFormat="0" w:count="267">
-    <w:lsdException w:name="Normal" w:semiHidden="0" w:uiPriority="0" w:unhideWhenUsed="0" w:qFormat="1"/>
-    <w:lsdException w:name="heading 1" w:semiHidden="0" w:uiPriority="9" w:unhideWhenUsed="0" w:qFormat="1"/>
-    <w:lsdException w:name="heading 2" w:uiPriority="9" w:qFormat="1"/>
-    <w:lsdException w:name="heading 3" w:uiPriority="9" w:qFormat="1"/>
-    <w:lsdException w:name="heading 4" w:uiPriority="9" w:qFormat="1"/>
-    <w:lsdException w:name="heading 5" w:uiPriority="9" w:qFormat="1"/>
-    <w:lsdException w:name="heading 6" w:uiPriority="9" w:qFormat="1"/>
-    <w:lsdException w:name="heading 7" w:uiPriority="9" w:qFormat="1"/>
-    <w:lsdException w:name="heading 8" w:uiPriority="9" w:qFormat="1"/>
-    <w:lsdException w:name="heading 9" w:uiPriority="9" w:qFormat="1"/>
-    <w:lsdException w:name="toc 1" w:uiPriority="39"/>
-    <w:lsdException w:name="toc 2" w:uiPriority="39"/>
-    <w:lsdException w:name="toc 3" w:uiPriority="39"/>
-    <w:lsdException w:name="toc 4" w:uiPriority="39"/>
-    <w:lsdException w:name="toc 5" w:uiPriority="39"/>
-    <w:lsdException w:name="toc 6" w:uiPriority="39"/>
-    <w:lsdException w:name="toc 7" w:uiPriority="39"/>
-    <w:lsdException w:name="toc 8" w:uiPriority="39"/>
-    <w:lsdException w:name="toc 9" w:uiPriority="39"/>
-    <w:lsdException w:name="caption" w:uiPriority="35" w:qFormat="1"/>
-    <w:lsdException w:name="Title" w:semiHidden="0" w:uiPriority="10" w:unhideWhenUsed="0" w:qFormat="1"/>
-    <w:lsdException w:name="Default Paragraph Font" w:uiPriority="1"/>
-    <w:lsdException w:name="Subtitle" w:semiHidden="0" w:uiPriority="11" w:unhideWhenUsed="0" w:qFormat="1"/>
-    <w:lsdException w:name="Strong" w:semiHidden="0" w:uiPriority="22" w:unhideWhenUsed="0" w:qFormat="1"/>
-    <w:lsdException w:name="Emphasis" w:semiHidden="0" w:uiPriority="20" w:unhideWhenUsed="0" w:qFormat="1"/>
-    <w:lsdException w:name="Table Grid" w:semiHidden="0" w:uiPriority="59" w:unhideWhenUsed="0"/>
-    <w:lsdException w:name="Placeholder Text" w:unhideWhenUsed="0"/>
-    <w:lsdException w:name="No Spacing" w:semiHidden="0" w:uiPriority="1" w:unhideWhenUsed="0" w:qFormat="1"/>
-    <w:lsdException w:name="Light Shading" w:semiHidden="0" w:uiPriority="60" w:unhideWhenUsed="0"/>
-    <w:lsdException w:name="Light List" w:semiHidden="0" w:uiPriority="61" w:unhideWhenUsed="0"/>
-    <w:lsdException w:name="Light Grid" w:semiHidden="0" w:uiPriority="62" w:unhideWhenUsed="0"/>
-    <w:lsdException w:name="Medium Shading 1" w:semiHidden="0" w:uiPriority="63" w:unhideWhenUsed="0"/>
-    <w:lsdException w:name="Medium Shading 2" w:semiHidden="0" w:uiPriority="64" w:unhideWhenUsed="0"/>
-    <w:lsdException w:name="Medium List 1" w:semiHidden="0" w:uiPriority="65" w:unhideWhenUsed="0"/>
-    <w:lsdException w:name="Medium List 2" w:semiHidden="0" w:uiPriority="66" w:unhideWhenUsed="0"/>
-    <w:lsdException w:name="Medium Grid 1" w:semiHidden="0" w:uiPriority="67" w:unhideWhenUsed="0"/>
-    <w:lsdException w:name="Medium Grid 2" w:semiHidden="0" w:uiPriority="68" w:unhideWhenUsed="0"/>
-    <w:lsdException w:name="Medium Grid 3" w:semiHidden="0" w:uiPriority="69" w:unhideWhenUsed="0"/>
-    <w:lsdException w:name="Dark List" w:semiHidden="0" w:uiPriority="70" w:unhideWhenUsed="0"/>
-    <w:lsdException w:name="Colorful Shading" w:semiHidden="0" w:uiPriority="71" w:unhideWhenUsed="0"/>
-    <w:lsdException w:name="Colorful List" w:semiHidden="0" w:uiPriority="72" w:unhideWhenUsed="0"/>
-    <w:lsdException w:name="Colorful Grid" w:semiHidden="0" w:uiPriority="73" w:unhideWhenUsed="0"/>
-    <w:lsdException w:name="Light Shading Accent 1" w:semiHidden="0" w:uiPriority="60" w:unhideWhenUsed="0"/>
-    <w:lsdException w:name="Light List Accent 1" w:semiHidden="0" w:uiPriority="61" w:unhideWhenUsed="0"/>
-    <w:lsdException w:name="Light Grid Accent 1" w:semiHidden="0" w:uiPriority="62" w:unhideWhenUsed="0"/>
-    <w:lsdException w:name="Medium Shading 1 Accent 1" w:semiHidden="0" w:uiPriority="63" w:unhideWhenUsed="0"/>
-    <w:lsdException w:name="Medium Shading 2 Accent 1" w:semiHidden="0" w:uiPriority="64" w:unhideWhenUsed="0"/>
-    <w:lsdException w:name="Medium List 1 Accent 1" w:semiHidden="0" w:uiPriority="65" w:unhideWhenUsed="0"/>
-    <w:lsdException w:name="Revision" w:unhideWhenUsed="0"/>
-    <w:lsdException w:name="List Paragraph" w:semiHidden="0" w:uiPriority="34" w:unhideWhenUsed="0" w:qFormat="1"/>
-    <w:lsdException w:name="Quote" w:semiHidden="0" w:uiPriority="29" w:unhideWhenUsed="0" w:qFormat="1"/>
-    <w:lsdException w:name="Intense Quote" w:semiHidden="0" w:uiPriority="30" w:unhideWhenUsed="0" w:qFormat="1"/>
-    <w:lsdException w:name="Medium List 2 Accent 1" w:semiHidden="0" w:uiPriority="66" w:unhideWhenUsed="0"/>
-    <w:lsdException w:name="Medium Grid 1 Accent 1" w:semiHidden="0" w:uiPriority="67" w:unhideWhenUsed="0"/>
-    <w:lsdException w:name="Medium Grid 2 Accent 1" w:semiHidden="0" w:uiPriority="68" w:unhideWhenUsed="0"/>
-    <w:lsdException w:name="Medium Grid 3 Accent 1" w:semiHidden="0" w:uiPriority="69" w:unhideWhenUsed="0"/>
-    <w:lsdException w:name="Dark List Accent 1" w:semiHidden="0" w:uiPriority="70" w:unhideWhenUsed="0"/>
-    <w:lsdException w:name="Colorful Shading Accent 1" w:semiHidden="0" w:uiPriority="71" w:unhideWhenUsed="0"/>
-    <w:lsdException w:name="Colorful List Accent 1" w:semiHidden="0" w:uiPriority="72" w:unhideWhenUsed="0"/>
-    <w:lsdException w:name="Colorful Grid Accent 1" w:semiHidden="0" w:uiPriority="73" w:unhideWhenUsed="0"/>
-    <w:lsdException w:name="Light Shading Accent 2" w:semiHidden="0" w:uiPriority="60" w:unhideWhenUsed="0"/>
-    <w:lsdException w:name="Light List Accent 2" w:semiHidden="0" w:uiPriority="61" w:unhideWhenUsed="0"/>
-    <w:lsdException w:name="Light Grid Accent 2" w:semiHidden="0" w:uiPriority="62" w:unhideWhenUsed="0"/>
-    <w:lsdException w:name="Medium Shading 1 Accent 2" w:semiHidden="0" w:uiPriority="63" w:unhideWhenUsed="0"/>
-    <w:lsdException w:name="Medium Shading 2 Accent 2" w:semiHidden="0" w:uiPriority="64" w:unhideWhenUsed="0"/>
-    <w:lsdException w:name="Medium List 1 Accent 2" w:semiHidden="0" w:uiPriority="65" w:unhideWhenUsed="0"/>
-    <w:lsdException w:name="Medium List 2 Accent 2" w:semiHidden="0" w:uiPriority="66" w:unhideWhenUsed="0"/>
-    <w:lsdException w:name="Medium Grid 1 Accent 2" w:semiHidden="0" w:uiPriority="67" w:unhideWhenUsed="0"/>
-    <w:lsdException w:name="Medium Grid 2 Accent 2" w:semiHidden="0" w:uiPriority="68" w:unhideWhenUsed="0"/>
-    <w:lsdException w:name="Medium Grid 3 Accent 2" w:semiHidden="0" w:uiPriority="69" w:unhideWhenUsed="0"/>
-    <w:lsdException w:name="Dark List Accent 2" w:semiHidden="0" w:uiPriority="70" w:unhideWhenUsed="0"/>
-    <w:lsdException w:name="Colorful Shading Accent 2" w:semiHidden="0" w:uiPriority="71" w:unhideWhenUsed="0"/>
-    <w:lsdException w:name="Colorful List Accent 2" w:semiHidden="0" w:uiPriority="72" w:unhideWhenUsed="0"/>
-    <w:lsdException w:name="Colorful Grid Accent 2" w:semiHidden="0" w:uiPriority="73" w:unhideWhenUsed="0"/>
-    <w:lsdException w:name="Light Shading Accent 3" w:semiHidden="0" w:uiPriority="60" w:unhideWhenUsed="0"/>
-    <w:lsdException w:name="Light List Accent 3" w:semiHidden="0" w:uiPriority="61" w:unhideWhenUsed="0"/>
-    <w:lsdException w:name="Light Grid Accent 3" w:semiHidden="0" w:uiPriority="62" w:unhideWhenUsed="0"/>
-    <w:lsdException w:name="Medium Shading 1 Accent 3" w:semiHidden="0" w:uiPriority="63" w:unhideWhenUsed="0"/>
-    <w:lsdException w:name="Medium Shading 2 Accent 3" w:semiHidden="0" w:uiPriority="64" w:unhideWhenUsed="0"/>
-    <w:lsdException w:name="Medium List 1 Accent 3" w:semiHidden="0" w:uiPriority="65" w:unhideWhenUsed="0"/>
-    <w:lsdException w:name="Medium List 2 Accent 3" w:semiHidden="0" w:uiPriority="66" w:unhideWhenUsed="0"/>
-    <w:lsdException w:name="Medium Grid 1 Accent 3" w:semiHidden="0" w:uiPriority="67" w:unhideWhenUsed="0"/>
-    <w:lsdException w:name="Medium Grid 2 Accent 3" w:semiHidden="0" w:uiPriority="68" w:unhideWhenUsed="0"/>
-    <w:lsdException w:name="Medium Grid 3 Accent 3" w:semiHidden="0" w:uiPriority="69" w:unhideWhenUsed="0"/>
-    <w:lsdException w:name="Dark List Accent 3" w:semiHidden="0" w:uiPriority="70" w:unhideWhenUsed="0"/>
-    <w:lsdException w:name="Colorful Shading Accent 3" w:semiHidden="0" w:uiPriority="71" w:unhideWhenUsed="0"/>
-    <w:lsdException w:name="Colorful List Accent 3" w:semiHidden="0" w:uiPriority="72" w:unhideWhenUsed="0"/>
-    <w:lsdException w:name="Colorful Grid Accent 3" w:semiHidden="0" w:uiPriority="73" w:unhideWhenUsed="0"/>
-    <w:lsdException w:name="Light Shading Accent 4" w:semiHidden="0" w:uiPriority="60" w:unhideWhenUsed="0"/>
-    <w:lsdException w:name="Light List Accent 4" w:semiHidden="0" w:uiPriority="61" w:unhideWhenUsed="0"/>
-    <w:lsdException w:name="Light Grid Accent 4" w:semiHidden="0" w:uiPriority="62" w:unhideWhenUsed="0"/>
-    <w:lsdException w:name="Medium Shading 1 Accent 4" w:semiHidden="0" w:uiPriority="63" w:unhideWhenUsed="0"/>
-    <w:lsdException w:name="Medium Shading 2 Accent 4" w:semiHidden="0" w:uiPriority="64" w:unhideWhenUsed="0"/>
-    <w:lsdException w:name="Medium List 1 Accent 4" w:semiHidden="0" w:uiPriority="65" w:unhideWhenUsed="0"/>
-    <w:lsdException w:name="Medium List 2 Accent 4" w:semiHidden="0" w:uiPriority="66" w:unhideWhenUsed="0"/>
-    <w:lsdException w:name="Medium Grid 1 Accent 4" w:semiHidden="0" w:uiPriority="67" w:unhideWhenUsed="0"/>
-    <w:lsdException w:name="Medium Grid 2 Accent 4" w:semiHidden="0" w:uiPriority="68" w:unhideWhenUsed="0"/>
-    <w:lsdException w:name="Medium Grid 3 Accent 4" w:semiHidden="0" w:uiPriority="69" w:unhideWhenUsed="0"/>
-    <w:lsdException w:name="Dark List Accent 4" w:semiHidden="0" w:uiPriority="70" w:unhideWhenUsed="0"/>
-    <w:lsdException w:name="Colorful Shading Accent 4" w:semiHidden="0" w:uiPriority="71" w:unhideWhenUsed="0"/>
-    <w:lsdException w:name="Colorful List Accent 4" w:semiHidden="0" w:uiPriority="72" w:unhideWhenUsed="0"/>
-    <w:lsdException w:name="Colorful Grid Accent 4" w:semiHidden="0" w:uiPriority="73" w:unhideWhenUsed="0"/>
-    <w:lsdException w:name="Light Shading Accent 5" w:semiHidden="0" w:uiPriority="60" w:unhideWhenUsed="0"/>
-    <w:lsdException w:name="Light List Accent 5" w:semiHidden="0" w:uiPriority="61" w:unhideWhenUsed="0"/>
-    <w:lsdException w:name="Light Grid Accent 5" w:semiHidden="0" w:uiPriority="62" w:unhideWhenUsed="0"/>
-    <w:lsdException w:name="Medium Shading 1 Accent 5" w:semiHidden="0" w:uiPriority="63" w:unhideWhenUsed="0"/>
-    <w:lsdException w:name="Medium Shading 2 Accent 5" w:semiHidden="0" w:uiPriority="64" w:unhideWhenUsed="0"/>
-    <w:lsdException w:name="Medium List 1 Accent 5" w:semiHidden="0" w:uiPriority="65" w:unhideWhenUsed="0"/>
-    <w:lsdException w:name="Medium List 2 Accent 5" w:semiHidden="0" w:uiPriority="66" w:unhideWhenUsed="0"/>
-    <w:lsdException w:name="Medium Grid 1 Accent 5" w:semiHidden="0" w:uiPriority="67" w:unhideWhenUsed="0"/>
-    <w:lsdException w:name="Medium Grid 2 Accent 5" w:semiHidden="0" w:uiPriority="68" w:unhideWhenUsed="0"/>
-    <w:lsdException w:name="Medium Grid 3 Accent 5" w:semiHidden="0" w:uiPriority="69" w:unhideWhenUsed="0"/>
-    <w:lsdException w:name="Dark List Accent 5" w:semiHidden="0" w:uiPriority="70" w:unhideWhenUsed="0"/>
-    <w:lsdException w:name="Colorful Shading Accent 5" w:semiHidden="0" w:uiPriority="71" w:unhideWhenUsed="0"/>
-    <w:lsdException w:name="Colorful List Accent 5" w:semiHidden="0" w:uiPriority="72" w:unhideWhenUsed="0"/>
-    <w:lsdException w:name="Colorful Grid Accent 5" w:semiHidden="0" w:uiPriority="73" w:unhideWhenUsed="0"/>
-    <w:lsdException w:name="Light Shading Accent 6" w:semiHidden="0" w:uiPriority="60" w:unhideWhenUsed="0"/>
-    <w:lsdException w:name="Light List Accent 6" w:semiHidden="0" w:uiPriority="61" w:unhideWhenUsed="0"/>
-    <w:lsdException w:name="Light Grid Accent 6" w:semiHidden="0" w:uiPriority="62" w:unhideWhenUsed="0"/>
-    <w:lsdException w:name="Medium Shading 1 Accent 6" w:semiHidden="0" w:uiPriority="63" w:unhideWhenUsed="0"/>
-    <w:lsdException w:name="Medium Shading 2 Accent 6" w:semiHidden="0" w:uiPriority="64" w:unhideWhenUsed="0"/>
-    <w:lsdException w:name="Medium List 1 Accent 6" w:semiHidden="0" w:uiPriority="65" w:unhideWhenUsed="0"/>
-    <w:lsdException w:name="Medium List 2 Accent 6" w:semiHidden="0" w:uiPriority="66" w:unhideWhenUsed="0"/>
-    <w:lsdException w:name="Medium Grid 1 Accent 6" w:semiHidden="0" w:uiPriority="67" w:unhideWhenUsed="0"/>
-    <w:lsdException w:name="Medium Grid 2 Accent 6" w:semiHidden="0" w:uiPriority="68" w:unhideWhenUsed="0"/>
-    <w:lsdException w:name="Medium Grid 3 Accent 6" w:semiHidden="0" w:uiPriority="69" w:unhideWhenUsed="0"/>
-    <w:lsdException w:name="Dark List Accent 6" w:semiHidden="0" w:uiPriority="70" w:unhideWhenUsed="0"/>
-    <w:lsdException w:name="Colorful Shading Accent 6" w:semiHidden="0" w:uiPriority="71" w:unhideWhenUsed="0"/>
-    <w:lsdException w:name="Colorful List Accent 6" w:semiHidden="0" w:uiPriority="72" w:unhideWhenUsed="0"/>
-    <w:lsdException w:name="Colorful Grid Accent 6" w:semiHidden="0" w:uiPriority="73" w:unhideWhenUsed="0"/>
-    <w:lsdException w:name="Subtle Emphasis" w:semiHidden="0" w:uiPriority="19" w:unhideWhenUsed="0" w:qFormat="1"/>
-    <w:lsdException w:name="Intense Emphasis" w:semiHidden="0" w:uiPriority="21" w:unhideWhenUsed="0" w:qFormat="1"/>
-    <w:lsdException w:name="Subtle Reference" w:semiHidden="0" w:uiPriority="31" w:unhideWhenUsed="0" w:qFormat="1"/>
-    <w:lsdException w:name="Intense Reference" w:semiHidden="0" w:uiPriority="32" w:unhideWhenUsed="0" w:qFormat="1"/>
-    <w:lsdException w:name="Book Title" w:semiHidden="0" w:uiPriority="33" w:unhideWhenUsed="0" w:qFormat="1"/>
-    <w:lsdException w:name="Bibliography" w:uiPriority="37"/>
-    <w:lsdException w:name="TOC Heading" w:uiPriority="39" w:qFormat="1"/>
+  <w:latentStyles w:defLockedState="0" w:defUIPriority="99" w:defSemiHidden="0" w:defUnhideWhenUsed="0" w:defQFormat="0" w:count="371">
+    <w:lsdException w:name="Normal" w:uiPriority="0" w:qFormat="1"/>
+    <w:lsdException w:name="heading 1" w:uiPriority="9" w:qFormat="1"/>
+    <w:lsdException w:name="heading 2" w:semiHidden="1" w:uiPriority="9" w:unhideWhenUsed="1" w:qFormat="1"/>
+    <w:lsdException w:name="heading 3" w:semiHidden="1" w:uiPriority="9" w:unhideWhenUsed="1" w:qFormat="1"/>
+    <w:lsdException w:name="heading 4" w:semiHidden="1" w:uiPriority="9" w:unhideWhenUsed="1" w:qFormat="1"/>
+    <w:lsdException w:name="heading 5" w:semiHidden="1" w:uiPriority="9" w:unhideWhenUsed="1" w:qFormat="1"/>
+    <w:lsdException w:name="heading 6" w:semiHidden="1" w:uiPriority="9" w:unhideWhenUsed="1" w:qFormat="1"/>
+    <w:lsdException w:name="heading 7" w:semiHidden="1" w:uiPriority="9" w:unhideWhenUsed="1" w:qFormat="1"/>
+    <w:lsdException w:name="heading 8" w:semiHidden="1" w:uiPriority="9" w:unhideWhenUsed="1" w:qFormat="1"/>
+    <w:lsdException w:name="heading 9" w:semiHidden="1" w:uiPriority="9" w:unhideWhenUsed="1" w:qFormat="1"/>
+    <w:lsdException w:name="index 1" w:semiHidden="1" w:unhideWhenUsed="1"/>
+    <w:lsdException w:name="index 2" w:semiHidden="1" w:unhideWhenUsed="1"/>
+    <w:lsdException w:name="index 3" w:semiHidden="1" w:unhideWhenUsed="1"/>
+    <w:lsdException w:name="index 4" w:semiHidden="1" w:unhideWhenUsed="1"/>
+    <w:lsdException w:name="index 5" w:semiHidden="1" w:unhideWhenUsed="1"/>
+    <w:lsdException w:name="index 6" w:semiHidden="1" w:unhideWhenUsed="1"/>
+    <w:lsdException w:name="index 7" w:semiHidden="1" w:unhideWhenUsed="1"/>
+    <w:lsdException w:name="index 8" w:semiHidden="1" w:unhideWhenUsed="1"/>
+    <w:lsdException w:name="index 9" w:semiHidden="1" w:unhideWhenUsed="1"/>
+    <w:lsdException w:name="toc 1" w:semiHidden="1" w:uiPriority="39" w:unhideWhenUsed="1"/>
+    <w:lsdException w:name="toc 2" w:semiHidden="1" w:uiPriority="39" w:unhideWhenUsed="1"/>
+    <w:lsdException w:name="toc 3" w:semiHidden="1" w:uiPriority="39" w:unhideWhenUsed="1"/>
+    <w:lsdException w:name="toc 4" w:semiHidden="1" w:uiPriority="39" w:unhideWhenUsed="1"/>
+    <w:lsdException w:name="toc 5" w:semiHidden="1" w:uiPriority="39" w:unhideWhenUsed="1"/>
+    <w:lsdException w:name="toc 6" w:semiHidden="1" w:uiPriority="39" w:unhideWhenUsed="1"/>
+    <w:lsdException w:name="toc 7" w:semiHidden="1" w:uiPriority="39" w:unhideWhenUsed="1"/>
+    <w:lsdException w:name="toc 8" w:semiHidden="1" w:uiPriority="39" w:unhideWhenUsed="1"/>
+    <w:lsdException w:name="toc 9" w:semiHidden="1" w:uiPriority="39" w:unhideWhenUsed="1"/>
+    <w:lsdException w:name="Normal Indent" w:semiHidden="1" w:unhideWhenUsed="1"/>
+    <w:lsdException w:name="footnote text" w:semiHidden="1" w:unhideWhenUsed="1"/>
+    <w:lsdException w:name="annotation text" w:semiHidden="1" w:unhideWhenUsed="1"/>
+    <w:lsdException w:name="header" w:semiHidden="1" w:unhideWhenUsed="1"/>
+    <w:lsdException w:name="footer" w:semiHidden="1" w:unhideWhenUsed="1"/>
+    <w:lsdException w:name="index heading" w:semiHidden="1" w:unhideWhenUsed="1"/>
+    <w:lsdException w:name="caption" w:semiHidden="1" w:uiPriority="35" w:unhideWhenUsed="1" w:qFormat="1"/>
+    <w:lsdException w:name="table of figures" w:semiHidden="1" w:unhideWhenUsed="1"/>
+    <w:lsdException w:name="envelope address" w:semiHidden="1" w:unhideWhenUsed="1"/>
+    <w:lsdException w:name="envelope return" w:semiHidden="1" w:unhideWhenUsed="1"/>
+    <w:lsdException w:name="footnote reference" w:semiHidden="1" w:unhideWhenUsed="1"/>
+    <w:lsdException w:name="annotation reference" w:semiHidden="1" w:unhideWhenUsed="1"/>
+    <w:lsdException w:name="line number" w:semiHidden="1" w:unhideWhenUsed="1"/>
+    <w:lsdException w:name="page number" w:semiHidden="1" w:unhideWhenUsed="1"/>
+    <w:lsdException w:name="endnote reference" w:semiHidden="1" w:unhideWhenUsed="1"/>
+    <w:lsdException w:name="endnote text" w:semiHidden="1" w:unhideWhenUsed="1"/>
+    <w:lsdException w:name="table of authorities" w:semiHidden="1" w:unhideWhenUsed="1"/>
+    <w:lsdException w:name="macro" w:semiHidden="1" w:unhideWhenUsed="1"/>
+    <w:lsdException w:name="toa heading" w:semiHidden="1" w:unhideWhenUsed="1"/>
+    <w:lsdException w:name="List" w:semiHidden="1" w:unhideWhenUsed="1"/>
+    <w:lsdException w:name="List Bullet" w:semiHidden="1" w:unhideWhenUsed="1"/>
+    <w:lsdException w:name="List Number" w:semiHidden="1" w:unhideWhenUsed="1"/>
+    <w:lsdException w:name="List 2" w:semiHidden="1" w:unhideWhenUsed="1"/>
+    <w:lsdException w:name="List 3" w:semiHidden="1" w:unhideWhenUsed="1"/>
+    <w:lsdException w:name="List 4" w:semiHidden="1" w:unhideWhenUsed="1"/>
+    <w:lsdException w:name="List 5" w:semiHidden="1" w:unhideWhenUsed="1"/>
+    <w:lsdException w:name="List Bullet 2" w:semiHidden="1" w:unhideWhenUsed="1"/>
+    <w:lsdException w:name="List Bullet 3" w:semiHidden="1" w:unhideWhenUsed="1"/>
+    <w:lsdException w:name="List Bullet 4" w:semiHidden="1" w:unhideWhenUsed="1"/>
+    <w:lsdException w:name="List Bullet 5" w:semiHidden="1" w:unhideWhenUsed="1"/>
+    <w:lsdException w:name="List Number 2" w:semiHidden="1" w:unhideWhenUsed="1"/>
+    <w:lsdException w:name="List Number 3" w:semiHidden="1" w:unhideWhenUsed="1"/>
+    <w:lsdException w:name="List Number 4" w:semiHidden="1" w:unhideWhenUsed="1"/>
+    <w:lsdException w:name="List Number 5" w:semiHidden="1" w:unhideWhenUsed="1"/>
+    <w:lsdException w:name="Title" w:uiPriority="10" w:qFormat="1"/>
+    <w:lsdException w:name="Closing" w:semiHidden="1" w:unhideWhenUsed="1"/>
+    <w:lsdException w:name="Signature" w:semiHidden="1" w:unhideWhenUsed="1"/>
+    <w:lsdException w:name="Default Paragraph Font" w:semiHidden="1" w:uiPriority="1" w:unhideWhenUsed="1"/>
+    <w:lsdException w:name="Body Text" w:semiHidden="1" w:unhideWhenUsed="1"/>
+    <w:lsdException w:name="Body Text Indent" w:semiHidden="1" w:unhideWhenUsed="1"/>
+    <w:lsdException w:name="List Continue" w:semiHidden="1" w:unhideWhenUsed="1"/>
+    <w:lsdException w:name="List Continue 2" w:semiHidden="1" w:unhideWhenUsed="1"/>
+    <w:lsdException w:name="List Continue 3" w:semiHidden="1" w:unhideWhenUsed="1"/>
+    <w:lsdException w:name="List Continue 4" w:semiHidden="1" w:unhideWhenUsed="1"/>
+    <w:lsdException w:name="List Continue 5" w:semiHidden="1" w:unhideWhenUsed="1"/>
+    <w:lsdException w:name="Message Header" w:semiHidden="1" w:unhideWhenUsed="1"/>
+    <w:lsdException w:name="Subtitle" w:uiPriority="11" w:qFormat="1"/>
+    <w:lsdException w:name="Salutation" w:semiHidden="1" w:unhideWhenUsed="1"/>
+    <w:lsdException w:name="Date" w:semiHidden="1" w:unhideWhenUsed="1"/>
+    <w:lsdException w:name="Body Text First Indent" w:semiHidden="1" w:unhideWhenUsed="1"/>
+    <w:lsdException w:name="Body Text First Indent 2" w:semiHidden="1" w:unhideWhenUsed="1"/>
+    <w:lsdException w:name="Note Heading" w:semiHidden="1" w:unhideWhenUsed="1"/>
+    <w:lsdException w:name="Body Text 2" w:semiHidden="1" w:unhideWhenUsed="1"/>
+    <w:lsdException w:name="Body Text 3" w:semiHidden="1" w:unhideWhenUsed="1"/>
+    <w:lsdException w:name="Body Text Indent 2" w:semiHidden="1" w:unhideWhenUsed="1"/>
+    <w:lsdException w:name="Body Text Indent 3" w:semiHidden="1" w:unhideWhenUsed="1"/>
+    <w:lsdException w:name="Block Text" w:semiHidden="1" w:unhideWhenUsed="1"/>
+    <w:lsdException w:name="Hyperlink" w:semiHidden="1" w:unhideWhenUsed="1"/>
+    <w:lsdException w:name="FollowedHyperlink" w:semiHidden="1" w:unhideWhenUsed="1"/>
+    <w:lsdException w:name="Strong" w:uiPriority="22" w:qFormat="1"/>
+    <w:lsdException w:name="Emphasis" w:uiPriority="20" w:qFormat="1"/>
+    <w:lsdException w:name="Document Map" w:semiHidden="1" w:unhideWhenUsed="1"/>
+    <w:lsdException w:name="Plain Text" w:semiHidden="1" w:unhideWhenUsed="1"/>
+    <w:lsdException w:name="E-mail Signature" w:semiHidden="1" w:unhideWhenUsed="1"/>
+    <w:lsdException w:name="HTML Top of Form" w:semiHidden="1" w:unhideWhenUsed="1"/>
+    <w:lsdException w:name="HTML Bottom of Form" w:semiHidden="1" w:unhideWhenUsed="1"/>
+    <w:lsdException w:name="Normal (Web)" w:semiHidden="1" w:unhideWhenUsed="1"/>
+    <w:lsdException w:name="HTML Acronym" w:semiHidden="1" w:unhideWhenUsed="1"/>
+    <w:lsdException w:name="HTML Address" w:semiHidden="1" w:unhideWhenUsed="1"/>
+    <w:lsdException w:name="HTML Cite" w:semiHidden="1" w:unhideWhenUsed="1"/>
+    <w:lsdException w:name="HTML Code" w:semiHidden="1" w:unhideWhenUsed="1"/>
+    <w:lsdException w:name="HTML Definition" w:semiHidden="1" w:unhideWhenUsed="1"/>
+    <w:lsdException w:name="HTML Keyboard" w:semiHidden="1" w:unhideWhenUsed="1"/>
+    <w:lsdException w:name="HTML Preformatted" w:semiHidden="1" w:unhideWhenUsed="1"/>
+    <w:lsdException w:name="HTML Sample" w:semiHidden="1" w:unhideWhenUsed="1"/>
+    <w:lsdException w:name="HTML Typewriter" w:semiHidden="1" w:unhideWhenUsed="1"/>
+    <w:lsdException w:name="HTML Variable" w:semiHidden="1" w:unhideWhenUsed="1"/>
+    <w:lsdException w:name="Normal Table" w:semiHidden="1" w:unhideWhenUsed="1"/>
+    <w:lsdException w:name="annotation subject" w:semiHidden="1" w:unhideWhenUsed="1"/>
+    <w:lsdException w:name="No List" w:semiHidden="1" w:unhideWhenUsed="1"/>
+    <w:lsdException w:name="Outline List 1" w:semiHidden="1" w:unhideWhenUsed="1"/>
+    <w:lsdException w:name="Outline List 2" w:semiHidden="1" w:unhideWhenUsed="1"/>
+    <w:lsdException w:name="Outline List 3" w:semiHidden="1" w:unhideWhenUsed="1"/>
+    <w:lsdException w:name="Table Simple 1" w:semiHidden="1" w:unhideWhenUsed="1"/>
+    <w:lsdException w:name="Table Simple 2" w:semiHidden="1" w:unhideWhenUsed="1"/>
+    <w:lsdException w:name="Table Simple 3" w:semiHidden="1" w:unhideWhenUsed="1"/>
+    <w:lsdException w:name="Table Classic 1" w:semiHidden="1" w:unhideWhenUsed="1"/>
+    <w:lsdException w:name="Table Classic 2" w:semiHidden="1" w:unhideWhenUsed="1"/>
+    <w:lsdException w:name="Table Classic 3" w:semiHidden="1" w:unhideWhenUsed="1"/>
+    <w:lsdException w:name="Table Classic 4" w:semiHidden="1" w:unhideWhenUsed="1"/>
+    <w:lsdException w:name="Table Colorful 1" w:semiHidden="1" w:unhideWhenUsed="1"/>
+    <w:lsdException w:name="Table Colorful 2" w:semiHidden="1" w:unhideWhenUsed="1"/>
+    <w:lsdException w:name="Table Colorful 3" w:semiHidden="1" w:unhideWhenUsed="1"/>
+    <w:lsdException w:name="Table Columns 1" w:semiHidden="1" w:unhideWhenUsed="1"/>
+    <w:lsdException w:name="Table Columns 2" w:semiHidden="1" w:unhideWhenUsed="1"/>
+    <w:lsdException w:name="Table Columns 3" w:semiHidden="1" w:unhideWhenUsed="1"/>
+    <w:lsdException w:name="Table Columns 4" w:semiHidden="1" w:unhideWhenUsed="1"/>
+    <w:lsdException w:name="Table Columns 5" w:semiHidden="1" w:unhideWhenUsed="1"/>
+    <w:lsdException w:name="Table Grid 1" w:semiHidden="1" w:unhideWhenUsed="1"/>
+    <w:lsdException w:name="Table Grid 2" w:semiHidden="1" w:unhideWhenUsed="1"/>
+    <w:lsdException w:name="Table Grid 3" w:semiHidden="1" w:unhideWhenUsed="1"/>
+    <w:lsdException w:name="Table Grid 4" w:semiHidden="1" w:unhideWhenUsed="1"/>
+    <w:lsdException w:name="Table Grid 5" w:semiHidden="1" w:unhideWhenUsed="1"/>
+    <w:lsdException w:name="Table Grid 6" w:semiHidden="1" w:unhideWhenUsed="1"/>
+    <w:lsdException w:name="Table Grid 7" w:semiHidden="1" w:unhideWhenUsed="1"/>
+    <w:lsdException w:name="Table Grid 8" w:semiHidden="1" w:unhideWhenUsed="1"/>
+    <w:lsdException w:name="Table List 1" w:semiHidden="1" w:unhideWhenUsed="1"/>
+    <w:lsdException w:name="Table List 2" w:semiHidden="1" w:unhideWhenUsed="1"/>
+    <w:lsdException w:name="Table List 3" w:semiHidden="1" w:unhideWhenUsed="1"/>
+    <w:lsdException w:name="Table List 4" w:semiHidden="1" w:unhideWhenUsed="1"/>
+    <w:lsdException w:name="Table List 5" w:semiHidden="1" w:unhideWhenUsed="1"/>
+    <w:lsdException w:name="Table List 6" w:semiHidden="1" w:unhideWhenUsed="1"/>
+    <w:lsdException w:name="Table List 7" w:semiHidden="1" w:unhideWhenUsed="1"/>
+    <w:lsdException w:name="Table List 8" w:semiHidden="1" w:unhideWhenUsed="1"/>
+    <w:lsdException w:name="Table 3D effects 1" w:semiHidden="1" w:unhideWhenUsed="1"/>
+    <w:lsdException w:name="Table 3D effects 2" w:semiHidden="1" w:unhideWhenUsed="1"/>
+    <w:lsdException w:name="Table 3D effects 3" w:semiHidden="1" w:unhideWhenUsed="1"/>
+    <w:lsdException w:name="Table Contemporary" w:semiHidden="1" w:unhideWhenUsed="1"/>
+    <w:lsdException w:name="Table Elegant" w:semiHidden="1" w:unhideWhenUsed="1"/>
+    <w:lsdException w:name="Table Professional" w:semiHidden="1" w:unhideWhenUsed="1"/>
+    <w:lsdException w:name="Table Subtle 1" w:semiHidden="1" w:unhideWhenUsed="1"/>
+    <w:lsdException w:name="Table Subtle 2" w:semiHidden="1" w:unhideWhenUsed="1"/>
+    <w:lsdException w:name="Table Web 1" w:semiHidden="1" w:unhideWhenUsed="1"/>
+    <w:lsdException w:name="Table Web 2" w:semiHidden="1" w:unhideWhenUsed="1"/>
+    <w:lsdException w:name="Table Web 3" w:semiHidden="1" w:unhideWhenUsed="1"/>
+    <w:lsdException w:name="Balloon Text" w:semiHidden="1" w:unhideWhenUsed="1"/>
+    <w:lsdException w:name="Table Grid" w:uiPriority="59"/>
+    <w:lsdException w:name="Table Theme" w:semiHidden="1" w:unhideWhenUsed="1"/>
+    <w:lsdException w:name="Placeholder Text" w:semiHidden="1"/>
+    <w:lsdException w:name="No Spacing" w:uiPriority="1" w:qFormat="1"/>
+    <w:lsdException w:name="Light Shading" w:uiPriority="60"/>
+    <w:lsdException w:name="Light List" w:uiPriority="61"/>
+    <w:lsdException w:name="Light Grid" w:uiPriority="62"/>
+    <w:lsdException w:name="Medium Shading 1" w:uiPriority="63"/>
+    <w:lsdException w:name="Medium Shading 2" w:uiPriority="64"/>
+    <w:lsdException w:name="Medium List 1" w:uiPriority="65"/>
+    <w:lsdException w:name="Medium List 2" w:uiPriority="66"/>
+    <w:lsdException w:name="Medium Grid 1" w:uiPriority="67"/>
+    <w:lsdException w:name="Medium Grid 2" w:uiPriority="68"/>
+    <w:lsdException w:name="Medium Grid 3" w:uiPriority="69"/>
+    <w:lsdException w:name="Dark List" w:uiPriority="70"/>
+    <w:lsdException w:name="Colorful Shading" w:uiPriority="71"/>
+    <w:lsdException w:name="Colorful List" w:uiPriority="72"/>
+    <w:lsdException w:name="Colorful Grid" w:uiPriority="73"/>
+    <w:lsdException w:name="Light Shading Accent 1" w:uiPriority="60"/>
+    <w:lsdException w:name="Light List Accent 1" w:uiPriority="61"/>
+    <w:lsdException w:name="Light Grid Accent 1" w:uiPriority="62"/>
+    <w:lsdException w:name="Medium Shading 1 Accent 1" w:uiPriority="63"/>
+    <w:lsdException w:name="Medium Shading 2 Accent 1" w:uiPriority="64"/>
+    <w:lsdException w:name="Medium List 1 Accent 1" w:uiPriority="65"/>
+    <w:lsdException w:name="Revision" w:semiHidden="1"/>
+    <w:lsdException w:name="List Paragraph" w:uiPriority="34" w:qFormat="1"/>
+    <w:lsdException w:name="Quote" w:uiPriority="29" w:qFormat="1"/>
+    <w:lsdException w:name="Intense Quote" w:uiPriority="30" w:qFormat="1"/>
+    <w:lsdException w:name="Medium List 2 Accent 1" w:uiPriority="66"/>
+    <w:lsdException w:name="Medium Grid 1 Accent 1" w:uiPriority="67"/>
+    <w:lsdException w:name="Medium Grid 2 Accent 1" w:uiPriority="68"/>
+    <w:lsdException w:name="Medium Grid 3 Accent 1" w:uiPriority="69"/>
+    <w:lsdException w:name="Dark List Accent 1" w:uiPriority="70"/>
+    <w:lsdException w:name="Colorful Shading Accent 1" w:uiPriority="71"/>
+    <w:lsdException w:name="Colorful List Accent 1" w:uiPriority="72"/>
+    <w:lsdException w:name="Colorful Grid Accent 1" w:uiPriority="73"/>
+    <w:lsdException w:name="Light Shading Accent 2" w:uiPriority="60"/>
+    <w:lsdException w:name="Light List Accent 2" w:uiPriority="61"/>
+    <w:lsdException w:name="Light Grid Accent 2" w:uiPriority="62"/>
+    <w:lsdException w:name="Medium Shading 1 Accent 2" w:uiPriority="63"/>
+    <w:lsdException w:name="Medium Shading 2 Accent 2" w:uiPriority="64"/>
+    <w:lsdException w:name="Medium List 1 Accent 2" w:uiPriority="65"/>
+    <w:lsdException w:name="Medium List 2 Accent 2" w:uiPriority="66"/>
+    <w:lsdException w:name="Medium Grid 1 Accent 2" w:uiPriority="67"/>
+    <w:lsdException w:name="Medium Grid 2 Accent 2" w:uiPriority="68"/>
+    <w:lsdException w:name="Medium Grid 3 Accent 2" w:uiPriority="69"/>
+    <w:lsdException w:name="Dark List Accent 2" w:uiPriority="70"/>
+    <w:lsdException w:name="Colorful Shading Accent 2" w:uiPriority="71"/>
+    <w:lsdException w:name="Colorful List Accent 2" w:uiPriority="72"/>
+    <w:lsdException w:name="Colorful Grid Accent 2" w:uiPriority="73"/>
+    <w:lsdException w:name="Light Shading Accent 3" w:uiPriority="60"/>
+    <w:lsdException w:name="Light List Accent 3" w:uiPriority="61"/>
+    <w:lsdException w:name="Light Grid Accent 3" w:uiPriority="62"/>
+    <w:lsdException w:name="Medium Shading 1 Accent 3" w:uiPriority="63"/>
+    <w:lsdException w:name="Medium Shading 2 Accent 3" w:uiPriority="64"/>
+    <w:lsdException w:name="Medium List 1 Accent 3" w:uiPriority="65"/>
+    <w:lsdException w:name="Medium List 2 Accent 3" w:uiPriority="66"/>
+    <w:lsdException w:name="Medium Grid 1 Accent 3" w:uiPriority="67"/>
+    <w:lsdException w:name="Medium Grid 2 Accent 3" w:uiPriority="68"/>
+    <w:lsdException w:name="Medium Grid 3 Accent 3" w:uiPriority="69"/>
+    <w:lsdException w:name="Dark List Accent 3" w:uiPriority="70"/>
+    <w:lsdException w:name="Colorful Shading Accent 3" w:uiPriority="71"/>
+    <w:lsdException w:name="Colorful List Accent 3" w:uiPriority="72"/>
+    <w:lsdException w:name="Colorful Grid Accent 3" w:uiPriority="73"/>
+    <w:lsdException w:name="Light Shading Accent 4" w:uiPriority="60"/>
+    <w:lsdException w:name="Light List Accent 4" w:uiPriority="61"/>
+    <w:lsdException w:name="Light Grid Accent 4" w:uiPriority="62"/>
+    <w:lsdException w:name="Medium Shading 1 Accent 4" w:uiPriority="63"/>
+    <w:lsdException w:name="Medium Shading 2 Accent 4" w:uiPriority="64"/>
+    <w:lsdException w:name="Medium List 1 Accent 4" w:uiPriority="65"/>
+    <w:lsdException w:name="Medium List 2 Accent 4" w:uiPriority="66"/>
+    <w:lsdException w:name="Medium Grid 1 Accent 4" w:uiPriority="67"/>
+    <w:lsdException w:name="Medium Grid 2 Accent 4" w:uiPriority="68"/>
+    <w:lsdException w:name="Medium Grid 3 Accent 4" w:uiPriority="69"/>
+    <w:lsdException w:name="Dark List Accent 4" w:uiPriority="70"/>
+    <w:lsdException w:name="Colorful Shading Accent 4" w:uiPriority="71"/>
+    <w:lsdException w:name="Colorful List Accent 4" w:uiPriority="72"/>
+    <w:lsdException w:name="Colorful Grid Accent 4" w:uiPriority="73"/>
+    <w:lsdException w:name="Light Shading Accent 5" w:uiPriority="60"/>
+    <w:lsdException w:name="Light List Accent 5" w:uiPriority="61"/>
+    <w:lsdException w:name="Light Grid Accent 5" w:uiPriority="62"/>
+    <w:lsdException w:name="Medium Shading 1 Accent 5" w:uiPriority="63"/>
+    <w:lsdException w:name="Medium Shading 2 Accent 5" w:uiPriority="64"/>
+    <w:lsdException w:name="Medium List 1 Accent 5" w:uiPriority="65"/>
+    <w:lsdException w:name="Medium List 2 Accent 5" w:uiPriority="66"/>
+    <w:lsdException w:name="Medium Grid 1 Accent 5" w:uiPriority="67"/>
+    <w:lsdException w:name="Medium Grid 2 Accent 5" w:uiPriority="68"/>
+    <w:lsdException w:name="Medium Grid 3 Accent 5" w:uiPriority="69"/>
+    <w:lsdException w:name="Dark List Accent 5" w:uiPriority="70"/>
+    <w:lsdException w:name="Colorful Shading Accent 5" w:uiPriority="71"/>
+    <w:lsdException w:name="Colorful List Accent 5" w:uiPriority="72"/>
+    <w:lsdException w:name="Colorful Grid Accent 5" w:uiPriority="73"/>
+    <w:lsdException w:name="Light Shading Accent 6" w:uiPriority="60"/>
+    <w:lsdException w:name="Light List Accent 6" w:uiPriority="61"/>
+    <w:lsdException w:name="Light Grid Accent 6" w:uiPriority="62"/>
+    <w:lsdException w:name="Medium Shading 1 Accent 6" w:uiPriority="63"/>
+    <w:lsdException w:name="Medium Shading 2 Accent 6" w:uiPriority="64"/>
+    <w:lsdException w:name="Medium List 1 Accent 6" w:uiPriority="65"/>
+    <w:lsdException w:name="Medium List 2 Accent 6" w:uiPriority="66"/>
+    <w:lsdException w:name="Medium Grid 1 Accent 6" w:uiPriority="67"/>
+    <w:lsdException w:name="Medium Grid 2 Accent 6" w:uiPriority="68"/>
+    <w:lsdException w:name="Medium Grid 3 Accent 6" w:uiPriority="69"/>
+    <w:lsdException w:name="Dark List Accent 6" w:uiPriority="70"/>
+    <w:lsdException w:name="Colorful Shading Accent 6" w:uiPriority="71"/>
+    <w:lsdException w:name="Colorful List Accent 6" w:uiPriority="72"/>
+    <w:lsdException w:name="Colorful Grid Accent 6" w:uiPriority="73"/>
+    <w:lsdException w:name="Subtle Emphasis" w:uiPriority="19" w:qFormat="1"/>
+    <w:lsdException w:name="Intense Emphasis" w:uiPriority="21" w:qFormat="1"/>
+    <w:lsdException w:name="Subtle Reference" w:uiPriority="31" w:qFormat="1"/>
+    <w:lsdException w:name="Intense Reference" w:uiPriority="32" w:qFormat="1"/>
+    <w:lsdException w:name="Book Title" w:uiPriority="33" w:qFormat="1"/>
+    <w:lsdException w:name="Bibliography" w:semiHidden="1" w:uiPriority="37" w:unhideWhenUsed="1"/>
+    <w:lsdException w:name="TOC Heading" w:semiHidden="1" w:uiPriority="39" w:unhideWhenUsed="1" w:qFormat="1"/>
+    <w:lsdException w:name="Plain Table 1" w:uiPriority="41"/>
+    <w:lsdException w:name="Plain Table 2" w:uiPriority="42"/>
+    <w:lsdException w:name="Plain Table 3" w:uiPriority="43"/>
+    <w:lsdException w:name="Plain Table 4" w:uiPriority="44"/>
+    <w:lsdException w:name="Plain Table 5" w:uiPriority="45"/>
+    <w:lsdException w:name="Grid Table Light" w:uiPriority="40"/>
+    <w:lsdException w:name="Grid Table 1 Light" w:uiPriority="46"/>
+    <w:lsdException w:name="Grid Table 2" w:uiPriority="47"/>
+    <w:lsdException w:name="Grid Table 3" w:uiPriority="48"/>
+    <w:lsdException w:name="Grid Table 4" w:uiPriority="49"/>
+    <w:lsdException w:name="Grid Table 5 Dark" w:uiPriority="50"/>
+    <w:lsdException w:name="Grid Table 6 Colorful" w:uiPriority="51"/>
+    <w:lsdException w:name="Grid Table 7 Colorful" w:uiPriority="52"/>
+    <w:lsdException w:name="Grid Table 1 Light Accent 1" w:uiPriority="46"/>
+    <w:lsdException w:name="Grid Table 2 Accent 1" w:uiPriority="47"/>
+    <w:lsdException w:name="Grid Table 3 Accent 1" w:uiPriority="48"/>
+    <w:lsdException w:name="Grid Table 4 Accent 1" w:uiPriority="49"/>
+    <w:lsdException w:name="Grid Table 5 Dark Accent 1" w:uiPriority="50"/>
+    <w:lsdException w:name="Grid Table 6 Colorful Accent 1" w:uiPriority="51"/>
+    <w:lsdException w:name="Grid Table 7 Colorful Accent 1" w:uiPriority="52"/>
+    <w:lsdException w:name="Grid Table 1 Light Accent 2" w:uiPriority="46"/>
+    <w:lsdException w:name="Grid Table 2 Accent 2" w:uiPriority="47"/>
+    <w:lsdException w:name="Grid Table 3 Accent 2" w:uiPriority="48"/>
+    <w:lsdException w:name="Grid Table 4 Accent 2" w:uiPriority="49"/>
+    <w:lsdException w:name="Grid Table 5 Dark Accent 2" w:uiPriority="50"/>
+    <w:lsdException w:name="Grid Table 6 Colorful Accent 2" w:uiPriority="51"/>
+    <w:lsdException w:name="Grid Table 7 Colorful Accent 2" w:uiPriority="52"/>
+    <w:lsdException w:name="Grid Table 1 Light Accent 3" w:uiPriority="46"/>
+    <w:lsdException w:name="Grid Table 2 Accent 3" w:uiPriority="47"/>
+    <w:lsdException w:name="Grid Table 3 Accent 3" w:uiPriority="48"/>
+    <w:lsdException w:name="Grid Table 4 Accent 3" w:uiPriority="49"/>
+    <w:lsdException w:name="Grid Table 5 Dark Accent 3" w:uiPriority="50"/>
+    <w:lsdException w:name="Grid Table 6 Colorful Accent 3" w:uiPriority="51"/>
+    <w:lsdException w:name="Grid Table 7 Colorful Accent 3" w:uiPriority="52"/>
+    <w:lsdException w:name="Grid Table 1 Light Accent 4" w:uiPriority="46"/>
+    <w:lsdException w:name="Grid Table 2 Accent 4" w:uiPriority="47"/>
+    <w:lsdException w:name="Grid Table 3 Accent 4" w:uiPriority="48"/>
+    <w:lsdException w:name="Grid Table 4 Accent 4" w:uiPriority="49"/>
+    <w:lsdException w:name="Grid Table 5 Dark Accent 4" w:uiPriority="50"/>
+    <w:lsdException w:name="Grid Table 6 Colorful Accent 4" w:uiPriority="51"/>
+    <w:lsdException w:name="Grid Table 7 Colorful Accent 4" w:uiPriority="52"/>
+    <w:lsdException w:name="Grid Table 1 Light Accent 5" w:uiPriority="46"/>
+    <w:lsdException w:name="Grid Table 2 Accent 5" w:uiPriority="47"/>
+    <w:lsdException w:name="Grid Table 3 Accent 5" w:uiPriority="48"/>
+    <w:lsdException w:name="Grid Table 4 Accent 5" w:uiPriority="49"/>
+    <w:lsdException w:name="Grid Table 5 Dark Accent 5" w:uiPriority="50"/>
+    <w:lsdException w:name="Grid Table 6 Colorful Accent 5" w:uiPriority="51"/>
+    <w:lsdException w:name="Grid Table 7 Colorful Accent 5" w:uiPriority="52"/>
+    <w:lsdException w:name="Grid Table 1 Light Accent 6" w:uiPriority="46"/>
+    <w:lsdException w:name="Grid Table 2 Accent 6" w:uiPriority="47"/>
+    <w:lsdException w:name="Grid Table 3 Accent 6" w:uiPriority="48"/>
+    <w:lsdException w:name="Grid Table 4 Accent 6" w:uiPriority="49"/>
+    <w:lsdException w:name="Grid Table 5 Dark Accent 6" w:uiPriority="50"/>
+    <w:lsdException w:name="Grid Table 6 Colorful Accent 6" w:uiPriority="51"/>
+    <w:lsdException w:name="Grid Table 7 Colorful Accent 6" w:uiPriority="52"/>
+    <w:lsdException w:name="List Table 1 Light" w:uiPriority="46"/>
+    <w:lsdException w:name="List Table 2" w:uiPriority="47"/>
+    <w:lsdException w:name="List Table 3" w:uiPriority="48"/>
+    <w:lsdException w:name="List Table 4" w:uiPriority="49"/>
+    <w:lsdException w:name="List Table 5 Dark" w:uiPriority="50"/>
+    <w:lsdException w:name="List Table 6 Colorful" w:uiPriority="51"/>
+    <w:lsdException w:name="List Table 7 Colorful" w:uiPriority="52"/>
+    <w:lsdException w:name="List Table 1 Light Accent 1" w:uiPriority="46"/>
+    <w:lsdException w:name="List Table 2 Accent 1" w:uiPriority="47"/>
+    <w:lsdException w:name="List Table 3 Accent 1" w:uiPriority="48"/>
+    <w:lsdException w:name="List Table 4 Accent 1" w:uiPriority="49"/>
+    <w:lsdException w:name="List Table 5 Dark Accent 1" w:uiPriority="50"/>
+    <w:lsdException w:name="List Table 6 Colorful Accent 1" w:uiPriority="51"/>
+    <w:lsdException w:name="List Table 7 Colorful Accent 1" w:uiPriority="52"/>
+    <w:lsdException w:name="List Table 1 Light Accent 2" w:uiPriority="46"/>
+    <w:lsdException w:name="List Table 2 Accent 2" w:uiPriority="47"/>
+    <w:lsdException w:name="List Table 3 Accent 2" w:uiPriority="48"/>
+    <w:lsdException w:name="List Table 4 Accent 2" w:uiPriority="49"/>
+    <w:lsdException w:name="List Table 5 Dark Accent 2" w:uiPriority="50"/>
+    <w:lsdException w:name="List Table 6 Colorful Accent 2" w:uiPriority="51"/>
+    <w:lsdException w:name="List Table 7 Colorful Accent 2" w:uiPriority="52"/>
+    <w:lsdException w:name="List Table 1 Light Accent 3" w:uiPriority="46"/>
+    <w:lsdException w:name="List Table 2 Accent 3" w:uiPriority="47"/>
+    <w:lsdException w:name="List Table 3 Accent 3" w:uiPriority="48"/>
+    <w:lsdException w:name="List Table 4 Accent 3" w:uiPriority="49"/>
+    <w:lsdException w:name="List Table 5 Dark Accent 3" w:uiPriority="50"/>
+    <w:lsdException w:name="List Table 6 Colorful Accent 3" w:uiPriority="51"/>
+    <w:lsdException w:name="List Table 7 Colorful Accent 3" w:uiPriority="52"/>
+    <w:lsdException w:name="List Table 1 Light Accent 4" w:uiPriority="46"/>
+    <w:lsdException w:name="List Table 2 Accent 4" w:uiPriority="47"/>
+    <w:lsdException w:name="List Table 3 Accent 4" w:uiPriority="48"/>
+    <w:lsdException w:name="List Table 4 Accent 4" w:uiPriority="49"/>
+    <w:lsdException w:name="List Table 5 Dark Accent 4" w:uiPriority="50"/>
+    <w:lsdException w:name="List Table 6 Colorful Accent 4" w:uiPriority="51"/>
+    <w:lsdException w:name="List Table 7 Colorful Accent 4" w:uiPriority="52"/>
+    <w:lsdException w:name="List Table 1 Light Accent 5" w:uiPriority="46"/>
+    <w:lsdException w:name="List Table 2 Accent 5" w:uiPriority="47"/>
+    <w:lsdException w:name="List Table 3 Accent 5" w:uiPriority="48"/>
+    <w:lsdException w:name="List Table 4 Accent 5" w:uiPriority="49"/>
+    <w:lsdException w:name="List Table 5 Dark Accent 5" w:uiPriority="50"/>
+    <w:lsdException w:name="List Table 6 Colorful Accent 5" w:uiPriority="51"/>
+    <w:lsdException w:name="List Table 7 Colorful Accent 5" w:uiPriority="52"/>
+    <w:lsdException w:name="List Table 1 Light Accent 6" w:uiPriority="46"/>
+    <w:lsdException w:name="List Table 2 Accent 6" w:uiPriority="47"/>
+    <w:lsdException w:name="List Table 3 Accent 6" w:uiPriority="48"/>
+    <w:lsdException w:name="List Table 4 Accent 6" w:uiPriority="49"/>
+    <w:lsdException w:name="List Table 5 Dark Accent 6" w:uiPriority="50"/>
+    <w:lsdException w:name="List Table 6 Colorful Accent 6" w:uiPriority="51"/>
+    <w:lsdException w:name="List Table 7 Colorful Accent 6" w:uiPriority="52"/>
   </w:latentStyles>
   <w:style w:type="paragraph" w:default="1" w:styleId="Normal">
     <w:name w:val="Normal"/>
@@ -2468,7 +4057,6 @@
     <w:uiPriority w:val="99"/>
     <w:semiHidden/>
     <w:unhideWhenUsed/>
-    <w:qFormat/>
     <w:tblPr>
       <w:tblInd w:w="0" w:type="dxa"/>
       <w:tblCellMar>

</xml_diff>

<commit_message>
Added some notes in Midterm Notes.docx
</commit_message>
<xml_diff>
--- a/Midterm Notes.docx
+++ b/Midterm Notes.docx
@@ -1,6 +1,6 @@
 
 <file path=word/document.xml><?xml version="1.0" encoding="utf-8"?>
-<w:document xmlns:wpc="http://schemas.microsoft.com/office/word/2010/wordprocessingCanvas" xmlns:mc="http://schemas.openxmlformats.org/markup-compatibility/2006" xmlns:o="urn:schemas-microsoft-com:office:office" xmlns:r="http://schemas.openxmlformats.org/officeDocument/2006/relationships" xmlns:m="http://schemas.openxmlformats.org/officeDocument/2006/math" xmlns:v="urn:schemas-microsoft-com:vml" xmlns:wp14="http://schemas.microsoft.com/office/word/2010/wordprocessingDrawing" xmlns:wp="http://schemas.openxmlformats.org/drawingml/2006/wordprocessingDrawing" xmlns:w10="urn:schemas-microsoft-com:office:word" xmlns:w="http://schemas.openxmlformats.org/wordprocessingml/2006/main" xmlns:w14="http://schemas.microsoft.com/office/word/2010/wordml" xmlns:w15="http://schemas.microsoft.com/office/word/2012/wordml" xmlns:wpg="http://schemas.microsoft.com/office/word/2010/wordprocessingGroup" xmlns:wpi="http://schemas.microsoft.com/office/word/2010/wordprocessingInk" xmlns:wne="http://schemas.microsoft.com/office/word/2006/wordml" xmlns:wps="http://schemas.microsoft.com/office/word/2010/wordprocessingShape" mc:Ignorable="w14 w15 wp14">
+<w:document xmlns:ve="http://schemas.openxmlformats.org/markup-compatibility/2006" xmlns:o="urn:schemas-microsoft-com:office:office" xmlns:r="http://schemas.openxmlformats.org/officeDocument/2006/relationships" xmlns:m="http://schemas.openxmlformats.org/officeDocument/2006/math" xmlns:v="urn:schemas-microsoft-com:vml" xmlns:wp="http://schemas.openxmlformats.org/drawingml/2006/wordprocessingDrawing" xmlns:w10="urn:schemas-microsoft-com:office:word" xmlns:w="http://schemas.openxmlformats.org/wordprocessingml/2006/main" xmlns:wne="http://schemas.microsoft.com/office/word/2006/wordml">
   <w:body>
     <w:p>
       <w:pPr>
@@ -189,7 +189,23 @@
           <w:rFonts w:ascii="Century Gothic" w:hAnsi="Century Gothic"/>
           <w:sz w:val="20"/>
         </w:rPr>
-        <w:t>&lt;br&gt;</w:t>
+        <w:t>&lt;</w:t>
+      </w:r>
+      <w:proofErr w:type="spellStart"/>
+      <w:r>
+        <w:rPr>
+          <w:rFonts w:ascii="Century Gothic" w:hAnsi="Century Gothic"/>
+          <w:sz w:val="20"/>
+        </w:rPr>
+        <w:t>br</w:t>
+      </w:r>
+      <w:proofErr w:type="spellEnd"/>
+      <w:r>
+        <w:rPr>
+          <w:rFonts w:ascii="Century Gothic" w:hAnsi="Century Gothic"/>
+          <w:sz w:val="20"/>
+        </w:rPr>
+        <w:t>&gt;</w:t>
       </w:r>
     </w:p>
     <w:p>
@@ -793,7 +809,39 @@
           <w:sz w:val="20"/>
         </w:rPr>
         <w:tab/>
-        <w:t>&lt;idno&gt;2150000&lt;/idno&gt;</w:t>
+        <w:t>&lt;</w:t>
+      </w:r>
+      <w:proofErr w:type="spellStart"/>
+      <w:r>
+        <w:rPr>
+          <w:rFonts w:ascii="Century Gothic" w:hAnsi="Century Gothic"/>
+          <w:sz w:val="20"/>
+        </w:rPr>
+        <w:t>idno</w:t>
+      </w:r>
+      <w:proofErr w:type="spellEnd"/>
+      <w:r>
+        <w:rPr>
+          <w:rFonts w:ascii="Century Gothic" w:hAnsi="Century Gothic"/>
+          <w:sz w:val="20"/>
+        </w:rPr>
+        <w:t>&gt;2150000&lt;/</w:t>
+      </w:r>
+      <w:proofErr w:type="spellStart"/>
+      <w:r>
+        <w:rPr>
+          <w:rFonts w:ascii="Century Gothic" w:hAnsi="Century Gothic"/>
+          <w:sz w:val="20"/>
+        </w:rPr>
+        <w:t>idno</w:t>
+      </w:r>
+      <w:proofErr w:type="spellEnd"/>
+      <w:r>
+        <w:rPr>
+          <w:rFonts w:ascii="Century Gothic" w:hAnsi="Century Gothic"/>
+          <w:sz w:val="20"/>
+        </w:rPr>
+        <w:t>&gt;</w:t>
       </w:r>
     </w:p>
     <w:p>
@@ -849,14 +897,7 @@
           <w:rFonts w:ascii="Century Gothic" w:hAnsi="Century Gothic"/>
           <w:sz w:val="20"/>
         </w:rPr>
-        <w:t xml:space="preserve">Had </w:t>
-      </w:r>
-      <w:r>
-        <w:rPr>
-          <w:rFonts w:ascii="Century Gothic" w:hAnsi="Century Gothic"/>
-          <w:sz w:val="20"/>
-        </w:rPr>
-        <w:t>3 flavors</w:t>
+        <w:t>Had 3 flavors</w:t>
       </w:r>
     </w:p>
     <w:p>
@@ -911,6 +952,7 @@
           <w:sz w:val="20"/>
         </w:rPr>
       </w:pPr>
+      <w:proofErr w:type="spellStart"/>
       <w:r>
         <w:rPr>
           <w:rFonts w:ascii="Century Gothic" w:hAnsi="Century Gothic"/>
@@ -918,6 +960,7 @@
         </w:rPr>
         <w:t>FrameSet</w:t>
       </w:r>
+      <w:proofErr w:type="spellEnd"/>
     </w:p>
     <w:p>
       <w:pPr>
@@ -951,7 +994,23 @@
           <w:rFonts w:ascii="Century Gothic" w:hAnsi="Century Gothic"/>
           <w:sz w:val="20"/>
         </w:rPr>
-        <w:t>Developed by WHATWG consisting of Ian Hickson, Apple, and Mozilla</w:t>
+        <w:t xml:space="preserve">Developed by WHATWG consisting of Ian </w:t>
+      </w:r>
+      <w:proofErr w:type="spellStart"/>
+      <w:r>
+        <w:rPr>
+          <w:rFonts w:ascii="Century Gothic" w:hAnsi="Century Gothic"/>
+          <w:sz w:val="20"/>
+        </w:rPr>
+        <w:t>Hickson</w:t>
+      </w:r>
+      <w:proofErr w:type="spellEnd"/>
+      <w:r>
+        <w:rPr>
+          <w:rFonts w:ascii="Century Gothic" w:hAnsi="Century Gothic"/>
+          <w:sz w:val="20"/>
+        </w:rPr>
+        <w:t>, Apple, and Mozilla</w:t>
       </w:r>
     </w:p>
     <w:p>
@@ -992,6 +1051,307 @@
           <w:sz w:val="20"/>
         </w:rPr>
         <w:t>Standardized in 2014</w:t>
+      </w:r>
+    </w:p>
+    <w:p>
+      <w:pPr>
+        <w:ind w:left="360"/>
+        <w:rPr>
+          <w:rFonts w:ascii="Century Gothic" w:hAnsi="Century Gothic"/>
+          <w:sz w:val="20"/>
+        </w:rPr>
+      </w:pPr>
+    </w:p>
+    <w:p>
+      <w:pPr>
+        <w:rPr>
+          <w:rFonts w:ascii="Century Gothic" w:hAnsi="Century Gothic"/>
+          <w:sz w:val="20"/>
+        </w:rPr>
+      </w:pPr>
+      <w:r>
+        <w:rPr>
+          <w:rFonts w:ascii="Century Gothic" w:hAnsi="Century Gothic"/>
+          <w:sz w:val="20"/>
+        </w:rPr>
+        <w:t xml:space="preserve">HTML Syntax </w:t>
+      </w:r>
+    </w:p>
+    <w:p>
+      <w:pPr>
+        <w:pStyle w:val="ListParagraph"/>
+        <w:numPr>
+          <w:ilvl w:val="0"/>
+          <w:numId w:val="23"/>
+        </w:numPr>
+        <w:rPr>
+          <w:rFonts w:ascii="Century Gothic" w:hAnsi="Century Gothic"/>
+          <w:sz w:val="20"/>
+        </w:rPr>
+      </w:pPr>
+      <w:r>
+        <w:rPr>
+          <w:rFonts w:ascii="Century Gothic" w:hAnsi="Century Gothic"/>
+          <w:sz w:val="20"/>
+        </w:rPr>
+        <w:t>&lt;!DOCTYPE html&gt;</w:t>
+      </w:r>
+    </w:p>
+    <w:p>
+      <w:pPr>
+        <w:pStyle w:val="ListParagraph"/>
+        <w:numPr>
+          <w:ilvl w:val="0"/>
+          <w:numId w:val="23"/>
+        </w:numPr>
+        <w:rPr>
+          <w:rFonts w:ascii="Century Gothic" w:hAnsi="Century Gothic"/>
+          <w:sz w:val="20"/>
+        </w:rPr>
+      </w:pPr>
+      <w:r>
+        <w:rPr>
+          <w:rFonts w:ascii="Century Gothic" w:hAnsi="Century Gothic"/>
+          <w:sz w:val="20"/>
+        </w:rPr>
+        <w:t>&lt;html&gt;</w:t>
+      </w:r>
+    </w:p>
+    <w:p>
+      <w:pPr>
+        <w:pStyle w:val="ListParagraph"/>
+        <w:numPr>
+          <w:ilvl w:val="0"/>
+          <w:numId w:val="23"/>
+        </w:numPr>
+        <w:rPr>
+          <w:rFonts w:ascii="Century Gothic" w:hAnsi="Century Gothic"/>
+          <w:sz w:val="20"/>
+        </w:rPr>
+      </w:pPr>
+      <w:r>
+        <w:rPr>
+          <w:rFonts w:ascii="Century Gothic" w:hAnsi="Century Gothic"/>
+          <w:sz w:val="20"/>
+        </w:rPr>
+        <w:tab/>
+      </w:r>
+      <w:r>
+        <w:rPr>
+          <w:rFonts w:ascii="Century Gothic" w:hAnsi="Century Gothic"/>
+          <w:sz w:val="20"/>
+        </w:rPr>
+        <w:t xml:space="preserve">&lt;head&gt; </w:t>
+      </w:r>
+    </w:p>
+    <w:p>
+      <w:pPr>
+        <w:pStyle w:val="ListParagraph"/>
+        <w:numPr>
+          <w:ilvl w:val="0"/>
+          <w:numId w:val="23"/>
+        </w:numPr>
+        <w:rPr>
+          <w:rFonts w:ascii="Century Gothic" w:hAnsi="Century Gothic"/>
+          <w:sz w:val="20"/>
+        </w:rPr>
+      </w:pPr>
+      <w:r>
+        <w:rPr>
+          <w:rFonts w:ascii="Century Gothic" w:hAnsi="Century Gothic"/>
+          <w:sz w:val="20"/>
+        </w:rPr>
+        <w:tab/>
+      </w:r>
+      <w:r>
+        <w:rPr>
+          <w:rFonts w:ascii="Century Gothic" w:hAnsi="Century Gothic"/>
+          <w:sz w:val="20"/>
+        </w:rPr>
+        <w:tab/>
+      </w:r>
+      <w:r>
+        <w:rPr>
+          <w:rFonts w:ascii="Century Gothic" w:hAnsi="Century Gothic"/>
+          <w:sz w:val="20"/>
+        </w:rPr>
+        <w:t>&lt;title&gt; &lt;/title&gt;</w:t>
+      </w:r>
+    </w:p>
+    <w:p>
+      <w:pPr>
+        <w:pStyle w:val="ListParagraph"/>
+        <w:numPr>
+          <w:ilvl w:val="0"/>
+          <w:numId w:val="23"/>
+        </w:numPr>
+        <w:rPr>
+          <w:rFonts w:ascii="Century Gothic" w:hAnsi="Century Gothic"/>
+          <w:sz w:val="20"/>
+        </w:rPr>
+      </w:pPr>
+      <w:r>
+        <w:rPr>
+          <w:rFonts w:ascii="Century Gothic" w:hAnsi="Century Gothic"/>
+          <w:sz w:val="20"/>
+        </w:rPr>
+        <w:tab/>
+      </w:r>
+      <w:r>
+        <w:rPr>
+          <w:rFonts w:ascii="Century Gothic" w:hAnsi="Century Gothic"/>
+          <w:sz w:val="20"/>
+        </w:rPr>
+        <w:t>&lt;/head&gt;</w:t>
+      </w:r>
+    </w:p>
+    <w:p>
+      <w:pPr>
+        <w:pStyle w:val="ListParagraph"/>
+        <w:numPr>
+          <w:ilvl w:val="0"/>
+          <w:numId w:val="23"/>
+        </w:numPr>
+        <w:rPr>
+          <w:rFonts w:ascii="Century Gothic" w:hAnsi="Century Gothic"/>
+          <w:sz w:val="20"/>
+        </w:rPr>
+      </w:pPr>
+      <w:r>
+        <w:rPr>
+          <w:rFonts w:ascii="Century Gothic" w:hAnsi="Century Gothic"/>
+          <w:sz w:val="20"/>
+        </w:rPr>
+        <w:tab/>
+      </w:r>
+      <w:r>
+        <w:rPr>
+          <w:rFonts w:ascii="Century Gothic" w:hAnsi="Century Gothic"/>
+          <w:sz w:val="20"/>
+        </w:rPr>
+        <w:t>&lt;body&gt;</w:t>
+      </w:r>
+    </w:p>
+    <w:p>
+      <w:pPr>
+        <w:pStyle w:val="ListParagraph"/>
+        <w:numPr>
+          <w:ilvl w:val="0"/>
+          <w:numId w:val="23"/>
+        </w:numPr>
+        <w:rPr>
+          <w:rFonts w:ascii="Century Gothic" w:hAnsi="Century Gothic"/>
+          <w:sz w:val="20"/>
+        </w:rPr>
+      </w:pPr>
+      <w:r>
+        <w:rPr>
+          <w:rFonts w:ascii="Century Gothic" w:hAnsi="Century Gothic"/>
+          <w:sz w:val="20"/>
+        </w:rPr>
+        <w:tab/>
+      </w:r>
+      <w:r>
+        <w:rPr>
+          <w:rFonts w:ascii="Century Gothic" w:hAnsi="Century Gothic"/>
+          <w:sz w:val="20"/>
+        </w:rPr>
+        <w:tab/>
+      </w:r>
+      <w:r>
+        <w:rPr>
+          <w:rFonts w:ascii="Century Gothic" w:hAnsi="Century Gothic"/>
+          <w:sz w:val="20"/>
+        </w:rPr>
+        <w:t>&lt;header&gt; &lt;/header&gt;</w:t>
+      </w:r>
+    </w:p>
+    <w:p>
+      <w:pPr>
+        <w:pStyle w:val="ListParagraph"/>
+        <w:numPr>
+          <w:ilvl w:val="0"/>
+          <w:numId w:val="23"/>
+        </w:numPr>
+        <w:rPr>
+          <w:rFonts w:ascii="Century Gothic" w:hAnsi="Century Gothic"/>
+          <w:sz w:val="20"/>
+        </w:rPr>
+      </w:pPr>
+      <w:r>
+        <w:rPr>
+          <w:rFonts w:ascii="Century Gothic" w:hAnsi="Century Gothic"/>
+          <w:sz w:val="20"/>
+        </w:rPr>
+        <w:tab/>
+      </w:r>
+      <w:r>
+        <w:rPr>
+          <w:rFonts w:ascii="Century Gothic" w:hAnsi="Century Gothic"/>
+          <w:sz w:val="20"/>
+        </w:rPr>
+        <w:tab/>
+      </w:r>
+      <w:r>
+        <w:rPr>
+          <w:rFonts w:ascii="Century Gothic" w:hAnsi="Century Gothic"/>
+          <w:sz w:val="20"/>
+        </w:rPr>
+        <w:t>&lt;</w:t>
+      </w:r>
+      <w:r>
+        <w:rPr>
+          <w:rFonts w:ascii="Century Gothic" w:hAnsi="Century Gothic"/>
+          <w:sz w:val="20"/>
+        </w:rPr>
+        <w:t>footer&gt; &lt;/footer&gt;</w:t>
+      </w:r>
+    </w:p>
+    <w:p>
+      <w:pPr>
+        <w:pStyle w:val="ListParagraph"/>
+        <w:numPr>
+          <w:ilvl w:val="0"/>
+          <w:numId w:val="23"/>
+        </w:numPr>
+        <w:rPr>
+          <w:rFonts w:ascii="Century Gothic" w:hAnsi="Century Gothic"/>
+          <w:sz w:val="20"/>
+        </w:rPr>
+      </w:pPr>
+      <w:r>
+        <w:rPr>
+          <w:rFonts w:ascii="Century Gothic" w:hAnsi="Century Gothic"/>
+          <w:sz w:val="20"/>
+        </w:rPr>
+        <w:tab/>
+      </w:r>
+      <w:r>
+        <w:rPr>
+          <w:rFonts w:ascii="Century Gothic" w:hAnsi="Century Gothic"/>
+          <w:sz w:val="20"/>
+        </w:rPr>
+        <w:t>&lt;/body&gt;</w:t>
+      </w:r>
+    </w:p>
+    <w:p>
+      <w:pPr>
+        <w:pStyle w:val="ListParagraph"/>
+        <w:numPr>
+          <w:ilvl w:val="0"/>
+          <w:numId w:val="23"/>
+        </w:numPr>
+        <w:rPr>
+          <w:rFonts w:ascii="Century Gothic" w:hAnsi="Century Gothic"/>
+          <w:sz w:val="20"/>
+        </w:rPr>
+      </w:pPr>
+      <w:r>
+        <w:rPr>
+          <w:rFonts w:ascii="Century Gothic" w:hAnsi="Century Gothic"/>
+          <w:sz w:val="20"/>
+        </w:rPr>
+        <w:t>&lt;/html&gt;</w:t>
       </w:r>
     </w:p>
     <w:p>
@@ -1080,29 +1440,87 @@
     </w:p>
     <w:p>
       <w:pPr>
-        <w:ind w:left="360"/>
-        <w:rPr>
-          <w:rFonts w:ascii="Century Gothic" w:hAnsi="Century Gothic"/>
-          <w:sz w:val="20"/>
-        </w:rPr>
-      </w:pPr>
-    </w:p>
-    <w:p>
-      <w:pPr>
-        <w:rPr>
-          <w:rFonts w:ascii="Century Gothic" w:hAnsi="Century Gothic"/>
-          <w:sz w:val="20"/>
-        </w:rPr>
-      </w:pPr>
-    </w:p>
-    <w:p>
-      <w:pPr>
-        <w:pStyle w:val="ListParagraph"/>
-        <w:rPr>
-          <w:rFonts w:ascii="Century Gothic" w:hAnsi="Century Gothic"/>
-          <w:sz w:val="20"/>
-        </w:rPr>
-      </w:pPr>
+        <w:rPr>
+          <w:rFonts w:ascii="Century Gothic" w:hAnsi="Century Gothic"/>
+          <w:sz w:val="20"/>
+        </w:rPr>
+      </w:pPr>
+      <w:r>
+        <w:rPr>
+          <w:rFonts w:ascii="Century Gothic" w:hAnsi="Century Gothic"/>
+          <w:sz w:val="20"/>
+        </w:rPr>
+        <w:t>&lt;head&gt;</w:t>
+      </w:r>
+    </w:p>
+    <w:p>
+      <w:pPr>
+        <w:pStyle w:val="ListParagraph"/>
+        <w:numPr>
+          <w:ilvl w:val="0"/>
+          <w:numId w:val="24"/>
+        </w:numPr>
+        <w:rPr>
+          <w:rFonts w:ascii="Century Gothic" w:hAnsi="Century Gothic"/>
+          <w:sz w:val="20"/>
+        </w:rPr>
+      </w:pPr>
+      <w:r>
+        <w:rPr>
+          <w:rFonts w:ascii="Century Gothic" w:hAnsi="Century Gothic"/>
+          <w:sz w:val="20"/>
+        </w:rPr>
+        <w:t>contains metadata such as links, information of author, and others</w:t>
+      </w:r>
+    </w:p>
+    <w:p>
+      <w:pPr>
+        <w:rPr>
+          <w:rFonts w:ascii="Century Gothic" w:hAnsi="Century Gothic"/>
+          <w:sz w:val="20"/>
+        </w:rPr>
+      </w:pPr>
+      <w:r>
+        <w:rPr>
+          <w:rFonts w:ascii="Century Gothic" w:hAnsi="Century Gothic"/>
+          <w:sz w:val="20"/>
+        </w:rPr>
+        <w:t>&lt;body&gt;</w:t>
+      </w:r>
+    </w:p>
+    <w:p>
+      <w:pPr>
+        <w:pStyle w:val="ListParagraph"/>
+        <w:numPr>
+          <w:ilvl w:val="0"/>
+          <w:numId w:val="24"/>
+        </w:numPr>
+        <w:rPr>
+          <w:rFonts w:ascii="Century Gothic" w:hAnsi="Century Gothic"/>
+          <w:sz w:val="20"/>
+        </w:rPr>
+      </w:pPr>
+      <w:r>
+        <w:rPr>
+          <w:rFonts w:ascii="Century Gothic" w:hAnsi="Century Gothic"/>
+          <w:sz w:val="20"/>
+        </w:rPr>
+        <w:t>contain</w:t>
+      </w:r>
+      <w:r>
+        <w:rPr>
+          <w:rFonts w:ascii="Century Gothic" w:hAnsi="Century Gothic"/>
+          <w:sz w:val="20"/>
+        </w:rPr>
+        <w:t>s</w:t>
+      </w:r>
+      <w:r>
+        <w:rPr>
+          <w:rFonts w:ascii="Century Gothic" w:hAnsi="Century Gothic"/>
+          <w:sz w:val="20"/>
+        </w:rPr>
+        <w:t xml:space="preserve"> paragraph</w:t>
+      </w:r>
       <w:r>
         <w:rPr>
           <w:rFonts w:ascii="Century Gothic" w:hAnsi="Century Gothic"/>
@@ -1110,6 +1528,445 @@
         </w:rPr>
         <w:t xml:space="preserve"> </w:t>
       </w:r>
+    </w:p>
+    <w:p>
+      <w:pPr>
+        <w:rPr>
+          <w:rFonts w:ascii="Century Gothic" w:hAnsi="Century Gothic"/>
+          <w:sz w:val="20"/>
+        </w:rPr>
+      </w:pPr>
+      <w:r>
+        <w:rPr>
+          <w:rFonts w:ascii="Century Gothic" w:hAnsi="Century Gothic"/>
+          <w:sz w:val="20"/>
+        </w:rPr>
+        <w:t>Sample elements</w:t>
+      </w:r>
+    </w:p>
+    <w:p>
+      <w:pPr>
+        <w:pStyle w:val="ListParagraph"/>
+        <w:numPr>
+          <w:ilvl w:val="0"/>
+          <w:numId w:val="24"/>
+        </w:numPr>
+        <w:rPr>
+          <w:rFonts w:ascii="Century Gothic" w:hAnsi="Century Gothic"/>
+          <w:sz w:val="20"/>
+        </w:rPr>
+      </w:pPr>
+      <w:r>
+        <w:rPr>
+          <w:rFonts w:ascii="Century Gothic" w:hAnsi="Century Gothic"/>
+          <w:sz w:val="20"/>
+        </w:rPr>
+        <w:t>&lt;h1&gt; Sample Element &lt;/h1&gt;</w:t>
+      </w:r>
+    </w:p>
+    <w:p>
+      <w:pPr>
+        <w:pStyle w:val="ListParagraph"/>
+        <w:numPr>
+          <w:ilvl w:val="0"/>
+          <w:numId w:val="24"/>
+        </w:numPr>
+        <w:rPr>
+          <w:rFonts w:ascii="Century Gothic" w:hAnsi="Century Gothic"/>
+          <w:sz w:val="20"/>
+        </w:rPr>
+      </w:pPr>
+      <w:r>
+        <w:rPr>
+          <w:rFonts w:ascii="Century Gothic" w:hAnsi="Century Gothic"/>
+          <w:sz w:val="20"/>
+        </w:rPr>
+        <w:t>&lt;p&gt; Paragraph &lt;/p&gt;</w:t>
+      </w:r>
+    </w:p>
+    <w:p>
+      <w:pPr>
+        <w:rPr>
+          <w:rFonts w:ascii="Century Gothic" w:hAnsi="Century Gothic"/>
+          <w:sz w:val="20"/>
+        </w:rPr>
+      </w:pPr>
+      <w:r>
+        <w:rPr>
+          <w:rFonts w:ascii="Century Gothic" w:hAnsi="Century Gothic"/>
+          <w:sz w:val="20"/>
+        </w:rPr>
+        <w:lastRenderedPageBreak/>
+        <w:t>Sample tags</w:t>
+      </w:r>
+    </w:p>
+    <w:p>
+      <w:pPr>
+        <w:pStyle w:val="ListParagraph"/>
+        <w:numPr>
+          <w:ilvl w:val="0"/>
+          <w:numId w:val="25"/>
+        </w:numPr>
+        <w:rPr>
+          <w:rFonts w:ascii="Century Gothic" w:hAnsi="Century Gothic"/>
+          <w:sz w:val="20"/>
+        </w:rPr>
+      </w:pPr>
+      <w:r>
+        <w:rPr>
+          <w:rFonts w:ascii="Century Gothic" w:hAnsi="Century Gothic"/>
+          <w:sz w:val="20"/>
+        </w:rPr>
+        <w:t>&lt;h1&gt;&lt;/h1&gt;</w:t>
+      </w:r>
+    </w:p>
+    <w:p>
+      <w:pPr>
+        <w:pStyle w:val="ListParagraph"/>
+        <w:numPr>
+          <w:ilvl w:val="0"/>
+          <w:numId w:val="25"/>
+        </w:numPr>
+        <w:rPr>
+          <w:rFonts w:ascii="Century Gothic" w:hAnsi="Century Gothic"/>
+          <w:sz w:val="20"/>
+        </w:rPr>
+      </w:pPr>
+      <w:r>
+        <w:rPr>
+          <w:rFonts w:ascii="Century Gothic" w:hAnsi="Century Gothic"/>
+          <w:sz w:val="20"/>
+        </w:rPr>
+        <w:t>&lt;p&gt;&lt;/p&gt;</w:t>
+      </w:r>
+    </w:p>
+    <w:p>
+      <w:pPr>
+        <w:pStyle w:val="ListParagraph"/>
+        <w:numPr>
+          <w:ilvl w:val="0"/>
+          <w:numId w:val="25"/>
+        </w:numPr>
+        <w:rPr>
+          <w:rFonts w:ascii="Century Gothic" w:hAnsi="Century Gothic"/>
+          <w:sz w:val="20"/>
+        </w:rPr>
+      </w:pPr>
+      <w:r>
+        <w:rPr>
+          <w:rFonts w:ascii="Century Gothic" w:hAnsi="Century Gothic"/>
+          <w:sz w:val="20"/>
+        </w:rPr>
+        <w:t>&lt;</w:t>
+      </w:r>
+      <w:proofErr w:type="spellStart"/>
+      <w:r>
+        <w:rPr>
+          <w:rFonts w:ascii="Century Gothic" w:hAnsi="Century Gothic"/>
+          <w:sz w:val="20"/>
+        </w:rPr>
+        <w:t>br</w:t>
+      </w:r>
+      <w:proofErr w:type="spellEnd"/>
+      <w:r>
+        <w:rPr>
+          <w:rFonts w:ascii="Century Gothic" w:hAnsi="Century Gothic"/>
+          <w:sz w:val="20"/>
+        </w:rPr>
+        <w:t>&gt;</w:t>
+      </w:r>
+    </w:p>
+    <w:p>
+      <w:pPr>
+        <w:pStyle w:val="ListParagraph"/>
+        <w:numPr>
+          <w:ilvl w:val="0"/>
+          <w:numId w:val="25"/>
+        </w:numPr>
+        <w:rPr>
+          <w:rFonts w:ascii="Century Gothic" w:hAnsi="Century Gothic"/>
+          <w:sz w:val="20"/>
+        </w:rPr>
+      </w:pPr>
+      <w:r>
+        <w:rPr>
+          <w:rFonts w:ascii="Century Gothic" w:hAnsi="Century Gothic"/>
+          <w:sz w:val="20"/>
+        </w:rPr>
+        <w:t>&lt;header&gt;&lt;/header&gt;</w:t>
+      </w:r>
+    </w:p>
+    <w:p>
+      <w:pPr>
+        <w:rPr>
+          <w:rFonts w:ascii="Century Gothic" w:hAnsi="Century Gothic"/>
+          <w:sz w:val="20"/>
+        </w:rPr>
+      </w:pPr>
+      <w:r>
+        <w:rPr>
+          <w:rFonts w:ascii="Century Gothic" w:hAnsi="Century Gothic"/>
+          <w:sz w:val="20"/>
+        </w:rPr>
+        <w:t>Void Elements</w:t>
+      </w:r>
+    </w:p>
+    <w:p>
+      <w:pPr>
+        <w:pStyle w:val="ListParagraph"/>
+        <w:numPr>
+          <w:ilvl w:val="0"/>
+          <w:numId w:val="26"/>
+        </w:numPr>
+        <w:rPr>
+          <w:rFonts w:ascii="Century Gothic" w:hAnsi="Century Gothic"/>
+          <w:sz w:val="20"/>
+        </w:rPr>
+      </w:pPr>
+      <w:r>
+        <w:rPr>
+          <w:rFonts w:ascii="Century Gothic" w:hAnsi="Century Gothic"/>
+          <w:sz w:val="20"/>
+        </w:rPr>
+        <w:t>empty element that does not have tags</w:t>
+      </w:r>
+    </w:p>
+    <w:p>
+      <w:pPr>
+        <w:pStyle w:val="ListParagraph"/>
+        <w:numPr>
+          <w:ilvl w:val="0"/>
+          <w:numId w:val="26"/>
+        </w:numPr>
+        <w:rPr>
+          <w:rFonts w:ascii="Century Gothic" w:hAnsi="Century Gothic"/>
+          <w:sz w:val="20"/>
+        </w:rPr>
+      </w:pPr>
+      <w:r>
+        <w:rPr>
+          <w:rFonts w:ascii="Century Gothic" w:hAnsi="Century Gothic"/>
+          <w:sz w:val="20"/>
+        </w:rPr>
+        <w:t>Some example</w:t>
+      </w:r>
+    </w:p>
+    <w:p>
+      <w:pPr>
+        <w:pStyle w:val="ListParagraph"/>
+        <w:numPr>
+          <w:ilvl w:val="0"/>
+          <w:numId w:val="27"/>
+        </w:numPr>
+        <w:rPr>
+          <w:rFonts w:ascii="Century Gothic" w:hAnsi="Century Gothic"/>
+          <w:sz w:val="20"/>
+        </w:rPr>
+      </w:pPr>
+      <w:r>
+        <w:rPr>
+          <w:rFonts w:ascii="Century Gothic" w:hAnsi="Century Gothic"/>
+          <w:sz w:val="20"/>
+        </w:rPr>
+        <w:t>&lt;</w:t>
+      </w:r>
+      <w:proofErr w:type="spellStart"/>
+      <w:r>
+        <w:rPr>
+          <w:rFonts w:ascii="Century Gothic" w:hAnsi="Century Gothic"/>
+          <w:sz w:val="20"/>
+        </w:rPr>
+        <w:t>img</w:t>
+      </w:r>
+      <w:proofErr w:type="spellEnd"/>
+      <w:r>
+        <w:rPr>
+          <w:rFonts w:ascii="Century Gothic" w:hAnsi="Century Gothic"/>
+          <w:sz w:val="20"/>
+        </w:rPr>
+        <w:t>&gt;</w:t>
+      </w:r>
+    </w:p>
+    <w:p>
+      <w:pPr>
+        <w:pStyle w:val="ListParagraph"/>
+        <w:numPr>
+          <w:ilvl w:val="0"/>
+          <w:numId w:val="27"/>
+        </w:numPr>
+        <w:rPr>
+          <w:rFonts w:ascii="Century Gothic" w:hAnsi="Century Gothic"/>
+          <w:sz w:val="20"/>
+        </w:rPr>
+      </w:pPr>
+      <w:r>
+        <w:rPr>
+          <w:rFonts w:ascii="Century Gothic" w:hAnsi="Century Gothic"/>
+          <w:sz w:val="20"/>
+        </w:rPr>
+        <w:t>&lt;</w:t>
+      </w:r>
+      <w:proofErr w:type="spellStart"/>
+      <w:r>
+        <w:rPr>
+          <w:rFonts w:ascii="Century Gothic" w:hAnsi="Century Gothic"/>
+          <w:sz w:val="20"/>
+        </w:rPr>
+        <w:t>br</w:t>
+      </w:r>
+      <w:proofErr w:type="spellEnd"/>
+      <w:r>
+        <w:rPr>
+          <w:rFonts w:ascii="Century Gothic" w:hAnsi="Century Gothic"/>
+          <w:sz w:val="20"/>
+        </w:rPr>
+        <w:t>&gt;</w:t>
+      </w:r>
+    </w:p>
+    <w:p>
+      <w:pPr>
+        <w:rPr>
+          <w:rFonts w:ascii="Century Gothic" w:hAnsi="Century Gothic"/>
+          <w:sz w:val="20"/>
+        </w:rPr>
+      </w:pPr>
+      <w:r>
+        <w:rPr>
+          <w:rFonts w:ascii="Century Gothic" w:hAnsi="Century Gothic"/>
+          <w:sz w:val="20"/>
+        </w:rPr>
+        <w:t>Character element</w:t>
+      </w:r>
+    </w:p>
+    <w:p>
+      <w:pPr>
+        <w:pStyle w:val="ListParagraph"/>
+        <w:numPr>
+          <w:ilvl w:val="0"/>
+          <w:numId w:val="30"/>
+        </w:numPr>
+        <w:rPr>
+          <w:rFonts w:ascii="Century Gothic" w:hAnsi="Century Gothic"/>
+          <w:sz w:val="20"/>
+        </w:rPr>
+      </w:pPr>
+      <w:r>
+        <w:rPr>
+          <w:rFonts w:ascii="Century Gothic" w:hAnsi="Century Gothic"/>
+          <w:sz w:val="20"/>
+        </w:rPr>
+        <w:t>reduce ambiguity</w:t>
+      </w:r>
+    </w:p>
+    <w:p>
+      <w:pPr>
+        <w:pStyle w:val="ListParagraph"/>
+        <w:numPr>
+          <w:ilvl w:val="0"/>
+          <w:numId w:val="30"/>
+        </w:numPr>
+        <w:rPr>
+          <w:rFonts w:ascii="Century Gothic" w:hAnsi="Century Gothic"/>
+          <w:sz w:val="20"/>
+        </w:rPr>
+      </w:pPr>
+      <w:r>
+        <w:rPr>
+          <w:rFonts w:ascii="Century Gothic" w:hAnsi="Century Gothic"/>
+          <w:sz w:val="20"/>
+        </w:rPr>
+        <w:t>Some example</w:t>
+      </w:r>
+    </w:p>
+    <w:p>
+      <w:pPr>
+        <w:pStyle w:val="ListParagraph"/>
+        <w:numPr>
+          <w:ilvl w:val="0"/>
+          <w:numId w:val="31"/>
+        </w:numPr>
+        <w:tabs>
+          <w:tab w:val="left" w:pos="900"/>
+        </w:tabs>
+        <w:ind w:firstLine="0"/>
+        <w:rPr>
+          <w:rFonts w:ascii="Century Gothic" w:hAnsi="Century Gothic"/>
+          <w:sz w:val="20"/>
+        </w:rPr>
+      </w:pPr>
+      <w:r>
+        <w:rPr>
+          <w:rFonts w:ascii="Century Gothic" w:hAnsi="Century Gothic"/>
+          <w:sz w:val="20"/>
+        </w:rPr>
+        <w:t>&amp;amp</w:t>
+      </w:r>
+    </w:p>
+    <w:p>
+      <w:pPr>
+        <w:pStyle w:val="ListParagraph"/>
+        <w:numPr>
+          <w:ilvl w:val="0"/>
+          <w:numId w:val="31"/>
+        </w:numPr>
+        <w:tabs>
+          <w:tab w:val="left" w:pos="900"/>
+        </w:tabs>
+        <w:ind w:firstLine="0"/>
+        <w:rPr>
+          <w:rFonts w:ascii="Century Gothic" w:hAnsi="Century Gothic"/>
+          <w:sz w:val="20"/>
+        </w:rPr>
+      </w:pPr>
+      <w:r>
+        <w:rPr>
+          <w:rFonts w:ascii="Century Gothic" w:hAnsi="Century Gothic"/>
+          <w:sz w:val="20"/>
+        </w:rPr>
+        <w:t>&amp;</w:t>
+      </w:r>
+      <w:proofErr w:type="spellStart"/>
+      <w:r>
+        <w:rPr>
+          <w:rFonts w:ascii="Century Gothic" w:hAnsi="Century Gothic"/>
+          <w:sz w:val="20"/>
+        </w:rPr>
+        <w:t>lt</w:t>
+      </w:r>
+      <w:proofErr w:type="spellEnd"/>
+    </w:p>
+    <w:p>
+      <w:pPr>
+        <w:pStyle w:val="ListParagraph"/>
+        <w:numPr>
+          <w:ilvl w:val="0"/>
+          <w:numId w:val="31"/>
+        </w:numPr>
+        <w:tabs>
+          <w:tab w:val="left" w:pos="900"/>
+        </w:tabs>
+        <w:ind w:firstLine="0"/>
+        <w:rPr>
+          <w:rFonts w:ascii="Century Gothic" w:hAnsi="Century Gothic"/>
+          <w:sz w:val="20"/>
+        </w:rPr>
+      </w:pPr>
+      <w:r>
+        <w:rPr>
+          <w:rFonts w:ascii="Century Gothic" w:hAnsi="Century Gothic"/>
+          <w:sz w:val="20"/>
+        </w:rPr>
+        <w:t>&amp;</w:t>
+      </w:r>
+      <w:proofErr w:type="spellStart"/>
+      <w:r>
+        <w:rPr>
+          <w:rFonts w:ascii="Century Gothic" w:hAnsi="Century Gothic"/>
+          <w:sz w:val="20"/>
+        </w:rPr>
+        <w:t>nbsp</w:t>
+      </w:r>
+      <w:proofErr w:type="spellEnd"/>
     </w:p>
     <w:sectPr>
       <w:pgSz w:w="12240" w:h="15840"/>
@@ -1122,8 +1979,8 @@
 </file>
 
 <file path=word/numbering.xml><?xml version="1.0" encoding="utf-8"?>
-<w:numbering xmlns:wpc="http://schemas.microsoft.com/office/word/2010/wordprocessingCanvas" xmlns:mc="http://schemas.openxmlformats.org/markup-compatibility/2006" xmlns:o="urn:schemas-microsoft-com:office:office" xmlns:r="http://schemas.openxmlformats.org/officeDocument/2006/relationships" xmlns:m="http://schemas.openxmlformats.org/officeDocument/2006/math" xmlns:v="urn:schemas-microsoft-com:vml" xmlns:wp14="http://schemas.microsoft.com/office/word/2010/wordprocessingDrawing" xmlns:wp="http://schemas.openxmlformats.org/drawingml/2006/wordprocessingDrawing" xmlns:w10="urn:schemas-microsoft-com:office:word" xmlns:w="http://schemas.openxmlformats.org/wordprocessingml/2006/main" xmlns:w14="http://schemas.microsoft.com/office/word/2010/wordml" xmlns:w15="http://schemas.microsoft.com/office/word/2012/wordml" xmlns:wpg="http://schemas.microsoft.com/office/word/2010/wordprocessingGroup" xmlns:wpi="http://schemas.microsoft.com/office/word/2010/wordprocessingInk" xmlns:wne="http://schemas.microsoft.com/office/word/2006/wordml" xmlns:wps="http://schemas.microsoft.com/office/word/2010/wordprocessingShape" mc:Ignorable="w14 w15 wp14">
-  <w:abstractNum w:abstractNumId="0" w15:restartNumberingAfterBreak="0">
+<w:numbering xmlns:ve="http://schemas.openxmlformats.org/markup-compatibility/2006" xmlns:o="urn:schemas-microsoft-com:office:office" xmlns:r="http://schemas.openxmlformats.org/officeDocument/2006/relationships" xmlns:m="http://schemas.openxmlformats.org/officeDocument/2006/math" xmlns:v="urn:schemas-microsoft-com:vml" xmlns:wp="http://schemas.openxmlformats.org/drawingml/2006/wordprocessingDrawing" xmlns:w10="urn:schemas-microsoft-com:office:word" xmlns:w="http://schemas.openxmlformats.org/wordprocessingml/2006/main" xmlns:wne="http://schemas.microsoft.com/office/word/2006/wordml">
+  <w:abstractNum w:abstractNumId="0">
     <w:nsid w:val="07A90E80"/>
     <w:multiLevelType w:val="hybridMultilevel"/>
     <w:tmpl w:val="F4A60A76"/>
@@ -1236,7 +2093,233 @@
       </w:rPr>
     </w:lvl>
   </w:abstractNum>
-  <w:abstractNum w:abstractNumId="1" w15:restartNumberingAfterBreak="0">
+  <w:abstractNum w:abstractNumId="1">
+    <w:nsid w:val="096C1313"/>
+    <w:multiLevelType w:val="hybridMultilevel"/>
+    <w:tmpl w:val="9FDE79C8"/>
+    <w:lvl w:ilvl="0" w:tplc="04090001">
+      <w:start w:val="1"/>
+      <w:numFmt w:val="bullet"/>
+      <w:lvlText w:val=""/>
+      <w:lvlJc w:val="left"/>
+      <w:pPr>
+        <w:ind w:left="720" w:hanging="360"/>
+      </w:pPr>
+      <w:rPr>
+        <w:rFonts w:ascii="Symbol" w:hAnsi="Symbol" w:hint="default"/>
+      </w:rPr>
+    </w:lvl>
+    <w:lvl w:ilvl="1" w:tplc="04090003">
+      <w:start w:val="1"/>
+      <w:numFmt w:val="bullet"/>
+      <w:lvlText w:val="o"/>
+      <w:lvlJc w:val="left"/>
+      <w:pPr>
+        <w:ind w:left="1440" w:hanging="360"/>
+      </w:pPr>
+      <w:rPr>
+        <w:rFonts w:ascii="Courier New" w:hAnsi="Courier New" w:cs="Courier New" w:hint="default"/>
+      </w:rPr>
+    </w:lvl>
+    <w:lvl w:ilvl="2" w:tplc="04090005">
+      <w:start w:val="1"/>
+      <w:numFmt w:val="bullet"/>
+      <w:lvlText w:val=""/>
+      <w:lvlJc w:val="left"/>
+      <w:pPr>
+        <w:ind w:left="2160" w:hanging="360"/>
+      </w:pPr>
+      <w:rPr>
+        <w:rFonts w:ascii="Wingdings" w:hAnsi="Wingdings" w:hint="default"/>
+      </w:rPr>
+    </w:lvl>
+    <w:lvl w:ilvl="3" w:tplc="04090001" w:tentative="1">
+      <w:start w:val="1"/>
+      <w:numFmt w:val="bullet"/>
+      <w:lvlText w:val=""/>
+      <w:lvlJc w:val="left"/>
+      <w:pPr>
+        <w:ind w:left="2880" w:hanging="360"/>
+      </w:pPr>
+      <w:rPr>
+        <w:rFonts w:ascii="Symbol" w:hAnsi="Symbol" w:hint="default"/>
+      </w:rPr>
+    </w:lvl>
+    <w:lvl w:ilvl="4" w:tplc="04090003" w:tentative="1">
+      <w:start w:val="1"/>
+      <w:numFmt w:val="bullet"/>
+      <w:lvlText w:val="o"/>
+      <w:lvlJc w:val="left"/>
+      <w:pPr>
+        <w:ind w:left="3600" w:hanging="360"/>
+      </w:pPr>
+      <w:rPr>
+        <w:rFonts w:ascii="Courier New" w:hAnsi="Courier New" w:cs="Courier New" w:hint="default"/>
+      </w:rPr>
+    </w:lvl>
+    <w:lvl w:ilvl="5" w:tplc="04090005" w:tentative="1">
+      <w:start w:val="1"/>
+      <w:numFmt w:val="bullet"/>
+      <w:lvlText w:val=""/>
+      <w:lvlJc w:val="left"/>
+      <w:pPr>
+        <w:ind w:left="4320" w:hanging="360"/>
+      </w:pPr>
+      <w:rPr>
+        <w:rFonts w:ascii="Wingdings" w:hAnsi="Wingdings" w:hint="default"/>
+      </w:rPr>
+    </w:lvl>
+    <w:lvl w:ilvl="6" w:tplc="04090001" w:tentative="1">
+      <w:start w:val="1"/>
+      <w:numFmt w:val="bullet"/>
+      <w:lvlText w:val=""/>
+      <w:lvlJc w:val="left"/>
+      <w:pPr>
+        <w:ind w:left="5040" w:hanging="360"/>
+      </w:pPr>
+      <w:rPr>
+        <w:rFonts w:ascii="Symbol" w:hAnsi="Symbol" w:hint="default"/>
+      </w:rPr>
+    </w:lvl>
+    <w:lvl w:ilvl="7" w:tplc="04090003" w:tentative="1">
+      <w:start w:val="1"/>
+      <w:numFmt w:val="bullet"/>
+      <w:lvlText w:val="o"/>
+      <w:lvlJc w:val="left"/>
+      <w:pPr>
+        <w:ind w:left="5760" w:hanging="360"/>
+      </w:pPr>
+      <w:rPr>
+        <w:rFonts w:ascii="Courier New" w:hAnsi="Courier New" w:cs="Courier New" w:hint="default"/>
+      </w:rPr>
+    </w:lvl>
+    <w:lvl w:ilvl="8" w:tplc="04090005" w:tentative="1">
+      <w:start w:val="1"/>
+      <w:numFmt w:val="bullet"/>
+      <w:lvlText w:val=""/>
+      <w:lvlJc w:val="left"/>
+      <w:pPr>
+        <w:ind w:left="6480" w:hanging="360"/>
+      </w:pPr>
+      <w:rPr>
+        <w:rFonts w:ascii="Wingdings" w:hAnsi="Wingdings" w:hint="default"/>
+      </w:rPr>
+    </w:lvl>
+  </w:abstractNum>
+  <w:abstractNum w:abstractNumId="2">
+    <w:nsid w:val="0BCD67F6"/>
+    <w:multiLevelType w:val="hybridMultilevel"/>
+    <w:tmpl w:val="5072956E"/>
+    <w:lvl w:ilvl="0" w:tplc="04090001">
+      <w:start w:val="1"/>
+      <w:numFmt w:val="bullet"/>
+      <w:lvlText w:val=""/>
+      <w:lvlJc w:val="left"/>
+      <w:pPr>
+        <w:ind w:left="720" w:hanging="360"/>
+      </w:pPr>
+      <w:rPr>
+        <w:rFonts w:ascii="Symbol" w:hAnsi="Symbol" w:hint="default"/>
+      </w:rPr>
+    </w:lvl>
+    <w:lvl w:ilvl="1" w:tplc="04090003" w:tentative="1">
+      <w:start w:val="1"/>
+      <w:numFmt w:val="bullet"/>
+      <w:lvlText w:val="o"/>
+      <w:lvlJc w:val="left"/>
+      <w:pPr>
+        <w:ind w:left="1440" w:hanging="360"/>
+      </w:pPr>
+      <w:rPr>
+        <w:rFonts w:ascii="Courier New" w:hAnsi="Courier New" w:cs="Courier New" w:hint="default"/>
+      </w:rPr>
+    </w:lvl>
+    <w:lvl w:ilvl="2" w:tplc="04090005" w:tentative="1">
+      <w:start w:val="1"/>
+      <w:numFmt w:val="bullet"/>
+      <w:lvlText w:val=""/>
+      <w:lvlJc w:val="left"/>
+      <w:pPr>
+        <w:ind w:left="2160" w:hanging="360"/>
+      </w:pPr>
+      <w:rPr>
+        <w:rFonts w:ascii="Wingdings" w:hAnsi="Wingdings" w:hint="default"/>
+      </w:rPr>
+    </w:lvl>
+    <w:lvl w:ilvl="3" w:tplc="04090001" w:tentative="1">
+      <w:start w:val="1"/>
+      <w:numFmt w:val="bullet"/>
+      <w:lvlText w:val=""/>
+      <w:lvlJc w:val="left"/>
+      <w:pPr>
+        <w:ind w:left="2880" w:hanging="360"/>
+      </w:pPr>
+      <w:rPr>
+        <w:rFonts w:ascii="Symbol" w:hAnsi="Symbol" w:hint="default"/>
+      </w:rPr>
+    </w:lvl>
+    <w:lvl w:ilvl="4" w:tplc="04090003" w:tentative="1">
+      <w:start w:val="1"/>
+      <w:numFmt w:val="bullet"/>
+      <w:lvlText w:val="o"/>
+      <w:lvlJc w:val="left"/>
+      <w:pPr>
+        <w:ind w:left="3600" w:hanging="360"/>
+      </w:pPr>
+      <w:rPr>
+        <w:rFonts w:ascii="Courier New" w:hAnsi="Courier New" w:cs="Courier New" w:hint="default"/>
+      </w:rPr>
+    </w:lvl>
+    <w:lvl w:ilvl="5" w:tplc="04090005" w:tentative="1">
+      <w:start w:val="1"/>
+      <w:numFmt w:val="bullet"/>
+      <w:lvlText w:val=""/>
+      <w:lvlJc w:val="left"/>
+      <w:pPr>
+        <w:ind w:left="4320" w:hanging="360"/>
+      </w:pPr>
+      <w:rPr>
+        <w:rFonts w:ascii="Wingdings" w:hAnsi="Wingdings" w:hint="default"/>
+      </w:rPr>
+    </w:lvl>
+    <w:lvl w:ilvl="6" w:tplc="04090001" w:tentative="1">
+      <w:start w:val="1"/>
+      <w:numFmt w:val="bullet"/>
+      <w:lvlText w:val=""/>
+      <w:lvlJc w:val="left"/>
+      <w:pPr>
+        <w:ind w:left="5040" w:hanging="360"/>
+      </w:pPr>
+      <w:rPr>
+        <w:rFonts w:ascii="Symbol" w:hAnsi="Symbol" w:hint="default"/>
+      </w:rPr>
+    </w:lvl>
+    <w:lvl w:ilvl="7" w:tplc="04090003" w:tentative="1">
+      <w:start w:val="1"/>
+      <w:numFmt w:val="bullet"/>
+      <w:lvlText w:val="o"/>
+      <w:lvlJc w:val="left"/>
+      <w:pPr>
+        <w:ind w:left="5760" w:hanging="360"/>
+      </w:pPr>
+      <w:rPr>
+        <w:rFonts w:ascii="Courier New" w:hAnsi="Courier New" w:cs="Courier New" w:hint="default"/>
+      </w:rPr>
+    </w:lvl>
+    <w:lvl w:ilvl="8" w:tplc="04090005" w:tentative="1">
+      <w:start w:val="1"/>
+      <w:numFmt w:val="bullet"/>
+      <w:lvlText w:val=""/>
+      <w:lvlJc w:val="left"/>
+      <w:pPr>
+        <w:ind w:left="6480" w:hanging="360"/>
+      </w:pPr>
+      <w:rPr>
+        <w:rFonts w:ascii="Wingdings" w:hAnsi="Wingdings" w:hint="default"/>
+      </w:rPr>
+    </w:lvl>
+  </w:abstractNum>
+  <w:abstractNum w:abstractNumId="3">
     <w:nsid w:val="12E21EC3"/>
     <w:multiLevelType w:val="hybridMultilevel"/>
     <w:tmpl w:val="864ED2E0"/>
@@ -1349,7 +2432,7 @@
       </w:rPr>
     </w:lvl>
   </w:abstractNum>
-  <w:abstractNum w:abstractNumId="2" w15:restartNumberingAfterBreak="0">
+  <w:abstractNum w:abstractNumId="4">
     <w:nsid w:val="15AA5040"/>
     <w:multiLevelType w:val="hybridMultilevel"/>
     <w:tmpl w:val="D0B8B9DA"/>
@@ -1462,7 +2545,120 @@
       </w:rPr>
     </w:lvl>
   </w:abstractNum>
-  <w:abstractNum w:abstractNumId="3" w15:restartNumberingAfterBreak="0">
+  <w:abstractNum w:abstractNumId="5">
+    <w:nsid w:val="1F886E9B"/>
+    <w:multiLevelType w:val="hybridMultilevel"/>
+    <w:tmpl w:val="F224F1F0"/>
+    <w:lvl w:ilvl="0" w:tplc="04090001">
+      <w:start w:val="1"/>
+      <w:numFmt w:val="bullet"/>
+      <w:lvlText w:val=""/>
+      <w:lvlJc w:val="left"/>
+      <w:pPr>
+        <w:ind w:left="720" w:hanging="360"/>
+      </w:pPr>
+      <w:rPr>
+        <w:rFonts w:ascii="Symbol" w:hAnsi="Symbol" w:hint="default"/>
+      </w:rPr>
+    </w:lvl>
+    <w:lvl w:ilvl="1" w:tplc="04090003" w:tentative="1">
+      <w:start w:val="1"/>
+      <w:numFmt w:val="bullet"/>
+      <w:lvlText w:val="o"/>
+      <w:lvlJc w:val="left"/>
+      <w:pPr>
+        <w:ind w:left="1440" w:hanging="360"/>
+      </w:pPr>
+      <w:rPr>
+        <w:rFonts w:ascii="Courier New" w:hAnsi="Courier New" w:cs="Courier New" w:hint="default"/>
+      </w:rPr>
+    </w:lvl>
+    <w:lvl w:ilvl="2" w:tplc="04090005" w:tentative="1">
+      <w:start w:val="1"/>
+      <w:numFmt w:val="bullet"/>
+      <w:lvlText w:val=""/>
+      <w:lvlJc w:val="left"/>
+      <w:pPr>
+        <w:ind w:left="2160" w:hanging="360"/>
+      </w:pPr>
+      <w:rPr>
+        <w:rFonts w:ascii="Wingdings" w:hAnsi="Wingdings" w:hint="default"/>
+      </w:rPr>
+    </w:lvl>
+    <w:lvl w:ilvl="3" w:tplc="04090001" w:tentative="1">
+      <w:start w:val="1"/>
+      <w:numFmt w:val="bullet"/>
+      <w:lvlText w:val=""/>
+      <w:lvlJc w:val="left"/>
+      <w:pPr>
+        <w:ind w:left="2880" w:hanging="360"/>
+      </w:pPr>
+      <w:rPr>
+        <w:rFonts w:ascii="Symbol" w:hAnsi="Symbol" w:hint="default"/>
+      </w:rPr>
+    </w:lvl>
+    <w:lvl w:ilvl="4" w:tplc="04090003" w:tentative="1">
+      <w:start w:val="1"/>
+      <w:numFmt w:val="bullet"/>
+      <w:lvlText w:val="o"/>
+      <w:lvlJc w:val="left"/>
+      <w:pPr>
+        <w:ind w:left="3600" w:hanging="360"/>
+      </w:pPr>
+      <w:rPr>
+        <w:rFonts w:ascii="Courier New" w:hAnsi="Courier New" w:cs="Courier New" w:hint="default"/>
+      </w:rPr>
+    </w:lvl>
+    <w:lvl w:ilvl="5" w:tplc="04090005" w:tentative="1">
+      <w:start w:val="1"/>
+      <w:numFmt w:val="bullet"/>
+      <w:lvlText w:val=""/>
+      <w:lvlJc w:val="left"/>
+      <w:pPr>
+        <w:ind w:left="4320" w:hanging="360"/>
+      </w:pPr>
+      <w:rPr>
+        <w:rFonts w:ascii="Wingdings" w:hAnsi="Wingdings" w:hint="default"/>
+      </w:rPr>
+    </w:lvl>
+    <w:lvl w:ilvl="6" w:tplc="04090001" w:tentative="1">
+      <w:start w:val="1"/>
+      <w:numFmt w:val="bullet"/>
+      <w:lvlText w:val=""/>
+      <w:lvlJc w:val="left"/>
+      <w:pPr>
+        <w:ind w:left="5040" w:hanging="360"/>
+      </w:pPr>
+      <w:rPr>
+        <w:rFonts w:ascii="Symbol" w:hAnsi="Symbol" w:hint="default"/>
+      </w:rPr>
+    </w:lvl>
+    <w:lvl w:ilvl="7" w:tplc="04090003" w:tentative="1">
+      <w:start w:val="1"/>
+      <w:numFmt w:val="bullet"/>
+      <w:lvlText w:val="o"/>
+      <w:lvlJc w:val="left"/>
+      <w:pPr>
+        <w:ind w:left="5760" w:hanging="360"/>
+      </w:pPr>
+      <w:rPr>
+        <w:rFonts w:ascii="Courier New" w:hAnsi="Courier New" w:cs="Courier New" w:hint="default"/>
+      </w:rPr>
+    </w:lvl>
+    <w:lvl w:ilvl="8" w:tplc="04090005" w:tentative="1">
+      <w:start w:val="1"/>
+      <w:numFmt w:val="bullet"/>
+      <w:lvlText w:val=""/>
+      <w:lvlJc w:val="left"/>
+      <w:pPr>
+        <w:ind w:left="6480" w:hanging="360"/>
+      </w:pPr>
+      <w:rPr>
+        <w:rFonts w:ascii="Wingdings" w:hAnsi="Wingdings" w:hint="default"/>
+      </w:rPr>
+    </w:lvl>
+  </w:abstractNum>
+  <w:abstractNum w:abstractNumId="6">
     <w:nsid w:val="2059276D"/>
     <w:multiLevelType w:val="hybridMultilevel"/>
     <w:tmpl w:val="93D0F7D8"/>
@@ -1575,7 +2771,7 @@
       </w:rPr>
     </w:lvl>
   </w:abstractNum>
-  <w:abstractNum w:abstractNumId="4" w15:restartNumberingAfterBreak="0">
+  <w:abstractNum w:abstractNumId="7">
     <w:nsid w:val="290600B4"/>
     <w:multiLevelType w:val="hybridMultilevel"/>
     <w:tmpl w:val="3C7CCEE2"/>
@@ -1688,7 +2884,233 @@
       </w:rPr>
     </w:lvl>
   </w:abstractNum>
-  <w:abstractNum w:abstractNumId="5" w15:restartNumberingAfterBreak="0">
+  <w:abstractNum w:abstractNumId="8">
+    <w:nsid w:val="2B2144A3"/>
+    <w:multiLevelType w:val="hybridMultilevel"/>
+    <w:tmpl w:val="BA54AE68"/>
+    <w:lvl w:ilvl="0" w:tplc="0409000B">
+      <w:start w:val="1"/>
+      <w:numFmt w:val="bullet"/>
+      <w:lvlText w:val=""/>
+      <w:lvlJc w:val="left"/>
+      <w:pPr>
+        <w:ind w:left="720" w:hanging="360"/>
+      </w:pPr>
+      <w:rPr>
+        <w:rFonts w:ascii="Wingdings" w:hAnsi="Wingdings" w:hint="default"/>
+      </w:rPr>
+    </w:lvl>
+    <w:lvl w:ilvl="1" w:tplc="04090003" w:tentative="1">
+      <w:start w:val="1"/>
+      <w:numFmt w:val="bullet"/>
+      <w:lvlText w:val="o"/>
+      <w:lvlJc w:val="left"/>
+      <w:pPr>
+        <w:ind w:left="1440" w:hanging="360"/>
+      </w:pPr>
+      <w:rPr>
+        <w:rFonts w:ascii="Courier New" w:hAnsi="Courier New" w:cs="Courier New" w:hint="default"/>
+      </w:rPr>
+    </w:lvl>
+    <w:lvl w:ilvl="2" w:tplc="04090005" w:tentative="1">
+      <w:start w:val="1"/>
+      <w:numFmt w:val="bullet"/>
+      <w:lvlText w:val=""/>
+      <w:lvlJc w:val="left"/>
+      <w:pPr>
+        <w:ind w:left="2160" w:hanging="360"/>
+      </w:pPr>
+      <w:rPr>
+        <w:rFonts w:ascii="Wingdings" w:hAnsi="Wingdings" w:hint="default"/>
+      </w:rPr>
+    </w:lvl>
+    <w:lvl w:ilvl="3" w:tplc="04090001" w:tentative="1">
+      <w:start w:val="1"/>
+      <w:numFmt w:val="bullet"/>
+      <w:lvlText w:val=""/>
+      <w:lvlJc w:val="left"/>
+      <w:pPr>
+        <w:ind w:left="2880" w:hanging="360"/>
+      </w:pPr>
+      <w:rPr>
+        <w:rFonts w:ascii="Symbol" w:hAnsi="Symbol" w:hint="default"/>
+      </w:rPr>
+    </w:lvl>
+    <w:lvl w:ilvl="4" w:tplc="04090003" w:tentative="1">
+      <w:start w:val="1"/>
+      <w:numFmt w:val="bullet"/>
+      <w:lvlText w:val="o"/>
+      <w:lvlJc w:val="left"/>
+      <w:pPr>
+        <w:ind w:left="3600" w:hanging="360"/>
+      </w:pPr>
+      <w:rPr>
+        <w:rFonts w:ascii="Courier New" w:hAnsi="Courier New" w:cs="Courier New" w:hint="default"/>
+      </w:rPr>
+    </w:lvl>
+    <w:lvl w:ilvl="5" w:tplc="04090005" w:tentative="1">
+      <w:start w:val="1"/>
+      <w:numFmt w:val="bullet"/>
+      <w:lvlText w:val=""/>
+      <w:lvlJc w:val="left"/>
+      <w:pPr>
+        <w:ind w:left="4320" w:hanging="360"/>
+      </w:pPr>
+      <w:rPr>
+        <w:rFonts w:ascii="Wingdings" w:hAnsi="Wingdings" w:hint="default"/>
+      </w:rPr>
+    </w:lvl>
+    <w:lvl w:ilvl="6" w:tplc="04090001" w:tentative="1">
+      <w:start w:val="1"/>
+      <w:numFmt w:val="bullet"/>
+      <w:lvlText w:val=""/>
+      <w:lvlJc w:val="left"/>
+      <w:pPr>
+        <w:ind w:left="5040" w:hanging="360"/>
+      </w:pPr>
+      <w:rPr>
+        <w:rFonts w:ascii="Symbol" w:hAnsi="Symbol" w:hint="default"/>
+      </w:rPr>
+    </w:lvl>
+    <w:lvl w:ilvl="7" w:tplc="04090003" w:tentative="1">
+      <w:start w:val="1"/>
+      <w:numFmt w:val="bullet"/>
+      <w:lvlText w:val="o"/>
+      <w:lvlJc w:val="left"/>
+      <w:pPr>
+        <w:ind w:left="5760" w:hanging="360"/>
+      </w:pPr>
+      <w:rPr>
+        <w:rFonts w:ascii="Courier New" w:hAnsi="Courier New" w:cs="Courier New" w:hint="default"/>
+      </w:rPr>
+    </w:lvl>
+    <w:lvl w:ilvl="8" w:tplc="04090005" w:tentative="1">
+      <w:start w:val="1"/>
+      <w:numFmt w:val="bullet"/>
+      <w:lvlText w:val=""/>
+      <w:lvlJc w:val="left"/>
+      <w:pPr>
+        <w:ind w:left="6480" w:hanging="360"/>
+      </w:pPr>
+      <w:rPr>
+        <w:rFonts w:ascii="Wingdings" w:hAnsi="Wingdings" w:hint="default"/>
+      </w:rPr>
+    </w:lvl>
+  </w:abstractNum>
+  <w:abstractNum w:abstractNumId="9">
+    <w:nsid w:val="2D182B0E"/>
+    <w:multiLevelType w:val="hybridMultilevel"/>
+    <w:tmpl w:val="E086F0A4"/>
+    <w:lvl w:ilvl="0" w:tplc="04090001">
+      <w:start w:val="1"/>
+      <w:numFmt w:val="bullet"/>
+      <w:lvlText w:val=""/>
+      <w:lvlJc w:val="left"/>
+      <w:pPr>
+        <w:ind w:left="720" w:hanging="360"/>
+      </w:pPr>
+      <w:rPr>
+        <w:rFonts w:ascii="Symbol" w:hAnsi="Symbol" w:hint="default"/>
+      </w:rPr>
+    </w:lvl>
+    <w:lvl w:ilvl="1" w:tplc="04090003" w:tentative="1">
+      <w:start w:val="1"/>
+      <w:numFmt w:val="bullet"/>
+      <w:lvlText w:val="o"/>
+      <w:lvlJc w:val="left"/>
+      <w:pPr>
+        <w:ind w:left="1440" w:hanging="360"/>
+      </w:pPr>
+      <w:rPr>
+        <w:rFonts w:ascii="Courier New" w:hAnsi="Courier New" w:cs="Courier New" w:hint="default"/>
+      </w:rPr>
+    </w:lvl>
+    <w:lvl w:ilvl="2" w:tplc="04090005" w:tentative="1">
+      <w:start w:val="1"/>
+      <w:numFmt w:val="bullet"/>
+      <w:lvlText w:val=""/>
+      <w:lvlJc w:val="left"/>
+      <w:pPr>
+        <w:ind w:left="2160" w:hanging="360"/>
+      </w:pPr>
+      <w:rPr>
+        <w:rFonts w:ascii="Wingdings" w:hAnsi="Wingdings" w:hint="default"/>
+      </w:rPr>
+    </w:lvl>
+    <w:lvl w:ilvl="3" w:tplc="04090001" w:tentative="1">
+      <w:start w:val="1"/>
+      <w:numFmt w:val="bullet"/>
+      <w:lvlText w:val=""/>
+      <w:lvlJc w:val="left"/>
+      <w:pPr>
+        <w:ind w:left="2880" w:hanging="360"/>
+      </w:pPr>
+      <w:rPr>
+        <w:rFonts w:ascii="Symbol" w:hAnsi="Symbol" w:hint="default"/>
+      </w:rPr>
+    </w:lvl>
+    <w:lvl w:ilvl="4" w:tplc="04090003" w:tentative="1">
+      <w:start w:val="1"/>
+      <w:numFmt w:val="bullet"/>
+      <w:lvlText w:val="o"/>
+      <w:lvlJc w:val="left"/>
+      <w:pPr>
+        <w:ind w:left="3600" w:hanging="360"/>
+      </w:pPr>
+      <w:rPr>
+        <w:rFonts w:ascii="Courier New" w:hAnsi="Courier New" w:cs="Courier New" w:hint="default"/>
+      </w:rPr>
+    </w:lvl>
+    <w:lvl w:ilvl="5" w:tplc="04090005" w:tentative="1">
+      <w:start w:val="1"/>
+      <w:numFmt w:val="bullet"/>
+      <w:lvlText w:val=""/>
+      <w:lvlJc w:val="left"/>
+      <w:pPr>
+        <w:ind w:left="4320" w:hanging="360"/>
+      </w:pPr>
+      <w:rPr>
+        <w:rFonts w:ascii="Wingdings" w:hAnsi="Wingdings" w:hint="default"/>
+      </w:rPr>
+    </w:lvl>
+    <w:lvl w:ilvl="6" w:tplc="04090001" w:tentative="1">
+      <w:start w:val="1"/>
+      <w:numFmt w:val="bullet"/>
+      <w:lvlText w:val=""/>
+      <w:lvlJc w:val="left"/>
+      <w:pPr>
+        <w:ind w:left="5040" w:hanging="360"/>
+      </w:pPr>
+      <w:rPr>
+        <w:rFonts w:ascii="Symbol" w:hAnsi="Symbol" w:hint="default"/>
+      </w:rPr>
+    </w:lvl>
+    <w:lvl w:ilvl="7" w:tplc="04090003" w:tentative="1">
+      <w:start w:val="1"/>
+      <w:numFmt w:val="bullet"/>
+      <w:lvlText w:val="o"/>
+      <w:lvlJc w:val="left"/>
+      <w:pPr>
+        <w:ind w:left="5760" w:hanging="360"/>
+      </w:pPr>
+      <w:rPr>
+        <w:rFonts w:ascii="Courier New" w:hAnsi="Courier New" w:cs="Courier New" w:hint="default"/>
+      </w:rPr>
+    </w:lvl>
+    <w:lvl w:ilvl="8" w:tplc="04090005" w:tentative="1">
+      <w:start w:val="1"/>
+      <w:numFmt w:val="bullet"/>
+      <w:lvlText w:val=""/>
+      <w:lvlJc w:val="left"/>
+      <w:pPr>
+        <w:ind w:left="6480" w:hanging="360"/>
+      </w:pPr>
+      <w:rPr>
+        <w:rFonts w:ascii="Wingdings" w:hAnsi="Wingdings" w:hint="default"/>
+      </w:rPr>
+    </w:lvl>
+  </w:abstractNum>
+  <w:abstractNum w:abstractNumId="10">
     <w:nsid w:val="2D4B4E36"/>
     <w:multiLevelType w:val="hybridMultilevel"/>
     <w:tmpl w:val="50589CAA"/>
@@ -1801,7 +3223,7 @@
       </w:rPr>
     </w:lvl>
   </w:abstractNum>
-  <w:abstractNum w:abstractNumId="6" w15:restartNumberingAfterBreak="0">
+  <w:abstractNum w:abstractNumId="11">
     <w:nsid w:val="2F1C080F"/>
     <w:multiLevelType w:val="hybridMultilevel"/>
     <w:tmpl w:val="A24A94DA"/>
@@ -1914,7 +3336,7 @@
       </w:rPr>
     </w:lvl>
   </w:abstractNum>
-  <w:abstractNum w:abstractNumId="7" w15:restartNumberingAfterBreak="0">
+  <w:abstractNum w:abstractNumId="12">
     <w:nsid w:val="31F37143"/>
     <w:multiLevelType w:val="hybridMultilevel"/>
     <w:tmpl w:val="E160AE6E"/>
@@ -2027,7 +3449,120 @@
       </w:rPr>
     </w:lvl>
   </w:abstractNum>
-  <w:abstractNum w:abstractNumId="8" w15:restartNumberingAfterBreak="0">
+  <w:abstractNum w:abstractNumId="13">
+    <w:nsid w:val="33964E40"/>
+    <w:multiLevelType w:val="hybridMultilevel"/>
+    <w:tmpl w:val="DB90CF80"/>
+    <w:lvl w:ilvl="0" w:tplc="04090001">
+      <w:start w:val="1"/>
+      <w:numFmt w:val="bullet"/>
+      <w:lvlText w:val=""/>
+      <w:lvlJc w:val="left"/>
+      <w:pPr>
+        <w:ind w:left="720" w:hanging="360"/>
+      </w:pPr>
+      <w:rPr>
+        <w:rFonts w:ascii="Symbol" w:hAnsi="Symbol" w:hint="default"/>
+      </w:rPr>
+    </w:lvl>
+    <w:lvl w:ilvl="1" w:tplc="04090003" w:tentative="1">
+      <w:start w:val="1"/>
+      <w:numFmt w:val="bullet"/>
+      <w:lvlText w:val="o"/>
+      <w:lvlJc w:val="left"/>
+      <w:pPr>
+        <w:ind w:left="1440" w:hanging="360"/>
+      </w:pPr>
+      <w:rPr>
+        <w:rFonts w:ascii="Courier New" w:hAnsi="Courier New" w:cs="Courier New" w:hint="default"/>
+      </w:rPr>
+    </w:lvl>
+    <w:lvl w:ilvl="2" w:tplc="04090005" w:tentative="1">
+      <w:start w:val="1"/>
+      <w:numFmt w:val="bullet"/>
+      <w:lvlText w:val=""/>
+      <w:lvlJc w:val="left"/>
+      <w:pPr>
+        <w:ind w:left="2160" w:hanging="360"/>
+      </w:pPr>
+      <w:rPr>
+        <w:rFonts w:ascii="Wingdings" w:hAnsi="Wingdings" w:hint="default"/>
+      </w:rPr>
+    </w:lvl>
+    <w:lvl w:ilvl="3" w:tplc="04090001" w:tentative="1">
+      <w:start w:val="1"/>
+      <w:numFmt w:val="bullet"/>
+      <w:lvlText w:val=""/>
+      <w:lvlJc w:val="left"/>
+      <w:pPr>
+        <w:ind w:left="2880" w:hanging="360"/>
+      </w:pPr>
+      <w:rPr>
+        <w:rFonts w:ascii="Symbol" w:hAnsi="Symbol" w:hint="default"/>
+      </w:rPr>
+    </w:lvl>
+    <w:lvl w:ilvl="4" w:tplc="04090003" w:tentative="1">
+      <w:start w:val="1"/>
+      <w:numFmt w:val="bullet"/>
+      <w:lvlText w:val="o"/>
+      <w:lvlJc w:val="left"/>
+      <w:pPr>
+        <w:ind w:left="3600" w:hanging="360"/>
+      </w:pPr>
+      <w:rPr>
+        <w:rFonts w:ascii="Courier New" w:hAnsi="Courier New" w:cs="Courier New" w:hint="default"/>
+      </w:rPr>
+    </w:lvl>
+    <w:lvl w:ilvl="5" w:tplc="04090005" w:tentative="1">
+      <w:start w:val="1"/>
+      <w:numFmt w:val="bullet"/>
+      <w:lvlText w:val=""/>
+      <w:lvlJc w:val="left"/>
+      <w:pPr>
+        <w:ind w:left="4320" w:hanging="360"/>
+      </w:pPr>
+      <w:rPr>
+        <w:rFonts w:ascii="Wingdings" w:hAnsi="Wingdings" w:hint="default"/>
+      </w:rPr>
+    </w:lvl>
+    <w:lvl w:ilvl="6" w:tplc="04090001" w:tentative="1">
+      <w:start w:val="1"/>
+      <w:numFmt w:val="bullet"/>
+      <w:lvlText w:val=""/>
+      <w:lvlJc w:val="left"/>
+      <w:pPr>
+        <w:ind w:left="5040" w:hanging="360"/>
+      </w:pPr>
+      <w:rPr>
+        <w:rFonts w:ascii="Symbol" w:hAnsi="Symbol" w:hint="default"/>
+      </w:rPr>
+    </w:lvl>
+    <w:lvl w:ilvl="7" w:tplc="04090003" w:tentative="1">
+      <w:start w:val="1"/>
+      <w:numFmt w:val="bullet"/>
+      <w:lvlText w:val="o"/>
+      <w:lvlJc w:val="left"/>
+      <w:pPr>
+        <w:ind w:left="5760" w:hanging="360"/>
+      </w:pPr>
+      <w:rPr>
+        <w:rFonts w:ascii="Courier New" w:hAnsi="Courier New" w:cs="Courier New" w:hint="default"/>
+      </w:rPr>
+    </w:lvl>
+    <w:lvl w:ilvl="8" w:tplc="04090005" w:tentative="1">
+      <w:start w:val="1"/>
+      <w:numFmt w:val="bullet"/>
+      <w:lvlText w:val=""/>
+      <w:lvlJc w:val="left"/>
+      <w:pPr>
+        <w:ind w:left="6480" w:hanging="360"/>
+      </w:pPr>
+      <w:rPr>
+        <w:rFonts w:ascii="Wingdings" w:hAnsi="Wingdings" w:hint="default"/>
+      </w:rPr>
+    </w:lvl>
+  </w:abstractNum>
+  <w:abstractNum w:abstractNumId="14">
     <w:nsid w:val="37FE5CC5"/>
     <w:multiLevelType w:val="hybridMultilevel"/>
     <w:tmpl w:val="94AC19D4"/>
@@ -2140,7 +3675,120 @@
       </w:rPr>
     </w:lvl>
   </w:abstractNum>
-  <w:abstractNum w:abstractNumId="9" w15:restartNumberingAfterBreak="0">
+  <w:abstractNum w:abstractNumId="15">
+    <w:nsid w:val="3DCB4C81"/>
+    <w:multiLevelType w:val="hybridMultilevel"/>
+    <w:tmpl w:val="6476764A"/>
+    <w:lvl w:ilvl="0" w:tplc="0409000B">
+      <w:start w:val="1"/>
+      <w:numFmt w:val="bullet"/>
+      <w:lvlText w:val=""/>
+      <w:lvlJc w:val="left"/>
+      <w:pPr>
+        <w:ind w:left="1440" w:hanging="360"/>
+      </w:pPr>
+      <w:rPr>
+        <w:rFonts w:ascii="Wingdings" w:hAnsi="Wingdings" w:hint="default"/>
+      </w:rPr>
+    </w:lvl>
+    <w:lvl w:ilvl="1" w:tplc="04090003" w:tentative="1">
+      <w:start w:val="1"/>
+      <w:numFmt w:val="bullet"/>
+      <w:lvlText w:val="o"/>
+      <w:lvlJc w:val="left"/>
+      <w:pPr>
+        <w:ind w:left="2160" w:hanging="360"/>
+      </w:pPr>
+      <w:rPr>
+        <w:rFonts w:ascii="Courier New" w:hAnsi="Courier New" w:cs="Courier New" w:hint="default"/>
+      </w:rPr>
+    </w:lvl>
+    <w:lvl w:ilvl="2" w:tplc="04090005" w:tentative="1">
+      <w:start w:val="1"/>
+      <w:numFmt w:val="bullet"/>
+      <w:lvlText w:val=""/>
+      <w:lvlJc w:val="left"/>
+      <w:pPr>
+        <w:ind w:left="2880" w:hanging="360"/>
+      </w:pPr>
+      <w:rPr>
+        <w:rFonts w:ascii="Wingdings" w:hAnsi="Wingdings" w:hint="default"/>
+      </w:rPr>
+    </w:lvl>
+    <w:lvl w:ilvl="3" w:tplc="04090001" w:tentative="1">
+      <w:start w:val="1"/>
+      <w:numFmt w:val="bullet"/>
+      <w:lvlText w:val=""/>
+      <w:lvlJc w:val="left"/>
+      <w:pPr>
+        <w:ind w:left="3600" w:hanging="360"/>
+      </w:pPr>
+      <w:rPr>
+        <w:rFonts w:ascii="Symbol" w:hAnsi="Symbol" w:hint="default"/>
+      </w:rPr>
+    </w:lvl>
+    <w:lvl w:ilvl="4" w:tplc="04090003" w:tentative="1">
+      <w:start w:val="1"/>
+      <w:numFmt w:val="bullet"/>
+      <w:lvlText w:val="o"/>
+      <w:lvlJc w:val="left"/>
+      <w:pPr>
+        <w:ind w:left="4320" w:hanging="360"/>
+      </w:pPr>
+      <w:rPr>
+        <w:rFonts w:ascii="Courier New" w:hAnsi="Courier New" w:cs="Courier New" w:hint="default"/>
+      </w:rPr>
+    </w:lvl>
+    <w:lvl w:ilvl="5" w:tplc="04090005" w:tentative="1">
+      <w:start w:val="1"/>
+      <w:numFmt w:val="bullet"/>
+      <w:lvlText w:val=""/>
+      <w:lvlJc w:val="left"/>
+      <w:pPr>
+        <w:ind w:left="5040" w:hanging="360"/>
+      </w:pPr>
+      <w:rPr>
+        <w:rFonts w:ascii="Wingdings" w:hAnsi="Wingdings" w:hint="default"/>
+      </w:rPr>
+    </w:lvl>
+    <w:lvl w:ilvl="6" w:tplc="04090001" w:tentative="1">
+      <w:start w:val="1"/>
+      <w:numFmt w:val="bullet"/>
+      <w:lvlText w:val=""/>
+      <w:lvlJc w:val="left"/>
+      <w:pPr>
+        <w:ind w:left="5760" w:hanging="360"/>
+      </w:pPr>
+      <w:rPr>
+        <w:rFonts w:ascii="Symbol" w:hAnsi="Symbol" w:hint="default"/>
+      </w:rPr>
+    </w:lvl>
+    <w:lvl w:ilvl="7" w:tplc="04090003" w:tentative="1">
+      <w:start w:val="1"/>
+      <w:numFmt w:val="bullet"/>
+      <w:lvlText w:val="o"/>
+      <w:lvlJc w:val="left"/>
+      <w:pPr>
+        <w:ind w:left="6480" w:hanging="360"/>
+      </w:pPr>
+      <w:rPr>
+        <w:rFonts w:ascii="Courier New" w:hAnsi="Courier New" w:cs="Courier New" w:hint="default"/>
+      </w:rPr>
+    </w:lvl>
+    <w:lvl w:ilvl="8" w:tplc="04090005" w:tentative="1">
+      <w:start w:val="1"/>
+      <w:numFmt w:val="bullet"/>
+      <w:lvlText w:val=""/>
+      <w:lvlJc w:val="left"/>
+      <w:pPr>
+        <w:ind w:left="7200" w:hanging="360"/>
+      </w:pPr>
+      <w:rPr>
+        <w:rFonts w:ascii="Wingdings" w:hAnsi="Wingdings" w:hint="default"/>
+      </w:rPr>
+    </w:lvl>
+  </w:abstractNum>
+  <w:abstractNum w:abstractNumId="16">
     <w:nsid w:val="43386C23"/>
     <w:multiLevelType w:val="hybridMultilevel"/>
     <w:tmpl w:val="87AA2648"/>
@@ -2253,7 +3901,7 @@
       </w:rPr>
     </w:lvl>
   </w:abstractNum>
-  <w:abstractNum w:abstractNumId="10" w15:restartNumberingAfterBreak="0">
+  <w:abstractNum w:abstractNumId="17">
     <w:nsid w:val="490758DE"/>
     <w:multiLevelType w:val="hybridMultilevel"/>
     <w:tmpl w:val="E852502A"/>
@@ -2339,7 +3987,7 @@
       </w:pPr>
     </w:lvl>
   </w:abstractNum>
-  <w:abstractNum w:abstractNumId="11" w15:restartNumberingAfterBreak="0">
+  <w:abstractNum w:abstractNumId="18">
     <w:nsid w:val="4C1874DF"/>
     <w:multiLevelType w:val="hybridMultilevel"/>
     <w:tmpl w:val="D5EE9CCC"/>
@@ -2452,7 +4100,7 @@
       </w:rPr>
     </w:lvl>
   </w:abstractNum>
-  <w:abstractNum w:abstractNumId="12" w15:restartNumberingAfterBreak="0">
+  <w:abstractNum w:abstractNumId="19">
     <w:nsid w:val="569F668A"/>
     <w:multiLevelType w:val="hybridMultilevel"/>
     <w:tmpl w:val="F9CEFF76"/>
@@ -2565,7 +4213,7 @@
       </w:rPr>
     </w:lvl>
   </w:abstractNum>
-  <w:abstractNum w:abstractNumId="13" w15:restartNumberingAfterBreak="0">
+  <w:abstractNum w:abstractNumId="20">
     <w:nsid w:val="5ACE4D09"/>
     <w:multiLevelType w:val="hybridMultilevel"/>
     <w:tmpl w:val="2C7E551A"/>
@@ -2678,7 +4326,7 @@
       </w:rPr>
     </w:lvl>
   </w:abstractNum>
-  <w:abstractNum w:abstractNumId="14" w15:restartNumberingAfterBreak="0">
+  <w:abstractNum w:abstractNumId="21">
     <w:nsid w:val="5AFD5E41"/>
     <w:multiLevelType w:val="hybridMultilevel"/>
     <w:tmpl w:val="733C5E84"/>
@@ -2791,7 +4439,7 @@
       </w:rPr>
     </w:lvl>
   </w:abstractNum>
-  <w:abstractNum w:abstractNumId="15" w15:restartNumberingAfterBreak="0">
+  <w:abstractNum w:abstractNumId="22">
     <w:nsid w:val="5BCB369F"/>
     <w:multiLevelType w:val="hybridMultilevel"/>
     <w:tmpl w:val="0ED8F440"/>
@@ -2904,7 +4552,7 @@
       </w:rPr>
     </w:lvl>
   </w:abstractNum>
-  <w:abstractNum w:abstractNumId="16" w15:restartNumberingAfterBreak="0">
+  <w:abstractNum w:abstractNumId="23">
     <w:nsid w:val="6206502B"/>
     <w:multiLevelType w:val="hybridMultilevel"/>
     <w:tmpl w:val="9F04E032"/>
@@ -3017,7 +4665,93 @@
       </w:rPr>
     </w:lvl>
   </w:abstractNum>
-  <w:abstractNum w:abstractNumId="17" w15:restartNumberingAfterBreak="0">
+  <w:abstractNum w:abstractNumId="24">
+    <w:nsid w:val="649A257A"/>
+    <w:multiLevelType w:val="hybridMultilevel"/>
+    <w:tmpl w:val="DE5882B2"/>
+    <w:lvl w:ilvl="0" w:tplc="0409000F">
+      <w:start w:val="1"/>
+      <w:numFmt w:val="decimal"/>
+      <w:lvlText w:val="%1."/>
+      <w:lvlJc w:val="left"/>
+      <w:pPr>
+        <w:ind w:left="720" w:hanging="360"/>
+      </w:pPr>
+    </w:lvl>
+    <w:lvl w:ilvl="1" w:tplc="04090019" w:tentative="1">
+      <w:start w:val="1"/>
+      <w:numFmt w:val="lowerLetter"/>
+      <w:lvlText w:val="%2."/>
+      <w:lvlJc w:val="left"/>
+      <w:pPr>
+        <w:ind w:left="1440" w:hanging="360"/>
+      </w:pPr>
+    </w:lvl>
+    <w:lvl w:ilvl="2" w:tplc="0409001B" w:tentative="1">
+      <w:start w:val="1"/>
+      <w:numFmt w:val="lowerRoman"/>
+      <w:lvlText w:val="%3."/>
+      <w:lvlJc w:val="right"/>
+      <w:pPr>
+        <w:ind w:left="2160" w:hanging="180"/>
+      </w:pPr>
+    </w:lvl>
+    <w:lvl w:ilvl="3" w:tplc="0409000F" w:tentative="1">
+      <w:start w:val="1"/>
+      <w:numFmt w:val="decimal"/>
+      <w:lvlText w:val="%4."/>
+      <w:lvlJc w:val="left"/>
+      <w:pPr>
+        <w:ind w:left="2880" w:hanging="360"/>
+      </w:pPr>
+    </w:lvl>
+    <w:lvl w:ilvl="4" w:tplc="04090019" w:tentative="1">
+      <w:start w:val="1"/>
+      <w:numFmt w:val="lowerLetter"/>
+      <w:lvlText w:val="%5."/>
+      <w:lvlJc w:val="left"/>
+      <w:pPr>
+        <w:ind w:left="3600" w:hanging="360"/>
+      </w:pPr>
+    </w:lvl>
+    <w:lvl w:ilvl="5" w:tplc="0409001B" w:tentative="1">
+      <w:start w:val="1"/>
+      <w:numFmt w:val="lowerRoman"/>
+      <w:lvlText w:val="%6."/>
+      <w:lvlJc w:val="right"/>
+      <w:pPr>
+        <w:ind w:left="4320" w:hanging="180"/>
+      </w:pPr>
+    </w:lvl>
+    <w:lvl w:ilvl="6" w:tplc="0409000F" w:tentative="1">
+      <w:start w:val="1"/>
+      <w:numFmt w:val="decimal"/>
+      <w:lvlText w:val="%7."/>
+      <w:lvlJc w:val="left"/>
+      <w:pPr>
+        <w:ind w:left="5040" w:hanging="360"/>
+      </w:pPr>
+    </w:lvl>
+    <w:lvl w:ilvl="7" w:tplc="04090019" w:tentative="1">
+      <w:start w:val="1"/>
+      <w:numFmt w:val="lowerLetter"/>
+      <w:lvlText w:val="%8."/>
+      <w:lvlJc w:val="left"/>
+      <w:pPr>
+        <w:ind w:left="5760" w:hanging="360"/>
+      </w:pPr>
+    </w:lvl>
+    <w:lvl w:ilvl="8" w:tplc="0409001B" w:tentative="1">
+      <w:start w:val="1"/>
+      <w:numFmt w:val="lowerRoman"/>
+      <w:lvlText w:val="%9."/>
+      <w:lvlJc w:val="right"/>
+      <w:pPr>
+        <w:ind w:left="6480" w:hanging="180"/>
+      </w:pPr>
+    </w:lvl>
+  </w:abstractNum>
+  <w:abstractNum w:abstractNumId="25">
     <w:nsid w:val="671D1222"/>
     <w:multiLevelType w:val="hybridMultilevel"/>
     <w:tmpl w:val="AF167158"/>
@@ -3130,7 +4864,7 @@
       </w:rPr>
     </w:lvl>
   </w:abstractNum>
-  <w:abstractNum w:abstractNumId="18" w15:restartNumberingAfterBreak="0">
+  <w:abstractNum w:abstractNumId="26">
     <w:nsid w:val="68845127"/>
     <w:multiLevelType w:val="hybridMultilevel"/>
     <w:tmpl w:val="9AFAE942"/>
@@ -3243,7 +4977,7 @@
       </w:rPr>
     </w:lvl>
   </w:abstractNum>
-  <w:abstractNum w:abstractNumId="19" w15:restartNumberingAfterBreak="0">
+  <w:abstractNum w:abstractNumId="27">
     <w:nsid w:val="6C6F335D"/>
     <w:multiLevelType w:val="hybridMultilevel"/>
     <w:tmpl w:val="751629F2"/>
@@ -3356,7 +5090,7 @@
       </w:rPr>
     </w:lvl>
   </w:abstractNum>
-  <w:abstractNum w:abstractNumId="20" w15:restartNumberingAfterBreak="0">
+  <w:abstractNum w:abstractNumId="28">
     <w:nsid w:val="7212634E"/>
     <w:multiLevelType w:val="hybridMultilevel"/>
     <w:tmpl w:val="CAFEF88E"/>
@@ -3469,7 +5203,7 @@
       </w:rPr>
     </w:lvl>
   </w:abstractNum>
-  <w:abstractNum w:abstractNumId="21" w15:restartNumberingAfterBreak="0">
+  <w:abstractNum w:abstractNumId="29">
     <w:nsid w:val="730428C5"/>
     <w:multiLevelType w:val="hybridMultilevel"/>
     <w:tmpl w:val="B106BF8C"/>
@@ -3582,77 +5316,217 @@
       </w:rPr>
     </w:lvl>
   </w:abstractNum>
+  <w:abstractNum w:abstractNumId="30">
+    <w:nsid w:val="7FE9749F"/>
+    <w:multiLevelType w:val="hybridMultilevel"/>
+    <w:tmpl w:val="B0CC1CD0"/>
+    <w:lvl w:ilvl="0" w:tplc="0409000B">
+      <w:start w:val="1"/>
+      <w:numFmt w:val="bullet"/>
+      <w:lvlText w:val=""/>
+      <w:lvlJc w:val="left"/>
+      <w:pPr>
+        <w:ind w:left="720" w:hanging="360"/>
+      </w:pPr>
+      <w:rPr>
+        <w:rFonts w:ascii="Wingdings" w:hAnsi="Wingdings" w:hint="default"/>
+      </w:rPr>
+    </w:lvl>
+    <w:lvl w:ilvl="1" w:tplc="04090003" w:tentative="1">
+      <w:start w:val="1"/>
+      <w:numFmt w:val="bullet"/>
+      <w:lvlText w:val="o"/>
+      <w:lvlJc w:val="left"/>
+      <w:pPr>
+        <w:ind w:left="1440" w:hanging="360"/>
+      </w:pPr>
+      <w:rPr>
+        <w:rFonts w:ascii="Courier New" w:hAnsi="Courier New" w:cs="Courier New" w:hint="default"/>
+      </w:rPr>
+    </w:lvl>
+    <w:lvl w:ilvl="2" w:tplc="04090005" w:tentative="1">
+      <w:start w:val="1"/>
+      <w:numFmt w:val="bullet"/>
+      <w:lvlText w:val=""/>
+      <w:lvlJc w:val="left"/>
+      <w:pPr>
+        <w:ind w:left="2160" w:hanging="360"/>
+      </w:pPr>
+      <w:rPr>
+        <w:rFonts w:ascii="Wingdings" w:hAnsi="Wingdings" w:hint="default"/>
+      </w:rPr>
+    </w:lvl>
+    <w:lvl w:ilvl="3" w:tplc="04090001" w:tentative="1">
+      <w:start w:val="1"/>
+      <w:numFmt w:val="bullet"/>
+      <w:lvlText w:val=""/>
+      <w:lvlJc w:val="left"/>
+      <w:pPr>
+        <w:ind w:left="2880" w:hanging="360"/>
+      </w:pPr>
+      <w:rPr>
+        <w:rFonts w:ascii="Symbol" w:hAnsi="Symbol" w:hint="default"/>
+      </w:rPr>
+    </w:lvl>
+    <w:lvl w:ilvl="4" w:tplc="04090003" w:tentative="1">
+      <w:start w:val="1"/>
+      <w:numFmt w:val="bullet"/>
+      <w:lvlText w:val="o"/>
+      <w:lvlJc w:val="left"/>
+      <w:pPr>
+        <w:ind w:left="3600" w:hanging="360"/>
+      </w:pPr>
+      <w:rPr>
+        <w:rFonts w:ascii="Courier New" w:hAnsi="Courier New" w:cs="Courier New" w:hint="default"/>
+      </w:rPr>
+    </w:lvl>
+    <w:lvl w:ilvl="5" w:tplc="04090005" w:tentative="1">
+      <w:start w:val="1"/>
+      <w:numFmt w:val="bullet"/>
+      <w:lvlText w:val=""/>
+      <w:lvlJc w:val="left"/>
+      <w:pPr>
+        <w:ind w:left="4320" w:hanging="360"/>
+      </w:pPr>
+      <w:rPr>
+        <w:rFonts w:ascii="Wingdings" w:hAnsi="Wingdings" w:hint="default"/>
+      </w:rPr>
+    </w:lvl>
+    <w:lvl w:ilvl="6" w:tplc="04090001" w:tentative="1">
+      <w:start w:val="1"/>
+      <w:numFmt w:val="bullet"/>
+      <w:lvlText w:val=""/>
+      <w:lvlJc w:val="left"/>
+      <w:pPr>
+        <w:ind w:left="5040" w:hanging="360"/>
+      </w:pPr>
+      <w:rPr>
+        <w:rFonts w:ascii="Symbol" w:hAnsi="Symbol" w:hint="default"/>
+      </w:rPr>
+    </w:lvl>
+    <w:lvl w:ilvl="7" w:tplc="04090003" w:tentative="1">
+      <w:start w:val="1"/>
+      <w:numFmt w:val="bullet"/>
+      <w:lvlText w:val="o"/>
+      <w:lvlJc w:val="left"/>
+      <w:pPr>
+        <w:ind w:left="5760" w:hanging="360"/>
+      </w:pPr>
+      <w:rPr>
+        <w:rFonts w:ascii="Courier New" w:hAnsi="Courier New" w:cs="Courier New" w:hint="default"/>
+      </w:rPr>
+    </w:lvl>
+    <w:lvl w:ilvl="8" w:tplc="04090005" w:tentative="1">
+      <w:start w:val="1"/>
+      <w:numFmt w:val="bullet"/>
+      <w:lvlText w:val=""/>
+      <w:lvlJc w:val="left"/>
+      <w:pPr>
+        <w:ind w:left="6480" w:hanging="360"/>
+      </w:pPr>
+      <w:rPr>
+        <w:rFonts w:ascii="Wingdings" w:hAnsi="Wingdings" w:hint="default"/>
+      </w:rPr>
+    </w:lvl>
+  </w:abstractNum>
   <w:num w:numId="1">
-    <w:abstractNumId w:val="5"/>
+    <w:abstractNumId w:val="10"/>
   </w:num>
   <w:num w:numId="2">
-    <w:abstractNumId w:val="10"/>
+    <w:abstractNumId w:val="17"/>
   </w:num>
   <w:num w:numId="3">
-    <w:abstractNumId w:val="19"/>
+    <w:abstractNumId w:val="27"/>
   </w:num>
   <w:num w:numId="4">
-    <w:abstractNumId w:val="15"/>
+    <w:abstractNumId w:val="22"/>
   </w:num>
   <w:num w:numId="5">
-    <w:abstractNumId w:val="18"/>
+    <w:abstractNumId w:val="26"/>
   </w:num>
   <w:num w:numId="6">
-    <w:abstractNumId w:val="17"/>
+    <w:abstractNumId w:val="25"/>
   </w:num>
   <w:num w:numId="7">
-    <w:abstractNumId w:val="1"/>
+    <w:abstractNumId w:val="3"/>
   </w:num>
   <w:num w:numId="8">
-    <w:abstractNumId w:val="7"/>
+    <w:abstractNumId w:val="12"/>
   </w:num>
   <w:num w:numId="9">
+    <w:abstractNumId w:val="23"/>
+  </w:num>
+  <w:num w:numId="10">
+    <w:abstractNumId w:val="4"/>
+  </w:num>
+  <w:num w:numId="11">
+    <w:abstractNumId w:val="6"/>
+  </w:num>
+  <w:num w:numId="12">
     <w:abstractNumId w:val="16"/>
   </w:num>
-  <w:num w:numId="10">
-    <w:abstractNumId w:val="2"/>
-  </w:num>
-  <w:num w:numId="11">
-    <w:abstractNumId w:val="3"/>
-  </w:num>
-  <w:num w:numId="12">
-    <w:abstractNumId w:val="9"/>
-  </w:num>
   <w:num w:numId="13">
-    <w:abstractNumId w:val="13"/>
+    <w:abstractNumId w:val="20"/>
   </w:num>
   <w:num w:numId="14">
     <w:abstractNumId w:val="0"/>
   </w:num>
   <w:num w:numId="15">
+    <w:abstractNumId w:val="21"/>
+  </w:num>
+  <w:num w:numId="16">
+    <w:abstractNumId w:val="11"/>
+  </w:num>
+  <w:num w:numId="17">
+    <w:abstractNumId w:val="29"/>
+  </w:num>
+  <w:num w:numId="18">
+    <w:abstractNumId w:val="18"/>
+  </w:num>
+  <w:num w:numId="19">
+    <w:abstractNumId w:val="28"/>
+  </w:num>
+  <w:num w:numId="20">
+    <w:abstractNumId w:val="19"/>
+  </w:num>
+  <w:num w:numId="21">
+    <w:abstractNumId w:val="7"/>
+  </w:num>
+  <w:num w:numId="22">
     <w:abstractNumId w:val="14"/>
   </w:num>
-  <w:num w:numId="16">
-    <w:abstractNumId w:val="6"/>
+  <w:num w:numId="23">
+    <w:abstractNumId w:val="1"/>
   </w:num>
-  <w:num w:numId="17">
-    <w:abstractNumId w:val="21"/>
+  <w:num w:numId="24">
+    <w:abstractNumId w:val="13"/>
   </w:num>
-  <w:num w:numId="18">
-    <w:abstractNumId w:val="11"/>
+  <w:num w:numId="25">
+    <w:abstractNumId w:val="5"/>
   </w:num>
-  <w:num w:numId="19">
-    <w:abstractNumId w:val="20"/>
+  <w:num w:numId="26">
+    <w:abstractNumId w:val="2"/>
   </w:num>
-  <w:num w:numId="20">
-    <w:abstractNumId w:val="12"/>
+  <w:num w:numId="27">
+    <w:abstractNumId w:val="15"/>
   </w:num>
-  <w:num w:numId="21">
-    <w:abstractNumId w:val="4"/>
+  <w:num w:numId="28">
+    <w:abstractNumId w:val="8"/>
   </w:num>
-  <w:num w:numId="22">
-    <w:abstractNumId w:val="8"/>
+  <w:num w:numId="29">
+    <w:abstractNumId w:val="24"/>
+  </w:num>
+  <w:num w:numId="30">
+    <w:abstractNumId w:val="9"/>
+  </w:num>
+  <w:num w:numId="31">
+    <w:abstractNumId w:val="30"/>
   </w:num>
 </w:numbering>
 </file>
 
 <file path=word/styles.xml><?xml version="1.0" encoding="utf-8"?>
-<w:styles xmlns:mc="http://schemas.openxmlformats.org/markup-compatibility/2006" xmlns:r="http://schemas.openxmlformats.org/officeDocument/2006/relationships" xmlns:w="http://schemas.openxmlformats.org/wordprocessingml/2006/main" xmlns:w14="http://schemas.microsoft.com/office/word/2010/wordml" xmlns:w15="http://schemas.microsoft.com/office/word/2012/wordml" mc:Ignorable="w14 w15">
+<w:styles xmlns:r="http://schemas.openxmlformats.org/officeDocument/2006/relationships" xmlns:w="http://schemas.openxmlformats.org/wordprocessingml/2006/main">
   <w:docDefaults>
     <w:rPrDefault>
       <w:rPr>
@@ -3668,378 +5542,144 @@
       </w:pPr>
     </w:pPrDefault>
   </w:docDefaults>
-  <w:latentStyles w:defLockedState="0" w:defUIPriority="99" w:defSemiHidden="0" w:defUnhideWhenUsed="0" w:defQFormat="0" w:count="371">
-    <w:lsdException w:name="Normal" w:uiPriority="0" w:qFormat="1"/>
-    <w:lsdException w:name="heading 1" w:uiPriority="9" w:qFormat="1"/>
-    <w:lsdException w:name="heading 2" w:semiHidden="1" w:uiPriority="9" w:unhideWhenUsed="1" w:qFormat="1"/>
-    <w:lsdException w:name="heading 3" w:semiHidden="1" w:uiPriority="9" w:unhideWhenUsed="1" w:qFormat="1"/>
-    <w:lsdException w:name="heading 4" w:semiHidden="1" w:uiPriority="9" w:unhideWhenUsed="1" w:qFormat="1"/>
-    <w:lsdException w:name="heading 5" w:semiHidden="1" w:uiPriority="9" w:unhideWhenUsed="1" w:qFormat="1"/>
-    <w:lsdException w:name="heading 6" w:semiHidden="1" w:uiPriority="9" w:unhideWhenUsed="1" w:qFormat="1"/>
-    <w:lsdException w:name="heading 7" w:semiHidden="1" w:uiPriority="9" w:unhideWhenUsed="1" w:qFormat="1"/>
-    <w:lsdException w:name="heading 8" w:semiHidden="1" w:uiPriority="9" w:unhideWhenUsed="1" w:qFormat="1"/>
-    <w:lsdException w:name="heading 9" w:semiHidden="1" w:uiPriority="9" w:unhideWhenUsed="1" w:qFormat="1"/>
-    <w:lsdException w:name="index 1" w:semiHidden="1" w:unhideWhenUsed="1"/>
-    <w:lsdException w:name="index 2" w:semiHidden="1" w:unhideWhenUsed="1"/>
-    <w:lsdException w:name="index 3" w:semiHidden="1" w:unhideWhenUsed="1"/>
-    <w:lsdException w:name="index 4" w:semiHidden="1" w:unhideWhenUsed="1"/>
-    <w:lsdException w:name="index 5" w:semiHidden="1" w:unhideWhenUsed="1"/>
-    <w:lsdException w:name="index 6" w:semiHidden="1" w:unhideWhenUsed="1"/>
-    <w:lsdException w:name="index 7" w:semiHidden="1" w:unhideWhenUsed="1"/>
-    <w:lsdException w:name="index 8" w:semiHidden="1" w:unhideWhenUsed="1"/>
-    <w:lsdException w:name="index 9" w:semiHidden="1" w:unhideWhenUsed="1"/>
-    <w:lsdException w:name="toc 1" w:semiHidden="1" w:uiPriority="39" w:unhideWhenUsed="1"/>
-    <w:lsdException w:name="toc 2" w:semiHidden="1" w:uiPriority="39" w:unhideWhenUsed="1"/>
-    <w:lsdException w:name="toc 3" w:semiHidden="1" w:uiPriority="39" w:unhideWhenUsed="1"/>
-    <w:lsdException w:name="toc 4" w:semiHidden="1" w:uiPriority="39" w:unhideWhenUsed="1"/>
-    <w:lsdException w:name="toc 5" w:semiHidden="1" w:uiPriority="39" w:unhideWhenUsed="1"/>
-    <w:lsdException w:name="toc 6" w:semiHidden="1" w:uiPriority="39" w:unhideWhenUsed="1"/>
-    <w:lsdException w:name="toc 7" w:semiHidden="1" w:uiPriority="39" w:unhideWhenUsed="1"/>
-    <w:lsdException w:name="toc 8" w:semiHidden="1" w:uiPriority="39" w:unhideWhenUsed="1"/>
-    <w:lsdException w:name="toc 9" w:semiHidden="1" w:uiPriority="39" w:unhideWhenUsed="1"/>
-    <w:lsdException w:name="Normal Indent" w:semiHidden="1" w:unhideWhenUsed="1"/>
-    <w:lsdException w:name="footnote text" w:semiHidden="1" w:unhideWhenUsed="1"/>
-    <w:lsdException w:name="annotation text" w:semiHidden="1" w:unhideWhenUsed="1"/>
-    <w:lsdException w:name="header" w:semiHidden="1" w:unhideWhenUsed="1"/>
-    <w:lsdException w:name="footer" w:semiHidden="1" w:unhideWhenUsed="1"/>
-    <w:lsdException w:name="index heading" w:semiHidden="1" w:unhideWhenUsed="1"/>
-    <w:lsdException w:name="caption" w:semiHidden="1" w:uiPriority="35" w:unhideWhenUsed="1" w:qFormat="1"/>
-    <w:lsdException w:name="table of figures" w:semiHidden="1" w:unhideWhenUsed="1"/>
-    <w:lsdException w:name="envelope address" w:semiHidden="1" w:unhideWhenUsed="1"/>
-    <w:lsdException w:name="envelope return" w:semiHidden="1" w:unhideWhenUsed="1"/>
-    <w:lsdException w:name="footnote reference" w:semiHidden="1" w:unhideWhenUsed="1"/>
-    <w:lsdException w:name="annotation reference" w:semiHidden="1" w:unhideWhenUsed="1"/>
-    <w:lsdException w:name="line number" w:semiHidden="1" w:unhideWhenUsed="1"/>
-    <w:lsdException w:name="page number" w:semiHidden="1" w:unhideWhenUsed="1"/>
-    <w:lsdException w:name="endnote reference" w:semiHidden="1" w:unhideWhenUsed="1"/>
-    <w:lsdException w:name="endnote text" w:semiHidden="1" w:unhideWhenUsed="1"/>
-    <w:lsdException w:name="table of authorities" w:semiHidden="1" w:unhideWhenUsed="1"/>
-    <w:lsdException w:name="macro" w:semiHidden="1" w:unhideWhenUsed="1"/>
-    <w:lsdException w:name="toa heading" w:semiHidden="1" w:unhideWhenUsed="1"/>
-    <w:lsdException w:name="List" w:semiHidden="1" w:unhideWhenUsed="1"/>
-    <w:lsdException w:name="List Bullet" w:semiHidden="1" w:unhideWhenUsed="1"/>
-    <w:lsdException w:name="List Number" w:semiHidden="1" w:unhideWhenUsed="1"/>
-    <w:lsdException w:name="List 2" w:semiHidden="1" w:unhideWhenUsed="1"/>
-    <w:lsdException w:name="List 3" w:semiHidden="1" w:unhideWhenUsed="1"/>
-    <w:lsdException w:name="List 4" w:semiHidden="1" w:unhideWhenUsed="1"/>
-    <w:lsdException w:name="List 5" w:semiHidden="1" w:unhideWhenUsed="1"/>
-    <w:lsdException w:name="List Bullet 2" w:semiHidden="1" w:unhideWhenUsed="1"/>
-    <w:lsdException w:name="List Bullet 3" w:semiHidden="1" w:unhideWhenUsed="1"/>
-    <w:lsdException w:name="List Bullet 4" w:semiHidden="1" w:unhideWhenUsed="1"/>
-    <w:lsdException w:name="List Bullet 5" w:semiHidden="1" w:unhideWhenUsed="1"/>
-    <w:lsdException w:name="List Number 2" w:semiHidden="1" w:unhideWhenUsed="1"/>
-    <w:lsdException w:name="List Number 3" w:semiHidden="1" w:unhideWhenUsed="1"/>
-    <w:lsdException w:name="List Number 4" w:semiHidden="1" w:unhideWhenUsed="1"/>
-    <w:lsdException w:name="List Number 5" w:semiHidden="1" w:unhideWhenUsed="1"/>
-    <w:lsdException w:name="Title" w:uiPriority="10" w:qFormat="1"/>
-    <w:lsdException w:name="Closing" w:semiHidden="1" w:unhideWhenUsed="1"/>
-    <w:lsdException w:name="Signature" w:semiHidden="1" w:unhideWhenUsed="1"/>
-    <w:lsdException w:name="Default Paragraph Font" w:semiHidden="1" w:uiPriority="1" w:unhideWhenUsed="1"/>
-    <w:lsdException w:name="Body Text" w:semiHidden="1" w:unhideWhenUsed="1"/>
-    <w:lsdException w:name="Body Text Indent" w:semiHidden="1" w:unhideWhenUsed="1"/>
-    <w:lsdException w:name="List Continue" w:semiHidden="1" w:unhideWhenUsed="1"/>
-    <w:lsdException w:name="List Continue 2" w:semiHidden="1" w:unhideWhenUsed="1"/>
-    <w:lsdException w:name="List Continue 3" w:semiHidden="1" w:unhideWhenUsed="1"/>
-    <w:lsdException w:name="List Continue 4" w:semiHidden="1" w:unhideWhenUsed="1"/>
-    <w:lsdException w:name="List Continue 5" w:semiHidden="1" w:unhideWhenUsed="1"/>
-    <w:lsdException w:name="Message Header" w:semiHidden="1" w:unhideWhenUsed="1"/>
-    <w:lsdException w:name="Subtitle" w:uiPriority="11" w:qFormat="1"/>
-    <w:lsdException w:name="Salutation" w:semiHidden="1" w:unhideWhenUsed="1"/>
-    <w:lsdException w:name="Date" w:semiHidden="1" w:unhideWhenUsed="1"/>
-    <w:lsdException w:name="Body Text First Indent" w:semiHidden="1" w:unhideWhenUsed="1"/>
-    <w:lsdException w:name="Body Text First Indent 2" w:semiHidden="1" w:unhideWhenUsed="1"/>
-    <w:lsdException w:name="Note Heading" w:semiHidden="1" w:unhideWhenUsed="1"/>
-    <w:lsdException w:name="Body Text 2" w:semiHidden="1" w:unhideWhenUsed="1"/>
-    <w:lsdException w:name="Body Text 3" w:semiHidden="1" w:unhideWhenUsed="1"/>
-    <w:lsdException w:name="Body Text Indent 2" w:semiHidden="1" w:unhideWhenUsed="1"/>
-    <w:lsdException w:name="Body Text Indent 3" w:semiHidden="1" w:unhideWhenUsed="1"/>
-    <w:lsdException w:name="Block Text" w:semiHidden="1" w:unhideWhenUsed="1"/>
-    <w:lsdException w:name="Hyperlink" w:semiHidden="1" w:unhideWhenUsed="1"/>
-    <w:lsdException w:name="FollowedHyperlink" w:semiHidden="1" w:unhideWhenUsed="1"/>
-    <w:lsdException w:name="Strong" w:uiPriority="22" w:qFormat="1"/>
-    <w:lsdException w:name="Emphasis" w:uiPriority="20" w:qFormat="1"/>
-    <w:lsdException w:name="Document Map" w:semiHidden="1" w:unhideWhenUsed="1"/>
-    <w:lsdException w:name="Plain Text" w:semiHidden="1" w:unhideWhenUsed="1"/>
-    <w:lsdException w:name="E-mail Signature" w:semiHidden="1" w:unhideWhenUsed="1"/>
-    <w:lsdException w:name="HTML Top of Form" w:semiHidden="1" w:unhideWhenUsed="1"/>
-    <w:lsdException w:name="HTML Bottom of Form" w:semiHidden="1" w:unhideWhenUsed="1"/>
-    <w:lsdException w:name="Normal (Web)" w:semiHidden="1" w:unhideWhenUsed="1"/>
-    <w:lsdException w:name="HTML Acronym" w:semiHidden="1" w:unhideWhenUsed="1"/>
-    <w:lsdException w:name="HTML Address" w:semiHidden="1" w:unhideWhenUsed="1"/>
-    <w:lsdException w:name="HTML Cite" w:semiHidden="1" w:unhideWhenUsed="1"/>
-    <w:lsdException w:name="HTML Code" w:semiHidden="1" w:unhideWhenUsed="1"/>
-    <w:lsdException w:name="HTML Definition" w:semiHidden="1" w:unhideWhenUsed="1"/>
-    <w:lsdException w:name="HTML Keyboard" w:semiHidden="1" w:unhideWhenUsed="1"/>
-    <w:lsdException w:name="HTML Preformatted" w:semiHidden="1" w:unhideWhenUsed="1"/>
-    <w:lsdException w:name="HTML Sample" w:semiHidden="1" w:unhideWhenUsed="1"/>
-    <w:lsdException w:name="HTML Typewriter" w:semiHidden="1" w:unhideWhenUsed="1"/>
-    <w:lsdException w:name="HTML Variable" w:semiHidden="1" w:unhideWhenUsed="1"/>
-    <w:lsdException w:name="Normal Table" w:semiHidden="1" w:unhideWhenUsed="1"/>
-    <w:lsdException w:name="annotation subject" w:semiHidden="1" w:unhideWhenUsed="1"/>
-    <w:lsdException w:name="No List" w:semiHidden="1" w:unhideWhenUsed="1"/>
-    <w:lsdException w:name="Outline List 1" w:semiHidden="1" w:unhideWhenUsed="1"/>
-    <w:lsdException w:name="Outline List 2" w:semiHidden="1" w:unhideWhenUsed="1"/>
-    <w:lsdException w:name="Outline List 3" w:semiHidden="1" w:unhideWhenUsed="1"/>
-    <w:lsdException w:name="Table Simple 1" w:semiHidden="1" w:unhideWhenUsed="1"/>
-    <w:lsdException w:name="Table Simple 2" w:semiHidden="1" w:unhideWhenUsed="1"/>
-    <w:lsdException w:name="Table Simple 3" w:semiHidden="1" w:unhideWhenUsed="1"/>
-    <w:lsdException w:name="Table Classic 1" w:semiHidden="1" w:unhideWhenUsed="1"/>
-    <w:lsdException w:name="Table Classic 2" w:semiHidden="1" w:unhideWhenUsed="1"/>
-    <w:lsdException w:name="Table Classic 3" w:semiHidden="1" w:unhideWhenUsed="1"/>
-    <w:lsdException w:name="Table Classic 4" w:semiHidden="1" w:unhideWhenUsed="1"/>
-    <w:lsdException w:name="Table Colorful 1" w:semiHidden="1" w:unhideWhenUsed="1"/>
-    <w:lsdException w:name="Table Colorful 2" w:semiHidden="1" w:unhideWhenUsed="1"/>
-    <w:lsdException w:name="Table Colorful 3" w:semiHidden="1" w:unhideWhenUsed="1"/>
-    <w:lsdException w:name="Table Columns 1" w:semiHidden="1" w:unhideWhenUsed="1"/>
-    <w:lsdException w:name="Table Columns 2" w:semiHidden="1" w:unhideWhenUsed="1"/>
-    <w:lsdException w:name="Table Columns 3" w:semiHidden="1" w:unhideWhenUsed="1"/>
-    <w:lsdException w:name="Table Columns 4" w:semiHidden="1" w:unhideWhenUsed="1"/>
-    <w:lsdException w:name="Table Columns 5" w:semiHidden="1" w:unhideWhenUsed="1"/>
-    <w:lsdException w:name="Table Grid 1" w:semiHidden="1" w:unhideWhenUsed="1"/>
-    <w:lsdException w:name="Table Grid 2" w:semiHidden="1" w:unhideWhenUsed="1"/>
-    <w:lsdException w:name="Table Grid 3" w:semiHidden="1" w:unhideWhenUsed="1"/>
-    <w:lsdException w:name="Table Grid 4" w:semiHidden="1" w:unhideWhenUsed="1"/>
-    <w:lsdException w:name="Table Grid 5" w:semiHidden="1" w:unhideWhenUsed="1"/>
-    <w:lsdException w:name="Table Grid 6" w:semiHidden="1" w:unhideWhenUsed="1"/>
-    <w:lsdException w:name="Table Grid 7" w:semiHidden="1" w:unhideWhenUsed="1"/>
-    <w:lsdException w:name="Table Grid 8" w:semiHidden="1" w:unhideWhenUsed="1"/>
-    <w:lsdException w:name="Table List 1" w:semiHidden="1" w:unhideWhenUsed="1"/>
-    <w:lsdException w:name="Table List 2" w:semiHidden="1" w:unhideWhenUsed="1"/>
-    <w:lsdException w:name="Table List 3" w:semiHidden="1" w:unhideWhenUsed="1"/>
-    <w:lsdException w:name="Table List 4" w:semiHidden="1" w:unhideWhenUsed="1"/>
-    <w:lsdException w:name="Table List 5" w:semiHidden="1" w:unhideWhenUsed="1"/>
-    <w:lsdException w:name="Table List 6" w:semiHidden="1" w:unhideWhenUsed="1"/>
-    <w:lsdException w:name="Table List 7" w:semiHidden="1" w:unhideWhenUsed="1"/>
-    <w:lsdException w:name="Table List 8" w:semiHidden="1" w:unhideWhenUsed="1"/>
-    <w:lsdException w:name="Table 3D effects 1" w:semiHidden="1" w:unhideWhenUsed="1"/>
-    <w:lsdException w:name="Table 3D effects 2" w:semiHidden="1" w:unhideWhenUsed="1"/>
-    <w:lsdException w:name="Table 3D effects 3" w:semiHidden="1" w:unhideWhenUsed="1"/>
-    <w:lsdException w:name="Table Contemporary" w:semiHidden="1" w:unhideWhenUsed="1"/>
-    <w:lsdException w:name="Table Elegant" w:semiHidden="1" w:unhideWhenUsed="1"/>
-    <w:lsdException w:name="Table Professional" w:semiHidden="1" w:unhideWhenUsed="1"/>
-    <w:lsdException w:name="Table Subtle 1" w:semiHidden="1" w:unhideWhenUsed="1"/>
-    <w:lsdException w:name="Table Subtle 2" w:semiHidden="1" w:unhideWhenUsed="1"/>
-    <w:lsdException w:name="Table Web 1" w:semiHidden="1" w:unhideWhenUsed="1"/>
-    <w:lsdException w:name="Table Web 2" w:semiHidden="1" w:unhideWhenUsed="1"/>
-    <w:lsdException w:name="Table Web 3" w:semiHidden="1" w:unhideWhenUsed="1"/>
-    <w:lsdException w:name="Balloon Text" w:semiHidden="1" w:unhideWhenUsed="1"/>
-    <w:lsdException w:name="Table Grid" w:uiPriority="59"/>
-    <w:lsdException w:name="Table Theme" w:semiHidden="1" w:unhideWhenUsed="1"/>
-    <w:lsdException w:name="Placeholder Text" w:semiHidden="1"/>
-    <w:lsdException w:name="No Spacing" w:uiPriority="1" w:qFormat="1"/>
-    <w:lsdException w:name="Light Shading" w:uiPriority="60"/>
-    <w:lsdException w:name="Light List" w:uiPriority="61"/>
-    <w:lsdException w:name="Light Grid" w:uiPriority="62"/>
-    <w:lsdException w:name="Medium Shading 1" w:uiPriority="63"/>
-    <w:lsdException w:name="Medium Shading 2" w:uiPriority="64"/>
-    <w:lsdException w:name="Medium List 1" w:uiPriority="65"/>
-    <w:lsdException w:name="Medium List 2" w:uiPriority="66"/>
-    <w:lsdException w:name="Medium Grid 1" w:uiPriority="67"/>
-    <w:lsdException w:name="Medium Grid 2" w:uiPriority="68"/>
-    <w:lsdException w:name="Medium Grid 3" w:uiPriority="69"/>
-    <w:lsdException w:name="Dark List" w:uiPriority="70"/>
-    <w:lsdException w:name="Colorful Shading" w:uiPriority="71"/>
-    <w:lsdException w:name="Colorful List" w:uiPriority="72"/>
-    <w:lsdException w:name="Colorful Grid" w:uiPriority="73"/>
-    <w:lsdException w:name="Light Shading Accent 1" w:uiPriority="60"/>
-    <w:lsdException w:name="Light List Accent 1" w:uiPriority="61"/>
-    <w:lsdException w:name="Light Grid Accent 1" w:uiPriority="62"/>
-    <w:lsdException w:name="Medium Shading 1 Accent 1" w:uiPriority="63"/>
-    <w:lsdException w:name="Medium Shading 2 Accent 1" w:uiPriority="64"/>
-    <w:lsdException w:name="Medium List 1 Accent 1" w:uiPriority="65"/>
-    <w:lsdException w:name="Revision" w:semiHidden="1"/>
-    <w:lsdException w:name="List Paragraph" w:uiPriority="34" w:qFormat="1"/>
-    <w:lsdException w:name="Quote" w:uiPriority="29" w:qFormat="1"/>
-    <w:lsdException w:name="Intense Quote" w:uiPriority="30" w:qFormat="1"/>
-    <w:lsdException w:name="Medium List 2 Accent 1" w:uiPriority="66"/>
-    <w:lsdException w:name="Medium Grid 1 Accent 1" w:uiPriority="67"/>
-    <w:lsdException w:name="Medium Grid 2 Accent 1" w:uiPriority="68"/>
-    <w:lsdException w:name="Medium Grid 3 Accent 1" w:uiPriority="69"/>
-    <w:lsdException w:name="Dark List Accent 1" w:uiPriority="70"/>
-    <w:lsdException w:name="Colorful Shading Accent 1" w:uiPriority="71"/>
-    <w:lsdException w:name="Colorful List Accent 1" w:uiPriority="72"/>
-    <w:lsdException w:name="Colorful Grid Accent 1" w:uiPriority="73"/>
-    <w:lsdException w:name="Light Shading Accent 2" w:uiPriority="60"/>
-    <w:lsdException w:name="Light List Accent 2" w:uiPriority="61"/>
-    <w:lsdException w:name="Light Grid Accent 2" w:uiPriority="62"/>
-    <w:lsdException w:name="Medium Shading 1 Accent 2" w:uiPriority="63"/>
-    <w:lsdException w:name="Medium Shading 2 Accent 2" w:uiPriority="64"/>
-    <w:lsdException w:name="Medium List 1 Accent 2" w:uiPriority="65"/>
-    <w:lsdException w:name="Medium List 2 Accent 2" w:uiPriority="66"/>
-    <w:lsdException w:name="Medium Grid 1 Accent 2" w:uiPriority="67"/>
-    <w:lsdException w:name="Medium Grid 2 Accent 2" w:uiPriority="68"/>
-    <w:lsdException w:name="Medium Grid 3 Accent 2" w:uiPriority="69"/>
-    <w:lsdException w:name="Dark List Accent 2" w:uiPriority="70"/>
-    <w:lsdException w:name="Colorful Shading Accent 2" w:uiPriority="71"/>
-    <w:lsdException w:name="Colorful List Accent 2" w:uiPriority="72"/>
-    <w:lsdException w:name="Colorful Grid Accent 2" w:uiPriority="73"/>
-    <w:lsdException w:name="Light Shading Accent 3" w:uiPriority="60"/>
-    <w:lsdException w:name="Light List Accent 3" w:uiPriority="61"/>
-    <w:lsdException w:name="Light Grid Accent 3" w:uiPriority="62"/>
-    <w:lsdException w:name="Medium Shading 1 Accent 3" w:uiPriority="63"/>
-    <w:lsdException w:name="Medium Shading 2 Accent 3" w:uiPriority="64"/>
-    <w:lsdException w:name="Medium List 1 Accent 3" w:uiPriority="65"/>
-    <w:lsdException w:name="Medium List 2 Accent 3" w:uiPriority="66"/>
-    <w:lsdException w:name="Medium Grid 1 Accent 3" w:uiPriority="67"/>
-    <w:lsdException w:name="Medium Grid 2 Accent 3" w:uiPriority="68"/>
-    <w:lsdException w:name="Medium Grid 3 Accent 3" w:uiPriority="69"/>
-    <w:lsdException w:name="Dark List Accent 3" w:uiPriority="70"/>
-    <w:lsdException w:name="Colorful Shading Accent 3" w:uiPriority="71"/>
-    <w:lsdException w:name="Colorful List Accent 3" w:uiPriority="72"/>
-    <w:lsdException w:name="Colorful Grid Accent 3" w:uiPriority="73"/>
-    <w:lsdException w:name="Light Shading Accent 4" w:uiPriority="60"/>
-    <w:lsdException w:name="Light List Accent 4" w:uiPriority="61"/>
-    <w:lsdException w:name="Light Grid Accent 4" w:uiPriority="62"/>
-    <w:lsdException w:name="Medium Shading 1 Accent 4" w:uiPriority="63"/>
-    <w:lsdException w:name="Medium Shading 2 Accent 4" w:uiPriority="64"/>
-    <w:lsdException w:name="Medium List 1 Accent 4" w:uiPriority="65"/>
-    <w:lsdException w:name="Medium List 2 Accent 4" w:uiPriority="66"/>
-    <w:lsdException w:name="Medium Grid 1 Accent 4" w:uiPriority="67"/>
-    <w:lsdException w:name="Medium Grid 2 Accent 4" w:uiPriority="68"/>
-    <w:lsdException w:name="Medium Grid 3 Accent 4" w:uiPriority="69"/>
-    <w:lsdException w:name="Dark List Accent 4" w:uiPriority="70"/>
-    <w:lsdException w:name="Colorful Shading Accent 4" w:uiPriority="71"/>
-    <w:lsdException w:name="Colorful List Accent 4" w:uiPriority="72"/>
-    <w:lsdException w:name="Colorful Grid Accent 4" w:uiPriority="73"/>
-    <w:lsdException w:name="Light Shading Accent 5" w:uiPriority="60"/>
-    <w:lsdException w:name="Light List Accent 5" w:uiPriority="61"/>
-    <w:lsdException w:name="Light Grid Accent 5" w:uiPriority="62"/>
-    <w:lsdException w:name="Medium Shading 1 Accent 5" w:uiPriority="63"/>
-    <w:lsdException w:name="Medium Shading 2 Accent 5" w:uiPriority="64"/>
-    <w:lsdException w:name="Medium List 1 Accent 5" w:uiPriority="65"/>
-    <w:lsdException w:name="Medium List 2 Accent 5" w:uiPriority="66"/>
-    <w:lsdException w:name="Medium Grid 1 Accent 5" w:uiPriority="67"/>
-    <w:lsdException w:name="Medium Grid 2 Accent 5" w:uiPriority="68"/>
-    <w:lsdException w:name="Medium Grid 3 Accent 5" w:uiPriority="69"/>
-    <w:lsdException w:name="Dark List Accent 5" w:uiPriority="70"/>
-    <w:lsdException w:name="Colorful Shading Accent 5" w:uiPriority="71"/>
-    <w:lsdException w:name="Colorful List Accent 5" w:uiPriority="72"/>
-    <w:lsdException w:name="Colorful Grid Accent 5" w:uiPriority="73"/>
-    <w:lsdException w:name="Light Shading Accent 6" w:uiPriority="60"/>
-    <w:lsdException w:name="Light List Accent 6" w:uiPriority="61"/>
-    <w:lsdException w:name="Light Grid Accent 6" w:uiPriority="62"/>
-    <w:lsdException w:name="Medium Shading 1 Accent 6" w:uiPriority="63"/>
-    <w:lsdException w:name="Medium Shading 2 Accent 6" w:uiPriority="64"/>
-    <w:lsdException w:name="Medium List 1 Accent 6" w:uiPriority="65"/>
-    <w:lsdException w:name="Medium List 2 Accent 6" w:uiPriority="66"/>
-    <w:lsdException w:name="Medium Grid 1 Accent 6" w:uiPriority="67"/>
-    <w:lsdException w:name="Medium Grid 2 Accent 6" w:uiPriority="68"/>
-    <w:lsdException w:name="Medium Grid 3 Accent 6" w:uiPriority="69"/>
-    <w:lsdException w:name="Dark List Accent 6" w:uiPriority="70"/>
-    <w:lsdException w:name="Colorful Shading Accent 6" w:uiPriority="71"/>
-    <w:lsdException w:name="Colorful List Accent 6" w:uiPriority="72"/>
-    <w:lsdException w:name="Colorful Grid Accent 6" w:uiPriority="73"/>
-    <w:lsdException w:name="Subtle Emphasis" w:uiPriority="19" w:qFormat="1"/>
-    <w:lsdException w:name="Intense Emphasis" w:uiPriority="21" w:qFormat="1"/>
-    <w:lsdException w:name="Subtle Reference" w:uiPriority="31" w:qFormat="1"/>
-    <w:lsdException w:name="Intense Reference" w:uiPriority="32" w:qFormat="1"/>
-    <w:lsdException w:name="Book Title" w:uiPriority="33" w:qFormat="1"/>
-    <w:lsdException w:name="Bibliography" w:semiHidden="1" w:uiPriority="37" w:unhideWhenUsed="1"/>
-    <w:lsdException w:name="TOC Heading" w:semiHidden="1" w:uiPriority="39" w:unhideWhenUsed="1" w:qFormat="1"/>
-    <w:lsdException w:name="Plain Table 1" w:uiPriority="41"/>
-    <w:lsdException w:name="Plain Table 2" w:uiPriority="42"/>
-    <w:lsdException w:name="Plain Table 3" w:uiPriority="43"/>
-    <w:lsdException w:name="Plain Table 4" w:uiPriority="44"/>
-    <w:lsdException w:name="Plain Table 5" w:uiPriority="45"/>
-    <w:lsdException w:name="Grid Table Light" w:uiPriority="40"/>
-    <w:lsdException w:name="Grid Table 1 Light" w:uiPriority="46"/>
-    <w:lsdException w:name="Grid Table 2" w:uiPriority="47"/>
-    <w:lsdException w:name="Grid Table 3" w:uiPriority="48"/>
-    <w:lsdException w:name="Grid Table 4" w:uiPriority="49"/>
-    <w:lsdException w:name="Grid Table 5 Dark" w:uiPriority="50"/>
-    <w:lsdException w:name="Grid Table 6 Colorful" w:uiPriority="51"/>
-    <w:lsdException w:name="Grid Table 7 Colorful" w:uiPriority="52"/>
-    <w:lsdException w:name="Grid Table 1 Light Accent 1" w:uiPriority="46"/>
-    <w:lsdException w:name="Grid Table 2 Accent 1" w:uiPriority="47"/>
-    <w:lsdException w:name="Grid Table 3 Accent 1" w:uiPriority="48"/>
-    <w:lsdException w:name="Grid Table 4 Accent 1" w:uiPriority="49"/>
-    <w:lsdException w:name="Grid Table 5 Dark Accent 1" w:uiPriority="50"/>
-    <w:lsdException w:name="Grid Table 6 Colorful Accent 1" w:uiPriority="51"/>
-    <w:lsdException w:name="Grid Table 7 Colorful Accent 1" w:uiPriority="52"/>
-    <w:lsdException w:name="Grid Table 1 Light Accent 2" w:uiPriority="46"/>
-    <w:lsdException w:name="Grid Table 2 Accent 2" w:uiPriority="47"/>
-    <w:lsdException w:name="Grid Table 3 Accent 2" w:uiPriority="48"/>
-    <w:lsdException w:name="Grid Table 4 Accent 2" w:uiPriority="49"/>
-    <w:lsdException w:name="Grid Table 5 Dark Accent 2" w:uiPriority="50"/>
-    <w:lsdException w:name="Grid Table 6 Colorful Accent 2" w:uiPriority="51"/>
-    <w:lsdException w:name="Grid Table 7 Colorful Accent 2" w:uiPriority="52"/>
-    <w:lsdException w:name="Grid Table 1 Light Accent 3" w:uiPriority="46"/>
-    <w:lsdException w:name="Grid Table 2 Accent 3" w:uiPriority="47"/>
-    <w:lsdException w:name="Grid Table 3 Accent 3" w:uiPriority="48"/>
-    <w:lsdException w:name="Grid Table 4 Accent 3" w:uiPriority="49"/>
-    <w:lsdException w:name="Grid Table 5 Dark Accent 3" w:uiPriority="50"/>
-    <w:lsdException w:name="Grid Table 6 Colorful Accent 3" w:uiPriority="51"/>
-    <w:lsdException w:name="Grid Table 7 Colorful Accent 3" w:uiPriority="52"/>
-    <w:lsdException w:name="Grid Table 1 Light Accent 4" w:uiPriority="46"/>
-    <w:lsdException w:name="Grid Table 2 Accent 4" w:uiPriority="47"/>
-    <w:lsdException w:name="Grid Table 3 Accent 4" w:uiPriority="48"/>
-    <w:lsdException w:name="Grid Table 4 Accent 4" w:uiPriority="49"/>
-    <w:lsdException w:name="Grid Table 5 Dark Accent 4" w:uiPriority="50"/>
-    <w:lsdException w:name="Grid Table 6 Colorful Accent 4" w:uiPriority="51"/>
-    <w:lsdException w:name="Grid Table 7 Colorful Accent 4" w:uiPriority="52"/>
-    <w:lsdException w:name="Grid Table 1 Light Accent 5" w:uiPriority="46"/>
-    <w:lsdException w:name="Grid Table 2 Accent 5" w:uiPriority="47"/>
-    <w:lsdException w:name="Grid Table 3 Accent 5" w:uiPriority="48"/>
-    <w:lsdException w:name="Grid Table 4 Accent 5" w:uiPriority="49"/>
-    <w:lsdException w:name="Grid Table 5 Dark Accent 5" w:uiPriority="50"/>
-    <w:lsdException w:name="Grid Table 6 Colorful Accent 5" w:uiPriority="51"/>
-    <w:lsdException w:name="Grid Table 7 Colorful Accent 5" w:uiPriority="52"/>
-    <w:lsdException w:name="Grid Table 1 Light Accent 6" w:uiPriority="46"/>
-    <w:lsdException w:name="Grid Table 2 Accent 6" w:uiPriority="47"/>
-    <w:lsdException w:name="Grid Table 3 Accent 6" w:uiPriority="48"/>
-    <w:lsdException w:name="Grid Table 4 Accent 6" w:uiPriority="49"/>
-    <w:lsdException w:name="Grid Table 5 Dark Accent 6" w:uiPriority="50"/>
-    <w:lsdException w:name="Grid Table 6 Colorful Accent 6" w:uiPriority="51"/>
-    <w:lsdException w:name="Grid Table 7 Colorful Accent 6" w:uiPriority="52"/>
-    <w:lsdException w:name="List Table 1 Light" w:uiPriority="46"/>
-    <w:lsdException w:name="List Table 2" w:uiPriority="47"/>
-    <w:lsdException w:name="List Table 3" w:uiPriority="48"/>
-    <w:lsdException w:name="List Table 4" w:uiPriority="49"/>
-    <w:lsdException w:name="List Table 5 Dark" w:uiPriority="50"/>
-    <w:lsdException w:name="List Table 6 Colorful" w:uiPriority="51"/>
-    <w:lsdException w:name="List Table 7 Colorful" w:uiPriority="52"/>
-    <w:lsdException w:name="List Table 1 Light Accent 1" w:uiPriority="46"/>
-    <w:lsdException w:name="List Table 2 Accent 1" w:uiPriority="47"/>
-    <w:lsdException w:name="List Table 3 Accent 1" w:uiPriority="48"/>
-    <w:lsdException w:name="List Table 4 Accent 1" w:uiPriority="49"/>
-    <w:lsdException w:name="List Table 5 Dark Accent 1" w:uiPriority="50"/>
-    <w:lsdException w:name="List Table 6 Colorful Accent 1" w:uiPriority="51"/>
-    <w:lsdException w:name="List Table 7 Colorful Accent 1" w:uiPriority="52"/>
-    <w:lsdException w:name="List Table 1 Light Accent 2" w:uiPriority="46"/>
-    <w:lsdException w:name="List Table 2 Accent 2" w:uiPriority="47"/>
-    <w:lsdException w:name="List Table 3 Accent 2" w:uiPriority="48"/>
-    <w:lsdException w:name="List Table 4 Accent 2" w:uiPriority="49"/>
-    <w:lsdException w:name="List Table 5 Dark Accent 2" w:uiPriority="50"/>
-    <w:lsdException w:name="List Table 6 Colorful Accent 2" w:uiPriority="51"/>
-    <w:lsdException w:name="List Table 7 Colorful Accent 2" w:uiPriority="52"/>
-    <w:lsdException w:name="List Table 1 Light Accent 3" w:uiPriority="46"/>
-    <w:lsdException w:name="List Table 2 Accent 3" w:uiPriority="47"/>
-    <w:lsdException w:name="List Table 3 Accent 3" w:uiPriority="48"/>
-    <w:lsdException w:name="List Table 4 Accent 3" w:uiPriority="49"/>
-    <w:lsdException w:name="List Table 5 Dark Accent 3" w:uiPriority="50"/>
-    <w:lsdException w:name="List Table 6 Colorful Accent 3" w:uiPriority="51"/>
-    <w:lsdException w:name="List Table 7 Colorful Accent 3" w:uiPriority="52"/>
-    <w:lsdException w:name="List Table 1 Light Accent 4" w:uiPriority="46"/>
-    <w:lsdException w:name="List Table 2 Accent 4" w:uiPriority="47"/>
-    <w:lsdException w:name="List Table 3 Accent 4" w:uiPriority="48"/>
-    <w:lsdException w:name="List Table 4 Accent 4" w:uiPriority="49"/>
-    <w:lsdException w:name="List Table 5 Dark Accent 4" w:uiPriority="50"/>
-    <w:lsdException w:name="List Table 6 Colorful Accent 4" w:uiPriority="51"/>
-    <w:lsdException w:name="List Table 7 Colorful Accent 4" w:uiPriority="52"/>
-    <w:lsdException w:name="List Table 1 Light Accent 5" w:uiPriority="46"/>
-    <w:lsdException w:name="List Table 2 Accent 5" w:uiPriority="47"/>
-    <w:lsdException w:name="List Table 3 Accent 5" w:uiPriority="48"/>
-    <w:lsdException w:name="List Table 4 Accent 5" w:uiPriority="49"/>
-    <w:lsdException w:name="List Table 5 Dark Accent 5" w:uiPriority="50"/>
-    <w:lsdException w:name="List Table 6 Colorful Accent 5" w:uiPriority="51"/>
-    <w:lsdException w:name="List Table 7 Colorful Accent 5" w:uiPriority="52"/>
-    <w:lsdException w:name="List Table 1 Light Accent 6" w:uiPriority="46"/>
-    <w:lsdException w:name="List Table 2 Accent 6" w:uiPriority="47"/>
-    <w:lsdException w:name="List Table 3 Accent 6" w:uiPriority="48"/>
-    <w:lsdException w:name="List Table 4 Accent 6" w:uiPriority="49"/>
-    <w:lsdException w:name="List Table 5 Dark Accent 6" w:uiPriority="50"/>
-    <w:lsdException w:name="List Table 6 Colorful Accent 6" w:uiPriority="51"/>
-    <w:lsdException w:name="List Table 7 Colorful Accent 6" w:uiPriority="52"/>
+  <w:latentStyles w:defLockedState="0" w:defUIPriority="99" w:defSemiHidden="1" w:defUnhideWhenUsed="1" w:defQFormat="0" w:count="267">
+    <w:lsdException w:name="Normal" w:semiHidden="0" w:uiPriority="0" w:unhideWhenUsed="0" w:qFormat="1"/>
+    <w:lsdException w:name="heading 1" w:semiHidden="0" w:uiPriority="9" w:unhideWhenUsed="0" w:qFormat="1"/>
+    <w:lsdException w:name="heading 2" w:uiPriority="9" w:qFormat="1"/>
+    <w:lsdException w:name="heading 3" w:uiPriority="9" w:qFormat="1"/>
+    <w:lsdException w:name="heading 4" w:uiPriority="9" w:qFormat="1"/>
+    <w:lsdException w:name="heading 5" w:uiPriority="9" w:qFormat="1"/>
+    <w:lsdException w:name="heading 6" w:uiPriority="9" w:qFormat="1"/>
+    <w:lsdException w:name="heading 7" w:uiPriority="9" w:qFormat="1"/>
+    <w:lsdException w:name="heading 8" w:uiPriority="9" w:qFormat="1"/>
+    <w:lsdException w:name="heading 9" w:uiPriority="9" w:qFormat="1"/>
+    <w:lsdException w:name="toc 1" w:uiPriority="39"/>
+    <w:lsdException w:name="toc 2" w:uiPriority="39"/>
+    <w:lsdException w:name="toc 3" w:uiPriority="39"/>
+    <w:lsdException w:name="toc 4" w:uiPriority="39"/>
+    <w:lsdException w:name="toc 5" w:uiPriority="39"/>
+    <w:lsdException w:name="toc 6" w:uiPriority="39"/>
+    <w:lsdException w:name="toc 7" w:uiPriority="39"/>
+    <w:lsdException w:name="toc 8" w:uiPriority="39"/>
+    <w:lsdException w:name="toc 9" w:uiPriority="39"/>
+    <w:lsdException w:name="caption" w:uiPriority="35" w:qFormat="1"/>
+    <w:lsdException w:name="Title" w:semiHidden="0" w:uiPriority="10" w:unhideWhenUsed="0" w:qFormat="1"/>
+    <w:lsdException w:name="Default Paragraph Font" w:uiPriority="1"/>
+    <w:lsdException w:name="Subtitle" w:semiHidden="0" w:uiPriority="11" w:unhideWhenUsed="0" w:qFormat="1"/>
+    <w:lsdException w:name="Strong" w:semiHidden="0" w:uiPriority="22" w:unhideWhenUsed="0" w:qFormat="1"/>
+    <w:lsdException w:name="Emphasis" w:semiHidden="0" w:uiPriority="20" w:unhideWhenUsed="0" w:qFormat="1"/>
+    <w:lsdException w:name="Table Grid" w:semiHidden="0" w:uiPriority="59" w:unhideWhenUsed="0"/>
+    <w:lsdException w:name="Placeholder Text" w:unhideWhenUsed="0"/>
+    <w:lsdException w:name="No Spacing" w:semiHidden="0" w:uiPriority="1" w:unhideWhenUsed="0" w:qFormat="1"/>
+    <w:lsdException w:name="Light Shading" w:semiHidden="0" w:uiPriority="60" w:unhideWhenUsed="0"/>
+    <w:lsdException w:name="Light List" w:semiHidden="0" w:uiPriority="61" w:unhideWhenUsed="0"/>
+    <w:lsdException w:name="Light Grid" w:semiHidden="0" w:uiPriority="62" w:unhideWhenUsed="0"/>
+    <w:lsdException w:name="Medium Shading 1" w:semiHidden="0" w:uiPriority="63" w:unhideWhenUsed="0"/>
+    <w:lsdException w:name="Medium Shading 2" w:semiHidden="0" w:uiPriority="64" w:unhideWhenUsed="0"/>
+    <w:lsdException w:name="Medium List 1" w:semiHidden="0" w:uiPriority="65" w:unhideWhenUsed="0"/>
+    <w:lsdException w:name="Medium List 2" w:semiHidden="0" w:uiPriority="66" w:unhideWhenUsed="0"/>
+    <w:lsdException w:name="Medium Grid 1" w:semiHidden="0" w:uiPriority="67" w:unhideWhenUsed="0"/>
+    <w:lsdException w:name="Medium Grid 2" w:semiHidden="0" w:uiPriority="68" w:unhideWhenUsed="0"/>
+    <w:lsdException w:name="Medium Grid 3" w:semiHidden="0" w:uiPriority="69" w:unhideWhenUsed="0"/>
+    <w:lsdException w:name="Dark List" w:semiHidden="0" w:uiPriority="70" w:unhideWhenUsed="0"/>
+    <w:lsdException w:name="Colorful Shading" w:semiHidden="0" w:uiPriority="71" w:unhideWhenUsed="0"/>
+    <w:lsdException w:name="Colorful List" w:semiHidden="0" w:uiPriority="72" w:unhideWhenUsed="0"/>
+    <w:lsdException w:name="Colorful Grid" w:semiHidden="0" w:uiPriority="73" w:unhideWhenUsed="0"/>
+    <w:lsdException w:name="Light Shading Accent 1" w:semiHidden="0" w:uiPriority="60" w:unhideWhenUsed="0"/>
+    <w:lsdException w:name="Light List Accent 1" w:semiHidden="0" w:uiPriority="61" w:unhideWhenUsed="0"/>
+    <w:lsdException w:name="Light Grid Accent 1" w:semiHidden="0" w:uiPriority="62" w:unhideWhenUsed="0"/>
+    <w:lsdException w:name="Medium Shading 1 Accent 1" w:semiHidden="0" w:uiPriority="63" w:unhideWhenUsed="0"/>
+    <w:lsdException w:name="Medium Shading 2 Accent 1" w:semiHidden="0" w:uiPriority="64" w:unhideWhenUsed="0"/>
+    <w:lsdException w:name="Medium List 1 Accent 1" w:semiHidden="0" w:uiPriority="65" w:unhideWhenUsed="0"/>
+    <w:lsdException w:name="Revision" w:unhideWhenUsed="0"/>
+    <w:lsdException w:name="List Paragraph" w:semiHidden="0" w:uiPriority="34" w:unhideWhenUsed="0" w:qFormat="1"/>
+    <w:lsdException w:name="Quote" w:semiHidden="0" w:uiPriority="29" w:unhideWhenUsed="0" w:qFormat="1"/>
+    <w:lsdException w:name="Intense Quote" w:semiHidden="0" w:uiPriority="30" w:unhideWhenUsed="0" w:qFormat="1"/>
+    <w:lsdException w:name="Medium List 2 Accent 1" w:semiHidden="0" w:uiPriority="66" w:unhideWhenUsed="0"/>
+    <w:lsdException w:name="Medium Grid 1 Accent 1" w:semiHidden="0" w:uiPriority="67" w:unhideWhenUsed="0"/>
+    <w:lsdException w:name="Medium Grid 2 Accent 1" w:semiHidden="0" w:uiPriority="68" w:unhideWhenUsed="0"/>
+    <w:lsdException w:name="Medium Grid 3 Accent 1" w:semiHidden="0" w:uiPriority="69" w:unhideWhenUsed="0"/>
+    <w:lsdException w:name="Dark List Accent 1" w:semiHidden="0" w:uiPriority="70" w:unhideWhenUsed="0"/>
+    <w:lsdException w:name="Colorful Shading Accent 1" w:semiHidden="0" w:uiPriority="71" w:unhideWhenUsed="0"/>
+    <w:lsdException w:name="Colorful List Accent 1" w:semiHidden="0" w:uiPriority="72" w:unhideWhenUsed="0"/>
+    <w:lsdException w:name="Colorful Grid Accent 1" w:semiHidden="0" w:uiPriority="73" w:unhideWhenUsed="0"/>
+    <w:lsdException w:name="Light Shading Accent 2" w:semiHidden="0" w:uiPriority="60" w:unhideWhenUsed="0"/>
+    <w:lsdException w:name="Light List Accent 2" w:semiHidden="0" w:uiPriority="61" w:unhideWhenUsed="0"/>
+    <w:lsdException w:name="Light Grid Accent 2" w:semiHidden="0" w:uiPriority="62" w:unhideWhenUsed="0"/>
+    <w:lsdException w:name="Medium Shading 1 Accent 2" w:semiHidden="0" w:uiPriority="63" w:unhideWhenUsed="0"/>
+    <w:lsdException w:name="Medium Shading 2 Accent 2" w:semiHidden="0" w:uiPriority="64" w:unhideWhenUsed="0"/>
+    <w:lsdException w:name="Medium List 1 Accent 2" w:semiHidden="0" w:uiPriority="65" w:unhideWhenUsed="0"/>
+    <w:lsdException w:name="Medium List 2 Accent 2" w:semiHidden="0" w:uiPriority="66" w:unhideWhenUsed="0"/>
+    <w:lsdException w:name="Medium Grid 1 Accent 2" w:semiHidden="0" w:uiPriority="67" w:unhideWhenUsed="0"/>
+    <w:lsdException w:name="Medium Grid 2 Accent 2" w:semiHidden="0" w:uiPriority="68" w:unhideWhenUsed="0"/>
+    <w:lsdException w:name="Medium Grid 3 Accent 2" w:semiHidden="0" w:uiPriority="69" w:unhideWhenUsed="0"/>
+    <w:lsdException w:name="Dark List Accent 2" w:semiHidden="0" w:uiPriority="70" w:unhideWhenUsed="0"/>
+    <w:lsdException w:name="Colorful Shading Accent 2" w:semiHidden="0" w:uiPriority="71" w:unhideWhenUsed="0"/>
+    <w:lsdException w:name="Colorful List Accent 2" w:semiHidden="0" w:uiPriority="72" w:unhideWhenUsed="0"/>
+    <w:lsdException w:name="Colorful Grid Accent 2" w:semiHidden="0" w:uiPriority="73" w:unhideWhenUsed="0"/>
+    <w:lsdException w:name="Light Shading Accent 3" w:semiHidden="0" w:uiPriority="60" w:unhideWhenUsed="0"/>
+    <w:lsdException w:name="Light List Accent 3" w:semiHidden="0" w:uiPriority="61" w:unhideWhenUsed="0"/>
+    <w:lsdException w:name="Light Grid Accent 3" w:semiHidden="0" w:uiPriority="62" w:unhideWhenUsed="0"/>
+    <w:lsdException w:name="Medium Shading 1 Accent 3" w:semiHidden="0" w:uiPriority="63" w:unhideWhenUsed="0"/>
+    <w:lsdException w:name="Medium Shading 2 Accent 3" w:semiHidden="0" w:uiPriority="64" w:unhideWhenUsed="0"/>
+    <w:lsdException w:name="Medium List 1 Accent 3" w:semiHidden="0" w:uiPriority="65" w:unhideWhenUsed="0"/>
+    <w:lsdException w:name="Medium List 2 Accent 3" w:semiHidden="0" w:uiPriority="66" w:unhideWhenUsed="0"/>
+    <w:lsdException w:name="Medium Grid 1 Accent 3" w:semiHidden="0" w:uiPriority="67" w:unhideWhenUsed="0"/>
+    <w:lsdException w:name="Medium Grid 2 Accent 3" w:semiHidden="0" w:uiPriority="68" w:unhideWhenUsed="0"/>
+    <w:lsdException w:name="Medium Grid 3 Accent 3" w:semiHidden="0" w:uiPriority="69" w:unhideWhenUsed="0"/>
+    <w:lsdException w:name="Dark List Accent 3" w:semiHidden="0" w:uiPriority="70" w:unhideWhenUsed="0"/>
+    <w:lsdException w:name="Colorful Shading Accent 3" w:semiHidden="0" w:uiPriority="71" w:unhideWhenUsed="0"/>
+    <w:lsdException w:name="Colorful List Accent 3" w:semiHidden="0" w:uiPriority="72" w:unhideWhenUsed="0"/>
+    <w:lsdException w:name="Colorful Grid Accent 3" w:semiHidden="0" w:uiPriority="73" w:unhideWhenUsed="0"/>
+    <w:lsdException w:name="Light Shading Accent 4" w:semiHidden="0" w:uiPriority="60" w:unhideWhenUsed="0"/>
+    <w:lsdException w:name="Light List Accent 4" w:semiHidden="0" w:uiPriority="61" w:unhideWhenUsed="0"/>
+    <w:lsdException w:name="Light Grid Accent 4" w:semiHidden="0" w:uiPriority="62" w:unhideWhenUsed="0"/>
+    <w:lsdException w:name="Medium Shading 1 Accent 4" w:semiHidden="0" w:uiPriority="63" w:unhideWhenUsed="0"/>
+    <w:lsdException w:name="Medium Shading 2 Accent 4" w:semiHidden="0" w:uiPriority="64" w:unhideWhenUsed="0"/>
+    <w:lsdException w:name="Medium List 1 Accent 4" w:semiHidden="0" w:uiPriority="65" w:unhideWhenUsed="0"/>
+    <w:lsdException w:name="Medium List 2 Accent 4" w:semiHidden="0" w:uiPriority="66" w:unhideWhenUsed="0"/>
+    <w:lsdException w:name="Medium Grid 1 Accent 4" w:semiHidden="0" w:uiPriority="67" w:unhideWhenUsed="0"/>
+    <w:lsdException w:name="Medium Grid 2 Accent 4" w:semiHidden="0" w:uiPriority="68" w:unhideWhenUsed="0"/>
+    <w:lsdException w:name="Medium Grid 3 Accent 4" w:semiHidden="0" w:uiPriority="69" w:unhideWhenUsed="0"/>
+    <w:lsdException w:name="Dark List Accent 4" w:semiHidden="0" w:uiPriority="70" w:unhideWhenUsed="0"/>
+    <w:lsdException w:name="Colorful Shading Accent 4" w:semiHidden="0" w:uiPriority="71" w:unhideWhenUsed="0"/>
+    <w:lsdException w:name="Colorful List Accent 4" w:semiHidden="0" w:uiPriority="72" w:unhideWhenUsed="0"/>
+    <w:lsdException w:name="Colorful Grid Accent 4" w:semiHidden="0" w:uiPriority="73" w:unhideWhenUsed="0"/>
+    <w:lsdException w:name="Light Shading Accent 5" w:semiHidden="0" w:uiPriority="60" w:unhideWhenUsed="0"/>
+    <w:lsdException w:name="Light List Accent 5" w:semiHidden="0" w:uiPriority="61" w:unhideWhenUsed="0"/>
+    <w:lsdException w:name="Light Grid Accent 5" w:semiHidden="0" w:uiPriority="62" w:unhideWhenUsed="0"/>
+    <w:lsdException w:name="Medium Shading 1 Accent 5" w:semiHidden="0" w:uiPriority="63" w:unhideWhenUsed="0"/>
+    <w:lsdException w:name="Medium Shading 2 Accent 5" w:semiHidden="0" w:uiPriority="64" w:unhideWhenUsed="0"/>
+    <w:lsdException w:name="Medium List 1 Accent 5" w:semiHidden="0" w:uiPriority="65" w:unhideWhenUsed="0"/>
+    <w:lsdException w:name="Medium List 2 Accent 5" w:semiHidden="0" w:uiPriority="66" w:unhideWhenUsed="0"/>
+    <w:lsdException w:name="Medium Grid 1 Accent 5" w:semiHidden="0" w:uiPriority="67" w:unhideWhenUsed="0"/>
+    <w:lsdException w:name="Medium Grid 2 Accent 5" w:semiHidden="0" w:uiPriority="68" w:unhideWhenUsed="0"/>
+    <w:lsdException w:name="Medium Grid 3 Accent 5" w:semiHidden="0" w:uiPriority="69" w:unhideWhenUsed="0"/>
+    <w:lsdException w:name="Dark List Accent 5" w:semiHidden="0" w:uiPriority="70" w:unhideWhenUsed="0"/>
+    <w:lsdException w:name="Colorful Shading Accent 5" w:semiHidden="0" w:uiPriority="71" w:unhideWhenUsed="0"/>
+    <w:lsdException w:name="Colorful List Accent 5" w:semiHidden="0" w:uiPriority="72" w:unhideWhenUsed="0"/>
+    <w:lsdException w:name="Colorful Grid Accent 5" w:semiHidden="0" w:uiPriority="73" w:unhideWhenUsed="0"/>
+    <w:lsdException w:name="Light Shading Accent 6" w:semiHidden="0" w:uiPriority="60" w:unhideWhenUsed="0"/>
+    <w:lsdException w:name="Light List Accent 6" w:semiHidden="0" w:uiPriority="61" w:unhideWhenUsed="0"/>
+    <w:lsdException w:name="Light Grid Accent 6" w:semiHidden="0" w:uiPriority="62" w:unhideWhenUsed="0"/>
+    <w:lsdException w:name="Medium Shading 1 Accent 6" w:semiHidden="0" w:uiPriority="63" w:unhideWhenUsed="0"/>
+    <w:lsdException w:name="Medium Shading 2 Accent 6" w:semiHidden="0" w:uiPriority="64" w:unhideWhenUsed="0"/>
+    <w:lsdException w:name="Medium List 1 Accent 6" w:semiHidden="0" w:uiPriority="65" w:unhideWhenUsed="0"/>
+    <w:lsdException w:name="Medium List 2 Accent 6" w:semiHidden="0" w:uiPriority="66" w:unhideWhenUsed="0"/>
+    <w:lsdException w:name="Medium Grid 1 Accent 6" w:semiHidden="0" w:uiPriority="67" w:unhideWhenUsed="0"/>
+    <w:lsdException w:name="Medium Grid 2 Accent 6" w:semiHidden="0" w:uiPriority="68" w:unhideWhenUsed="0"/>
+    <w:lsdException w:name="Medium Grid 3 Accent 6" w:semiHidden="0" w:uiPriority="69" w:unhideWhenUsed="0"/>
+    <w:lsdException w:name="Dark List Accent 6" w:semiHidden="0" w:uiPriority="70" w:unhideWhenUsed="0"/>
+    <w:lsdException w:name="Colorful Shading Accent 6" w:semiHidden="0" w:uiPriority="71" w:unhideWhenUsed="0"/>
+    <w:lsdException w:name="Colorful List Accent 6" w:semiHidden="0" w:uiPriority="72" w:unhideWhenUsed="0"/>
+    <w:lsdException w:name="Colorful Grid Accent 6" w:semiHidden="0" w:uiPriority="73" w:unhideWhenUsed="0"/>
+    <w:lsdException w:name="Subtle Emphasis" w:semiHidden="0" w:uiPriority="19" w:unhideWhenUsed="0" w:qFormat="1"/>
+    <w:lsdException w:name="Intense Emphasis" w:semiHidden="0" w:uiPriority="21" w:unhideWhenUsed="0" w:qFormat="1"/>
+    <w:lsdException w:name="Subtle Reference" w:semiHidden="0" w:uiPriority="31" w:unhideWhenUsed="0" w:qFormat="1"/>
+    <w:lsdException w:name="Intense Reference" w:semiHidden="0" w:uiPriority="32" w:unhideWhenUsed="0" w:qFormat="1"/>
+    <w:lsdException w:name="Book Title" w:semiHidden="0" w:uiPriority="33" w:unhideWhenUsed="0" w:qFormat="1"/>
+    <w:lsdException w:name="Bibliography" w:uiPriority="37"/>
+    <w:lsdException w:name="TOC Heading" w:uiPriority="39" w:qFormat="1"/>
   </w:latentStyles>
   <w:style w:type="paragraph" w:default="1" w:styleId="Normal">
     <w:name w:val="Normal"/>
@@ -4057,6 +5697,7 @@
     <w:uiPriority w:val="99"/>
     <w:semiHidden/>
     <w:unhideWhenUsed/>
+    <w:qFormat/>
     <w:tblPr>
       <w:tblInd w:w="0" w:type="dxa"/>
       <w:tblCellMar>

</xml_diff>

<commit_message>
added notes in HTML part
</commit_message>
<xml_diff>
--- a/Midterm Notes.docx
+++ b/Midterm Notes.docx
@@ -1,6 +1,6 @@
 
 <file path=word/document.xml><?xml version="1.0" encoding="utf-8"?>
-<w:document xmlns:ve="http://schemas.openxmlformats.org/markup-compatibility/2006" xmlns:o="urn:schemas-microsoft-com:office:office" xmlns:r="http://schemas.openxmlformats.org/officeDocument/2006/relationships" xmlns:m="http://schemas.openxmlformats.org/officeDocument/2006/math" xmlns:v="urn:schemas-microsoft-com:vml" xmlns:wp="http://schemas.openxmlformats.org/drawingml/2006/wordprocessingDrawing" xmlns:w10="urn:schemas-microsoft-com:office:word" xmlns:w="http://schemas.openxmlformats.org/wordprocessingml/2006/main" xmlns:wne="http://schemas.microsoft.com/office/word/2006/wordml">
+<w:document xmlns:wpc="http://schemas.microsoft.com/office/word/2010/wordprocessingCanvas" xmlns:cx="http://schemas.microsoft.com/office/drawing/2014/chartex" xmlns:cx1="http://schemas.microsoft.com/office/drawing/2015/9/8/chartex" xmlns:cx2="http://schemas.microsoft.com/office/drawing/2015/10/21/chartex" xmlns:cx3="http://schemas.microsoft.com/office/drawing/2016/5/9/chartex" xmlns:cx4="http://schemas.microsoft.com/office/drawing/2016/5/10/chartex" xmlns:cx5="http://schemas.microsoft.com/office/drawing/2016/5/11/chartex" xmlns:mc="http://schemas.openxmlformats.org/markup-compatibility/2006" xmlns:o="urn:schemas-microsoft-com:office:office" xmlns:r="http://schemas.openxmlformats.org/officeDocument/2006/relationships" xmlns:m="http://schemas.openxmlformats.org/officeDocument/2006/math" xmlns:v="urn:schemas-microsoft-com:vml" xmlns:wp14="http://schemas.microsoft.com/office/word/2010/wordprocessingDrawing" xmlns:wp="http://schemas.openxmlformats.org/drawingml/2006/wordprocessingDrawing" xmlns:w10="urn:schemas-microsoft-com:office:word" xmlns:w="http://schemas.openxmlformats.org/wordprocessingml/2006/main" xmlns:w14="http://schemas.microsoft.com/office/word/2010/wordml" xmlns:w15="http://schemas.microsoft.com/office/word/2012/wordml" xmlns:w16se="http://schemas.microsoft.com/office/word/2015/wordml/symex" xmlns:wpg="http://schemas.microsoft.com/office/word/2010/wordprocessingGroup" xmlns:wpi="http://schemas.microsoft.com/office/word/2010/wordprocessingInk" xmlns:wne="http://schemas.microsoft.com/office/word/2006/wordml" xmlns:wps="http://schemas.microsoft.com/office/word/2010/wordprocessingShape" mc:Ignorable="w14 w15 w16se wp14">
   <w:body>
     <w:p>
       <w:pPr>
@@ -151,6 +151,13 @@
         </w:rPr>
         <w:t>HTML focused on structure and content while CSS handle the presentation/ aesthetic</w:t>
       </w:r>
+      <w:r>
+        <w:rPr>
+          <w:rFonts w:ascii="Century Gothic" w:hAnsi="Century Gothic"/>
+          <w:sz w:val="20"/>
+        </w:rPr>
+        <w:t xml:space="preserve"> while JavaScript handles the behavioral aspects</w:t>
+      </w:r>
     </w:p>
     <w:p>
       <w:pPr>
@@ -189,23 +196,7 @@
           <w:rFonts w:ascii="Century Gothic" w:hAnsi="Century Gothic"/>
           <w:sz w:val="20"/>
         </w:rPr>
-        <w:t>&lt;</w:t>
-      </w:r>
-      <w:proofErr w:type="spellStart"/>
-      <w:r>
-        <w:rPr>
-          <w:rFonts w:ascii="Century Gothic" w:hAnsi="Century Gothic"/>
-          <w:sz w:val="20"/>
-        </w:rPr>
-        <w:t>br</w:t>
-      </w:r>
-      <w:proofErr w:type="spellEnd"/>
-      <w:r>
-        <w:rPr>
-          <w:rFonts w:ascii="Century Gothic" w:hAnsi="Century Gothic"/>
-          <w:sz w:val="20"/>
-        </w:rPr>
-        <w:t>&gt;</w:t>
+        <w:t>&lt;br&gt;</w:t>
       </w:r>
     </w:p>
     <w:p>
@@ -633,6 +624,26 @@
           <w:rFonts w:ascii="Century Gothic" w:hAnsi="Century Gothic"/>
           <w:sz w:val="20"/>
         </w:rPr>
+        <w:t>Takes HTML and enforces stricter rules on it</w:t>
+      </w:r>
+    </w:p>
+    <w:p>
+      <w:pPr>
+        <w:pStyle w:val="ListParagraph"/>
+        <w:numPr>
+          <w:ilvl w:val="0"/>
+          <w:numId w:val="15"/>
+        </w:numPr>
+        <w:rPr>
+          <w:rFonts w:ascii="Century Gothic" w:hAnsi="Century Gothic"/>
+          <w:sz w:val="20"/>
+        </w:rPr>
+      </w:pPr>
+      <w:r>
+        <w:rPr>
+          <w:rFonts w:ascii="Century Gothic" w:hAnsi="Century Gothic"/>
+          <w:sz w:val="20"/>
+        </w:rPr>
         <w:t>After the development of HTML 4.01, W3C decided to stop evolving HTML and created XHTML instead</w:t>
       </w:r>
     </w:p>
@@ -788,6 +799,7 @@
           <w:rFonts w:ascii="Century Gothic" w:hAnsi="Century Gothic"/>
           <w:sz w:val="20"/>
         </w:rPr>
+        <w:lastRenderedPageBreak/>
         <w:t xml:space="preserve"> &lt;student&gt;</w:t>
       </w:r>
     </w:p>
@@ -809,272 +821,465 @@
           <w:sz w:val="20"/>
         </w:rPr>
         <w:tab/>
+        <w:t>&lt;idno&gt;2150000&lt;/idno&gt;</w:t>
+      </w:r>
+    </w:p>
+    <w:p>
+      <w:pPr>
+        <w:pStyle w:val="ListParagraph"/>
+        <w:numPr>
+          <w:ilvl w:val="0"/>
+          <w:numId w:val="9"/>
+        </w:numPr>
+        <w:rPr>
+          <w:rFonts w:ascii="Century Gothic" w:hAnsi="Century Gothic"/>
+          <w:sz w:val="20"/>
+        </w:rPr>
+      </w:pPr>
+      <w:r>
+        <w:rPr>
+          <w:rFonts w:ascii="Century Gothic" w:hAnsi="Century Gothic"/>
+          <w:sz w:val="20"/>
+        </w:rPr>
+        <w:t>&lt;/student&gt;</w:t>
+      </w:r>
+    </w:p>
+    <w:p>
+      <w:pPr>
+        <w:rPr>
+          <w:rFonts w:ascii="Century Gothic" w:hAnsi="Century Gothic"/>
+          <w:sz w:val="20"/>
+        </w:rPr>
+      </w:pPr>
+      <w:r>
+        <w:rPr>
+          <w:rFonts w:ascii="Century Gothic" w:hAnsi="Century Gothic"/>
+          <w:sz w:val="20"/>
+        </w:rPr>
+        <w:t>HTML 4.01</w:t>
+      </w:r>
+    </w:p>
+    <w:p>
+      <w:pPr>
+        <w:pStyle w:val="ListParagraph"/>
+        <w:numPr>
+          <w:ilvl w:val="0"/>
+          <w:numId w:val="19"/>
+        </w:numPr>
+        <w:rPr>
+          <w:rFonts w:ascii="Century Gothic" w:hAnsi="Century Gothic"/>
+          <w:sz w:val="20"/>
+        </w:rPr>
+      </w:pPr>
+      <w:r>
+        <w:rPr>
+          <w:rFonts w:ascii="Century Gothic" w:hAnsi="Century Gothic"/>
+          <w:sz w:val="20"/>
+        </w:rPr>
+        <w:t>Had 3 flavors</w:t>
+      </w:r>
+    </w:p>
+    <w:p>
+      <w:pPr>
+        <w:pStyle w:val="ListParagraph"/>
+        <w:numPr>
+          <w:ilvl w:val="0"/>
+          <w:numId w:val="19"/>
+        </w:numPr>
+        <w:rPr>
+          <w:rFonts w:ascii="Century Gothic" w:hAnsi="Century Gothic"/>
+          <w:sz w:val="20"/>
+        </w:rPr>
+      </w:pPr>
+      <w:r>
+        <w:rPr>
+          <w:rFonts w:ascii="Century Gothic" w:hAnsi="Century Gothic"/>
+          <w:sz w:val="20"/>
+        </w:rPr>
+        <w:t>Transitional – with deprecated elements</w:t>
+      </w:r>
+      <w:r>
+        <w:rPr>
+          <w:rFonts w:ascii="Century Gothic" w:hAnsi="Century Gothic"/>
+          <w:sz w:val="20"/>
+        </w:rPr>
+        <w:t xml:space="preserve"> and attributes</w:t>
+      </w:r>
+    </w:p>
+    <w:p>
+      <w:pPr>
+        <w:pStyle w:val="ListParagraph"/>
+        <w:numPr>
+          <w:ilvl w:val="0"/>
+          <w:numId w:val="19"/>
+        </w:numPr>
+        <w:rPr>
+          <w:rFonts w:ascii="Century Gothic" w:hAnsi="Century Gothic"/>
+          <w:sz w:val="20"/>
+        </w:rPr>
+      </w:pPr>
+      <w:r>
+        <w:rPr>
+          <w:rFonts w:ascii="Century Gothic" w:hAnsi="Century Gothic"/>
+          <w:sz w:val="20"/>
+        </w:rPr>
+        <w:t>Strict – no deprecated elements</w:t>
+      </w:r>
+      <w:r>
+        <w:rPr>
+          <w:rFonts w:ascii="Century Gothic" w:hAnsi="Century Gothic"/>
+          <w:sz w:val="20"/>
+        </w:rPr>
+        <w:t xml:space="preserve"> and attributes</w:t>
+      </w:r>
+    </w:p>
+    <w:p>
+      <w:pPr>
+        <w:pStyle w:val="ListParagraph"/>
+        <w:numPr>
+          <w:ilvl w:val="0"/>
+          <w:numId w:val="19"/>
+        </w:numPr>
+        <w:rPr>
+          <w:rFonts w:ascii="Century Gothic" w:hAnsi="Century Gothic"/>
+          <w:sz w:val="20"/>
+        </w:rPr>
+      </w:pPr>
+      <w:r>
+        <w:rPr>
+          <w:rFonts w:ascii="Century Gothic" w:hAnsi="Century Gothic"/>
+          <w:sz w:val="20"/>
+        </w:rPr>
+        <w:t>FrameSet</w:t>
+      </w:r>
+    </w:p>
+    <w:p>
+      <w:pPr>
+        <w:rPr>
+          <w:rFonts w:ascii="Century Gothic" w:hAnsi="Century Gothic"/>
+          <w:sz w:val="20"/>
+        </w:rPr>
+      </w:pPr>
+      <w:r>
+        <w:rPr>
+          <w:rFonts w:ascii="Century Gothic" w:hAnsi="Century Gothic"/>
+          <w:sz w:val="20"/>
+        </w:rPr>
+        <w:t>HTML 5</w:t>
+      </w:r>
+    </w:p>
+    <w:p>
+      <w:pPr>
+        <w:pStyle w:val="ListParagraph"/>
+        <w:numPr>
+          <w:ilvl w:val="0"/>
+          <w:numId w:val="21"/>
+        </w:numPr>
+        <w:rPr>
+          <w:rFonts w:ascii="Century Gothic" w:hAnsi="Century Gothic"/>
+          <w:sz w:val="20"/>
+        </w:rPr>
+      </w:pPr>
+      <w:r>
+        <w:rPr>
+          <w:rFonts w:ascii="Century Gothic" w:hAnsi="Century Gothic"/>
+          <w:sz w:val="20"/>
+        </w:rPr>
+        <w:t>Developed by WHATWG consisting of Ian Hickson, Apple, and Mozilla</w:t>
+      </w:r>
+    </w:p>
+    <w:p>
+      <w:pPr>
+        <w:pStyle w:val="ListParagraph"/>
+        <w:numPr>
+          <w:ilvl w:val="0"/>
+          <w:numId w:val="20"/>
+        </w:numPr>
+        <w:rPr>
+          <w:rFonts w:ascii="Century Gothic" w:hAnsi="Century Gothic"/>
+          <w:sz w:val="20"/>
+        </w:rPr>
+      </w:pPr>
+      <w:r>
+        <w:rPr>
+          <w:rFonts w:ascii="Century Gothic" w:hAnsi="Century Gothic"/>
+          <w:sz w:val="20"/>
+        </w:rPr>
+        <w:t>Created when XHTML was not working</w:t>
+      </w:r>
+    </w:p>
+    <w:p>
+      <w:pPr>
+        <w:pStyle w:val="ListParagraph"/>
+        <w:numPr>
+          <w:ilvl w:val="0"/>
+          <w:numId w:val="20"/>
+        </w:numPr>
+        <w:rPr>
+          <w:rFonts w:ascii="Century Gothic" w:hAnsi="Century Gothic"/>
+          <w:sz w:val="20"/>
+        </w:rPr>
+      </w:pPr>
+      <w:r>
+        <w:rPr>
+          <w:rFonts w:ascii="Century Gothic" w:hAnsi="Century Gothic"/>
+          <w:sz w:val="20"/>
+        </w:rPr>
+        <w:t>Standardized in 2014</w:t>
+      </w:r>
+    </w:p>
+    <w:p>
+      <w:pPr>
+        <w:ind w:left="360"/>
+        <w:rPr>
+          <w:rFonts w:ascii="Century Gothic" w:hAnsi="Century Gothic"/>
+          <w:sz w:val="20"/>
+        </w:rPr>
+      </w:pPr>
+    </w:p>
+    <w:p>
+      <w:pPr>
+        <w:rPr>
+          <w:rFonts w:ascii="Century Gothic" w:hAnsi="Century Gothic"/>
+          <w:sz w:val="20"/>
+        </w:rPr>
+      </w:pPr>
+      <w:r>
+        <w:rPr>
+          <w:rFonts w:ascii="Century Gothic" w:hAnsi="Century Gothic"/>
+          <w:sz w:val="20"/>
+        </w:rPr>
+        <w:t xml:space="preserve">HTML Syntax </w:t>
+      </w:r>
+    </w:p>
+    <w:p>
+      <w:pPr>
+        <w:pStyle w:val="ListParagraph"/>
+        <w:numPr>
+          <w:ilvl w:val="0"/>
+          <w:numId w:val="23"/>
+        </w:numPr>
+        <w:rPr>
+          <w:rFonts w:ascii="Century Gothic" w:hAnsi="Century Gothic"/>
+          <w:sz w:val="20"/>
+        </w:rPr>
+      </w:pPr>
+      <w:r>
+        <w:rPr>
+          <w:rFonts w:ascii="Century Gothic" w:hAnsi="Century Gothic"/>
+          <w:sz w:val="20"/>
+        </w:rPr>
+        <w:t>&lt;!DOCTYPE html&gt;</w:t>
+      </w:r>
+    </w:p>
+    <w:p>
+      <w:pPr>
+        <w:pStyle w:val="ListParagraph"/>
+        <w:numPr>
+          <w:ilvl w:val="0"/>
+          <w:numId w:val="23"/>
+        </w:numPr>
+        <w:rPr>
+          <w:rFonts w:ascii="Century Gothic" w:hAnsi="Century Gothic"/>
+          <w:sz w:val="20"/>
+        </w:rPr>
+      </w:pPr>
+      <w:r>
+        <w:rPr>
+          <w:rFonts w:ascii="Century Gothic" w:hAnsi="Century Gothic"/>
+          <w:sz w:val="20"/>
+        </w:rPr>
+        <w:t>&lt;html&gt;</w:t>
+      </w:r>
+    </w:p>
+    <w:p>
+      <w:pPr>
+        <w:pStyle w:val="ListParagraph"/>
+        <w:numPr>
+          <w:ilvl w:val="0"/>
+          <w:numId w:val="23"/>
+        </w:numPr>
+        <w:rPr>
+          <w:rFonts w:ascii="Century Gothic" w:hAnsi="Century Gothic"/>
+          <w:sz w:val="20"/>
+        </w:rPr>
+      </w:pPr>
+      <w:r>
+        <w:rPr>
+          <w:rFonts w:ascii="Century Gothic" w:hAnsi="Century Gothic"/>
+          <w:sz w:val="20"/>
+        </w:rPr>
+        <w:tab/>
+      </w:r>
+      <w:r>
+        <w:rPr>
+          <w:rFonts w:ascii="Century Gothic" w:hAnsi="Century Gothic"/>
+          <w:sz w:val="20"/>
+        </w:rPr>
+        <w:t xml:space="preserve">&lt;head&gt; </w:t>
+      </w:r>
+    </w:p>
+    <w:p>
+      <w:pPr>
+        <w:pStyle w:val="ListParagraph"/>
+        <w:numPr>
+          <w:ilvl w:val="0"/>
+          <w:numId w:val="23"/>
+        </w:numPr>
+        <w:rPr>
+          <w:rFonts w:ascii="Century Gothic" w:hAnsi="Century Gothic"/>
+          <w:sz w:val="20"/>
+        </w:rPr>
+      </w:pPr>
+      <w:r>
+        <w:rPr>
+          <w:rFonts w:ascii="Century Gothic" w:hAnsi="Century Gothic"/>
+          <w:sz w:val="20"/>
+        </w:rPr>
+        <w:tab/>
+      </w:r>
+      <w:r>
+        <w:rPr>
+          <w:rFonts w:ascii="Century Gothic" w:hAnsi="Century Gothic"/>
+          <w:sz w:val="20"/>
+        </w:rPr>
+        <w:tab/>
+      </w:r>
+      <w:r>
+        <w:rPr>
+          <w:rFonts w:ascii="Century Gothic" w:hAnsi="Century Gothic"/>
+          <w:sz w:val="20"/>
+        </w:rPr>
+        <w:t>&lt;title&gt; &lt;/title&gt;</w:t>
+      </w:r>
+    </w:p>
+    <w:p>
+      <w:pPr>
+        <w:pStyle w:val="ListParagraph"/>
+        <w:numPr>
+          <w:ilvl w:val="0"/>
+          <w:numId w:val="23"/>
+        </w:numPr>
+        <w:rPr>
+          <w:rFonts w:ascii="Century Gothic" w:hAnsi="Century Gothic"/>
+          <w:sz w:val="20"/>
+        </w:rPr>
+      </w:pPr>
+      <w:r>
+        <w:rPr>
+          <w:rFonts w:ascii="Century Gothic" w:hAnsi="Century Gothic"/>
+          <w:sz w:val="20"/>
+        </w:rPr>
+        <w:tab/>
+      </w:r>
+      <w:r>
+        <w:rPr>
+          <w:rFonts w:ascii="Century Gothic" w:hAnsi="Century Gothic"/>
+          <w:sz w:val="20"/>
+        </w:rPr>
+        <w:t>&lt;/head&gt;</w:t>
+      </w:r>
+    </w:p>
+    <w:p>
+      <w:pPr>
+        <w:pStyle w:val="ListParagraph"/>
+        <w:numPr>
+          <w:ilvl w:val="0"/>
+          <w:numId w:val="23"/>
+        </w:numPr>
+        <w:rPr>
+          <w:rFonts w:ascii="Century Gothic" w:hAnsi="Century Gothic"/>
+          <w:sz w:val="20"/>
+        </w:rPr>
+      </w:pPr>
+      <w:r>
+        <w:rPr>
+          <w:rFonts w:ascii="Century Gothic" w:hAnsi="Century Gothic"/>
+          <w:sz w:val="20"/>
+        </w:rPr>
+        <w:tab/>
+      </w:r>
+      <w:r>
+        <w:rPr>
+          <w:rFonts w:ascii="Century Gothic" w:hAnsi="Century Gothic"/>
+          <w:sz w:val="20"/>
+        </w:rPr>
+        <w:t>&lt;body&gt;</w:t>
+      </w:r>
+    </w:p>
+    <w:p>
+      <w:pPr>
+        <w:pStyle w:val="ListParagraph"/>
+        <w:numPr>
+          <w:ilvl w:val="0"/>
+          <w:numId w:val="23"/>
+        </w:numPr>
+        <w:rPr>
+          <w:rFonts w:ascii="Century Gothic" w:hAnsi="Century Gothic"/>
+          <w:sz w:val="20"/>
+        </w:rPr>
+      </w:pPr>
+      <w:r>
+        <w:rPr>
+          <w:rFonts w:ascii="Century Gothic" w:hAnsi="Century Gothic"/>
+          <w:sz w:val="20"/>
+        </w:rPr>
+        <w:tab/>
+      </w:r>
+      <w:r>
+        <w:rPr>
+          <w:rFonts w:ascii="Century Gothic" w:hAnsi="Century Gothic"/>
+          <w:sz w:val="20"/>
+        </w:rPr>
+        <w:tab/>
+      </w:r>
+      <w:r>
+        <w:rPr>
+          <w:rFonts w:ascii="Century Gothic" w:hAnsi="Century Gothic"/>
+          <w:sz w:val="20"/>
+        </w:rPr>
+        <w:t>&lt;header&gt; &lt;/header&gt;</w:t>
+      </w:r>
+    </w:p>
+    <w:p>
+      <w:pPr>
+        <w:pStyle w:val="ListParagraph"/>
+        <w:numPr>
+          <w:ilvl w:val="0"/>
+          <w:numId w:val="23"/>
+        </w:numPr>
+        <w:rPr>
+          <w:rFonts w:ascii="Century Gothic" w:hAnsi="Century Gothic"/>
+          <w:sz w:val="20"/>
+        </w:rPr>
+      </w:pPr>
+      <w:r>
+        <w:rPr>
+          <w:rFonts w:ascii="Century Gothic" w:hAnsi="Century Gothic"/>
+          <w:sz w:val="20"/>
+        </w:rPr>
+        <w:tab/>
+      </w:r>
+      <w:r>
+        <w:rPr>
+          <w:rFonts w:ascii="Century Gothic" w:hAnsi="Century Gothic"/>
+          <w:sz w:val="20"/>
+        </w:rPr>
+        <w:tab/>
+      </w:r>
+      <w:r>
+        <w:rPr>
+          <w:rFonts w:ascii="Century Gothic" w:hAnsi="Century Gothic"/>
+          <w:sz w:val="20"/>
+        </w:rPr>
         <w:t>&lt;</w:t>
       </w:r>
-      <w:proofErr w:type="spellStart"/>
-      <w:r>
-        <w:rPr>
-          <w:rFonts w:ascii="Century Gothic" w:hAnsi="Century Gothic"/>
-          <w:sz w:val="20"/>
-        </w:rPr>
-        <w:t>idno</w:t>
-      </w:r>
-      <w:proofErr w:type="spellEnd"/>
-      <w:r>
-        <w:rPr>
-          <w:rFonts w:ascii="Century Gothic" w:hAnsi="Century Gothic"/>
-          <w:sz w:val="20"/>
-        </w:rPr>
-        <w:t>&gt;2150000&lt;/</w:t>
-      </w:r>
-      <w:proofErr w:type="spellStart"/>
-      <w:r>
-        <w:rPr>
-          <w:rFonts w:ascii="Century Gothic" w:hAnsi="Century Gothic"/>
-          <w:sz w:val="20"/>
-        </w:rPr>
-        <w:t>idno</w:t>
-      </w:r>
-      <w:proofErr w:type="spellEnd"/>
-      <w:r>
-        <w:rPr>
-          <w:rFonts w:ascii="Century Gothic" w:hAnsi="Century Gothic"/>
-          <w:sz w:val="20"/>
-        </w:rPr>
-        <w:t>&gt;</w:t>
-      </w:r>
-    </w:p>
-    <w:p>
-      <w:pPr>
-        <w:pStyle w:val="ListParagraph"/>
-        <w:numPr>
-          <w:ilvl w:val="0"/>
-          <w:numId w:val="9"/>
-        </w:numPr>
-        <w:rPr>
-          <w:rFonts w:ascii="Century Gothic" w:hAnsi="Century Gothic"/>
-          <w:sz w:val="20"/>
-        </w:rPr>
-      </w:pPr>
-      <w:r>
-        <w:rPr>
-          <w:rFonts w:ascii="Century Gothic" w:hAnsi="Century Gothic"/>
-          <w:sz w:val="20"/>
-        </w:rPr>
-        <w:lastRenderedPageBreak/>
-        <w:t>&lt;/student&gt;</w:t>
-      </w:r>
-    </w:p>
-    <w:p>
-      <w:pPr>
-        <w:rPr>
-          <w:rFonts w:ascii="Century Gothic" w:hAnsi="Century Gothic"/>
-          <w:sz w:val="20"/>
-        </w:rPr>
-      </w:pPr>
-      <w:r>
-        <w:rPr>
-          <w:rFonts w:ascii="Century Gothic" w:hAnsi="Century Gothic"/>
-          <w:sz w:val="20"/>
-        </w:rPr>
-        <w:t>HTML 4.01</w:t>
-      </w:r>
-    </w:p>
-    <w:p>
-      <w:pPr>
-        <w:pStyle w:val="ListParagraph"/>
-        <w:numPr>
-          <w:ilvl w:val="0"/>
-          <w:numId w:val="19"/>
-        </w:numPr>
-        <w:rPr>
-          <w:rFonts w:ascii="Century Gothic" w:hAnsi="Century Gothic"/>
-          <w:sz w:val="20"/>
-        </w:rPr>
-      </w:pPr>
-      <w:r>
-        <w:rPr>
-          <w:rFonts w:ascii="Century Gothic" w:hAnsi="Century Gothic"/>
-          <w:sz w:val="20"/>
-        </w:rPr>
-        <w:t>Had 3 flavors</w:t>
-      </w:r>
-    </w:p>
-    <w:p>
-      <w:pPr>
-        <w:pStyle w:val="ListParagraph"/>
-        <w:numPr>
-          <w:ilvl w:val="0"/>
-          <w:numId w:val="19"/>
-        </w:numPr>
-        <w:rPr>
-          <w:rFonts w:ascii="Century Gothic" w:hAnsi="Century Gothic"/>
-          <w:sz w:val="20"/>
-        </w:rPr>
-      </w:pPr>
-      <w:r>
-        <w:rPr>
-          <w:rFonts w:ascii="Century Gothic" w:hAnsi="Century Gothic"/>
-          <w:sz w:val="20"/>
-        </w:rPr>
-        <w:t>Transitional – with deprecated elements</w:t>
-      </w:r>
-    </w:p>
-    <w:p>
-      <w:pPr>
-        <w:pStyle w:val="ListParagraph"/>
-        <w:numPr>
-          <w:ilvl w:val="0"/>
-          <w:numId w:val="19"/>
-        </w:numPr>
-        <w:rPr>
-          <w:rFonts w:ascii="Century Gothic" w:hAnsi="Century Gothic"/>
-          <w:sz w:val="20"/>
-        </w:rPr>
-      </w:pPr>
-      <w:r>
-        <w:rPr>
-          <w:rFonts w:ascii="Century Gothic" w:hAnsi="Century Gothic"/>
-          <w:sz w:val="20"/>
-        </w:rPr>
-        <w:t>Strict – no deprecated elements</w:t>
-      </w:r>
-    </w:p>
-    <w:p>
-      <w:pPr>
-        <w:pStyle w:val="ListParagraph"/>
-        <w:numPr>
-          <w:ilvl w:val="0"/>
-          <w:numId w:val="19"/>
-        </w:numPr>
-        <w:rPr>
-          <w:rFonts w:ascii="Century Gothic" w:hAnsi="Century Gothic"/>
-          <w:sz w:val="20"/>
-        </w:rPr>
-      </w:pPr>
-      <w:proofErr w:type="spellStart"/>
-      <w:r>
-        <w:rPr>
-          <w:rFonts w:ascii="Century Gothic" w:hAnsi="Century Gothic"/>
-          <w:sz w:val="20"/>
-        </w:rPr>
-        <w:t>FrameSet</w:t>
-      </w:r>
-      <w:proofErr w:type="spellEnd"/>
-    </w:p>
-    <w:p>
-      <w:pPr>
-        <w:rPr>
-          <w:rFonts w:ascii="Century Gothic" w:hAnsi="Century Gothic"/>
-          <w:sz w:val="20"/>
-        </w:rPr>
-      </w:pPr>
-      <w:r>
-        <w:rPr>
-          <w:rFonts w:ascii="Century Gothic" w:hAnsi="Century Gothic"/>
-          <w:sz w:val="20"/>
-        </w:rPr>
-        <w:t>HTML 5</w:t>
-      </w:r>
-    </w:p>
-    <w:p>
-      <w:pPr>
-        <w:pStyle w:val="ListParagraph"/>
-        <w:numPr>
-          <w:ilvl w:val="0"/>
-          <w:numId w:val="21"/>
-        </w:numPr>
-        <w:rPr>
-          <w:rFonts w:ascii="Century Gothic" w:hAnsi="Century Gothic"/>
-          <w:sz w:val="20"/>
-        </w:rPr>
-      </w:pPr>
-      <w:r>
-        <w:rPr>
-          <w:rFonts w:ascii="Century Gothic" w:hAnsi="Century Gothic"/>
-          <w:sz w:val="20"/>
-        </w:rPr>
-        <w:t xml:space="preserve">Developed by WHATWG consisting of Ian </w:t>
-      </w:r>
-      <w:proofErr w:type="spellStart"/>
-      <w:r>
-        <w:rPr>
-          <w:rFonts w:ascii="Century Gothic" w:hAnsi="Century Gothic"/>
-          <w:sz w:val="20"/>
-        </w:rPr>
-        <w:t>Hickson</w:t>
-      </w:r>
-      <w:proofErr w:type="spellEnd"/>
-      <w:r>
-        <w:rPr>
-          <w:rFonts w:ascii="Century Gothic" w:hAnsi="Century Gothic"/>
-          <w:sz w:val="20"/>
-        </w:rPr>
-        <w:t>, Apple, and Mozilla</w:t>
-      </w:r>
-    </w:p>
-    <w:p>
-      <w:pPr>
-        <w:pStyle w:val="ListParagraph"/>
-        <w:numPr>
-          <w:ilvl w:val="0"/>
-          <w:numId w:val="20"/>
-        </w:numPr>
-        <w:rPr>
-          <w:rFonts w:ascii="Century Gothic" w:hAnsi="Century Gothic"/>
-          <w:sz w:val="20"/>
-        </w:rPr>
-      </w:pPr>
-      <w:r>
-        <w:rPr>
-          <w:rFonts w:ascii="Century Gothic" w:hAnsi="Century Gothic"/>
-          <w:sz w:val="20"/>
-        </w:rPr>
-        <w:t>Created when XHTML was not working</w:t>
-      </w:r>
-    </w:p>
-    <w:p>
-      <w:pPr>
-        <w:pStyle w:val="ListParagraph"/>
-        <w:numPr>
-          <w:ilvl w:val="0"/>
-          <w:numId w:val="20"/>
-        </w:numPr>
-        <w:rPr>
-          <w:rFonts w:ascii="Century Gothic" w:hAnsi="Century Gothic"/>
-          <w:sz w:val="20"/>
-        </w:rPr>
-      </w:pPr>
-      <w:r>
-        <w:rPr>
-          <w:rFonts w:ascii="Century Gothic" w:hAnsi="Century Gothic"/>
-          <w:sz w:val="20"/>
-        </w:rPr>
-        <w:t>Standardized in 2014</w:t>
-      </w:r>
-    </w:p>
-    <w:p>
-      <w:pPr>
-        <w:ind w:left="360"/>
-        <w:rPr>
-          <w:rFonts w:ascii="Century Gothic" w:hAnsi="Century Gothic"/>
-          <w:sz w:val="20"/>
-        </w:rPr>
-      </w:pPr>
-    </w:p>
-    <w:p>
-      <w:pPr>
-        <w:rPr>
-          <w:rFonts w:ascii="Century Gothic" w:hAnsi="Century Gothic"/>
-          <w:sz w:val="20"/>
-        </w:rPr>
-      </w:pPr>
-      <w:r>
-        <w:rPr>
-          <w:rFonts w:ascii="Century Gothic" w:hAnsi="Century Gothic"/>
-          <w:sz w:val="20"/>
-        </w:rPr>
-        <w:t xml:space="preserve">HTML Syntax </w:t>
+      <w:r>
+        <w:rPr>
+          <w:rFonts w:ascii="Century Gothic" w:hAnsi="Century Gothic"/>
+          <w:sz w:val="20"/>
+        </w:rPr>
+        <w:t>footer&gt; &lt;/footer&gt;</w:t>
       </w:r>
     </w:p>
     <w:p>
@@ -1094,6 +1299,48 @@
           <w:rFonts w:ascii="Century Gothic" w:hAnsi="Century Gothic"/>
           <w:sz w:val="20"/>
         </w:rPr>
+        <w:tab/>
+      </w:r>
+      <w:r>
+        <w:rPr>
+          <w:rFonts w:ascii="Century Gothic" w:hAnsi="Century Gothic"/>
+          <w:sz w:val="20"/>
+        </w:rPr>
+        <w:t>&lt;/body&gt;</w:t>
+      </w:r>
+    </w:p>
+    <w:p>
+      <w:pPr>
+        <w:pStyle w:val="ListParagraph"/>
+        <w:numPr>
+          <w:ilvl w:val="0"/>
+          <w:numId w:val="23"/>
+        </w:numPr>
+        <w:rPr>
+          <w:rFonts w:ascii="Century Gothic" w:hAnsi="Century Gothic"/>
+          <w:sz w:val="20"/>
+        </w:rPr>
+      </w:pPr>
+      <w:r>
+        <w:rPr>
+          <w:rFonts w:ascii="Century Gothic" w:hAnsi="Century Gothic"/>
+          <w:sz w:val="20"/>
+        </w:rPr>
+        <w:t>&lt;/html&gt;</w:t>
+      </w:r>
+    </w:p>
+    <w:p>
+      <w:pPr>
+        <w:rPr>
+          <w:rFonts w:ascii="Century Gothic" w:hAnsi="Century Gothic"/>
+          <w:sz w:val="20"/>
+        </w:rPr>
+      </w:pPr>
+      <w:r>
+        <w:rPr>
+          <w:rFonts w:ascii="Century Gothic" w:hAnsi="Century Gothic"/>
+          <w:sz w:val="20"/>
+        </w:rPr>
         <w:t>&lt;!DOCTYPE html&gt;</w:t>
       </w:r>
     </w:p>
@@ -1102,128 +1349,103 @@
         <w:pStyle w:val="ListParagraph"/>
         <w:numPr>
           <w:ilvl w:val="0"/>
-          <w:numId w:val="23"/>
-        </w:numPr>
-        <w:rPr>
-          <w:rFonts w:ascii="Century Gothic" w:hAnsi="Century Gothic"/>
-          <w:sz w:val="20"/>
-        </w:rPr>
-      </w:pPr>
-      <w:r>
-        <w:rPr>
-          <w:rFonts w:ascii="Century Gothic" w:hAnsi="Century Gothic"/>
-          <w:sz w:val="20"/>
-        </w:rPr>
-        <w:t>&lt;html&gt;</w:t>
-      </w:r>
-    </w:p>
-    <w:p>
-      <w:pPr>
-        <w:pStyle w:val="ListParagraph"/>
-        <w:numPr>
-          <w:ilvl w:val="0"/>
-          <w:numId w:val="23"/>
-        </w:numPr>
-        <w:rPr>
-          <w:rFonts w:ascii="Century Gothic" w:hAnsi="Century Gothic"/>
-          <w:sz w:val="20"/>
-        </w:rPr>
-      </w:pPr>
-      <w:r>
-        <w:rPr>
-          <w:rFonts w:ascii="Century Gothic" w:hAnsi="Century Gothic"/>
-          <w:sz w:val="20"/>
-        </w:rPr>
-        <w:tab/>
-      </w:r>
-      <w:r>
-        <w:rPr>
-          <w:rFonts w:ascii="Century Gothic" w:hAnsi="Century Gothic"/>
-          <w:sz w:val="20"/>
-        </w:rPr>
-        <w:t xml:space="preserve">&lt;head&gt; </w:t>
-      </w:r>
-    </w:p>
-    <w:p>
-      <w:pPr>
-        <w:pStyle w:val="ListParagraph"/>
-        <w:numPr>
-          <w:ilvl w:val="0"/>
-          <w:numId w:val="23"/>
-        </w:numPr>
-        <w:rPr>
-          <w:rFonts w:ascii="Century Gothic" w:hAnsi="Century Gothic"/>
-          <w:sz w:val="20"/>
-        </w:rPr>
-      </w:pPr>
-      <w:r>
-        <w:rPr>
-          <w:rFonts w:ascii="Century Gothic" w:hAnsi="Century Gothic"/>
-          <w:sz w:val="20"/>
-        </w:rPr>
-        <w:tab/>
-      </w:r>
-      <w:r>
-        <w:rPr>
-          <w:rFonts w:ascii="Century Gothic" w:hAnsi="Century Gothic"/>
-          <w:sz w:val="20"/>
-        </w:rPr>
-        <w:tab/>
-      </w:r>
-      <w:r>
-        <w:rPr>
-          <w:rFonts w:ascii="Century Gothic" w:hAnsi="Century Gothic"/>
-          <w:sz w:val="20"/>
-        </w:rPr>
-        <w:t>&lt;title&gt; &lt;/title&gt;</w:t>
-      </w:r>
-    </w:p>
-    <w:p>
-      <w:pPr>
-        <w:pStyle w:val="ListParagraph"/>
-        <w:numPr>
-          <w:ilvl w:val="0"/>
-          <w:numId w:val="23"/>
-        </w:numPr>
-        <w:rPr>
-          <w:rFonts w:ascii="Century Gothic" w:hAnsi="Century Gothic"/>
-          <w:sz w:val="20"/>
-        </w:rPr>
-      </w:pPr>
-      <w:r>
-        <w:rPr>
-          <w:rFonts w:ascii="Century Gothic" w:hAnsi="Century Gothic"/>
-          <w:sz w:val="20"/>
-        </w:rPr>
-        <w:tab/>
-      </w:r>
-      <w:r>
-        <w:rPr>
-          <w:rFonts w:ascii="Century Gothic" w:hAnsi="Century Gothic"/>
-          <w:sz w:val="20"/>
-        </w:rPr>
-        <w:t>&lt;/head&gt;</w:t>
-      </w:r>
-    </w:p>
-    <w:p>
-      <w:pPr>
-        <w:pStyle w:val="ListParagraph"/>
-        <w:numPr>
-          <w:ilvl w:val="0"/>
-          <w:numId w:val="23"/>
-        </w:numPr>
-        <w:rPr>
-          <w:rFonts w:ascii="Century Gothic" w:hAnsi="Century Gothic"/>
-          <w:sz w:val="20"/>
-        </w:rPr>
-      </w:pPr>
-      <w:r>
-        <w:rPr>
-          <w:rFonts w:ascii="Century Gothic" w:hAnsi="Century Gothic"/>
-          <w:sz w:val="20"/>
-        </w:rPr>
-        <w:tab/>
-      </w:r>
+          <w:numId w:val="22"/>
+        </w:numPr>
+        <w:rPr>
+          <w:rFonts w:ascii="Century Gothic" w:hAnsi="Century Gothic"/>
+          <w:sz w:val="20"/>
+        </w:rPr>
+      </w:pPr>
+      <w:r>
+        <w:rPr>
+          <w:rFonts w:ascii="Century Gothic" w:hAnsi="Century Gothic"/>
+          <w:sz w:val="20"/>
+        </w:rPr>
+        <w:t>To render webpage using standards</w:t>
+      </w:r>
+    </w:p>
+    <w:p>
+      <w:pPr>
+        <w:pStyle w:val="ListParagraph"/>
+        <w:numPr>
+          <w:ilvl w:val="0"/>
+          <w:numId w:val="22"/>
+        </w:numPr>
+        <w:rPr>
+          <w:rFonts w:ascii="Century Gothic" w:hAnsi="Century Gothic"/>
+          <w:sz w:val="20"/>
+        </w:rPr>
+      </w:pPr>
+      <w:r>
+        <w:rPr>
+          <w:rFonts w:ascii="Century Gothic" w:hAnsi="Century Gothic"/>
+          <w:sz w:val="20"/>
+        </w:rPr>
+        <w:t>Rendering a webpage using standards will make the presentation of the webpage consistent throughout different browsers</w:t>
+      </w:r>
+    </w:p>
+    <w:p>
+      <w:pPr>
+        <w:pStyle w:val="ListParagraph"/>
+        <w:numPr>
+          <w:ilvl w:val="0"/>
+          <w:numId w:val="22"/>
+        </w:numPr>
+        <w:rPr>
+          <w:rFonts w:ascii="Century Gothic" w:hAnsi="Century Gothic"/>
+          <w:sz w:val="20"/>
+        </w:rPr>
+      </w:pPr>
+      <w:r>
+        <w:rPr>
+          <w:rFonts w:ascii="Century Gothic" w:hAnsi="Century Gothic"/>
+          <w:sz w:val="20"/>
+        </w:rPr>
+        <w:t xml:space="preserve">When not indicated in the HTML document, the webpage will be rendered using quirks and the presentation might differ from one browser to another </w:t>
+      </w:r>
+    </w:p>
+    <w:p>
+      <w:pPr>
+        <w:rPr>
+          <w:rFonts w:ascii="Century Gothic" w:hAnsi="Century Gothic"/>
+          <w:sz w:val="20"/>
+        </w:rPr>
+      </w:pPr>
+      <w:r>
+        <w:rPr>
+          <w:rFonts w:ascii="Century Gothic" w:hAnsi="Century Gothic"/>
+          <w:sz w:val="20"/>
+        </w:rPr>
+        <w:t>&lt;head&gt;</w:t>
+      </w:r>
+    </w:p>
+    <w:p>
+      <w:pPr>
+        <w:pStyle w:val="ListParagraph"/>
+        <w:numPr>
+          <w:ilvl w:val="0"/>
+          <w:numId w:val="24"/>
+        </w:numPr>
+        <w:rPr>
+          <w:rFonts w:ascii="Century Gothic" w:hAnsi="Century Gothic"/>
+          <w:sz w:val="20"/>
+        </w:rPr>
+      </w:pPr>
+      <w:r>
+        <w:rPr>
+          <w:rFonts w:ascii="Century Gothic" w:hAnsi="Century Gothic"/>
+          <w:sz w:val="20"/>
+        </w:rPr>
+        <w:t>contains metadata such as links, information of author, and others</w:t>
+      </w:r>
+    </w:p>
+    <w:p>
+      <w:pPr>
+        <w:rPr>
+          <w:rFonts w:ascii="Century Gothic" w:hAnsi="Century Gothic"/>
+          <w:sz w:val="20"/>
+        </w:rPr>
+      </w:pPr>
       <w:r>
         <w:rPr>
           <w:rFonts w:ascii="Century Gothic" w:hAnsi="Century Gothic"/>
@@ -1237,220 +1459,64 @@
         <w:pStyle w:val="ListParagraph"/>
         <w:numPr>
           <w:ilvl w:val="0"/>
-          <w:numId w:val="23"/>
-        </w:numPr>
-        <w:rPr>
-          <w:rFonts w:ascii="Century Gothic" w:hAnsi="Century Gothic"/>
-          <w:sz w:val="20"/>
-        </w:rPr>
-      </w:pPr>
-      <w:r>
-        <w:rPr>
-          <w:rFonts w:ascii="Century Gothic" w:hAnsi="Century Gothic"/>
-          <w:sz w:val="20"/>
-        </w:rPr>
-        <w:tab/>
-      </w:r>
-      <w:r>
-        <w:rPr>
-          <w:rFonts w:ascii="Century Gothic" w:hAnsi="Century Gothic"/>
-          <w:sz w:val="20"/>
-        </w:rPr>
-        <w:tab/>
-      </w:r>
-      <w:r>
-        <w:rPr>
-          <w:rFonts w:ascii="Century Gothic" w:hAnsi="Century Gothic"/>
-          <w:sz w:val="20"/>
-        </w:rPr>
-        <w:t>&lt;header&gt; &lt;/header&gt;</w:t>
-      </w:r>
-    </w:p>
-    <w:p>
-      <w:pPr>
-        <w:pStyle w:val="ListParagraph"/>
-        <w:numPr>
-          <w:ilvl w:val="0"/>
-          <w:numId w:val="23"/>
-        </w:numPr>
-        <w:rPr>
-          <w:rFonts w:ascii="Century Gothic" w:hAnsi="Century Gothic"/>
-          <w:sz w:val="20"/>
-        </w:rPr>
-      </w:pPr>
-      <w:r>
-        <w:rPr>
-          <w:rFonts w:ascii="Century Gothic" w:hAnsi="Century Gothic"/>
-          <w:sz w:val="20"/>
-        </w:rPr>
-        <w:tab/>
-      </w:r>
-      <w:r>
-        <w:rPr>
-          <w:rFonts w:ascii="Century Gothic" w:hAnsi="Century Gothic"/>
-          <w:sz w:val="20"/>
-        </w:rPr>
-        <w:tab/>
-      </w:r>
-      <w:r>
-        <w:rPr>
-          <w:rFonts w:ascii="Century Gothic" w:hAnsi="Century Gothic"/>
-          <w:sz w:val="20"/>
-        </w:rPr>
-        <w:t>&lt;</w:t>
-      </w:r>
-      <w:r>
-        <w:rPr>
-          <w:rFonts w:ascii="Century Gothic" w:hAnsi="Century Gothic"/>
-          <w:sz w:val="20"/>
-        </w:rPr>
-        <w:t>footer&gt; &lt;/footer&gt;</w:t>
-      </w:r>
-    </w:p>
-    <w:p>
-      <w:pPr>
-        <w:pStyle w:val="ListParagraph"/>
-        <w:numPr>
-          <w:ilvl w:val="0"/>
-          <w:numId w:val="23"/>
-        </w:numPr>
-        <w:rPr>
-          <w:rFonts w:ascii="Century Gothic" w:hAnsi="Century Gothic"/>
-          <w:sz w:val="20"/>
-        </w:rPr>
-      </w:pPr>
-      <w:r>
-        <w:rPr>
-          <w:rFonts w:ascii="Century Gothic" w:hAnsi="Century Gothic"/>
-          <w:sz w:val="20"/>
-        </w:rPr>
-        <w:tab/>
-      </w:r>
-      <w:r>
-        <w:rPr>
-          <w:rFonts w:ascii="Century Gothic" w:hAnsi="Century Gothic"/>
-          <w:sz w:val="20"/>
-        </w:rPr>
-        <w:t>&lt;/body&gt;</w:t>
-      </w:r>
-    </w:p>
-    <w:p>
-      <w:pPr>
-        <w:pStyle w:val="ListParagraph"/>
-        <w:numPr>
-          <w:ilvl w:val="0"/>
-          <w:numId w:val="23"/>
-        </w:numPr>
-        <w:rPr>
-          <w:rFonts w:ascii="Century Gothic" w:hAnsi="Century Gothic"/>
-          <w:sz w:val="20"/>
-        </w:rPr>
-      </w:pPr>
-      <w:r>
-        <w:rPr>
-          <w:rFonts w:ascii="Century Gothic" w:hAnsi="Century Gothic"/>
-          <w:sz w:val="20"/>
-        </w:rPr>
-        <w:t>&lt;/html&gt;</w:t>
-      </w:r>
-    </w:p>
-    <w:p>
-      <w:pPr>
-        <w:rPr>
-          <w:rFonts w:ascii="Century Gothic" w:hAnsi="Century Gothic"/>
-          <w:sz w:val="20"/>
-        </w:rPr>
-      </w:pPr>
-      <w:r>
-        <w:rPr>
-          <w:rFonts w:ascii="Century Gothic" w:hAnsi="Century Gothic"/>
-          <w:sz w:val="20"/>
-        </w:rPr>
-        <w:t>&lt;!DOCTYPE html&gt;</w:t>
-      </w:r>
-    </w:p>
-    <w:p>
-      <w:pPr>
-        <w:pStyle w:val="ListParagraph"/>
-        <w:numPr>
-          <w:ilvl w:val="0"/>
-          <w:numId w:val="22"/>
-        </w:numPr>
-        <w:rPr>
-          <w:rFonts w:ascii="Century Gothic" w:hAnsi="Century Gothic"/>
-          <w:sz w:val="20"/>
-        </w:rPr>
-      </w:pPr>
-      <w:r>
-        <w:rPr>
-          <w:rFonts w:ascii="Century Gothic" w:hAnsi="Century Gothic"/>
-          <w:sz w:val="20"/>
-        </w:rPr>
-        <w:t>To render webpage using standards</w:t>
-      </w:r>
-    </w:p>
-    <w:p>
-      <w:pPr>
-        <w:pStyle w:val="ListParagraph"/>
-        <w:numPr>
-          <w:ilvl w:val="0"/>
-          <w:numId w:val="22"/>
-        </w:numPr>
-        <w:rPr>
-          <w:rFonts w:ascii="Century Gothic" w:hAnsi="Century Gothic"/>
-          <w:sz w:val="20"/>
-        </w:rPr>
-      </w:pPr>
-      <w:r>
-        <w:rPr>
-          <w:rFonts w:ascii="Century Gothic" w:hAnsi="Century Gothic"/>
-          <w:sz w:val="20"/>
-        </w:rPr>
-        <w:t>Rendering a webpage using standards will make the presentation of the webpage consistent throughout different browsers</w:t>
-      </w:r>
-    </w:p>
-    <w:p>
-      <w:pPr>
-        <w:pStyle w:val="ListParagraph"/>
-        <w:numPr>
-          <w:ilvl w:val="0"/>
-          <w:numId w:val="22"/>
-        </w:numPr>
-        <w:rPr>
-          <w:rFonts w:ascii="Century Gothic" w:hAnsi="Century Gothic"/>
-          <w:sz w:val="20"/>
-        </w:rPr>
-      </w:pPr>
-      <w:r>
-        <w:rPr>
-          <w:rFonts w:ascii="Century Gothic" w:hAnsi="Century Gothic"/>
-          <w:sz w:val="20"/>
-        </w:rPr>
-        <w:t>When not indicated in the HTML document, the webpage will be rendered using quirks and the presentation might differ from one browser to another</w:t>
+          <w:numId w:val="24"/>
+        </w:numPr>
+        <w:rPr>
+          <w:rFonts w:ascii="Century Gothic" w:hAnsi="Century Gothic"/>
+          <w:sz w:val="20"/>
+        </w:rPr>
+      </w:pPr>
+      <w:r>
+        <w:rPr>
+          <w:rFonts w:ascii="Century Gothic" w:hAnsi="Century Gothic"/>
+          <w:sz w:val="20"/>
+        </w:rPr>
+        <w:t>contain</w:t>
+      </w:r>
+      <w:r>
+        <w:rPr>
+          <w:rFonts w:ascii="Century Gothic" w:hAnsi="Century Gothic"/>
+          <w:sz w:val="20"/>
+        </w:rPr>
+        <w:t>s</w:t>
+      </w:r>
+      <w:r>
+        <w:rPr>
+          <w:rFonts w:ascii="Century Gothic" w:hAnsi="Century Gothic"/>
+          <w:sz w:val="20"/>
+        </w:rPr>
+        <w:t xml:space="preserve"> paragraph</w:t>
+      </w:r>
+      <w:r>
+        <w:rPr>
+          <w:rFonts w:ascii="Century Gothic" w:hAnsi="Century Gothic"/>
+          <w:sz w:val="20"/>
+        </w:rPr>
+        <w:t xml:space="preserve"> </w:t>
+      </w:r>
+      <w:r>
+        <w:rPr>
+          <w:rFonts w:ascii="Century Gothic" w:hAnsi="Century Gothic"/>
+          <w:sz w:val="20"/>
+        </w:rPr>
+        <w:t>and content</w:t>
       </w:r>
       <w:bookmarkStart w:id="0" w:name="_GoBack"/>
       <w:bookmarkEnd w:id="0"/>
-      <w:r>
-        <w:rPr>
-          <w:rFonts w:ascii="Century Gothic" w:hAnsi="Century Gothic"/>
-          <w:sz w:val="20"/>
-        </w:rPr>
-        <w:t xml:space="preserve"> </w:t>
-      </w:r>
-    </w:p>
-    <w:p>
-      <w:pPr>
-        <w:rPr>
-          <w:rFonts w:ascii="Century Gothic" w:hAnsi="Century Gothic"/>
-          <w:sz w:val="20"/>
-        </w:rPr>
-      </w:pPr>
-      <w:r>
-        <w:rPr>
-          <w:rFonts w:ascii="Century Gothic" w:hAnsi="Century Gothic"/>
-          <w:sz w:val="20"/>
-        </w:rPr>
-        <w:t>&lt;head&gt;</w:t>
+    </w:p>
+    <w:p>
+      <w:pPr>
+        <w:rPr>
+          <w:rFonts w:ascii="Century Gothic" w:hAnsi="Century Gothic"/>
+          <w:sz w:val="20"/>
+        </w:rPr>
+      </w:pPr>
+      <w:r>
+        <w:rPr>
+          <w:rFonts w:ascii="Century Gothic" w:hAnsi="Century Gothic"/>
+          <w:sz w:val="20"/>
+        </w:rPr>
+        <w:t>Sample elements</w:t>
       </w:r>
     </w:p>
     <w:p>
@@ -1470,22 +1536,8 @@
           <w:rFonts w:ascii="Century Gothic" w:hAnsi="Century Gothic"/>
           <w:sz w:val="20"/>
         </w:rPr>
-        <w:t>contains metadata such as links, information of author, and others</w:t>
-      </w:r>
-    </w:p>
-    <w:p>
-      <w:pPr>
-        <w:rPr>
-          <w:rFonts w:ascii="Century Gothic" w:hAnsi="Century Gothic"/>
-          <w:sz w:val="20"/>
-        </w:rPr>
-      </w:pPr>
-      <w:r>
-        <w:rPr>
-          <w:rFonts w:ascii="Century Gothic" w:hAnsi="Century Gothic"/>
-          <w:sz w:val="20"/>
-        </w:rPr>
-        <w:t>&lt;body&gt;</w:t>
+        <w:lastRenderedPageBreak/>
+        <w:t>&lt;h1&gt; Sample Element &lt;/h1&gt;</w:t>
       </w:r>
     </w:p>
     <w:p>
@@ -1505,82 +1557,6 @@
           <w:rFonts w:ascii="Century Gothic" w:hAnsi="Century Gothic"/>
           <w:sz w:val="20"/>
         </w:rPr>
-        <w:t>contain</w:t>
-      </w:r>
-      <w:r>
-        <w:rPr>
-          <w:rFonts w:ascii="Century Gothic" w:hAnsi="Century Gothic"/>
-          <w:sz w:val="20"/>
-        </w:rPr>
-        <w:t>s</w:t>
-      </w:r>
-      <w:r>
-        <w:rPr>
-          <w:rFonts w:ascii="Century Gothic" w:hAnsi="Century Gothic"/>
-          <w:sz w:val="20"/>
-        </w:rPr>
-        <w:t xml:space="preserve"> paragraph</w:t>
-      </w:r>
-      <w:r>
-        <w:rPr>
-          <w:rFonts w:ascii="Century Gothic" w:hAnsi="Century Gothic"/>
-          <w:sz w:val="20"/>
-        </w:rPr>
-        <w:t xml:space="preserve"> </w:t>
-      </w:r>
-    </w:p>
-    <w:p>
-      <w:pPr>
-        <w:rPr>
-          <w:rFonts w:ascii="Century Gothic" w:hAnsi="Century Gothic"/>
-          <w:sz w:val="20"/>
-        </w:rPr>
-      </w:pPr>
-      <w:r>
-        <w:rPr>
-          <w:rFonts w:ascii="Century Gothic" w:hAnsi="Century Gothic"/>
-          <w:sz w:val="20"/>
-        </w:rPr>
-        <w:t>Sample elements</w:t>
-      </w:r>
-    </w:p>
-    <w:p>
-      <w:pPr>
-        <w:pStyle w:val="ListParagraph"/>
-        <w:numPr>
-          <w:ilvl w:val="0"/>
-          <w:numId w:val="24"/>
-        </w:numPr>
-        <w:rPr>
-          <w:rFonts w:ascii="Century Gothic" w:hAnsi="Century Gothic"/>
-          <w:sz w:val="20"/>
-        </w:rPr>
-      </w:pPr>
-      <w:r>
-        <w:rPr>
-          <w:rFonts w:ascii="Century Gothic" w:hAnsi="Century Gothic"/>
-          <w:sz w:val="20"/>
-        </w:rPr>
-        <w:t>&lt;h1&gt; Sample Element &lt;/h1&gt;</w:t>
-      </w:r>
-    </w:p>
-    <w:p>
-      <w:pPr>
-        <w:pStyle w:val="ListParagraph"/>
-        <w:numPr>
-          <w:ilvl w:val="0"/>
-          <w:numId w:val="24"/>
-        </w:numPr>
-        <w:rPr>
-          <w:rFonts w:ascii="Century Gothic" w:hAnsi="Century Gothic"/>
-          <w:sz w:val="20"/>
-        </w:rPr>
-      </w:pPr>
-      <w:r>
-        <w:rPr>
-          <w:rFonts w:ascii="Century Gothic" w:hAnsi="Century Gothic"/>
-          <w:sz w:val="20"/>
-        </w:rPr>
         <w:t>&lt;p&gt; Paragraph &lt;/p&gt;</w:t>
       </w:r>
     </w:p>
@@ -1596,7 +1572,6 @@
           <w:rFonts w:ascii="Century Gothic" w:hAnsi="Century Gothic"/>
           <w:sz w:val="20"/>
         </w:rPr>
-        <w:lastRenderedPageBreak/>
         <w:t>Sample tags</w:t>
       </w:r>
     </w:p>
@@ -1657,23 +1632,7 @@
           <w:rFonts w:ascii="Century Gothic" w:hAnsi="Century Gothic"/>
           <w:sz w:val="20"/>
         </w:rPr>
-        <w:t>&lt;</w:t>
-      </w:r>
-      <w:proofErr w:type="spellStart"/>
-      <w:r>
-        <w:rPr>
-          <w:rFonts w:ascii="Century Gothic" w:hAnsi="Century Gothic"/>
-          <w:sz w:val="20"/>
-        </w:rPr>
-        <w:t>br</w:t>
-      </w:r>
-      <w:proofErr w:type="spellEnd"/>
-      <w:r>
-        <w:rPr>
-          <w:rFonts w:ascii="Century Gothic" w:hAnsi="Century Gothic"/>
-          <w:sz w:val="20"/>
-        </w:rPr>
-        <w:t>&gt;</w:t>
+        <w:t>&lt;br&gt;</w:t>
       </w:r>
     </w:p>
     <w:p>
@@ -1768,23 +1727,7 @@
           <w:rFonts w:ascii="Century Gothic" w:hAnsi="Century Gothic"/>
           <w:sz w:val="20"/>
         </w:rPr>
-        <w:t>&lt;</w:t>
-      </w:r>
-      <w:proofErr w:type="spellStart"/>
-      <w:r>
-        <w:rPr>
-          <w:rFonts w:ascii="Century Gothic" w:hAnsi="Century Gothic"/>
-          <w:sz w:val="20"/>
-        </w:rPr>
-        <w:t>img</w:t>
-      </w:r>
-      <w:proofErr w:type="spellEnd"/>
-      <w:r>
-        <w:rPr>
-          <w:rFonts w:ascii="Century Gothic" w:hAnsi="Century Gothic"/>
-          <w:sz w:val="20"/>
-        </w:rPr>
-        <w:t>&gt;</w:t>
+        <w:t>&lt;img&gt;</w:t>
       </w:r>
     </w:p>
     <w:p>
@@ -1804,23 +1747,7 @@
           <w:rFonts w:ascii="Century Gothic" w:hAnsi="Century Gothic"/>
           <w:sz w:val="20"/>
         </w:rPr>
-        <w:t>&lt;</w:t>
-      </w:r>
-      <w:proofErr w:type="spellStart"/>
-      <w:r>
-        <w:rPr>
-          <w:rFonts w:ascii="Century Gothic" w:hAnsi="Century Gothic"/>
-          <w:sz w:val="20"/>
-        </w:rPr>
-        <w:t>br</w:t>
-      </w:r>
-      <w:proofErr w:type="spellEnd"/>
-      <w:r>
-        <w:rPr>
-          <w:rFonts w:ascii="Century Gothic" w:hAnsi="Century Gothic"/>
-          <w:sz w:val="20"/>
-        </w:rPr>
-        <w:t>&gt;</w:t>
+        <w:t>&lt;br&gt;</w:t>
       </w:r>
     </w:p>
     <w:p>
@@ -1923,17 +1850,8 @@
           <w:rFonts w:ascii="Century Gothic" w:hAnsi="Century Gothic"/>
           <w:sz w:val="20"/>
         </w:rPr>
-        <w:t>&amp;</w:t>
-      </w:r>
-      <w:proofErr w:type="spellStart"/>
-      <w:r>
-        <w:rPr>
-          <w:rFonts w:ascii="Century Gothic" w:hAnsi="Century Gothic"/>
-          <w:sz w:val="20"/>
-        </w:rPr>
-        <w:t>lt</w:t>
-      </w:r>
-      <w:proofErr w:type="spellEnd"/>
+        <w:t>&amp;lt</w:t>
+      </w:r>
     </w:p>
     <w:p>
       <w:pPr>
@@ -1956,17 +1874,8 @@
           <w:rFonts w:ascii="Century Gothic" w:hAnsi="Century Gothic"/>
           <w:sz w:val="20"/>
         </w:rPr>
-        <w:t>&amp;</w:t>
-      </w:r>
-      <w:proofErr w:type="spellStart"/>
-      <w:r>
-        <w:rPr>
-          <w:rFonts w:ascii="Century Gothic" w:hAnsi="Century Gothic"/>
-          <w:sz w:val="20"/>
-        </w:rPr>
-        <w:t>nbsp</w:t>
-      </w:r>
-      <w:proofErr w:type="spellEnd"/>
+        <w:t>&amp;nbsp</w:t>
+      </w:r>
     </w:p>
     <w:sectPr>
       <w:pgSz w:w="12240" w:h="15840"/>
@@ -1979,8 +1888,8 @@
 </file>
 
 <file path=word/numbering.xml><?xml version="1.0" encoding="utf-8"?>
-<w:numbering xmlns:ve="http://schemas.openxmlformats.org/markup-compatibility/2006" xmlns:o="urn:schemas-microsoft-com:office:office" xmlns:r="http://schemas.openxmlformats.org/officeDocument/2006/relationships" xmlns:m="http://schemas.openxmlformats.org/officeDocument/2006/math" xmlns:v="urn:schemas-microsoft-com:vml" xmlns:wp="http://schemas.openxmlformats.org/drawingml/2006/wordprocessingDrawing" xmlns:w10="urn:schemas-microsoft-com:office:word" xmlns:w="http://schemas.openxmlformats.org/wordprocessingml/2006/main" xmlns:wne="http://schemas.microsoft.com/office/word/2006/wordml">
-  <w:abstractNum w:abstractNumId="0">
+<w:numbering xmlns:wpc="http://schemas.microsoft.com/office/word/2010/wordprocessingCanvas" xmlns:cx="http://schemas.microsoft.com/office/drawing/2014/chartex" xmlns:cx1="http://schemas.microsoft.com/office/drawing/2015/9/8/chartex" xmlns:cx2="http://schemas.microsoft.com/office/drawing/2015/10/21/chartex" xmlns:cx3="http://schemas.microsoft.com/office/drawing/2016/5/9/chartex" xmlns:cx4="http://schemas.microsoft.com/office/drawing/2016/5/10/chartex" xmlns:cx5="http://schemas.microsoft.com/office/drawing/2016/5/11/chartex" xmlns:mc="http://schemas.openxmlformats.org/markup-compatibility/2006" xmlns:o="urn:schemas-microsoft-com:office:office" xmlns:r="http://schemas.openxmlformats.org/officeDocument/2006/relationships" xmlns:m="http://schemas.openxmlformats.org/officeDocument/2006/math" xmlns:v="urn:schemas-microsoft-com:vml" xmlns:wp14="http://schemas.microsoft.com/office/word/2010/wordprocessingDrawing" xmlns:wp="http://schemas.openxmlformats.org/drawingml/2006/wordprocessingDrawing" xmlns:w10="urn:schemas-microsoft-com:office:word" xmlns:w="http://schemas.openxmlformats.org/wordprocessingml/2006/main" xmlns:w14="http://schemas.microsoft.com/office/word/2010/wordml" xmlns:w15="http://schemas.microsoft.com/office/word/2012/wordml" xmlns:w16se="http://schemas.microsoft.com/office/word/2015/wordml/symex" xmlns:wpg="http://schemas.microsoft.com/office/word/2010/wordprocessingGroup" xmlns:wpi="http://schemas.microsoft.com/office/word/2010/wordprocessingInk" xmlns:wne="http://schemas.microsoft.com/office/word/2006/wordml" xmlns:wps="http://schemas.microsoft.com/office/word/2010/wordprocessingShape" mc:Ignorable="w14 w15 w16se wp14">
+  <w:abstractNum w:abstractNumId="0" w15:restartNumberingAfterBreak="0">
     <w:nsid w:val="07A90E80"/>
     <w:multiLevelType w:val="hybridMultilevel"/>
     <w:tmpl w:val="F4A60A76"/>
@@ -2093,7 +2002,7 @@
       </w:rPr>
     </w:lvl>
   </w:abstractNum>
-  <w:abstractNum w:abstractNumId="1">
+  <w:abstractNum w:abstractNumId="1" w15:restartNumberingAfterBreak="0">
     <w:nsid w:val="096C1313"/>
     <w:multiLevelType w:val="hybridMultilevel"/>
     <w:tmpl w:val="9FDE79C8"/>
@@ -2206,7 +2115,7 @@
       </w:rPr>
     </w:lvl>
   </w:abstractNum>
-  <w:abstractNum w:abstractNumId="2">
+  <w:abstractNum w:abstractNumId="2" w15:restartNumberingAfterBreak="0">
     <w:nsid w:val="0BCD67F6"/>
     <w:multiLevelType w:val="hybridMultilevel"/>
     <w:tmpl w:val="5072956E"/>
@@ -2319,7 +2228,7 @@
       </w:rPr>
     </w:lvl>
   </w:abstractNum>
-  <w:abstractNum w:abstractNumId="3">
+  <w:abstractNum w:abstractNumId="3" w15:restartNumberingAfterBreak="0">
     <w:nsid w:val="12E21EC3"/>
     <w:multiLevelType w:val="hybridMultilevel"/>
     <w:tmpl w:val="864ED2E0"/>
@@ -2432,7 +2341,7 @@
       </w:rPr>
     </w:lvl>
   </w:abstractNum>
-  <w:abstractNum w:abstractNumId="4">
+  <w:abstractNum w:abstractNumId="4" w15:restartNumberingAfterBreak="0">
     <w:nsid w:val="15AA5040"/>
     <w:multiLevelType w:val="hybridMultilevel"/>
     <w:tmpl w:val="D0B8B9DA"/>
@@ -2545,7 +2454,7 @@
       </w:rPr>
     </w:lvl>
   </w:abstractNum>
-  <w:abstractNum w:abstractNumId="5">
+  <w:abstractNum w:abstractNumId="5" w15:restartNumberingAfterBreak="0">
     <w:nsid w:val="1F886E9B"/>
     <w:multiLevelType w:val="hybridMultilevel"/>
     <w:tmpl w:val="F224F1F0"/>
@@ -2658,7 +2567,7 @@
       </w:rPr>
     </w:lvl>
   </w:abstractNum>
-  <w:abstractNum w:abstractNumId="6">
+  <w:abstractNum w:abstractNumId="6" w15:restartNumberingAfterBreak="0">
     <w:nsid w:val="2059276D"/>
     <w:multiLevelType w:val="hybridMultilevel"/>
     <w:tmpl w:val="93D0F7D8"/>
@@ -2771,7 +2680,7 @@
       </w:rPr>
     </w:lvl>
   </w:abstractNum>
-  <w:abstractNum w:abstractNumId="7">
+  <w:abstractNum w:abstractNumId="7" w15:restartNumberingAfterBreak="0">
     <w:nsid w:val="290600B4"/>
     <w:multiLevelType w:val="hybridMultilevel"/>
     <w:tmpl w:val="3C7CCEE2"/>
@@ -2884,7 +2793,7 @@
       </w:rPr>
     </w:lvl>
   </w:abstractNum>
-  <w:abstractNum w:abstractNumId="8">
+  <w:abstractNum w:abstractNumId="8" w15:restartNumberingAfterBreak="0">
     <w:nsid w:val="2B2144A3"/>
     <w:multiLevelType w:val="hybridMultilevel"/>
     <w:tmpl w:val="BA54AE68"/>
@@ -2997,7 +2906,7 @@
       </w:rPr>
     </w:lvl>
   </w:abstractNum>
-  <w:abstractNum w:abstractNumId="9">
+  <w:abstractNum w:abstractNumId="9" w15:restartNumberingAfterBreak="0">
     <w:nsid w:val="2D182B0E"/>
     <w:multiLevelType w:val="hybridMultilevel"/>
     <w:tmpl w:val="E086F0A4"/>
@@ -3110,7 +3019,7 @@
       </w:rPr>
     </w:lvl>
   </w:abstractNum>
-  <w:abstractNum w:abstractNumId="10">
+  <w:abstractNum w:abstractNumId="10" w15:restartNumberingAfterBreak="0">
     <w:nsid w:val="2D4B4E36"/>
     <w:multiLevelType w:val="hybridMultilevel"/>
     <w:tmpl w:val="50589CAA"/>
@@ -3223,7 +3132,7 @@
       </w:rPr>
     </w:lvl>
   </w:abstractNum>
-  <w:abstractNum w:abstractNumId="11">
+  <w:abstractNum w:abstractNumId="11" w15:restartNumberingAfterBreak="0">
     <w:nsid w:val="2F1C080F"/>
     <w:multiLevelType w:val="hybridMultilevel"/>
     <w:tmpl w:val="A24A94DA"/>
@@ -3336,7 +3245,7 @@
       </w:rPr>
     </w:lvl>
   </w:abstractNum>
-  <w:abstractNum w:abstractNumId="12">
+  <w:abstractNum w:abstractNumId="12" w15:restartNumberingAfterBreak="0">
     <w:nsid w:val="31F37143"/>
     <w:multiLevelType w:val="hybridMultilevel"/>
     <w:tmpl w:val="E160AE6E"/>
@@ -3449,7 +3358,7 @@
       </w:rPr>
     </w:lvl>
   </w:abstractNum>
-  <w:abstractNum w:abstractNumId="13">
+  <w:abstractNum w:abstractNumId="13" w15:restartNumberingAfterBreak="0">
     <w:nsid w:val="33964E40"/>
     <w:multiLevelType w:val="hybridMultilevel"/>
     <w:tmpl w:val="DB90CF80"/>
@@ -3562,7 +3471,7 @@
       </w:rPr>
     </w:lvl>
   </w:abstractNum>
-  <w:abstractNum w:abstractNumId="14">
+  <w:abstractNum w:abstractNumId="14" w15:restartNumberingAfterBreak="0">
     <w:nsid w:val="37FE5CC5"/>
     <w:multiLevelType w:val="hybridMultilevel"/>
     <w:tmpl w:val="94AC19D4"/>
@@ -3675,7 +3584,7 @@
       </w:rPr>
     </w:lvl>
   </w:abstractNum>
-  <w:abstractNum w:abstractNumId="15">
+  <w:abstractNum w:abstractNumId="15" w15:restartNumberingAfterBreak="0">
     <w:nsid w:val="3DCB4C81"/>
     <w:multiLevelType w:val="hybridMultilevel"/>
     <w:tmpl w:val="6476764A"/>
@@ -3788,7 +3697,7 @@
       </w:rPr>
     </w:lvl>
   </w:abstractNum>
-  <w:abstractNum w:abstractNumId="16">
+  <w:abstractNum w:abstractNumId="16" w15:restartNumberingAfterBreak="0">
     <w:nsid w:val="43386C23"/>
     <w:multiLevelType w:val="hybridMultilevel"/>
     <w:tmpl w:val="87AA2648"/>
@@ -3901,7 +3810,7 @@
       </w:rPr>
     </w:lvl>
   </w:abstractNum>
-  <w:abstractNum w:abstractNumId="17">
+  <w:abstractNum w:abstractNumId="17" w15:restartNumberingAfterBreak="0">
     <w:nsid w:val="490758DE"/>
     <w:multiLevelType w:val="hybridMultilevel"/>
     <w:tmpl w:val="E852502A"/>
@@ -3987,7 +3896,7 @@
       </w:pPr>
     </w:lvl>
   </w:abstractNum>
-  <w:abstractNum w:abstractNumId="18">
+  <w:abstractNum w:abstractNumId="18" w15:restartNumberingAfterBreak="0">
     <w:nsid w:val="4C1874DF"/>
     <w:multiLevelType w:val="hybridMultilevel"/>
     <w:tmpl w:val="D5EE9CCC"/>
@@ -4100,7 +4009,7 @@
       </w:rPr>
     </w:lvl>
   </w:abstractNum>
-  <w:abstractNum w:abstractNumId="19">
+  <w:abstractNum w:abstractNumId="19" w15:restartNumberingAfterBreak="0">
     <w:nsid w:val="569F668A"/>
     <w:multiLevelType w:val="hybridMultilevel"/>
     <w:tmpl w:val="F9CEFF76"/>
@@ -4213,7 +4122,7 @@
       </w:rPr>
     </w:lvl>
   </w:abstractNum>
-  <w:abstractNum w:abstractNumId="20">
+  <w:abstractNum w:abstractNumId="20" w15:restartNumberingAfterBreak="0">
     <w:nsid w:val="5ACE4D09"/>
     <w:multiLevelType w:val="hybridMultilevel"/>
     <w:tmpl w:val="2C7E551A"/>
@@ -4326,7 +4235,7 @@
       </w:rPr>
     </w:lvl>
   </w:abstractNum>
-  <w:abstractNum w:abstractNumId="21">
+  <w:abstractNum w:abstractNumId="21" w15:restartNumberingAfterBreak="0">
     <w:nsid w:val="5AFD5E41"/>
     <w:multiLevelType w:val="hybridMultilevel"/>
     <w:tmpl w:val="733C5E84"/>
@@ -4439,7 +4348,7 @@
       </w:rPr>
     </w:lvl>
   </w:abstractNum>
-  <w:abstractNum w:abstractNumId="22">
+  <w:abstractNum w:abstractNumId="22" w15:restartNumberingAfterBreak="0">
     <w:nsid w:val="5BCB369F"/>
     <w:multiLevelType w:val="hybridMultilevel"/>
     <w:tmpl w:val="0ED8F440"/>
@@ -4552,7 +4461,7 @@
       </w:rPr>
     </w:lvl>
   </w:abstractNum>
-  <w:abstractNum w:abstractNumId="23">
+  <w:abstractNum w:abstractNumId="23" w15:restartNumberingAfterBreak="0">
     <w:nsid w:val="6206502B"/>
     <w:multiLevelType w:val="hybridMultilevel"/>
     <w:tmpl w:val="9F04E032"/>
@@ -4665,7 +4574,7 @@
       </w:rPr>
     </w:lvl>
   </w:abstractNum>
-  <w:abstractNum w:abstractNumId="24">
+  <w:abstractNum w:abstractNumId="24" w15:restartNumberingAfterBreak="0">
     <w:nsid w:val="649A257A"/>
     <w:multiLevelType w:val="hybridMultilevel"/>
     <w:tmpl w:val="DE5882B2"/>
@@ -4751,7 +4660,7 @@
       </w:pPr>
     </w:lvl>
   </w:abstractNum>
-  <w:abstractNum w:abstractNumId="25">
+  <w:abstractNum w:abstractNumId="25" w15:restartNumberingAfterBreak="0">
     <w:nsid w:val="671D1222"/>
     <w:multiLevelType w:val="hybridMultilevel"/>
     <w:tmpl w:val="AF167158"/>
@@ -4864,7 +4773,7 @@
       </w:rPr>
     </w:lvl>
   </w:abstractNum>
-  <w:abstractNum w:abstractNumId="26">
+  <w:abstractNum w:abstractNumId="26" w15:restartNumberingAfterBreak="0">
     <w:nsid w:val="68845127"/>
     <w:multiLevelType w:val="hybridMultilevel"/>
     <w:tmpl w:val="9AFAE942"/>
@@ -4977,7 +4886,7 @@
       </w:rPr>
     </w:lvl>
   </w:abstractNum>
-  <w:abstractNum w:abstractNumId="27">
+  <w:abstractNum w:abstractNumId="27" w15:restartNumberingAfterBreak="0">
     <w:nsid w:val="6C6F335D"/>
     <w:multiLevelType w:val="hybridMultilevel"/>
     <w:tmpl w:val="751629F2"/>
@@ -5090,7 +4999,7 @@
       </w:rPr>
     </w:lvl>
   </w:abstractNum>
-  <w:abstractNum w:abstractNumId="28">
+  <w:abstractNum w:abstractNumId="28" w15:restartNumberingAfterBreak="0">
     <w:nsid w:val="7212634E"/>
     <w:multiLevelType w:val="hybridMultilevel"/>
     <w:tmpl w:val="CAFEF88E"/>
@@ -5203,7 +5112,7 @@
       </w:rPr>
     </w:lvl>
   </w:abstractNum>
-  <w:abstractNum w:abstractNumId="29">
+  <w:abstractNum w:abstractNumId="29" w15:restartNumberingAfterBreak="0">
     <w:nsid w:val="730428C5"/>
     <w:multiLevelType w:val="hybridMultilevel"/>
     <w:tmpl w:val="B106BF8C"/>
@@ -5316,7 +5225,7 @@
       </w:rPr>
     </w:lvl>
   </w:abstractNum>
-  <w:abstractNum w:abstractNumId="30">
+  <w:abstractNum w:abstractNumId="30" w15:restartNumberingAfterBreak="0">
     <w:nsid w:val="7FE9749F"/>
     <w:multiLevelType w:val="hybridMultilevel"/>
     <w:tmpl w:val="B0CC1CD0"/>
@@ -5526,7 +5435,7 @@
 </file>
 
 <file path=word/styles.xml><?xml version="1.0" encoding="utf-8"?>
-<w:styles xmlns:r="http://schemas.openxmlformats.org/officeDocument/2006/relationships" xmlns:w="http://schemas.openxmlformats.org/wordprocessingml/2006/main">
+<w:styles xmlns:mc="http://schemas.openxmlformats.org/markup-compatibility/2006" xmlns:r="http://schemas.openxmlformats.org/officeDocument/2006/relationships" xmlns:w="http://schemas.openxmlformats.org/wordprocessingml/2006/main" xmlns:w14="http://schemas.microsoft.com/office/word/2010/wordml" xmlns:w15="http://schemas.microsoft.com/office/word/2012/wordml" xmlns:w16se="http://schemas.microsoft.com/office/word/2015/wordml/symex" mc:Ignorable="w14 w15 w16se">
   <w:docDefaults>
     <w:rPrDefault>
       <w:rPr>
@@ -5542,144 +5451,381 @@
       </w:pPr>
     </w:pPrDefault>
   </w:docDefaults>
-  <w:latentStyles w:defLockedState="0" w:defUIPriority="99" w:defSemiHidden="1" w:defUnhideWhenUsed="1" w:defQFormat="0" w:count="267">
-    <w:lsdException w:name="Normal" w:semiHidden="0" w:uiPriority="0" w:unhideWhenUsed="0" w:qFormat="1"/>
-    <w:lsdException w:name="heading 1" w:semiHidden="0" w:uiPriority="9" w:unhideWhenUsed="0" w:qFormat="1"/>
-    <w:lsdException w:name="heading 2" w:uiPriority="9" w:qFormat="1"/>
-    <w:lsdException w:name="heading 3" w:uiPriority="9" w:qFormat="1"/>
-    <w:lsdException w:name="heading 4" w:uiPriority="9" w:qFormat="1"/>
-    <w:lsdException w:name="heading 5" w:uiPriority="9" w:qFormat="1"/>
-    <w:lsdException w:name="heading 6" w:uiPriority="9" w:qFormat="1"/>
-    <w:lsdException w:name="heading 7" w:uiPriority="9" w:qFormat="1"/>
-    <w:lsdException w:name="heading 8" w:uiPriority="9" w:qFormat="1"/>
-    <w:lsdException w:name="heading 9" w:uiPriority="9" w:qFormat="1"/>
-    <w:lsdException w:name="toc 1" w:uiPriority="39"/>
-    <w:lsdException w:name="toc 2" w:uiPriority="39"/>
-    <w:lsdException w:name="toc 3" w:uiPriority="39"/>
-    <w:lsdException w:name="toc 4" w:uiPriority="39"/>
-    <w:lsdException w:name="toc 5" w:uiPriority="39"/>
-    <w:lsdException w:name="toc 6" w:uiPriority="39"/>
-    <w:lsdException w:name="toc 7" w:uiPriority="39"/>
-    <w:lsdException w:name="toc 8" w:uiPriority="39"/>
-    <w:lsdException w:name="toc 9" w:uiPriority="39"/>
-    <w:lsdException w:name="caption" w:uiPriority="35" w:qFormat="1"/>
-    <w:lsdException w:name="Title" w:semiHidden="0" w:uiPriority="10" w:unhideWhenUsed="0" w:qFormat="1"/>
-    <w:lsdException w:name="Default Paragraph Font" w:uiPriority="1"/>
-    <w:lsdException w:name="Subtitle" w:semiHidden="0" w:uiPriority="11" w:unhideWhenUsed="0" w:qFormat="1"/>
-    <w:lsdException w:name="Strong" w:semiHidden="0" w:uiPriority="22" w:unhideWhenUsed="0" w:qFormat="1"/>
-    <w:lsdException w:name="Emphasis" w:semiHidden="0" w:uiPriority="20" w:unhideWhenUsed="0" w:qFormat="1"/>
-    <w:lsdException w:name="Table Grid" w:semiHidden="0" w:uiPriority="59" w:unhideWhenUsed="0"/>
-    <w:lsdException w:name="Placeholder Text" w:unhideWhenUsed="0"/>
-    <w:lsdException w:name="No Spacing" w:semiHidden="0" w:uiPriority="1" w:unhideWhenUsed="0" w:qFormat="1"/>
-    <w:lsdException w:name="Light Shading" w:semiHidden="0" w:uiPriority="60" w:unhideWhenUsed="0"/>
-    <w:lsdException w:name="Light List" w:semiHidden="0" w:uiPriority="61" w:unhideWhenUsed="0"/>
-    <w:lsdException w:name="Light Grid" w:semiHidden="0" w:uiPriority="62" w:unhideWhenUsed="0"/>
-    <w:lsdException w:name="Medium Shading 1" w:semiHidden="0" w:uiPriority="63" w:unhideWhenUsed="0"/>
-    <w:lsdException w:name="Medium Shading 2" w:semiHidden="0" w:uiPriority="64" w:unhideWhenUsed="0"/>
-    <w:lsdException w:name="Medium List 1" w:semiHidden="0" w:uiPriority="65" w:unhideWhenUsed="0"/>
-    <w:lsdException w:name="Medium List 2" w:semiHidden="0" w:uiPriority="66" w:unhideWhenUsed="0"/>
-    <w:lsdException w:name="Medium Grid 1" w:semiHidden="0" w:uiPriority="67" w:unhideWhenUsed="0"/>
-    <w:lsdException w:name="Medium Grid 2" w:semiHidden="0" w:uiPriority="68" w:unhideWhenUsed="0"/>
-    <w:lsdException w:name="Medium Grid 3" w:semiHidden="0" w:uiPriority="69" w:unhideWhenUsed="0"/>
-    <w:lsdException w:name="Dark List" w:semiHidden="0" w:uiPriority="70" w:unhideWhenUsed="0"/>
-    <w:lsdException w:name="Colorful Shading" w:semiHidden="0" w:uiPriority="71" w:unhideWhenUsed="0"/>
-    <w:lsdException w:name="Colorful List" w:semiHidden="0" w:uiPriority="72" w:unhideWhenUsed="0"/>
-    <w:lsdException w:name="Colorful Grid" w:semiHidden="0" w:uiPriority="73" w:unhideWhenUsed="0"/>
-    <w:lsdException w:name="Light Shading Accent 1" w:semiHidden="0" w:uiPriority="60" w:unhideWhenUsed="0"/>
-    <w:lsdException w:name="Light List Accent 1" w:semiHidden="0" w:uiPriority="61" w:unhideWhenUsed="0"/>
-    <w:lsdException w:name="Light Grid Accent 1" w:semiHidden="0" w:uiPriority="62" w:unhideWhenUsed="0"/>
-    <w:lsdException w:name="Medium Shading 1 Accent 1" w:semiHidden="0" w:uiPriority="63" w:unhideWhenUsed="0"/>
-    <w:lsdException w:name="Medium Shading 2 Accent 1" w:semiHidden="0" w:uiPriority="64" w:unhideWhenUsed="0"/>
-    <w:lsdException w:name="Medium List 1 Accent 1" w:semiHidden="0" w:uiPriority="65" w:unhideWhenUsed="0"/>
-    <w:lsdException w:name="Revision" w:unhideWhenUsed="0"/>
-    <w:lsdException w:name="List Paragraph" w:semiHidden="0" w:uiPriority="34" w:unhideWhenUsed="0" w:qFormat="1"/>
-    <w:lsdException w:name="Quote" w:semiHidden="0" w:uiPriority="29" w:unhideWhenUsed="0" w:qFormat="1"/>
-    <w:lsdException w:name="Intense Quote" w:semiHidden="0" w:uiPriority="30" w:unhideWhenUsed="0" w:qFormat="1"/>
-    <w:lsdException w:name="Medium List 2 Accent 1" w:semiHidden="0" w:uiPriority="66" w:unhideWhenUsed="0"/>
-    <w:lsdException w:name="Medium Grid 1 Accent 1" w:semiHidden="0" w:uiPriority="67" w:unhideWhenUsed="0"/>
-    <w:lsdException w:name="Medium Grid 2 Accent 1" w:semiHidden="0" w:uiPriority="68" w:unhideWhenUsed="0"/>
-    <w:lsdException w:name="Medium Grid 3 Accent 1" w:semiHidden="0" w:uiPriority="69" w:unhideWhenUsed="0"/>
-    <w:lsdException w:name="Dark List Accent 1" w:semiHidden="0" w:uiPriority="70" w:unhideWhenUsed="0"/>
-    <w:lsdException w:name="Colorful Shading Accent 1" w:semiHidden="0" w:uiPriority="71" w:unhideWhenUsed="0"/>
-    <w:lsdException w:name="Colorful List Accent 1" w:semiHidden="0" w:uiPriority="72" w:unhideWhenUsed="0"/>
-    <w:lsdException w:name="Colorful Grid Accent 1" w:semiHidden="0" w:uiPriority="73" w:unhideWhenUsed="0"/>
-    <w:lsdException w:name="Light Shading Accent 2" w:semiHidden="0" w:uiPriority="60" w:unhideWhenUsed="0"/>
-    <w:lsdException w:name="Light List Accent 2" w:semiHidden="0" w:uiPriority="61" w:unhideWhenUsed="0"/>
-    <w:lsdException w:name="Light Grid Accent 2" w:semiHidden="0" w:uiPriority="62" w:unhideWhenUsed="0"/>
-    <w:lsdException w:name="Medium Shading 1 Accent 2" w:semiHidden="0" w:uiPriority="63" w:unhideWhenUsed="0"/>
-    <w:lsdException w:name="Medium Shading 2 Accent 2" w:semiHidden="0" w:uiPriority="64" w:unhideWhenUsed="0"/>
-    <w:lsdException w:name="Medium List 1 Accent 2" w:semiHidden="0" w:uiPriority="65" w:unhideWhenUsed="0"/>
-    <w:lsdException w:name="Medium List 2 Accent 2" w:semiHidden="0" w:uiPriority="66" w:unhideWhenUsed="0"/>
-    <w:lsdException w:name="Medium Grid 1 Accent 2" w:semiHidden="0" w:uiPriority="67" w:unhideWhenUsed="0"/>
-    <w:lsdException w:name="Medium Grid 2 Accent 2" w:semiHidden="0" w:uiPriority="68" w:unhideWhenUsed="0"/>
-    <w:lsdException w:name="Medium Grid 3 Accent 2" w:semiHidden="0" w:uiPriority="69" w:unhideWhenUsed="0"/>
-    <w:lsdException w:name="Dark List Accent 2" w:semiHidden="0" w:uiPriority="70" w:unhideWhenUsed="0"/>
-    <w:lsdException w:name="Colorful Shading Accent 2" w:semiHidden="0" w:uiPriority="71" w:unhideWhenUsed="0"/>
-    <w:lsdException w:name="Colorful List Accent 2" w:semiHidden="0" w:uiPriority="72" w:unhideWhenUsed="0"/>
-    <w:lsdException w:name="Colorful Grid Accent 2" w:semiHidden="0" w:uiPriority="73" w:unhideWhenUsed="0"/>
-    <w:lsdException w:name="Light Shading Accent 3" w:semiHidden="0" w:uiPriority="60" w:unhideWhenUsed="0"/>
-    <w:lsdException w:name="Light List Accent 3" w:semiHidden="0" w:uiPriority="61" w:unhideWhenUsed="0"/>
-    <w:lsdException w:name="Light Grid Accent 3" w:semiHidden="0" w:uiPriority="62" w:unhideWhenUsed="0"/>
-    <w:lsdException w:name="Medium Shading 1 Accent 3" w:semiHidden="0" w:uiPriority="63" w:unhideWhenUsed="0"/>
-    <w:lsdException w:name="Medium Shading 2 Accent 3" w:semiHidden="0" w:uiPriority="64" w:unhideWhenUsed="0"/>
-    <w:lsdException w:name="Medium List 1 Accent 3" w:semiHidden="0" w:uiPriority="65" w:unhideWhenUsed="0"/>
-    <w:lsdException w:name="Medium List 2 Accent 3" w:semiHidden="0" w:uiPriority="66" w:unhideWhenUsed="0"/>
-    <w:lsdException w:name="Medium Grid 1 Accent 3" w:semiHidden="0" w:uiPriority="67" w:unhideWhenUsed="0"/>
-    <w:lsdException w:name="Medium Grid 2 Accent 3" w:semiHidden="0" w:uiPriority="68" w:unhideWhenUsed="0"/>
-    <w:lsdException w:name="Medium Grid 3 Accent 3" w:semiHidden="0" w:uiPriority="69" w:unhideWhenUsed="0"/>
-    <w:lsdException w:name="Dark List Accent 3" w:semiHidden="0" w:uiPriority="70" w:unhideWhenUsed="0"/>
-    <w:lsdException w:name="Colorful Shading Accent 3" w:semiHidden="0" w:uiPriority="71" w:unhideWhenUsed="0"/>
-    <w:lsdException w:name="Colorful List Accent 3" w:semiHidden="0" w:uiPriority="72" w:unhideWhenUsed="0"/>
-    <w:lsdException w:name="Colorful Grid Accent 3" w:semiHidden="0" w:uiPriority="73" w:unhideWhenUsed="0"/>
-    <w:lsdException w:name="Light Shading Accent 4" w:semiHidden="0" w:uiPriority="60" w:unhideWhenUsed="0"/>
-    <w:lsdException w:name="Light List Accent 4" w:semiHidden="0" w:uiPriority="61" w:unhideWhenUsed="0"/>
-    <w:lsdException w:name="Light Grid Accent 4" w:semiHidden="0" w:uiPriority="62" w:unhideWhenUsed="0"/>
-    <w:lsdException w:name="Medium Shading 1 Accent 4" w:semiHidden="0" w:uiPriority="63" w:unhideWhenUsed="0"/>
-    <w:lsdException w:name="Medium Shading 2 Accent 4" w:semiHidden="0" w:uiPriority="64" w:unhideWhenUsed="0"/>
-    <w:lsdException w:name="Medium List 1 Accent 4" w:semiHidden="0" w:uiPriority="65" w:unhideWhenUsed="0"/>
-    <w:lsdException w:name="Medium List 2 Accent 4" w:semiHidden="0" w:uiPriority="66" w:unhideWhenUsed="0"/>
-    <w:lsdException w:name="Medium Grid 1 Accent 4" w:semiHidden="0" w:uiPriority="67" w:unhideWhenUsed="0"/>
-    <w:lsdException w:name="Medium Grid 2 Accent 4" w:semiHidden="0" w:uiPriority="68" w:unhideWhenUsed="0"/>
-    <w:lsdException w:name="Medium Grid 3 Accent 4" w:semiHidden="0" w:uiPriority="69" w:unhideWhenUsed="0"/>
-    <w:lsdException w:name="Dark List Accent 4" w:semiHidden="0" w:uiPriority="70" w:unhideWhenUsed="0"/>
-    <w:lsdException w:name="Colorful Shading Accent 4" w:semiHidden="0" w:uiPriority="71" w:unhideWhenUsed="0"/>
-    <w:lsdException w:name="Colorful List Accent 4" w:semiHidden="0" w:uiPriority="72" w:unhideWhenUsed="0"/>
-    <w:lsdException w:name="Colorful Grid Accent 4" w:semiHidden="0" w:uiPriority="73" w:unhideWhenUsed="0"/>
-    <w:lsdException w:name="Light Shading Accent 5" w:semiHidden="0" w:uiPriority="60" w:unhideWhenUsed="0"/>
-    <w:lsdException w:name="Light List Accent 5" w:semiHidden="0" w:uiPriority="61" w:unhideWhenUsed="0"/>
-    <w:lsdException w:name="Light Grid Accent 5" w:semiHidden="0" w:uiPriority="62" w:unhideWhenUsed="0"/>
-    <w:lsdException w:name="Medium Shading 1 Accent 5" w:semiHidden="0" w:uiPriority="63" w:unhideWhenUsed="0"/>
-    <w:lsdException w:name="Medium Shading 2 Accent 5" w:semiHidden="0" w:uiPriority="64" w:unhideWhenUsed="0"/>
-    <w:lsdException w:name="Medium List 1 Accent 5" w:semiHidden="0" w:uiPriority="65" w:unhideWhenUsed="0"/>
-    <w:lsdException w:name="Medium List 2 Accent 5" w:semiHidden="0" w:uiPriority="66" w:unhideWhenUsed="0"/>
-    <w:lsdException w:name="Medium Grid 1 Accent 5" w:semiHidden="0" w:uiPriority="67" w:unhideWhenUsed="0"/>
-    <w:lsdException w:name="Medium Grid 2 Accent 5" w:semiHidden="0" w:uiPriority="68" w:unhideWhenUsed="0"/>
-    <w:lsdException w:name="Medium Grid 3 Accent 5" w:semiHidden="0" w:uiPriority="69" w:unhideWhenUsed="0"/>
-    <w:lsdException w:name="Dark List Accent 5" w:semiHidden="0" w:uiPriority="70" w:unhideWhenUsed="0"/>
-    <w:lsdException w:name="Colorful Shading Accent 5" w:semiHidden="0" w:uiPriority="71" w:unhideWhenUsed="0"/>
-    <w:lsdException w:name="Colorful List Accent 5" w:semiHidden="0" w:uiPriority="72" w:unhideWhenUsed="0"/>
-    <w:lsdException w:name="Colorful Grid Accent 5" w:semiHidden="0" w:uiPriority="73" w:unhideWhenUsed="0"/>
-    <w:lsdException w:name="Light Shading Accent 6" w:semiHidden="0" w:uiPriority="60" w:unhideWhenUsed="0"/>
-    <w:lsdException w:name="Light List Accent 6" w:semiHidden="0" w:uiPriority="61" w:unhideWhenUsed="0"/>
-    <w:lsdException w:name="Light Grid Accent 6" w:semiHidden="0" w:uiPriority="62" w:unhideWhenUsed="0"/>
-    <w:lsdException w:name="Medium Shading 1 Accent 6" w:semiHidden="0" w:uiPriority="63" w:unhideWhenUsed="0"/>
-    <w:lsdException w:name="Medium Shading 2 Accent 6" w:semiHidden="0" w:uiPriority="64" w:unhideWhenUsed="0"/>
-    <w:lsdException w:name="Medium List 1 Accent 6" w:semiHidden="0" w:uiPriority="65" w:unhideWhenUsed="0"/>
-    <w:lsdException w:name="Medium List 2 Accent 6" w:semiHidden="0" w:uiPriority="66" w:unhideWhenUsed="0"/>
-    <w:lsdException w:name="Medium Grid 1 Accent 6" w:semiHidden="0" w:uiPriority="67" w:unhideWhenUsed="0"/>
-    <w:lsdException w:name="Medium Grid 2 Accent 6" w:semiHidden="0" w:uiPriority="68" w:unhideWhenUsed="0"/>
-    <w:lsdException w:name="Medium Grid 3 Accent 6" w:semiHidden="0" w:uiPriority="69" w:unhideWhenUsed="0"/>
-    <w:lsdException w:name="Dark List Accent 6" w:semiHidden="0" w:uiPriority="70" w:unhideWhenUsed="0"/>
-    <w:lsdException w:name="Colorful Shading Accent 6" w:semiHidden="0" w:uiPriority="71" w:unhideWhenUsed="0"/>
-    <w:lsdException w:name="Colorful List Accent 6" w:semiHidden="0" w:uiPriority="72" w:unhideWhenUsed="0"/>
-    <w:lsdException w:name="Colorful Grid Accent 6" w:semiHidden="0" w:uiPriority="73" w:unhideWhenUsed="0"/>
-    <w:lsdException w:name="Subtle Emphasis" w:semiHidden="0" w:uiPriority="19" w:unhideWhenUsed="0" w:qFormat="1"/>
-    <w:lsdException w:name="Intense Emphasis" w:semiHidden="0" w:uiPriority="21" w:unhideWhenUsed="0" w:qFormat="1"/>
-    <w:lsdException w:name="Subtle Reference" w:semiHidden="0" w:uiPriority="31" w:unhideWhenUsed="0" w:qFormat="1"/>
-    <w:lsdException w:name="Intense Reference" w:semiHidden="0" w:uiPriority="32" w:unhideWhenUsed="0" w:qFormat="1"/>
-    <w:lsdException w:name="Book Title" w:semiHidden="0" w:uiPriority="33" w:unhideWhenUsed="0" w:qFormat="1"/>
-    <w:lsdException w:name="Bibliography" w:uiPriority="37"/>
-    <w:lsdException w:name="TOC Heading" w:uiPriority="39" w:qFormat="1"/>
+  <w:latentStyles w:defLockedState="0" w:defUIPriority="99" w:defSemiHidden="0" w:defUnhideWhenUsed="0" w:defQFormat="0" w:count="374">
+    <w:lsdException w:name="Normal" w:uiPriority="0" w:qFormat="1"/>
+    <w:lsdException w:name="heading 1" w:uiPriority="9" w:qFormat="1"/>
+    <w:lsdException w:name="heading 2" w:semiHidden="1" w:uiPriority="9" w:unhideWhenUsed="1" w:qFormat="1"/>
+    <w:lsdException w:name="heading 3" w:semiHidden="1" w:uiPriority="9" w:unhideWhenUsed="1" w:qFormat="1"/>
+    <w:lsdException w:name="heading 4" w:semiHidden="1" w:uiPriority="9" w:unhideWhenUsed="1" w:qFormat="1"/>
+    <w:lsdException w:name="heading 5" w:semiHidden="1" w:uiPriority="9" w:unhideWhenUsed="1" w:qFormat="1"/>
+    <w:lsdException w:name="heading 6" w:semiHidden="1" w:uiPriority="9" w:unhideWhenUsed="1" w:qFormat="1"/>
+    <w:lsdException w:name="heading 7" w:semiHidden="1" w:uiPriority="9" w:unhideWhenUsed="1" w:qFormat="1"/>
+    <w:lsdException w:name="heading 8" w:semiHidden="1" w:uiPriority="9" w:unhideWhenUsed="1" w:qFormat="1"/>
+    <w:lsdException w:name="heading 9" w:semiHidden="1" w:uiPriority="9" w:unhideWhenUsed="1" w:qFormat="1"/>
+    <w:lsdException w:name="index 1" w:semiHidden="1" w:unhideWhenUsed="1"/>
+    <w:lsdException w:name="index 2" w:semiHidden="1" w:unhideWhenUsed="1"/>
+    <w:lsdException w:name="index 3" w:semiHidden="1" w:unhideWhenUsed="1"/>
+    <w:lsdException w:name="index 4" w:semiHidden="1" w:unhideWhenUsed="1"/>
+    <w:lsdException w:name="index 5" w:semiHidden="1" w:unhideWhenUsed="1"/>
+    <w:lsdException w:name="index 6" w:semiHidden="1" w:unhideWhenUsed="1"/>
+    <w:lsdException w:name="index 7" w:semiHidden="1" w:unhideWhenUsed="1"/>
+    <w:lsdException w:name="index 8" w:semiHidden="1" w:unhideWhenUsed="1"/>
+    <w:lsdException w:name="index 9" w:semiHidden="1" w:unhideWhenUsed="1"/>
+    <w:lsdException w:name="toc 1" w:semiHidden="1" w:uiPriority="39" w:unhideWhenUsed="1"/>
+    <w:lsdException w:name="toc 2" w:semiHidden="1" w:uiPriority="39" w:unhideWhenUsed="1"/>
+    <w:lsdException w:name="toc 3" w:semiHidden="1" w:uiPriority="39" w:unhideWhenUsed="1"/>
+    <w:lsdException w:name="toc 4" w:semiHidden="1" w:uiPriority="39" w:unhideWhenUsed="1"/>
+    <w:lsdException w:name="toc 5" w:semiHidden="1" w:uiPriority="39" w:unhideWhenUsed="1"/>
+    <w:lsdException w:name="toc 6" w:semiHidden="1" w:uiPriority="39" w:unhideWhenUsed="1"/>
+    <w:lsdException w:name="toc 7" w:semiHidden="1" w:uiPriority="39" w:unhideWhenUsed="1"/>
+    <w:lsdException w:name="toc 8" w:semiHidden="1" w:uiPriority="39" w:unhideWhenUsed="1"/>
+    <w:lsdException w:name="toc 9" w:semiHidden="1" w:uiPriority="39" w:unhideWhenUsed="1"/>
+    <w:lsdException w:name="Normal Indent" w:semiHidden="1" w:unhideWhenUsed="1"/>
+    <w:lsdException w:name="footnote text" w:semiHidden="1" w:unhideWhenUsed="1"/>
+    <w:lsdException w:name="annotation text" w:semiHidden="1" w:unhideWhenUsed="1"/>
+    <w:lsdException w:name="header" w:semiHidden="1" w:unhideWhenUsed="1"/>
+    <w:lsdException w:name="footer" w:semiHidden="1" w:unhideWhenUsed="1"/>
+    <w:lsdException w:name="index heading" w:semiHidden="1" w:unhideWhenUsed="1"/>
+    <w:lsdException w:name="caption" w:semiHidden="1" w:uiPriority="35" w:unhideWhenUsed="1" w:qFormat="1"/>
+    <w:lsdException w:name="table of figures" w:semiHidden="1" w:unhideWhenUsed="1"/>
+    <w:lsdException w:name="envelope address" w:semiHidden="1" w:unhideWhenUsed="1"/>
+    <w:lsdException w:name="envelope return" w:semiHidden="1" w:unhideWhenUsed="1"/>
+    <w:lsdException w:name="footnote reference" w:semiHidden="1" w:unhideWhenUsed="1"/>
+    <w:lsdException w:name="annotation reference" w:semiHidden="1" w:unhideWhenUsed="1"/>
+    <w:lsdException w:name="line number" w:semiHidden="1" w:unhideWhenUsed="1"/>
+    <w:lsdException w:name="page number" w:semiHidden="1" w:unhideWhenUsed="1"/>
+    <w:lsdException w:name="endnote reference" w:semiHidden="1" w:unhideWhenUsed="1"/>
+    <w:lsdException w:name="endnote text" w:semiHidden="1" w:unhideWhenUsed="1"/>
+    <w:lsdException w:name="table of authorities" w:semiHidden="1" w:unhideWhenUsed="1"/>
+    <w:lsdException w:name="macro" w:semiHidden="1" w:unhideWhenUsed="1"/>
+    <w:lsdException w:name="toa heading" w:semiHidden="1" w:unhideWhenUsed="1"/>
+    <w:lsdException w:name="List" w:semiHidden="1" w:unhideWhenUsed="1"/>
+    <w:lsdException w:name="List Bullet" w:semiHidden="1" w:unhideWhenUsed="1"/>
+    <w:lsdException w:name="List Number" w:semiHidden="1" w:unhideWhenUsed="1"/>
+    <w:lsdException w:name="List 2" w:semiHidden="1" w:unhideWhenUsed="1"/>
+    <w:lsdException w:name="List 3" w:semiHidden="1" w:unhideWhenUsed="1"/>
+    <w:lsdException w:name="List 4" w:semiHidden="1" w:unhideWhenUsed="1"/>
+    <w:lsdException w:name="List 5" w:semiHidden="1" w:unhideWhenUsed="1"/>
+    <w:lsdException w:name="List Bullet 2" w:semiHidden="1" w:unhideWhenUsed="1"/>
+    <w:lsdException w:name="List Bullet 3" w:semiHidden="1" w:unhideWhenUsed="1"/>
+    <w:lsdException w:name="List Bullet 4" w:semiHidden="1" w:unhideWhenUsed="1"/>
+    <w:lsdException w:name="List Bullet 5" w:semiHidden="1" w:unhideWhenUsed="1"/>
+    <w:lsdException w:name="List Number 2" w:semiHidden="1" w:unhideWhenUsed="1"/>
+    <w:lsdException w:name="List Number 3" w:semiHidden="1" w:unhideWhenUsed="1"/>
+    <w:lsdException w:name="List Number 4" w:semiHidden="1" w:unhideWhenUsed="1"/>
+    <w:lsdException w:name="List Number 5" w:semiHidden="1" w:unhideWhenUsed="1"/>
+    <w:lsdException w:name="Title" w:uiPriority="10" w:qFormat="1"/>
+    <w:lsdException w:name="Closing" w:semiHidden="1" w:unhideWhenUsed="1"/>
+    <w:lsdException w:name="Signature" w:semiHidden="1" w:unhideWhenUsed="1"/>
+    <w:lsdException w:name="Default Paragraph Font" w:semiHidden="1" w:uiPriority="1" w:unhideWhenUsed="1"/>
+    <w:lsdException w:name="Body Text" w:semiHidden="1" w:unhideWhenUsed="1"/>
+    <w:lsdException w:name="Body Text Indent" w:semiHidden="1" w:unhideWhenUsed="1"/>
+    <w:lsdException w:name="List Continue" w:semiHidden="1" w:unhideWhenUsed="1"/>
+    <w:lsdException w:name="List Continue 2" w:semiHidden="1" w:unhideWhenUsed="1"/>
+    <w:lsdException w:name="List Continue 3" w:semiHidden="1" w:unhideWhenUsed="1"/>
+    <w:lsdException w:name="List Continue 4" w:semiHidden="1" w:unhideWhenUsed="1"/>
+    <w:lsdException w:name="List Continue 5" w:semiHidden="1" w:unhideWhenUsed="1"/>
+    <w:lsdException w:name="Message Header" w:semiHidden="1" w:unhideWhenUsed="1"/>
+    <w:lsdException w:name="Subtitle" w:uiPriority="11" w:qFormat="1"/>
+    <w:lsdException w:name="Salutation" w:semiHidden="1" w:unhideWhenUsed="1"/>
+    <w:lsdException w:name="Date" w:semiHidden="1" w:unhideWhenUsed="1"/>
+    <w:lsdException w:name="Body Text First Indent" w:semiHidden="1" w:unhideWhenUsed="1"/>
+    <w:lsdException w:name="Body Text First Indent 2" w:semiHidden="1" w:unhideWhenUsed="1"/>
+    <w:lsdException w:name="Note Heading" w:semiHidden="1" w:unhideWhenUsed="1"/>
+    <w:lsdException w:name="Body Text 2" w:semiHidden="1" w:unhideWhenUsed="1"/>
+    <w:lsdException w:name="Body Text 3" w:semiHidden="1" w:unhideWhenUsed="1"/>
+    <w:lsdException w:name="Body Text Indent 2" w:semiHidden="1" w:unhideWhenUsed="1"/>
+    <w:lsdException w:name="Body Text Indent 3" w:semiHidden="1" w:unhideWhenUsed="1"/>
+    <w:lsdException w:name="Block Text" w:semiHidden="1" w:unhideWhenUsed="1"/>
+    <w:lsdException w:name="Hyperlink" w:semiHidden="1" w:unhideWhenUsed="1"/>
+    <w:lsdException w:name="FollowedHyperlink" w:semiHidden="1" w:unhideWhenUsed="1"/>
+    <w:lsdException w:name="Strong" w:uiPriority="22" w:qFormat="1"/>
+    <w:lsdException w:name="Emphasis" w:uiPriority="20" w:qFormat="1"/>
+    <w:lsdException w:name="Document Map" w:semiHidden="1" w:unhideWhenUsed="1"/>
+    <w:lsdException w:name="Plain Text" w:semiHidden="1" w:unhideWhenUsed="1"/>
+    <w:lsdException w:name="E-mail Signature" w:semiHidden="1" w:unhideWhenUsed="1"/>
+    <w:lsdException w:name="HTML Top of Form" w:semiHidden="1" w:unhideWhenUsed="1"/>
+    <w:lsdException w:name="HTML Bottom of Form" w:semiHidden="1" w:unhideWhenUsed="1"/>
+    <w:lsdException w:name="Normal (Web)" w:semiHidden="1" w:unhideWhenUsed="1"/>
+    <w:lsdException w:name="HTML Acronym" w:semiHidden="1" w:unhideWhenUsed="1"/>
+    <w:lsdException w:name="HTML Address" w:semiHidden="1" w:unhideWhenUsed="1"/>
+    <w:lsdException w:name="HTML Cite" w:semiHidden="1" w:unhideWhenUsed="1"/>
+    <w:lsdException w:name="HTML Code" w:semiHidden="1" w:unhideWhenUsed="1"/>
+    <w:lsdException w:name="HTML Definition" w:semiHidden="1" w:unhideWhenUsed="1"/>
+    <w:lsdException w:name="HTML Keyboard" w:semiHidden="1" w:unhideWhenUsed="1"/>
+    <w:lsdException w:name="HTML Preformatted" w:semiHidden="1" w:unhideWhenUsed="1"/>
+    <w:lsdException w:name="HTML Sample" w:semiHidden="1" w:unhideWhenUsed="1"/>
+    <w:lsdException w:name="HTML Typewriter" w:semiHidden="1" w:unhideWhenUsed="1"/>
+    <w:lsdException w:name="HTML Variable" w:semiHidden="1" w:unhideWhenUsed="1"/>
+    <w:lsdException w:name="Normal Table" w:semiHidden="1" w:unhideWhenUsed="1"/>
+    <w:lsdException w:name="annotation subject" w:semiHidden="1" w:unhideWhenUsed="1"/>
+    <w:lsdException w:name="No List" w:semiHidden="1" w:unhideWhenUsed="1"/>
+    <w:lsdException w:name="Outline List 1" w:semiHidden="1" w:unhideWhenUsed="1"/>
+    <w:lsdException w:name="Outline List 2" w:semiHidden="1" w:unhideWhenUsed="1"/>
+    <w:lsdException w:name="Outline List 3" w:semiHidden="1" w:unhideWhenUsed="1"/>
+    <w:lsdException w:name="Table Simple 1" w:semiHidden="1" w:unhideWhenUsed="1"/>
+    <w:lsdException w:name="Table Simple 2" w:semiHidden="1" w:unhideWhenUsed="1"/>
+    <w:lsdException w:name="Table Simple 3" w:semiHidden="1" w:unhideWhenUsed="1"/>
+    <w:lsdException w:name="Table Classic 1" w:semiHidden="1" w:unhideWhenUsed="1"/>
+    <w:lsdException w:name="Table Classic 2" w:semiHidden="1" w:unhideWhenUsed="1"/>
+    <w:lsdException w:name="Table Classic 3" w:semiHidden="1" w:unhideWhenUsed="1"/>
+    <w:lsdException w:name="Table Classic 4" w:semiHidden="1" w:unhideWhenUsed="1"/>
+    <w:lsdException w:name="Table Colorful 1" w:semiHidden="1" w:unhideWhenUsed="1"/>
+    <w:lsdException w:name="Table Colorful 2" w:semiHidden="1" w:unhideWhenUsed="1"/>
+    <w:lsdException w:name="Table Colorful 3" w:semiHidden="1" w:unhideWhenUsed="1"/>
+    <w:lsdException w:name="Table Columns 1" w:semiHidden="1" w:unhideWhenUsed="1"/>
+    <w:lsdException w:name="Table Columns 2" w:semiHidden="1" w:unhideWhenUsed="1"/>
+    <w:lsdException w:name="Table Columns 3" w:semiHidden="1" w:unhideWhenUsed="1"/>
+    <w:lsdException w:name="Table Columns 4" w:semiHidden="1" w:unhideWhenUsed="1"/>
+    <w:lsdException w:name="Table Columns 5" w:semiHidden="1" w:unhideWhenUsed="1"/>
+    <w:lsdException w:name="Table Grid 1" w:semiHidden="1" w:unhideWhenUsed="1"/>
+    <w:lsdException w:name="Table Grid 2" w:semiHidden="1" w:unhideWhenUsed="1"/>
+    <w:lsdException w:name="Table Grid 3" w:semiHidden="1" w:unhideWhenUsed="1"/>
+    <w:lsdException w:name="Table Grid 4" w:semiHidden="1" w:unhideWhenUsed="1"/>
+    <w:lsdException w:name="Table Grid 5" w:semiHidden="1" w:unhideWhenUsed="1"/>
+    <w:lsdException w:name="Table Grid 6" w:semiHidden="1" w:unhideWhenUsed="1"/>
+    <w:lsdException w:name="Table Grid 7" w:semiHidden="1" w:unhideWhenUsed="1"/>
+    <w:lsdException w:name="Table Grid 8" w:semiHidden="1" w:unhideWhenUsed="1"/>
+    <w:lsdException w:name="Table List 1" w:semiHidden="1" w:unhideWhenUsed="1"/>
+    <w:lsdException w:name="Table List 2" w:semiHidden="1" w:unhideWhenUsed="1"/>
+    <w:lsdException w:name="Table List 3" w:semiHidden="1" w:unhideWhenUsed="1"/>
+    <w:lsdException w:name="Table List 4" w:semiHidden="1" w:unhideWhenUsed="1"/>
+    <w:lsdException w:name="Table List 5" w:semiHidden="1" w:unhideWhenUsed="1"/>
+    <w:lsdException w:name="Table List 6" w:semiHidden="1" w:unhideWhenUsed="1"/>
+    <w:lsdException w:name="Table List 7" w:semiHidden="1" w:unhideWhenUsed="1"/>
+    <w:lsdException w:name="Table List 8" w:semiHidden="1" w:unhideWhenUsed="1"/>
+    <w:lsdException w:name="Table 3D effects 1" w:semiHidden="1" w:unhideWhenUsed="1"/>
+    <w:lsdException w:name="Table 3D effects 2" w:semiHidden="1" w:unhideWhenUsed="1"/>
+    <w:lsdException w:name="Table 3D effects 3" w:semiHidden="1" w:unhideWhenUsed="1"/>
+    <w:lsdException w:name="Table Contemporary" w:semiHidden="1" w:unhideWhenUsed="1"/>
+    <w:lsdException w:name="Table Elegant" w:semiHidden="1" w:unhideWhenUsed="1"/>
+    <w:lsdException w:name="Table Professional" w:semiHidden="1" w:unhideWhenUsed="1"/>
+    <w:lsdException w:name="Table Subtle 1" w:semiHidden="1" w:unhideWhenUsed="1"/>
+    <w:lsdException w:name="Table Subtle 2" w:semiHidden="1" w:unhideWhenUsed="1"/>
+    <w:lsdException w:name="Table Web 1" w:semiHidden="1" w:unhideWhenUsed="1"/>
+    <w:lsdException w:name="Table Web 2" w:semiHidden="1" w:unhideWhenUsed="1"/>
+    <w:lsdException w:name="Table Web 3" w:semiHidden="1" w:unhideWhenUsed="1"/>
+    <w:lsdException w:name="Balloon Text" w:semiHidden="1" w:unhideWhenUsed="1"/>
+    <w:lsdException w:name="Table Grid" w:semiHidden="1" w:uiPriority="59" w:unhideWhenUsed="1"/>
+    <w:lsdException w:name="Table Theme" w:semiHidden="1" w:unhideWhenUsed="1"/>
+    <w:lsdException w:name="Placeholder Text" w:semiHidden="1"/>
+    <w:lsdException w:name="No Spacing" w:uiPriority="1" w:qFormat="1"/>
+    <w:lsdException w:name="Light Shading" w:uiPriority="60"/>
+    <w:lsdException w:name="Light List" w:uiPriority="61"/>
+    <w:lsdException w:name="Light Grid" w:uiPriority="62"/>
+    <w:lsdException w:name="Medium Shading 1" w:uiPriority="63"/>
+    <w:lsdException w:name="Medium Shading 2" w:uiPriority="64"/>
+    <w:lsdException w:name="Medium List 1" w:uiPriority="65"/>
+    <w:lsdException w:name="Medium List 2" w:uiPriority="66"/>
+    <w:lsdException w:name="Medium Grid 1" w:uiPriority="67"/>
+    <w:lsdException w:name="Medium Grid 2" w:uiPriority="68"/>
+    <w:lsdException w:name="Medium Grid 3" w:uiPriority="69"/>
+    <w:lsdException w:name="Dark List" w:uiPriority="70"/>
+    <w:lsdException w:name="Colorful Shading" w:uiPriority="71"/>
+    <w:lsdException w:name="Colorful List" w:uiPriority="72"/>
+    <w:lsdException w:name="Colorful Grid" w:uiPriority="73"/>
+    <w:lsdException w:name="Light Shading Accent 1" w:uiPriority="60"/>
+    <w:lsdException w:name="Light List Accent 1" w:uiPriority="61"/>
+    <w:lsdException w:name="Light Grid Accent 1" w:uiPriority="62"/>
+    <w:lsdException w:name="Medium Shading 1 Accent 1" w:uiPriority="63"/>
+    <w:lsdException w:name="Medium Shading 2 Accent 1" w:uiPriority="64"/>
+    <w:lsdException w:name="Medium List 1 Accent 1" w:uiPriority="65"/>
+    <w:lsdException w:name="Revision" w:semiHidden="1"/>
+    <w:lsdException w:name="List Paragraph" w:uiPriority="34" w:qFormat="1"/>
+    <w:lsdException w:name="Quote" w:uiPriority="29" w:qFormat="1"/>
+    <w:lsdException w:name="Intense Quote" w:uiPriority="30" w:qFormat="1"/>
+    <w:lsdException w:name="Medium List 2 Accent 1" w:uiPriority="66"/>
+    <w:lsdException w:name="Medium Grid 1 Accent 1" w:uiPriority="67"/>
+    <w:lsdException w:name="Medium Grid 2 Accent 1" w:uiPriority="68"/>
+    <w:lsdException w:name="Medium Grid 3 Accent 1" w:uiPriority="69"/>
+    <w:lsdException w:name="Dark List Accent 1" w:uiPriority="70"/>
+    <w:lsdException w:name="Colorful Shading Accent 1" w:uiPriority="71"/>
+    <w:lsdException w:name="Colorful List Accent 1" w:uiPriority="72"/>
+    <w:lsdException w:name="Colorful Grid Accent 1" w:uiPriority="73"/>
+    <w:lsdException w:name="Light Shading Accent 2" w:uiPriority="60"/>
+    <w:lsdException w:name="Light List Accent 2" w:uiPriority="61"/>
+    <w:lsdException w:name="Light Grid Accent 2" w:uiPriority="62"/>
+    <w:lsdException w:name="Medium Shading 1 Accent 2" w:uiPriority="63"/>
+    <w:lsdException w:name="Medium Shading 2 Accent 2" w:uiPriority="64"/>
+    <w:lsdException w:name="Medium List 1 Accent 2" w:uiPriority="65"/>
+    <w:lsdException w:name="Medium List 2 Accent 2" w:uiPriority="66"/>
+    <w:lsdException w:name="Medium Grid 1 Accent 2" w:uiPriority="67"/>
+    <w:lsdException w:name="Medium Grid 2 Accent 2" w:uiPriority="68"/>
+    <w:lsdException w:name="Medium Grid 3 Accent 2" w:uiPriority="69"/>
+    <w:lsdException w:name="Dark List Accent 2" w:uiPriority="70"/>
+    <w:lsdException w:name="Colorful Shading Accent 2" w:uiPriority="71"/>
+    <w:lsdException w:name="Colorful List Accent 2" w:uiPriority="72"/>
+    <w:lsdException w:name="Colorful Grid Accent 2" w:uiPriority="73"/>
+    <w:lsdException w:name="Light Shading Accent 3" w:uiPriority="60"/>
+    <w:lsdException w:name="Light List Accent 3" w:uiPriority="61"/>
+    <w:lsdException w:name="Light Grid Accent 3" w:uiPriority="62"/>
+    <w:lsdException w:name="Medium Shading 1 Accent 3" w:uiPriority="63"/>
+    <w:lsdException w:name="Medium Shading 2 Accent 3" w:uiPriority="64"/>
+    <w:lsdException w:name="Medium List 1 Accent 3" w:uiPriority="65"/>
+    <w:lsdException w:name="Medium List 2 Accent 3" w:uiPriority="66"/>
+    <w:lsdException w:name="Medium Grid 1 Accent 3" w:uiPriority="67"/>
+    <w:lsdException w:name="Medium Grid 2 Accent 3" w:uiPriority="68"/>
+    <w:lsdException w:name="Medium Grid 3 Accent 3" w:uiPriority="69"/>
+    <w:lsdException w:name="Dark List Accent 3" w:uiPriority="70"/>
+    <w:lsdException w:name="Colorful Shading Accent 3" w:uiPriority="71"/>
+    <w:lsdException w:name="Colorful List Accent 3" w:uiPriority="72"/>
+    <w:lsdException w:name="Colorful Grid Accent 3" w:uiPriority="73"/>
+    <w:lsdException w:name="Light Shading Accent 4" w:uiPriority="60"/>
+    <w:lsdException w:name="Light List Accent 4" w:uiPriority="61"/>
+    <w:lsdException w:name="Light Grid Accent 4" w:uiPriority="62"/>
+    <w:lsdException w:name="Medium Shading 1 Accent 4" w:uiPriority="63"/>
+    <w:lsdException w:name="Medium Shading 2 Accent 4" w:uiPriority="64"/>
+    <w:lsdException w:name="Medium List 1 Accent 4" w:uiPriority="65"/>
+    <w:lsdException w:name="Medium List 2 Accent 4" w:uiPriority="66"/>
+    <w:lsdException w:name="Medium Grid 1 Accent 4" w:uiPriority="67"/>
+    <w:lsdException w:name="Medium Grid 2 Accent 4" w:uiPriority="68"/>
+    <w:lsdException w:name="Medium Grid 3 Accent 4" w:uiPriority="69"/>
+    <w:lsdException w:name="Dark List Accent 4" w:uiPriority="70"/>
+    <w:lsdException w:name="Colorful Shading Accent 4" w:uiPriority="71"/>
+    <w:lsdException w:name="Colorful List Accent 4" w:uiPriority="72"/>
+    <w:lsdException w:name="Colorful Grid Accent 4" w:uiPriority="73"/>
+    <w:lsdException w:name="Light Shading Accent 5" w:uiPriority="60"/>
+    <w:lsdException w:name="Light List Accent 5" w:uiPriority="61"/>
+    <w:lsdException w:name="Light Grid Accent 5" w:uiPriority="62"/>
+    <w:lsdException w:name="Medium Shading 1 Accent 5" w:uiPriority="63"/>
+    <w:lsdException w:name="Medium Shading 2 Accent 5" w:uiPriority="64"/>
+    <w:lsdException w:name="Medium List 1 Accent 5" w:uiPriority="65"/>
+    <w:lsdException w:name="Medium List 2 Accent 5" w:uiPriority="66"/>
+    <w:lsdException w:name="Medium Grid 1 Accent 5" w:uiPriority="67"/>
+    <w:lsdException w:name="Medium Grid 2 Accent 5" w:uiPriority="68"/>
+    <w:lsdException w:name="Medium Grid 3 Accent 5" w:uiPriority="69"/>
+    <w:lsdException w:name="Dark List Accent 5" w:uiPriority="70"/>
+    <w:lsdException w:name="Colorful Shading Accent 5" w:uiPriority="71"/>
+    <w:lsdException w:name="Colorful List Accent 5" w:uiPriority="72"/>
+    <w:lsdException w:name="Colorful Grid Accent 5" w:uiPriority="73"/>
+    <w:lsdException w:name="Light Shading Accent 6" w:uiPriority="60"/>
+    <w:lsdException w:name="Light List Accent 6" w:uiPriority="61"/>
+    <w:lsdException w:name="Light Grid Accent 6" w:uiPriority="62"/>
+    <w:lsdException w:name="Medium Shading 1 Accent 6" w:uiPriority="63"/>
+    <w:lsdException w:name="Medium Shading 2 Accent 6" w:uiPriority="64"/>
+    <w:lsdException w:name="Medium List 1 Accent 6" w:uiPriority="65"/>
+    <w:lsdException w:name="Medium List 2 Accent 6" w:uiPriority="66"/>
+    <w:lsdException w:name="Medium Grid 1 Accent 6" w:uiPriority="67"/>
+    <w:lsdException w:name="Medium Grid 2 Accent 6" w:uiPriority="68"/>
+    <w:lsdException w:name="Medium Grid 3 Accent 6" w:uiPriority="69"/>
+    <w:lsdException w:name="Dark List Accent 6" w:uiPriority="70"/>
+    <w:lsdException w:name="Colorful Shading Accent 6" w:uiPriority="71"/>
+    <w:lsdException w:name="Colorful List Accent 6" w:uiPriority="72"/>
+    <w:lsdException w:name="Colorful Grid Accent 6" w:uiPriority="73"/>
+    <w:lsdException w:name="Subtle Emphasis" w:uiPriority="19" w:qFormat="1"/>
+    <w:lsdException w:name="Intense Emphasis" w:uiPriority="21" w:qFormat="1"/>
+    <w:lsdException w:name="Subtle Reference" w:uiPriority="31" w:qFormat="1"/>
+    <w:lsdException w:name="Intense Reference" w:uiPriority="32" w:qFormat="1"/>
+    <w:lsdException w:name="Book Title" w:uiPriority="33" w:qFormat="1"/>
+    <w:lsdException w:name="Bibliography" w:semiHidden="1" w:uiPriority="37" w:unhideWhenUsed="1"/>
+    <w:lsdException w:name="TOC Heading" w:semiHidden="1" w:uiPriority="39" w:unhideWhenUsed="1" w:qFormat="1"/>
+    <w:lsdException w:name="Plain Table 1" w:uiPriority="41"/>
+    <w:lsdException w:name="Plain Table 2" w:uiPriority="42"/>
+    <w:lsdException w:name="Plain Table 3" w:uiPriority="43"/>
+    <w:lsdException w:name="Plain Table 4" w:uiPriority="44"/>
+    <w:lsdException w:name="Plain Table 5" w:uiPriority="45"/>
+    <w:lsdException w:name="Grid Table Light" w:uiPriority="40"/>
+    <w:lsdException w:name="Grid Table 1 Light" w:uiPriority="46"/>
+    <w:lsdException w:name="Grid Table 2" w:uiPriority="47"/>
+    <w:lsdException w:name="Grid Table 3" w:uiPriority="48"/>
+    <w:lsdException w:name="Grid Table 4" w:uiPriority="49"/>
+    <w:lsdException w:name="Grid Table 5 Dark" w:uiPriority="50"/>
+    <w:lsdException w:name="Grid Table 6 Colorful" w:uiPriority="51"/>
+    <w:lsdException w:name="Grid Table 7 Colorful" w:uiPriority="52"/>
+    <w:lsdException w:name="Grid Table 1 Light Accent 1" w:uiPriority="46"/>
+    <w:lsdException w:name="Grid Table 2 Accent 1" w:uiPriority="47"/>
+    <w:lsdException w:name="Grid Table 3 Accent 1" w:uiPriority="48"/>
+    <w:lsdException w:name="Grid Table 4 Accent 1" w:uiPriority="49"/>
+    <w:lsdException w:name="Grid Table 5 Dark Accent 1" w:uiPriority="50"/>
+    <w:lsdException w:name="Grid Table 6 Colorful Accent 1" w:uiPriority="51"/>
+    <w:lsdException w:name="Grid Table 7 Colorful Accent 1" w:uiPriority="52"/>
+    <w:lsdException w:name="Grid Table 1 Light Accent 2" w:uiPriority="46"/>
+    <w:lsdException w:name="Grid Table 2 Accent 2" w:uiPriority="47"/>
+    <w:lsdException w:name="Grid Table 3 Accent 2" w:uiPriority="48"/>
+    <w:lsdException w:name="Grid Table 4 Accent 2" w:uiPriority="49"/>
+    <w:lsdException w:name="Grid Table 5 Dark Accent 2" w:uiPriority="50"/>
+    <w:lsdException w:name="Grid Table 6 Colorful Accent 2" w:uiPriority="51"/>
+    <w:lsdException w:name="Grid Table 7 Colorful Accent 2" w:uiPriority="52"/>
+    <w:lsdException w:name="Grid Table 1 Light Accent 3" w:uiPriority="46"/>
+    <w:lsdException w:name="Grid Table 2 Accent 3" w:uiPriority="47"/>
+    <w:lsdException w:name="Grid Table 3 Accent 3" w:uiPriority="48"/>
+    <w:lsdException w:name="Grid Table 4 Accent 3" w:uiPriority="49"/>
+    <w:lsdException w:name="Grid Table 5 Dark Accent 3" w:uiPriority="50"/>
+    <w:lsdException w:name="Grid Table 6 Colorful Accent 3" w:uiPriority="51"/>
+    <w:lsdException w:name="Grid Table 7 Colorful Accent 3" w:uiPriority="52"/>
+    <w:lsdException w:name="Grid Table 1 Light Accent 4" w:uiPriority="46"/>
+    <w:lsdException w:name="Grid Table 2 Accent 4" w:uiPriority="47"/>
+    <w:lsdException w:name="Grid Table 3 Accent 4" w:uiPriority="48"/>
+    <w:lsdException w:name="Grid Table 4 Accent 4" w:uiPriority="49"/>
+    <w:lsdException w:name="Grid Table 5 Dark Accent 4" w:uiPriority="50"/>
+    <w:lsdException w:name="Grid Table 6 Colorful Accent 4" w:uiPriority="51"/>
+    <w:lsdException w:name="Grid Table 7 Colorful Accent 4" w:uiPriority="52"/>
+    <w:lsdException w:name="Grid Table 1 Light Accent 5" w:uiPriority="46"/>
+    <w:lsdException w:name="Grid Table 2 Accent 5" w:uiPriority="47"/>
+    <w:lsdException w:name="Grid Table 3 Accent 5" w:uiPriority="48"/>
+    <w:lsdException w:name="Grid Table 4 Accent 5" w:uiPriority="49"/>
+    <w:lsdException w:name="Grid Table 5 Dark Accent 5" w:uiPriority="50"/>
+    <w:lsdException w:name="Grid Table 6 Colorful Accent 5" w:uiPriority="51"/>
+    <w:lsdException w:name="Grid Table 7 Colorful Accent 5" w:uiPriority="52"/>
+    <w:lsdException w:name="Grid Table 1 Light Accent 6" w:uiPriority="46"/>
+    <w:lsdException w:name="Grid Table 2 Accent 6" w:uiPriority="47"/>
+    <w:lsdException w:name="Grid Table 3 Accent 6" w:uiPriority="48"/>
+    <w:lsdException w:name="Grid Table 4 Accent 6" w:uiPriority="49"/>
+    <w:lsdException w:name="Grid Table 5 Dark Accent 6" w:uiPriority="50"/>
+    <w:lsdException w:name="Grid Table 6 Colorful Accent 6" w:uiPriority="51"/>
+    <w:lsdException w:name="Grid Table 7 Colorful Accent 6" w:uiPriority="52"/>
+    <w:lsdException w:name="List Table 1 Light" w:uiPriority="46"/>
+    <w:lsdException w:name="List Table 2" w:uiPriority="47"/>
+    <w:lsdException w:name="List Table 3" w:uiPriority="48"/>
+    <w:lsdException w:name="List Table 4" w:uiPriority="49"/>
+    <w:lsdException w:name="List Table 5 Dark" w:uiPriority="50"/>
+    <w:lsdException w:name="List Table 6 Colorful" w:uiPriority="51"/>
+    <w:lsdException w:name="List Table 7 Colorful" w:uiPriority="52"/>
+    <w:lsdException w:name="List Table 1 Light Accent 1" w:uiPriority="46"/>
+    <w:lsdException w:name="List Table 2 Accent 1" w:uiPriority="47"/>
+    <w:lsdException w:name="List Table 3 Accent 1" w:uiPriority="48"/>
+    <w:lsdException w:name="List Table 4 Accent 1" w:uiPriority="49"/>
+    <w:lsdException w:name="List Table 5 Dark Accent 1" w:uiPriority="50"/>
+    <w:lsdException w:name="List Table 6 Colorful Accent 1" w:uiPriority="51"/>
+    <w:lsdException w:name="List Table 7 Colorful Accent 1" w:uiPriority="52"/>
+    <w:lsdException w:name="List Table 1 Light Accent 2" w:uiPriority="46"/>
+    <w:lsdException w:name="List Table 2 Accent 2" w:uiPriority="47"/>
+    <w:lsdException w:name="List Table 3 Accent 2" w:uiPriority="48"/>
+    <w:lsdException w:name="List Table 4 Accent 2" w:uiPriority="49"/>
+    <w:lsdException w:name="List Table 5 Dark Accent 2" w:uiPriority="50"/>
+    <w:lsdException w:name="List Table 6 Colorful Accent 2" w:uiPriority="51"/>
+    <w:lsdException w:name="List Table 7 Colorful Accent 2" w:uiPriority="52"/>
+    <w:lsdException w:name="List Table 1 Light Accent 3" w:uiPriority="46"/>
+    <w:lsdException w:name="List Table 2 Accent 3" w:uiPriority="47"/>
+    <w:lsdException w:name="List Table 3 Accent 3" w:uiPriority="48"/>
+    <w:lsdException w:name="List Table 4 Accent 3" w:uiPriority="49"/>
+    <w:lsdException w:name="List Table 5 Dark Accent 3" w:uiPriority="50"/>
+    <w:lsdException w:name="List Table 6 Colorful Accent 3" w:uiPriority="51"/>
+    <w:lsdException w:name="List Table 7 Colorful Accent 3" w:uiPriority="52"/>
+    <w:lsdException w:name="List Table 1 Light Accent 4" w:uiPriority="46"/>
+    <w:lsdException w:name="List Table 2 Accent 4" w:uiPriority="47"/>
+    <w:lsdException w:name="List Table 3 Accent 4" w:uiPriority="48"/>
+    <w:lsdException w:name="List Table 4 Accent 4" w:uiPriority="49"/>
+    <w:lsdException w:name="List Table 5 Dark Accent 4" w:uiPriority="50"/>
+    <w:lsdException w:name="List Table 6 Colorful Accent 4" w:uiPriority="51"/>
+    <w:lsdException w:name="List Table 7 Colorful Accent 4" w:uiPriority="52"/>
+    <w:lsdException w:name="List Table 1 Light Accent 5" w:uiPriority="46"/>
+    <w:lsdException w:name="List Table 2 Accent 5" w:uiPriority="47"/>
+    <w:lsdException w:name="List Table 3 Accent 5" w:uiPriority="48"/>
+    <w:lsdException w:name="List Table 4 Accent 5" w:uiPriority="49"/>
+    <w:lsdException w:name="List Table 5 Dark Accent 5" w:uiPriority="50"/>
+    <w:lsdException w:name="List Table 6 Colorful Accent 5" w:uiPriority="51"/>
+    <w:lsdException w:name="List Table 7 Colorful Accent 5" w:uiPriority="52"/>
+    <w:lsdException w:name="List Table 1 Light Accent 6" w:uiPriority="46"/>
+    <w:lsdException w:name="List Table 2 Accent 6" w:uiPriority="47"/>
+    <w:lsdException w:name="List Table 3 Accent 6" w:uiPriority="48"/>
+    <w:lsdException w:name="List Table 4 Accent 6" w:uiPriority="49"/>
+    <w:lsdException w:name="List Table 5 Dark Accent 6" w:uiPriority="50"/>
+    <w:lsdException w:name="List Table 6 Colorful Accent 6" w:uiPriority="51"/>
+    <w:lsdException w:name="List Table 7 Colorful Accent 6" w:uiPriority="52"/>
+    <w:lsdException w:name="Mention" w:semiHidden="1" w:unhideWhenUsed="1"/>
+    <w:lsdException w:name="Smart Hyperlink" w:semiHidden="1" w:unhideWhenUsed="1"/>
+    <w:lsdException w:name="Hashtag" w:semiHidden="1" w:unhideWhenUsed="1"/>
   </w:latentStyles>
   <w:style w:type="paragraph" w:default="1" w:styleId="Normal">
     <w:name w:val="Normal"/>
@@ -5697,7 +5843,6 @@
     <w:uiPriority w:val="99"/>
     <w:semiHidden/>
     <w:unhideWhenUsed/>
-    <w:qFormat/>
     <w:tblPr>
       <w:tblInd w:w="0" w:type="dxa"/>
       <w:tblCellMar>

</xml_diff>

<commit_message>
Added Javascript introductory notes.
</commit_message>
<xml_diff>
--- a/Midterm Notes.docx
+++ b/Midterm Notes.docx
@@ -196,7 +196,23 @@
           <w:rFonts w:ascii="Century Gothic" w:hAnsi="Century Gothic"/>
           <w:sz w:val="20"/>
         </w:rPr>
-        <w:t>&lt;br&gt;</w:t>
+        <w:t>&lt;</w:t>
+      </w:r>
+      <w:proofErr w:type="spellStart"/>
+      <w:r>
+        <w:rPr>
+          <w:rFonts w:ascii="Century Gothic" w:hAnsi="Century Gothic"/>
+          <w:sz w:val="20"/>
+        </w:rPr>
+        <w:t>br</w:t>
+      </w:r>
+      <w:proofErr w:type="spellEnd"/>
+      <w:r>
+        <w:rPr>
+          <w:rFonts w:ascii="Century Gothic" w:hAnsi="Century Gothic"/>
+          <w:sz w:val="20"/>
+        </w:rPr>
+        <w:t>&gt;</w:t>
       </w:r>
     </w:p>
     <w:p>
@@ -821,7 +837,39 @@
           <w:sz w:val="20"/>
         </w:rPr>
         <w:tab/>
-        <w:t>&lt;idno&gt;2150000&lt;/idno&gt;</w:t>
+        <w:t>&lt;</w:t>
+      </w:r>
+      <w:proofErr w:type="spellStart"/>
+      <w:r>
+        <w:rPr>
+          <w:rFonts w:ascii="Century Gothic" w:hAnsi="Century Gothic"/>
+          <w:sz w:val="20"/>
+        </w:rPr>
+        <w:t>idno</w:t>
+      </w:r>
+      <w:proofErr w:type="spellEnd"/>
+      <w:r>
+        <w:rPr>
+          <w:rFonts w:ascii="Century Gothic" w:hAnsi="Century Gothic"/>
+          <w:sz w:val="20"/>
+        </w:rPr>
+        <w:t>&gt;2150000&lt;/</w:t>
+      </w:r>
+      <w:proofErr w:type="spellStart"/>
+      <w:r>
+        <w:rPr>
+          <w:rFonts w:ascii="Century Gothic" w:hAnsi="Century Gothic"/>
+          <w:sz w:val="20"/>
+        </w:rPr>
+        <w:t>idno</w:t>
+      </w:r>
+      <w:proofErr w:type="spellEnd"/>
+      <w:r>
+        <w:rPr>
+          <w:rFonts w:ascii="Century Gothic" w:hAnsi="Century Gothic"/>
+          <w:sz w:val="20"/>
+        </w:rPr>
+        <w:t>&gt;</w:t>
       </w:r>
     </w:p>
     <w:p>
@@ -945,6 +993,7 @@
           <w:sz w:val="20"/>
         </w:rPr>
       </w:pPr>
+      <w:proofErr w:type="spellStart"/>
       <w:r>
         <w:rPr>
           <w:rFonts w:ascii="Century Gothic" w:hAnsi="Century Gothic"/>
@@ -952,6 +1001,7 @@
         </w:rPr>
         <w:t>FrameSet</w:t>
       </w:r>
+      <w:proofErr w:type="spellEnd"/>
     </w:p>
     <w:p>
       <w:pPr>
@@ -985,7 +1035,23 @@
           <w:rFonts w:ascii="Century Gothic" w:hAnsi="Century Gothic"/>
           <w:sz w:val="20"/>
         </w:rPr>
-        <w:t>Developed by WHATWG consisting of Ian Hickson, Apple, and Mozilla</w:t>
+        <w:t xml:space="preserve">Developed by WHATWG consisting of Ian </w:t>
+      </w:r>
+      <w:proofErr w:type="spellStart"/>
+      <w:r>
+        <w:rPr>
+          <w:rFonts w:ascii="Century Gothic" w:hAnsi="Century Gothic"/>
+          <w:sz w:val="20"/>
+        </w:rPr>
+        <w:t>Hickson</w:t>
+      </w:r>
+      <w:proofErr w:type="spellEnd"/>
+      <w:r>
+        <w:rPr>
+          <w:rFonts w:ascii="Century Gothic" w:hAnsi="Century Gothic"/>
+          <w:sz w:val="20"/>
+        </w:rPr>
+        <w:t>, Apple, and Mozilla</w:t>
       </w:r>
     </w:p>
     <w:p>
@@ -1336,12 +1402,21 @@
           <w:sz w:val="20"/>
         </w:rPr>
       </w:pPr>
-      <w:r>
-        <w:rPr>
-          <w:rFonts w:ascii="Century Gothic" w:hAnsi="Century Gothic"/>
-          <w:sz w:val="20"/>
-        </w:rPr>
-        <w:t>&lt;!DOCTYPE html&gt;</w:t>
+      <w:proofErr w:type="gramStart"/>
+      <w:r>
+        <w:rPr>
+          <w:rFonts w:ascii="Century Gothic" w:hAnsi="Century Gothic"/>
+          <w:sz w:val="20"/>
+        </w:rPr>
+        <w:t>&lt;!DOCTYPE</w:t>
+      </w:r>
+      <w:proofErr w:type="gramEnd"/>
+      <w:r>
+        <w:rPr>
+          <w:rFonts w:ascii="Century Gothic" w:hAnsi="Century Gothic"/>
+          <w:sz w:val="20"/>
+        </w:rPr>
+        <w:t xml:space="preserve"> html&gt;</w:t>
       </w:r>
     </w:p>
     <w:p>
@@ -1416,7 +1491,23 @@
           <w:rFonts w:ascii="Century Gothic" w:hAnsi="Century Gothic"/>
           <w:sz w:val="20"/>
         </w:rPr>
-        <w:t>&lt;head&gt;</w:t>
+        <w:t>&lt;</w:t>
+      </w:r>
+      <w:proofErr w:type="gramStart"/>
+      <w:r>
+        <w:rPr>
+          <w:rFonts w:ascii="Century Gothic" w:hAnsi="Century Gothic"/>
+          <w:sz w:val="20"/>
+        </w:rPr>
+        <w:t>head</w:t>
+      </w:r>
+      <w:proofErr w:type="gramEnd"/>
+      <w:r>
+        <w:rPr>
+          <w:rFonts w:ascii="Century Gothic" w:hAnsi="Century Gothic"/>
+          <w:sz w:val="20"/>
+        </w:rPr>
+        <w:t>&gt;</w:t>
       </w:r>
     </w:p>
     <w:p>
@@ -1451,7 +1542,23 @@
           <w:rFonts w:ascii="Century Gothic" w:hAnsi="Century Gothic"/>
           <w:sz w:val="20"/>
         </w:rPr>
-        <w:t>&lt;body&gt;</w:t>
+        <w:t>&lt;</w:t>
+      </w:r>
+      <w:proofErr w:type="gramStart"/>
+      <w:r>
+        <w:rPr>
+          <w:rFonts w:ascii="Century Gothic" w:hAnsi="Century Gothic"/>
+          <w:sz w:val="20"/>
+        </w:rPr>
+        <w:t>body</w:t>
+      </w:r>
+      <w:proofErr w:type="gramEnd"/>
+      <w:r>
+        <w:rPr>
+          <w:rFonts w:ascii="Century Gothic" w:hAnsi="Century Gothic"/>
+          <w:sz w:val="20"/>
+        </w:rPr>
+        <w:t>&gt;</w:t>
       </w:r>
     </w:p>
     <w:p>
@@ -1630,7 +1737,23 @@
           <w:rFonts w:ascii="Century Gothic" w:hAnsi="Century Gothic"/>
           <w:sz w:val="20"/>
         </w:rPr>
-        <w:t>&lt;br&gt;</w:t>
+        <w:t>&lt;</w:t>
+      </w:r>
+      <w:proofErr w:type="spellStart"/>
+      <w:r>
+        <w:rPr>
+          <w:rFonts w:ascii="Century Gothic" w:hAnsi="Century Gothic"/>
+          <w:sz w:val="20"/>
+        </w:rPr>
+        <w:t>br</w:t>
+      </w:r>
+      <w:proofErr w:type="spellEnd"/>
+      <w:r>
+        <w:rPr>
+          <w:rFonts w:ascii="Century Gothic" w:hAnsi="Century Gothic"/>
+          <w:sz w:val="20"/>
+        </w:rPr>
+        <w:t>&gt;</w:t>
       </w:r>
     </w:p>
     <w:p>
@@ -1725,7 +1848,23 @@
           <w:rFonts w:ascii="Century Gothic" w:hAnsi="Century Gothic"/>
           <w:sz w:val="20"/>
         </w:rPr>
-        <w:t>&lt;img&gt;</w:t>
+        <w:t>&lt;</w:t>
+      </w:r>
+      <w:proofErr w:type="spellStart"/>
+      <w:r>
+        <w:rPr>
+          <w:rFonts w:ascii="Century Gothic" w:hAnsi="Century Gothic"/>
+          <w:sz w:val="20"/>
+        </w:rPr>
+        <w:t>img</w:t>
+      </w:r>
+      <w:proofErr w:type="spellEnd"/>
+      <w:r>
+        <w:rPr>
+          <w:rFonts w:ascii="Century Gothic" w:hAnsi="Century Gothic"/>
+          <w:sz w:val="20"/>
+        </w:rPr>
+        <w:t>&gt;</w:t>
       </w:r>
     </w:p>
     <w:p>
@@ -1745,7 +1884,23 @@
           <w:rFonts w:ascii="Century Gothic" w:hAnsi="Century Gothic"/>
           <w:sz w:val="20"/>
         </w:rPr>
-        <w:t>&lt;br&gt;</w:t>
+        <w:t>&lt;</w:t>
+      </w:r>
+      <w:proofErr w:type="spellStart"/>
+      <w:r>
+        <w:rPr>
+          <w:rFonts w:ascii="Century Gothic" w:hAnsi="Century Gothic"/>
+          <w:sz w:val="20"/>
+        </w:rPr>
+        <w:t>br</w:t>
+      </w:r>
+      <w:proofErr w:type="spellEnd"/>
+      <w:r>
+        <w:rPr>
+          <w:rFonts w:ascii="Century Gothic" w:hAnsi="Century Gothic"/>
+          <w:sz w:val="20"/>
+        </w:rPr>
+        <w:t>&gt;</w:t>
       </w:r>
     </w:p>
     <w:p>
@@ -1848,8 +2003,17 @@
           <w:rFonts w:ascii="Century Gothic" w:hAnsi="Century Gothic"/>
           <w:sz w:val="20"/>
         </w:rPr>
-        <w:t>&amp;lt</w:t>
-      </w:r>
+        <w:t>&amp;</w:t>
+      </w:r>
+      <w:proofErr w:type="spellStart"/>
+      <w:r>
+        <w:rPr>
+          <w:rFonts w:ascii="Century Gothic" w:hAnsi="Century Gothic"/>
+          <w:sz w:val="20"/>
+        </w:rPr>
+        <w:t>lt</w:t>
+      </w:r>
+      <w:proofErr w:type="spellEnd"/>
     </w:p>
     <w:p>
       <w:pPr>
@@ -1872,8 +2036,17 @@
           <w:rFonts w:ascii="Century Gothic" w:hAnsi="Century Gothic"/>
           <w:sz w:val="20"/>
         </w:rPr>
-        <w:t>&amp;nbsp</w:t>
-      </w:r>
+        <w:t>&amp;</w:t>
+      </w:r>
+      <w:proofErr w:type="spellStart"/>
+      <w:r>
+        <w:rPr>
+          <w:rFonts w:ascii="Century Gothic" w:hAnsi="Century Gothic"/>
+          <w:sz w:val="20"/>
+        </w:rPr>
+        <w:t>nbsp</w:t>
+      </w:r>
+      <w:proofErr w:type="spellEnd"/>
     </w:p>
     <w:p>
       <w:pPr>
@@ -1959,7 +2132,39 @@
           <w:rFonts w:ascii="Century Gothic" w:hAnsi="Century Gothic"/>
           <w:sz w:val="20"/>
         </w:rPr>
-        <w:t>Associate with html the css, js, images, etc.</w:t>
+        <w:t xml:space="preserve">Associate with html the </w:t>
+      </w:r>
+      <w:proofErr w:type="spellStart"/>
+      <w:r>
+        <w:rPr>
+          <w:rFonts w:ascii="Century Gothic" w:hAnsi="Century Gothic"/>
+          <w:sz w:val="20"/>
+        </w:rPr>
+        <w:t>css</w:t>
+      </w:r>
+      <w:proofErr w:type="spellEnd"/>
+      <w:r>
+        <w:rPr>
+          <w:rFonts w:ascii="Century Gothic" w:hAnsi="Century Gothic"/>
+          <w:sz w:val="20"/>
+        </w:rPr>
+        <w:t xml:space="preserve">, </w:t>
+      </w:r>
+      <w:proofErr w:type="spellStart"/>
+      <w:r>
+        <w:rPr>
+          <w:rFonts w:ascii="Century Gothic" w:hAnsi="Century Gothic"/>
+          <w:sz w:val="20"/>
+        </w:rPr>
+        <w:t>js</w:t>
+      </w:r>
+      <w:proofErr w:type="spellEnd"/>
+      <w:r>
+        <w:rPr>
+          <w:rFonts w:ascii="Century Gothic" w:hAnsi="Century Gothic"/>
+          <w:sz w:val="20"/>
+        </w:rPr>
+        <w:t>, images, etc.</w:t>
       </w:r>
     </w:p>
     <w:p>
@@ -2046,7 +2251,39 @@
           <w:rFonts w:ascii="Century Gothic" w:hAnsi="Century Gothic"/>
           <w:sz w:val="20"/>
         </w:rPr>
-        <w:t>title, base (relative url), link, meta (other meta information), style (embedding css within the html file) – metadata elements</w:t>
+        <w:t xml:space="preserve">title, base (relative </w:t>
+      </w:r>
+      <w:proofErr w:type="spellStart"/>
+      <w:r>
+        <w:rPr>
+          <w:rFonts w:ascii="Century Gothic" w:hAnsi="Century Gothic"/>
+          <w:sz w:val="20"/>
+        </w:rPr>
+        <w:t>url</w:t>
+      </w:r>
+      <w:proofErr w:type="spellEnd"/>
+      <w:r>
+        <w:rPr>
+          <w:rFonts w:ascii="Century Gothic" w:hAnsi="Century Gothic"/>
+          <w:sz w:val="20"/>
+        </w:rPr>
+        <w:t xml:space="preserve">), link, meta (other meta information), style (embedding </w:t>
+      </w:r>
+      <w:proofErr w:type="spellStart"/>
+      <w:r>
+        <w:rPr>
+          <w:rFonts w:ascii="Century Gothic" w:hAnsi="Century Gothic"/>
+          <w:sz w:val="20"/>
+        </w:rPr>
+        <w:t>css</w:t>
+      </w:r>
+      <w:proofErr w:type="spellEnd"/>
+      <w:r>
+        <w:rPr>
+          <w:rFonts w:ascii="Century Gothic" w:hAnsi="Century Gothic"/>
+          <w:sz w:val="20"/>
+        </w:rPr>
+        <w:t xml:space="preserve"> within the html file) – metadata elements</w:t>
       </w:r>
     </w:p>
     <w:p>
@@ -2092,7 +2329,23 @@
           <w:rFonts w:ascii="Century Gothic" w:hAnsi="Century Gothic"/>
           <w:sz w:val="20"/>
         </w:rPr>
-        <w:t>article, body, nav, section – introduced for HTML 5</w:t>
+        <w:t xml:space="preserve">article, body, </w:t>
+      </w:r>
+      <w:proofErr w:type="spellStart"/>
+      <w:r>
+        <w:rPr>
+          <w:rFonts w:ascii="Century Gothic" w:hAnsi="Century Gothic"/>
+          <w:sz w:val="20"/>
+        </w:rPr>
+        <w:t>nav</w:t>
+      </w:r>
+      <w:proofErr w:type="spellEnd"/>
+      <w:r>
+        <w:rPr>
+          <w:rFonts w:ascii="Century Gothic" w:hAnsi="Century Gothic"/>
+          <w:sz w:val="20"/>
+        </w:rPr>
+        <w:t>, section – introduced for HTML 5</w:t>
       </w:r>
     </w:p>
     <w:p>
@@ -2248,12 +2501,21 @@
           <w:sz w:val="20"/>
         </w:rPr>
       </w:pPr>
-      <w:r>
-        <w:rPr>
-          <w:rFonts w:ascii="Century Gothic" w:hAnsi="Century Gothic"/>
-          <w:sz w:val="20"/>
-        </w:rPr>
-        <w:t>hr – thematic break</w:t>
+      <w:proofErr w:type="spellStart"/>
+      <w:r>
+        <w:rPr>
+          <w:rFonts w:ascii="Century Gothic" w:hAnsi="Century Gothic"/>
+          <w:sz w:val="20"/>
+        </w:rPr>
+        <w:t>hr</w:t>
+      </w:r>
+      <w:proofErr w:type="spellEnd"/>
+      <w:r>
+        <w:rPr>
+          <w:rFonts w:ascii="Century Gothic" w:hAnsi="Century Gothic"/>
+          <w:sz w:val="20"/>
+        </w:rPr>
+        <w:t xml:space="preserve"> – thematic break</w:t>
       </w:r>
     </w:p>
     <w:p>
@@ -2294,12 +2556,21 @@
           <w:sz w:val="20"/>
         </w:rPr>
       </w:pPr>
-      <w:r>
-        <w:rPr>
-          <w:rFonts w:ascii="Century Gothic" w:hAnsi="Century Gothic"/>
-          <w:sz w:val="20"/>
-        </w:rPr>
-        <w:t>blockquote – citations; larger than block</w:t>
+      <w:proofErr w:type="spellStart"/>
+      <w:r>
+        <w:rPr>
+          <w:rFonts w:ascii="Century Gothic" w:hAnsi="Century Gothic"/>
+          <w:sz w:val="20"/>
+        </w:rPr>
+        <w:t>blockquote</w:t>
+      </w:r>
+      <w:proofErr w:type="spellEnd"/>
+      <w:r>
+        <w:rPr>
+          <w:rFonts w:ascii="Century Gothic" w:hAnsi="Century Gothic"/>
+          <w:sz w:val="20"/>
+        </w:rPr>
+        <w:t xml:space="preserve"> – citations; larger than block</w:t>
       </w:r>
     </w:p>
     <w:p>
@@ -2317,14 +2588,32 @@
           <w:sz w:val="20"/>
         </w:rPr>
       </w:pPr>
+      <w:proofErr w:type="spellStart"/>
       <w:r>
         <w:rPr>
           <w:rFonts w:ascii="Century Gothic" w:hAnsi="Century Gothic"/>
           <w:sz w:val="20"/>
         </w:rPr>
         <w:lastRenderedPageBreak/>
-        <w:t>ol, ul</w:t>
-      </w:r>
+        <w:t>ol</w:t>
+      </w:r>
+      <w:proofErr w:type="spellEnd"/>
+      <w:r>
+        <w:rPr>
+          <w:rFonts w:ascii="Century Gothic" w:hAnsi="Century Gothic"/>
+          <w:sz w:val="20"/>
+        </w:rPr>
+        <w:t xml:space="preserve">, </w:t>
+      </w:r>
+      <w:proofErr w:type="spellStart"/>
+      <w:r>
+        <w:rPr>
+          <w:rFonts w:ascii="Century Gothic" w:hAnsi="Century Gothic"/>
+          <w:sz w:val="20"/>
+        </w:rPr>
+        <w:t>ul</w:t>
+      </w:r>
+      <w:proofErr w:type="spellEnd"/>
     </w:p>
     <w:p>
       <w:pPr>
@@ -2387,13 +2676,31 @@
           <w:sz w:val="20"/>
         </w:rPr>
       </w:pPr>
-      <w:r>
-        <w:rPr>
-          <w:rFonts w:ascii="Century Gothic" w:hAnsi="Century Gothic"/>
-          <w:sz w:val="20"/>
-        </w:rPr>
-        <w:t>dt, dd</w:t>
-      </w:r>
+      <w:proofErr w:type="spellStart"/>
+      <w:r>
+        <w:rPr>
+          <w:rFonts w:ascii="Century Gothic" w:hAnsi="Century Gothic"/>
+          <w:sz w:val="20"/>
+        </w:rPr>
+        <w:t>dt</w:t>
+      </w:r>
+      <w:proofErr w:type="spellEnd"/>
+      <w:r>
+        <w:rPr>
+          <w:rFonts w:ascii="Century Gothic" w:hAnsi="Century Gothic"/>
+          <w:sz w:val="20"/>
+        </w:rPr>
+        <w:t xml:space="preserve">, </w:t>
+      </w:r>
+      <w:proofErr w:type="spellStart"/>
+      <w:r>
+        <w:rPr>
+          <w:rFonts w:ascii="Century Gothic" w:hAnsi="Century Gothic"/>
+          <w:sz w:val="20"/>
+        </w:rPr>
+        <w:t>dd</w:t>
+      </w:r>
+      <w:proofErr w:type="spellEnd"/>
     </w:p>
     <w:p>
       <w:pPr>
@@ -2433,6 +2740,7 @@
           <w:sz w:val="20"/>
         </w:rPr>
       </w:pPr>
+      <w:proofErr w:type="spellStart"/>
       <w:r>
         <w:rPr>
           <w:rFonts w:ascii="Century Gothic" w:hAnsi="Century Gothic"/>
@@ -2440,6 +2748,7 @@
         </w:rPr>
         <w:t>figcaption</w:t>
       </w:r>
+      <w:proofErr w:type="spellEnd"/>
     </w:p>
     <w:p>
       <w:pPr>
@@ -2479,12 +2788,21 @@
           <w:sz w:val="20"/>
         </w:rPr>
       </w:pPr>
-      <w:r>
-        <w:rPr>
-          <w:rFonts w:ascii="Century Gothic" w:hAnsi="Century Gothic"/>
-          <w:sz w:val="20"/>
-        </w:rPr>
-        <w:t>em (emphasis), strong, small (side-comment), s – obsoleted text</w:t>
+      <w:proofErr w:type="spellStart"/>
+      <w:r>
+        <w:rPr>
+          <w:rFonts w:ascii="Century Gothic" w:hAnsi="Century Gothic"/>
+          <w:sz w:val="20"/>
+        </w:rPr>
+        <w:t>em</w:t>
+      </w:r>
+      <w:proofErr w:type="spellEnd"/>
+      <w:r>
+        <w:rPr>
+          <w:rFonts w:ascii="Century Gothic" w:hAnsi="Century Gothic"/>
+          <w:sz w:val="20"/>
+        </w:rPr>
+        <w:t xml:space="preserve"> (emphasis), strong, small (side-comment), s – obsoleted text</w:t>
       </w:r>
     </w:p>
     <w:p>
@@ -2525,13 +2843,31 @@
           <w:sz w:val="20"/>
         </w:rPr>
       </w:pPr>
-      <w:r>
-        <w:rPr>
-          <w:rFonts w:ascii="Century Gothic" w:hAnsi="Century Gothic"/>
-          <w:sz w:val="20"/>
-        </w:rPr>
-        <w:t>dfn (definition), abbr</w:t>
-      </w:r>
+      <w:proofErr w:type="spellStart"/>
+      <w:r>
+        <w:rPr>
+          <w:rFonts w:ascii="Century Gothic" w:hAnsi="Century Gothic"/>
+          <w:sz w:val="20"/>
+        </w:rPr>
+        <w:t>dfn</w:t>
+      </w:r>
+      <w:proofErr w:type="spellEnd"/>
+      <w:r>
+        <w:rPr>
+          <w:rFonts w:ascii="Century Gothic" w:hAnsi="Century Gothic"/>
+          <w:sz w:val="20"/>
+        </w:rPr>
+        <w:t xml:space="preserve"> (definition), </w:t>
+      </w:r>
+      <w:proofErr w:type="spellStart"/>
+      <w:r>
+        <w:rPr>
+          <w:rFonts w:ascii="Century Gothic" w:hAnsi="Century Gothic"/>
+          <w:sz w:val="20"/>
+        </w:rPr>
+        <w:t>abbr</w:t>
+      </w:r>
+      <w:proofErr w:type="spellEnd"/>
     </w:p>
     <w:p>
       <w:pPr>
@@ -2553,7 +2889,71 @@
           <w:rFonts w:ascii="Century Gothic" w:hAnsi="Century Gothic"/>
           <w:sz w:val="20"/>
         </w:rPr>
-        <w:t>ruby (base annotation), rb, rt, rtc, rp – ruby annotations</w:t>
+        <w:t xml:space="preserve">ruby (base annotation), </w:t>
+      </w:r>
+      <w:proofErr w:type="spellStart"/>
+      <w:r>
+        <w:rPr>
+          <w:rFonts w:ascii="Century Gothic" w:hAnsi="Century Gothic"/>
+          <w:sz w:val="20"/>
+        </w:rPr>
+        <w:t>rb</w:t>
+      </w:r>
+      <w:proofErr w:type="spellEnd"/>
+      <w:r>
+        <w:rPr>
+          <w:rFonts w:ascii="Century Gothic" w:hAnsi="Century Gothic"/>
+          <w:sz w:val="20"/>
+        </w:rPr>
+        <w:t xml:space="preserve">, </w:t>
+      </w:r>
+      <w:proofErr w:type="spellStart"/>
+      <w:r>
+        <w:rPr>
+          <w:rFonts w:ascii="Century Gothic" w:hAnsi="Century Gothic"/>
+          <w:sz w:val="20"/>
+        </w:rPr>
+        <w:t>rt</w:t>
+      </w:r>
+      <w:proofErr w:type="spellEnd"/>
+      <w:r>
+        <w:rPr>
+          <w:rFonts w:ascii="Century Gothic" w:hAnsi="Century Gothic"/>
+          <w:sz w:val="20"/>
+        </w:rPr>
+        <w:t xml:space="preserve">, </w:t>
+      </w:r>
+      <w:proofErr w:type="spellStart"/>
+      <w:r>
+        <w:rPr>
+          <w:rFonts w:ascii="Century Gothic" w:hAnsi="Century Gothic"/>
+          <w:sz w:val="20"/>
+        </w:rPr>
+        <w:t>rtc</w:t>
+      </w:r>
+      <w:proofErr w:type="spellEnd"/>
+      <w:r>
+        <w:rPr>
+          <w:rFonts w:ascii="Century Gothic" w:hAnsi="Century Gothic"/>
+          <w:sz w:val="20"/>
+        </w:rPr>
+        <w:t xml:space="preserve">, </w:t>
+      </w:r>
+      <w:proofErr w:type="spellStart"/>
+      <w:r>
+        <w:rPr>
+          <w:rFonts w:ascii="Century Gothic" w:hAnsi="Century Gothic"/>
+          <w:sz w:val="20"/>
+        </w:rPr>
+        <w:t>rp</w:t>
+      </w:r>
+      <w:proofErr w:type="spellEnd"/>
+      <w:r>
+        <w:rPr>
+          <w:rFonts w:ascii="Century Gothic" w:hAnsi="Century Gothic"/>
+          <w:sz w:val="20"/>
+        </w:rPr>
+        <w:t xml:space="preserve"> – ruby annotations</w:t>
       </w:r>
     </w:p>
     <w:p>
@@ -2599,8 +2999,49 @@
           <w:rFonts w:ascii="Century Gothic" w:hAnsi="Century Gothic"/>
           <w:sz w:val="20"/>
         </w:rPr>
-        <w:t>code (computer code), var, samp, kbd</w:t>
-      </w:r>
+        <w:t xml:space="preserve">code (computer code), </w:t>
+      </w:r>
+      <w:proofErr w:type="spellStart"/>
+      <w:r>
+        <w:rPr>
+          <w:rFonts w:ascii="Century Gothic" w:hAnsi="Century Gothic"/>
+          <w:sz w:val="20"/>
+        </w:rPr>
+        <w:t>var</w:t>
+      </w:r>
+      <w:proofErr w:type="spellEnd"/>
+      <w:r>
+        <w:rPr>
+          <w:rFonts w:ascii="Century Gothic" w:hAnsi="Century Gothic"/>
+          <w:sz w:val="20"/>
+        </w:rPr>
+        <w:t xml:space="preserve">, </w:t>
+      </w:r>
+      <w:proofErr w:type="spellStart"/>
+      <w:r>
+        <w:rPr>
+          <w:rFonts w:ascii="Century Gothic" w:hAnsi="Century Gothic"/>
+          <w:sz w:val="20"/>
+        </w:rPr>
+        <w:t>samp</w:t>
+      </w:r>
+      <w:proofErr w:type="spellEnd"/>
+      <w:r>
+        <w:rPr>
+          <w:rFonts w:ascii="Century Gothic" w:hAnsi="Century Gothic"/>
+          <w:sz w:val="20"/>
+        </w:rPr>
+        <w:t xml:space="preserve">, </w:t>
+      </w:r>
+      <w:proofErr w:type="spellStart"/>
+      <w:r>
+        <w:rPr>
+          <w:rFonts w:ascii="Century Gothic" w:hAnsi="Century Gothic"/>
+          <w:sz w:val="20"/>
+        </w:rPr>
+        <w:t>kbd</w:t>
+      </w:r>
+      <w:proofErr w:type="spellEnd"/>
     </w:p>
     <w:p>
       <w:pPr>
@@ -2640,12 +3081,21 @@
           <w:sz w:val="20"/>
         </w:rPr>
       </w:pPr>
-      <w:r>
-        <w:rPr>
-          <w:rFonts w:ascii="Century Gothic" w:hAnsi="Century Gothic"/>
-          <w:sz w:val="20"/>
-        </w:rPr>
-        <w:t>i, mark</w:t>
+      <w:proofErr w:type="spellStart"/>
+      <w:r>
+        <w:rPr>
+          <w:rFonts w:ascii="Century Gothic" w:hAnsi="Century Gothic"/>
+          <w:sz w:val="20"/>
+        </w:rPr>
+        <w:t>i</w:t>
+      </w:r>
+      <w:proofErr w:type="spellEnd"/>
+      <w:r>
+        <w:rPr>
+          <w:rFonts w:ascii="Century Gothic" w:hAnsi="Century Gothic"/>
+          <w:sz w:val="20"/>
+        </w:rPr>
+        <w:t>, mark</w:t>
       </w:r>
     </w:p>
     <w:p>
@@ -2663,12 +3113,37 @@
           <w:sz w:val="20"/>
         </w:rPr>
       </w:pPr>
-      <w:r>
-        <w:rPr>
-          <w:rFonts w:ascii="Century Gothic" w:hAnsi="Century Gothic"/>
-          <w:sz w:val="20"/>
-        </w:rPr>
-        <w:t>bdi, bdo – bi-directional text</w:t>
+      <w:proofErr w:type="spellStart"/>
+      <w:r>
+        <w:rPr>
+          <w:rFonts w:ascii="Century Gothic" w:hAnsi="Century Gothic"/>
+          <w:sz w:val="20"/>
+        </w:rPr>
+        <w:t>bdi</w:t>
+      </w:r>
+      <w:proofErr w:type="spellEnd"/>
+      <w:r>
+        <w:rPr>
+          <w:rFonts w:ascii="Century Gothic" w:hAnsi="Century Gothic"/>
+          <w:sz w:val="20"/>
+        </w:rPr>
+        <w:t xml:space="preserve">, </w:t>
+      </w:r>
+      <w:proofErr w:type="spellStart"/>
+      <w:r>
+        <w:rPr>
+          <w:rFonts w:ascii="Century Gothic" w:hAnsi="Century Gothic"/>
+          <w:sz w:val="20"/>
+        </w:rPr>
+        <w:t>bdo</w:t>
+      </w:r>
+      <w:proofErr w:type="spellEnd"/>
+      <w:r>
+        <w:rPr>
+          <w:rFonts w:ascii="Century Gothic" w:hAnsi="Century Gothic"/>
+          <w:sz w:val="20"/>
+        </w:rPr>
+        <w:t xml:space="preserve"> – bi-directional text</w:t>
       </w:r>
     </w:p>
     <w:p>
@@ -2709,12 +3184,37 @@
           <w:sz w:val="20"/>
         </w:rPr>
       </w:pPr>
-      <w:r>
-        <w:rPr>
-          <w:rFonts w:ascii="Century Gothic" w:hAnsi="Century Gothic"/>
-          <w:sz w:val="20"/>
-        </w:rPr>
-        <w:t>br, wbr (break opportunity; where to break when wrapping text)</w:t>
+      <w:proofErr w:type="spellStart"/>
+      <w:r>
+        <w:rPr>
+          <w:rFonts w:ascii="Century Gothic" w:hAnsi="Century Gothic"/>
+          <w:sz w:val="20"/>
+        </w:rPr>
+        <w:t>br</w:t>
+      </w:r>
+      <w:proofErr w:type="spellEnd"/>
+      <w:r>
+        <w:rPr>
+          <w:rFonts w:ascii="Century Gothic" w:hAnsi="Century Gothic"/>
+          <w:sz w:val="20"/>
+        </w:rPr>
+        <w:t xml:space="preserve">, </w:t>
+      </w:r>
+      <w:proofErr w:type="spellStart"/>
+      <w:r>
+        <w:rPr>
+          <w:rFonts w:ascii="Century Gothic" w:hAnsi="Century Gothic"/>
+          <w:sz w:val="20"/>
+        </w:rPr>
+        <w:t>wbr</w:t>
+      </w:r>
+      <w:proofErr w:type="spellEnd"/>
+      <w:r>
+        <w:rPr>
+          <w:rFonts w:ascii="Century Gothic" w:hAnsi="Century Gothic"/>
+          <w:sz w:val="20"/>
+        </w:rPr>
+        <w:t xml:space="preserve"> (break opportunity; where to break when wrapping text)</w:t>
       </w:r>
     </w:p>
     <w:p>
@@ -2801,12 +3301,21 @@
           <w:sz w:val="20"/>
         </w:rPr>
       </w:pPr>
-      <w:r>
-        <w:rPr>
-          <w:rFonts w:ascii="Century Gothic" w:hAnsi="Century Gothic"/>
-          <w:sz w:val="20"/>
-        </w:rPr>
-        <w:t>cdgroup, col</w:t>
+      <w:proofErr w:type="spellStart"/>
+      <w:r>
+        <w:rPr>
+          <w:rFonts w:ascii="Century Gothic" w:hAnsi="Century Gothic"/>
+          <w:sz w:val="20"/>
+        </w:rPr>
+        <w:t>cdgroup</w:t>
+      </w:r>
+      <w:proofErr w:type="spellEnd"/>
+      <w:r>
+        <w:rPr>
+          <w:rFonts w:ascii="Century Gothic" w:hAnsi="Century Gothic"/>
+          <w:sz w:val="20"/>
+        </w:rPr>
+        <w:t>, col</w:t>
       </w:r>
     </w:p>
     <w:p>
@@ -2824,13 +3333,47 @@
           <w:sz w:val="20"/>
         </w:rPr>
       </w:pPr>
-      <w:r>
-        <w:rPr>
-          <w:rFonts w:ascii="Century Gothic" w:hAnsi="Century Gothic"/>
-          <w:sz w:val="20"/>
-        </w:rPr>
-        <w:t>thead, tbody, tfoot</w:t>
-      </w:r>
+      <w:proofErr w:type="spellStart"/>
+      <w:r>
+        <w:rPr>
+          <w:rFonts w:ascii="Century Gothic" w:hAnsi="Century Gothic"/>
+          <w:sz w:val="20"/>
+        </w:rPr>
+        <w:t>thead</w:t>
+      </w:r>
+      <w:proofErr w:type="spellEnd"/>
+      <w:r>
+        <w:rPr>
+          <w:rFonts w:ascii="Century Gothic" w:hAnsi="Century Gothic"/>
+          <w:sz w:val="20"/>
+        </w:rPr>
+        <w:t xml:space="preserve">, </w:t>
+      </w:r>
+      <w:proofErr w:type="spellStart"/>
+      <w:r>
+        <w:rPr>
+          <w:rFonts w:ascii="Century Gothic" w:hAnsi="Century Gothic"/>
+          <w:sz w:val="20"/>
+        </w:rPr>
+        <w:t>tbody</w:t>
+      </w:r>
+      <w:proofErr w:type="spellEnd"/>
+      <w:r>
+        <w:rPr>
+          <w:rFonts w:ascii="Century Gothic" w:hAnsi="Century Gothic"/>
+          <w:sz w:val="20"/>
+        </w:rPr>
+        <w:t xml:space="preserve">, </w:t>
+      </w:r>
+      <w:proofErr w:type="spellStart"/>
+      <w:r>
+        <w:rPr>
+          <w:rFonts w:ascii="Century Gothic" w:hAnsi="Century Gothic"/>
+          <w:sz w:val="20"/>
+        </w:rPr>
+        <w:t>tfoot</w:t>
+      </w:r>
+      <w:proofErr w:type="spellEnd"/>
     </w:p>
     <w:p>
       <w:pPr>
@@ -2852,8 +3395,33 @@
           <w:rFonts w:ascii="Century Gothic" w:hAnsi="Century Gothic"/>
           <w:sz w:val="20"/>
         </w:rPr>
-        <w:t>td, th, tr</w:t>
-      </w:r>
+        <w:t xml:space="preserve">td, </w:t>
+      </w:r>
+      <w:proofErr w:type="spellStart"/>
+      <w:r>
+        <w:rPr>
+          <w:rFonts w:ascii="Century Gothic" w:hAnsi="Century Gothic"/>
+          <w:sz w:val="20"/>
+        </w:rPr>
+        <w:t>th</w:t>
+      </w:r>
+      <w:proofErr w:type="spellEnd"/>
+      <w:r>
+        <w:rPr>
+          <w:rFonts w:ascii="Century Gothic" w:hAnsi="Century Gothic"/>
+          <w:sz w:val="20"/>
+        </w:rPr>
+        <w:t xml:space="preserve">, </w:t>
+      </w:r>
+      <w:proofErr w:type="spellStart"/>
+      <w:r>
+        <w:rPr>
+          <w:rFonts w:ascii="Century Gothic" w:hAnsi="Century Gothic"/>
+          <w:sz w:val="20"/>
+        </w:rPr>
+        <w:t>tr</w:t>
+      </w:r>
+      <w:proofErr w:type="spellEnd"/>
     </w:p>
     <w:p>
       <w:pPr>
@@ -3008,6 +3576,7 @@
           <w:sz w:val="20"/>
         </w:rPr>
       </w:pPr>
+      <w:proofErr w:type="spellStart"/>
       <w:r>
         <w:rPr>
           <w:rFonts w:ascii="Century Gothic" w:hAnsi="Century Gothic"/>
@@ -3015,6 +3584,7 @@
         </w:rPr>
         <w:t>img</w:t>
       </w:r>
+      <w:proofErr w:type="spellEnd"/>
     </w:p>
     <w:p>
       <w:pPr>
@@ -3123,7 +3693,15 @@
           <w:rFonts w:ascii="Century Gothic" w:hAnsi="Century Gothic"/>
           <w:sz w:val="20"/>
         </w:rPr>
-        <w:t>developed by H</w:t>
+        <w:t xml:space="preserve">developed by </w:t>
+      </w:r>
+      <w:proofErr w:type="spellStart"/>
+      <w:r>
+        <w:rPr>
+          <w:rFonts w:ascii="Century Gothic" w:hAnsi="Century Gothic"/>
+          <w:sz w:val="20"/>
+        </w:rPr>
+        <w:t>H</w:t>
       </w:r>
       <w:r>
         <w:rPr>
@@ -3137,8 +3715,41 @@
           <w:rFonts w:ascii="Century Gothic" w:hAnsi="Century Gothic" w:cs="Calibri"/>
           <w:sz w:val="20"/>
         </w:rPr>
-        <w:t>kon Wium Lie and Bert Bos</w:t>
-      </w:r>
+        <w:t>kon</w:t>
+      </w:r>
+      <w:proofErr w:type="spellEnd"/>
+      <w:r>
+        <w:rPr>
+          <w:rFonts w:ascii="Century Gothic" w:hAnsi="Century Gothic" w:cs="Calibri"/>
+          <w:sz w:val="20"/>
+        </w:rPr>
+        <w:t xml:space="preserve"> </w:t>
+      </w:r>
+      <w:proofErr w:type="spellStart"/>
+      <w:r>
+        <w:rPr>
+          <w:rFonts w:ascii="Century Gothic" w:hAnsi="Century Gothic" w:cs="Calibri"/>
+          <w:sz w:val="20"/>
+        </w:rPr>
+        <w:t>Wium</w:t>
+      </w:r>
+      <w:proofErr w:type="spellEnd"/>
+      <w:r>
+        <w:rPr>
+          <w:rFonts w:ascii="Century Gothic" w:hAnsi="Century Gothic" w:cs="Calibri"/>
+          <w:sz w:val="20"/>
+        </w:rPr>
+        <w:t xml:space="preserve"> Lie and Bert </w:t>
+      </w:r>
+      <w:proofErr w:type="spellStart"/>
+      <w:r>
+        <w:rPr>
+          <w:rFonts w:ascii="Century Gothic" w:hAnsi="Century Gothic" w:cs="Calibri"/>
+          <w:sz w:val="20"/>
+        </w:rPr>
+        <w:t>Bos</w:t>
+      </w:r>
+      <w:proofErr w:type="spellEnd"/>
     </w:p>
     <w:p>
       <w:pPr>
@@ -3890,8 +4501,17 @@
           <w:rFonts w:ascii="Century Gothic" w:hAnsi="Century Gothic"/>
           <w:sz w:val="20"/>
         </w:rPr>
-        <w:t>@import – get another css</w:t>
-      </w:r>
+        <w:t xml:space="preserve">@import – get another </w:t>
+      </w:r>
+      <w:proofErr w:type="spellStart"/>
+      <w:r>
+        <w:rPr>
+          <w:rFonts w:ascii="Century Gothic" w:hAnsi="Century Gothic"/>
+          <w:sz w:val="20"/>
+        </w:rPr>
+        <w:t>css</w:t>
+      </w:r>
+      <w:proofErr w:type="spellEnd"/>
     </w:p>
     <w:p>
       <w:pPr>
@@ -3913,8 +4533,17 @@
           <w:rFonts w:ascii="Century Gothic" w:hAnsi="Century Gothic"/>
           <w:sz w:val="20"/>
         </w:rPr>
-        <w:t>@namespace – formatting svg</w:t>
-      </w:r>
+        <w:t xml:space="preserve">@namespace – formatting </w:t>
+      </w:r>
+      <w:proofErr w:type="spellStart"/>
+      <w:r>
+        <w:rPr>
+          <w:rFonts w:ascii="Century Gothic" w:hAnsi="Century Gothic"/>
+          <w:sz w:val="20"/>
+        </w:rPr>
+        <w:t>svg</w:t>
+      </w:r>
+      <w:proofErr w:type="spellEnd"/>
     </w:p>
     <w:p>
       <w:pPr>
@@ -3982,7 +4611,23 @@
           <w:rFonts w:ascii="Century Gothic" w:hAnsi="Century Gothic"/>
           <w:sz w:val="20"/>
         </w:rPr>
-        <w:t>@keyframes – for animation</w:t>
+        <w:t>@</w:t>
+      </w:r>
+      <w:proofErr w:type="spellStart"/>
+      <w:r>
+        <w:rPr>
+          <w:rFonts w:ascii="Century Gothic" w:hAnsi="Century Gothic"/>
+          <w:sz w:val="20"/>
+        </w:rPr>
+        <w:t>keyframes</w:t>
+      </w:r>
+      <w:proofErr w:type="spellEnd"/>
+      <w:r>
+        <w:rPr>
+          <w:rFonts w:ascii="Century Gothic" w:hAnsi="Century Gothic"/>
+          <w:sz w:val="20"/>
+        </w:rPr>
+        <w:t xml:space="preserve"> – for animation</w:t>
       </w:r>
     </w:p>
     <w:p>
@@ -4185,7 +4830,23 @@
           <w:rFonts w:ascii="Century Gothic" w:hAnsi="Century Gothic"/>
           <w:sz w:val="20"/>
         </w:rPr>
-        <w:t>Chain of  sequences of simple selectors separated by combinators, with one pseudo-element possibly appended to the last sequence</w:t>
+        <w:t xml:space="preserve">Chain of  sequences of simple selectors separated by </w:t>
+      </w:r>
+      <w:proofErr w:type="spellStart"/>
+      <w:r>
+        <w:rPr>
+          <w:rFonts w:ascii="Century Gothic" w:hAnsi="Century Gothic"/>
+          <w:sz w:val="20"/>
+        </w:rPr>
+        <w:t>combinators</w:t>
+      </w:r>
+      <w:proofErr w:type="spellEnd"/>
+      <w:r>
+        <w:rPr>
+          <w:rFonts w:ascii="Century Gothic" w:hAnsi="Century Gothic"/>
+          <w:sz w:val="20"/>
+        </w:rPr>
+        <w:t>, with one pseudo-element possibly appended to the last sequence</w:t>
       </w:r>
     </w:p>
     <w:p>
@@ -4394,7 +5055,23 @@
           <w:rFonts w:ascii="Century Gothic" w:hAnsi="Century Gothic"/>
           <w:sz w:val="20"/>
         </w:rPr>
-        <w:t>[attr]</w:t>
+        <w:t>[</w:t>
+      </w:r>
+      <w:proofErr w:type="spellStart"/>
+      <w:r>
+        <w:rPr>
+          <w:rFonts w:ascii="Century Gothic" w:hAnsi="Century Gothic"/>
+          <w:sz w:val="20"/>
+        </w:rPr>
+        <w:t>attr</w:t>
+      </w:r>
+      <w:proofErr w:type="spellEnd"/>
+      <w:r>
+        <w:rPr>
+          <w:rFonts w:ascii="Century Gothic" w:hAnsi="Century Gothic"/>
+          <w:sz w:val="20"/>
+        </w:rPr>
+        <w:t>]</w:t>
       </w:r>
     </w:p>
     <w:p>
@@ -4417,7 +5094,23 @@
           <w:rFonts w:ascii="Century Gothic" w:hAnsi="Century Gothic"/>
           <w:sz w:val="20"/>
         </w:rPr>
-        <w:t>[attr=value] – attribute must be exact</w:t>
+        <w:t>[</w:t>
+      </w:r>
+      <w:proofErr w:type="spellStart"/>
+      <w:r>
+        <w:rPr>
+          <w:rFonts w:ascii="Century Gothic" w:hAnsi="Century Gothic"/>
+          <w:sz w:val="20"/>
+        </w:rPr>
+        <w:t>attr</w:t>
+      </w:r>
+      <w:proofErr w:type="spellEnd"/>
+      <w:r>
+        <w:rPr>
+          <w:rFonts w:ascii="Century Gothic" w:hAnsi="Century Gothic"/>
+          <w:sz w:val="20"/>
+        </w:rPr>
+        <w:t>=value] – attribute must be exact</w:t>
       </w:r>
     </w:p>
     <w:p>
@@ -4440,7 +5133,23 @@
           <w:rFonts w:ascii="Century Gothic" w:hAnsi="Century Gothic"/>
           <w:sz w:val="20"/>
         </w:rPr>
-        <w:t>[attr~=value] – one value among space-separated values</w:t>
+        <w:t>[</w:t>
+      </w:r>
+      <w:proofErr w:type="spellStart"/>
+      <w:r>
+        <w:rPr>
+          <w:rFonts w:ascii="Century Gothic" w:hAnsi="Century Gothic"/>
+          <w:sz w:val="20"/>
+        </w:rPr>
+        <w:t>attr</w:t>
+      </w:r>
+      <w:proofErr w:type="spellEnd"/>
+      <w:r>
+        <w:rPr>
+          <w:rFonts w:ascii="Century Gothic" w:hAnsi="Century Gothic"/>
+          <w:sz w:val="20"/>
+        </w:rPr>
+        <w:t>~=value] – one value among space-separated values</w:t>
       </w:r>
     </w:p>
     <w:p>
@@ -4463,7 +5172,39 @@
           <w:rFonts w:ascii="Century Gothic" w:hAnsi="Century Gothic"/>
           <w:sz w:val="20"/>
         </w:rPr>
-        <w:t>[attr|=value] – for targeting the lang attribute; starts with the value</w:t>
+        <w:t>[</w:t>
+      </w:r>
+      <w:proofErr w:type="spellStart"/>
+      <w:r>
+        <w:rPr>
+          <w:rFonts w:ascii="Century Gothic" w:hAnsi="Century Gothic"/>
+          <w:sz w:val="20"/>
+        </w:rPr>
+        <w:t>attr</w:t>
+      </w:r>
+      <w:proofErr w:type="spellEnd"/>
+      <w:r>
+        <w:rPr>
+          <w:rFonts w:ascii="Century Gothic" w:hAnsi="Century Gothic"/>
+          <w:sz w:val="20"/>
+        </w:rPr>
+        <w:t xml:space="preserve">|=value] – for targeting the </w:t>
+      </w:r>
+      <w:proofErr w:type="spellStart"/>
+      <w:r>
+        <w:rPr>
+          <w:rFonts w:ascii="Century Gothic" w:hAnsi="Century Gothic"/>
+          <w:sz w:val="20"/>
+        </w:rPr>
+        <w:t>lang</w:t>
+      </w:r>
+      <w:proofErr w:type="spellEnd"/>
+      <w:r>
+        <w:rPr>
+          <w:rFonts w:ascii="Century Gothic" w:hAnsi="Century Gothic"/>
+          <w:sz w:val="20"/>
+        </w:rPr>
+        <w:t xml:space="preserve"> attribute; starts with the value</w:t>
       </w:r>
     </w:p>
     <w:p>
@@ -4486,7 +5227,23 @@
           <w:rFonts w:ascii="Century Gothic" w:hAnsi="Century Gothic"/>
           <w:sz w:val="20"/>
         </w:rPr>
-        <w:t>[attr^=value] – starts with</w:t>
+        <w:t>[</w:t>
+      </w:r>
+      <w:proofErr w:type="spellStart"/>
+      <w:r>
+        <w:rPr>
+          <w:rFonts w:ascii="Century Gothic" w:hAnsi="Century Gothic"/>
+          <w:sz w:val="20"/>
+        </w:rPr>
+        <w:t>attr</w:t>
+      </w:r>
+      <w:proofErr w:type="spellEnd"/>
+      <w:r>
+        <w:rPr>
+          <w:rFonts w:ascii="Century Gothic" w:hAnsi="Century Gothic"/>
+          <w:sz w:val="20"/>
+        </w:rPr>
+        <w:t>^=value] – starts with</w:t>
       </w:r>
     </w:p>
     <w:p>
@@ -4509,7 +5266,23 @@
           <w:rFonts w:ascii="Century Gothic" w:hAnsi="Century Gothic"/>
           <w:sz w:val="20"/>
         </w:rPr>
-        <w:t>[attr$=value] – ends with</w:t>
+        <w:t>[</w:t>
+      </w:r>
+      <w:proofErr w:type="spellStart"/>
+      <w:r>
+        <w:rPr>
+          <w:rFonts w:ascii="Century Gothic" w:hAnsi="Century Gothic"/>
+          <w:sz w:val="20"/>
+        </w:rPr>
+        <w:t>attr</w:t>
+      </w:r>
+      <w:proofErr w:type="spellEnd"/>
+      <w:r>
+        <w:rPr>
+          <w:rFonts w:ascii="Century Gothic" w:hAnsi="Century Gothic"/>
+          <w:sz w:val="20"/>
+        </w:rPr>
+        <w:t>$=value] – ends with</w:t>
       </w:r>
     </w:p>
     <w:p>
@@ -4532,7 +5305,23 @@
           <w:rFonts w:ascii="Century Gothic" w:hAnsi="Century Gothic"/>
           <w:sz w:val="20"/>
         </w:rPr>
-        <w:t>[attr*=value] – anywhere</w:t>
+        <w:t>[</w:t>
+      </w:r>
+      <w:proofErr w:type="spellStart"/>
+      <w:r>
+        <w:rPr>
+          <w:rFonts w:ascii="Century Gothic" w:hAnsi="Century Gothic"/>
+          <w:sz w:val="20"/>
+        </w:rPr>
+        <w:t>attr</w:t>
+      </w:r>
+      <w:proofErr w:type="spellEnd"/>
+      <w:r>
+        <w:rPr>
+          <w:rFonts w:ascii="Century Gothic" w:hAnsi="Century Gothic"/>
+          <w:sz w:val="20"/>
+        </w:rPr>
+        <w:t>*=value] – anywhere</w:t>
       </w:r>
     </w:p>
     <w:p>
@@ -5015,7 +5804,23 @@
           <w:rFonts w:ascii="Century Gothic" w:hAnsi="Century Gothic"/>
           <w:sz w:val="20"/>
         </w:rPr>
-        <w:t>:lang()</w:t>
+        <w:t>:</w:t>
+      </w:r>
+      <w:proofErr w:type="spellStart"/>
+      <w:r>
+        <w:rPr>
+          <w:rFonts w:ascii="Century Gothic" w:hAnsi="Century Gothic"/>
+          <w:sz w:val="20"/>
+        </w:rPr>
+        <w:t>lang</w:t>
+      </w:r>
+      <w:proofErr w:type="spellEnd"/>
+      <w:r>
+        <w:rPr>
+          <w:rFonts w:ascii="Century Gothic" w:hAnsi="Century Gothic"/>
+          <w:sz w:val="20"/>
+        </w:rPr>
+        <w:t>()</w:t>
       </w:r>
     </w:p>
     <w:p>
@@ -5777,8 +6582,398 @@
         </w:rPr>
         <w:t>:after/::after – content after an element</w:t>
       </w:r>
+    </w:p>
+    <w:p>
+      <w:pPr>
+        <w:tabs>
+          <w:tab w:val="left" w:pos="900"/>
+        </w:tabs>
+        <w:rPr>
+          <w:rFonts w:ascii="Century Gothic" w:hAnsi="Century Gothic"/>
+          <w:sz w:val="20"/>
+        </w:rPr>
+      </w:pPr>
+      <w:r>
+        <w:rPr>
+          <w:rFonts w:ascii="Century Gothic" w:hAnsi="Century Gothic"/>
+          <w:sz w:val="20"/>
+        </w:rPr>
+        <w:t>JavaScript:</w:t>
+      </w:r>
+    </w:p>
+    <w:p>
+      <w:pPr>
+        <w:pStyle w:val="ListParagraph"/>
+        <w:numPr>
+          <w:ilvl w:val="1"/>
+          <w:numId w:val="40"/>
+        </w:numPr>
+        <w:tabs>
+          <w:tab w:val="left" w:pos="900"/>
+        </w:tabs>
+        <w:rPr>
+          <w:rFonts w:ascii="Century Gothic" w:hAnsi="Century Gothic"/>
+          <w:sz w:val="20"/>
+        </w:rPr>
+      </w:pPr>
+      <w:r>
+        <w:rPr>
+          <w:rFonts w:ascii="Century Gothic" w:hAnsi="Century Gothic"/>
+          <w:sz w:val="20"/>
+        </w:rPr>
+        <w:t>D</w:t>
+      </w:r>
+      <w:r>
+        <w:rPr>
+          <w:rFonts w:ascii="Century Gothic" w:hAnsi="Century Gothic"/>
+          <w:sz w:val="20"/>
+        </w:rPr>
+        <w:t xml:space="preserve">eveloper: Brendan </w:t>
+      </w:r>
+      <w:proofErr w:type="spellStart"/>
+      <w:r>
+        <w:rPr>
+          <w:rFonts w:ascii="Century Gothic" w:hAnsi="Century Gothic"/>
+          <w:sz w:val="20"/>
+        </w:rPr>
+        <w:t>Eich</w:t>
+      </w:r>
+      <w:proofErr w:type="spellEnd"/>
+    </w:p>
+    <w:p>
+      <w:pPr>
+        <w:pStyle w:val="ListParagraph"/>
+        <w:numPr>
+          <w:ilvl w:val="1"/>
+          <w:numId w:val="40"/>
+        </w:numPr>
+        <w:tabs>
+          <w:tab w:val="left" w:pos="900"/>
+        </w:tabs>
+        <w:rPr>
+          <w:rFonts w:ascii="Century Gothic" w:hAnsi="Century Gothic"/>
+          <w:sz w:val="20"/>
+        </w:rPr>
+      </w:pPr>
+      <w:r>
+        <w:rPr>
+          <w:rFonts w:ascii="Century Gothic" w:hAnsi="Century Gothic"/>
+          <w:sz w:val="20"/>
+        </w:rPr>
+        <w:t>B</w:t>
+      </w:r>
+      <w:r>
+        <w:rPr>
+          <w:rFonts w:ascii="Century Gothic" w:hAnsi="Century Gothic"/>
+          <w:sz w:val="20"/>
+        </w:rPr>
+        <w:t>rowser: Netscape Navigator</w:t>
+      </w:r>
+    </w:p>
+    <w:p>
+      <w:pPr>
+        <w:pStyle w:val="ListParagraph"/>
+        <w:numPr>
+          <w:ilvl w:val="1"/>
+          <w:numId w:val="40"/>
+        </w:numPr>
+        <w:tabs>
+          <w:tab w:val="left" w:pos="900"/>
+        </w:tabs>
+        <w:rPr>
+          <w:rFonts w:ascii="Century Gothic" w:hAnsi="Century Gothic"/>
+          <w:sz w:val="20"/>
+        </w:rPr>
+      </w:pPr>
+      <w:r>
+        <w:rPr>
+          <w:rFonts w:ascii="Century Gothic" w:hAnsi="Century Gothic"/>
+          <w:sz w:val="20"/>
+        </w:rPr>
+        <w:t>Y</w:t>
+      </w:r>
+      <w:r>
+        <w:rPr>
+          <w:rFonts w:ascii="Century Gothic" w:hAnsi="Century Gothic"/>
+          <w:sz w:val="20"/>
+        </w:rPr>
+        <w:t>ear: 1995</w:t>
+      </w:r>
+    </w:p>
+    <w:p>
+      <w:pPr>
+        <w:pStyle w:val="ListParagraph"/>
+        <w:numPr>
+          <w:ilvl w:val="1"/>
+          <w:numId w:val="40"/>
+        </w:numPr>
+        <w:tabs>
+          <w:tab w:val="left" w:pos="900"/>
+        </w:tabs>
+        <w:rPr>
+          <w:rFonts w:ascii="Century Gothic" w:hAnsi="Century Gothic"/>
+          <w:sz w:val="20"/>
+        </w:rPr>
+      </w:pPr>
+      <w:r>
+        <w:rPr>
+          <w:rFonts w:ascii="Century Gothic" w:hAnsi="Century Gothic"/>
+          <w:sz w:val="20"/>
+        </w:rPr>
+        <w:t>C</w:t>
+      </w:r>
+      <w:r>
+        <w:rPr>
+          <w:rFonts w:ascii="Century Gothic" w:hAnsi="Century Gothic"/>
+          <w:sz w:val="20"/>
+        </w:rPr>
+        <w:t>ompany: Netscape</w:t>
+      </w:r>
+    </w:p>
+    <w:p>
+      <w:pPr>
+        <w:tabs>
+          <w:tab w:val="left" w:pos="900"/>
+        </w:tabs>
+        <w:rPr>
+          <w:rFonts w:ascii="Century Gothic" w:hAnsi="Century Gothic"/>
+          <w:sz w:val="20"/>
+        </w:rPr>
+      </w:pPr>
+      <w:r>
+        <w:rPr>
+          <w:rFonts w:ascii="Century Gothic" w:hAnsi="Century Gothic"/>
+          <w:sz w:val="20"/>
+        </w:rPr>
+        <w:t>Web Standards Project</w:t>
+      </w:r>
+      <w:r>
+        <w:rPr>
+          <w:rFonts w:ascii="Century Gothic" w:hAnsi="Century Gothic"/>
+          <w:sz w:val="20"/>
+        </w:rPr>
+        <w:t xml:space="preserve"> </w:t>
+      </w:r>
+      <w:r>
+        <w:rPr>
+          <w:rFonts w:ascii="Century Gothic" w:hAnsi="Century Gothic"/>
+          <w:sz w:val="20"/>
+        </w:rPr>
+        <w:t>(</w:t>
+      </w:r>
+      <w:proofErr w:type="spellStart"/>
+      <w:r>
+        <w:rPr>
+          <w:rFonts w:ascii="Century Gothic" w:hAnsi="Century Gothic"/>
+          <w:sz w:val="20"/>
+        </w:rPr>
+        <w:t>WaSP</w:t>
+      </w:r>
+      <w:proofErr w:type="spellEnd"/>
+      <w:r>
+        <w:rPr>
+          <w:rFonts w:ascii="Century Gothic" w:hAnsi="Century Gothic"/>
+          <w:sz w:val="20"/>
+        </w:rPr>
+        <w:t>)</w:t>
+      </w:r>
+      <w:r>
+        <w:rPr>
+          <w:rFonts w:ascii="Century Gothic" w:hAnsi="Century Gothic"/>
+          <w:sz w:val="20"/>
+        </w:rPr>
+        <w:t>:</w:t>
+      </w:r>
+    </w:p>
+    <w:p>
+      <w:pPr>
+        <w:pStyle w:val="ListParagraph"/>
+        <w:numPr>
+          <w:ilvl w:val="0"/>
+          <w:numId w:val="41"/>
+        </w:numPr>
+        <w:tabs>
+          <w:tab w:val="left" w:pos="900"/>
+        </w:tabs>
+        <w:rPr>
+          <w:rFonts w:ascii="Century Gothic" w:hAnsi="Century Gothic"/>
+          <w:sz w:val="20"/>
+        </w:rPr>
+      </w:pPr>
+      <w:proofErr w:type="gramStart"/>
+      <w:r>
+        <w:rPr>
+          <w:rFonts w:ascii="Century Gothic" w:hAnsi="Century Gothic"/>
+          <w:sz w:val="20"/>
+        </w:rPr>
+        <w:t>a</w:t>
+      </w:r>
+      <w:proofErr w:type="gramEnd"/>
+      <w:r>
+        <w:rPr>
+          <w:rFonts w:ascii="Century Gothic" w:hAnsi="Century Gothic"/>
+          <w:sz w:val="20"/>
+        </w:rPr>
+        <w:t xml:space="preserve"> group of professional web developers dedicated to disseminating and encouraging the use of the web standards </w:t>
+      </w:r>
+      <w:r>
+        <w:rPr>
+          <w:rFonts w:ascii="Century Gothic" w:hAnsi="Century Gothic"/>
+          <w:sz w:val="20"/>
+        </w:rPr>
+        <w:t>influenced by W3C.</w:t>
+      </w:r>
       <w:bookmarkStart w:id="0" w:name="_GoBack"/>
       <w:bookmarkEnd w:id="0"/>
+    </w:p>
+    <w:p>
+      <w:pPr>
+        <w:pStyle w:val="ListParagraph"/>
+        <w:tabs>
+          <w:tab w:val="left" w:pos="900"/>
+        </w:tabs>
+        <w:ind w:left="1440"/>
+        <w:rPr>
+          <w:rFonts w:ascii="Century Gothic" w:hAnsi="Century Gothic"/>
+          <w:sz w:val="20"/>
+        </w:rPr>
+      </w:pPr>
+    </w:p>
+    <w:p>
+      <w:pPr>
+        <w:tabs>
+          <w:tab w:val="left" w:pos="900"/>
+        </w:tabs>
+        <w:rPr>
+          <w:rFonts w:ascii="Century Gothic" w:hAnsi="Century Gothic"/>
+          <w:sz w:val="20"/>
+        </w:rPr>
+      </w:pPr>
+      <w:r>
+        <w:rPr>
+          <w:rFonts w:ascii="Century Gothic" w:hAnsi="Century Gothic"/>
+          <w:sz w:val="20"/>
+        </w:rPr>
+        <w:t>JavaScript Frameworks:</w:t>
+      </w:r>
+    </w:p>
+    <w:p>
+      <w:pPr>
+        <w:pStyle w:val="ListParagraph"/>
+        <w:numPr>
+          <w:ilvl w:val="1"/>
+          <w:numId w:val="40"/>
+        </w:numPr>
+        <w:tabs>
+          <w:tab w:val="left" w:pos="900"/>
+        </w:tabs>
+        <w:rPr>
+          <w:rFonts w:ascii="Century Gothic" w:hAnsi="Century Gothic"/>
+          <w:sz w:val="20"/>
+        </w:rPr>
+      </w:pPr>
+      <w:r>
+        <w:rPr>
+          <w:rFonts w:ascii="Century Gothic" w:hAnsi="Century Gothic"/>
+          <w:sz w:val="20"/>
+        </w:rPr>
+        <w:t>jQuery</w:t>
+      </w:r>
+    </w:p>
+    <w:p>
+      <w:pPr>
+        <w:pStyle w:val="ListParagraph"/>
+        <w:numPr>
+          <w:ilvl w:val="1"/>
+          <w:numId w:val="40"/>
+        </w:numPr>
+        <w:tabs>
+          <w:tab w:val="left" w:pos="900"/>
+        </w:tabs>
+        <w:rPr>
+          <w:rFonts w:ascii="Century Gothic" w:hAnsi="Century Gothic"/>
+          <w:sz w:val="20"/>
+        </w:rPr>
+      </w:pPr>
+      <w:proofErr w:type="spellStart"/>
+      <w:r>
+        <w:rPr>
+          <w:rFonts w:ascii="Century Gothic" w:hAnsi="Century Gothic"/>
+          <w:sz w:val="20"/>
+        </w:rPr>
+        <w:t>MooTools</w:t>
+      </w:r>
+      <w:proofErr w:type="spellEnd"/>
+    </w:p>
+    <w:p>
+      <w:pPr>
+        <w:pStyle w:val="ListParagraph"/>
+        <w:numPr>
+          <w:ilvl w:val="1"/>
+          <w:numId w:val="40"/>
+        </w:numPr>
+        <w:tabs>
+          <w:tab w:val="left" w:pos="900"/>
+        </w:tabs>
+        <w:rPr>
+          <w:rFonts w:ascii="Century Gothic" w:hAnsi="Century Gothic"/>
+          <w:sz w:val="20"/>
+        </w:rPr>
+      </w:pPr>
+      <w:r>
+        <w:rPr>
+          <w:rFonts w:ascii="Century Gothic" w:hAnsi="Century Gothic"/>
+          <w:sz w:val="20"/>
+        </w:rPr>
+        <w:lastRenderedPageBreak/>
+        <w:t>Prototype</w:t>
+      </w:r>
+    </w:p>
+    <w:p>
+      <w:pPr>
+        <w:pStyle w:val="ListParagraph"/>
+        <w:numPr>
+          <w:ilvl w:val="1"/>
+          <w:numId w:val="40"/>
+        </w:numPr>
+        <w:tabs>
+          <w:tab w:val="left" w:pos="900"/>
+        </w:tabs>
+        <w:rPr>
+          <w:rFonts w:ascii="Century Gothic" w:hAnsi="Century Gothic"/>
+          <w:sz w:val="20"/>
+        </w:rPr>
+      </w:pPr>
+      <w:r>
+        <w:rPr>
+          <w:rFonts w:ascii="Century Gothic" w:hAnsi="Century Gothic"/>
+          <w:sz w:val="20"/>
+        </w:rPr>
+        <w:t>YUI Library</w:t>
+      </w:r>
+    </w:p>
+    <w:p>
+      <w:pPr>
+        <w:pStyle w:val="ListParagraph"/>
+        <w:numPr>
+          <w:ilvl w:val="1"/>
+          <w:numId w:val="40"/>
+        </w:numPr>
+        <w:tabs>
+          <w:tab w:val="left" w:pos="900"/>
+        </w:tabs>
+        <w:rPr>
+          <w:rFonts w:ascii="Century Gothic" w:hAnsi="Century Gothic"/>
+          <w:sz w:val="20"/>
+        </w:rPr>
+      </w:pPr>
+      <w:r>
+        <w:rPr>
+          <w:rFonts w:ascii="Century Gothic" w:hAnsi="Century Gothic"/>
+          <w:sz w:val="20"/>
+        </w:rPr>
+        <w:t>Dojo Toolkit</w:t>
+      </w:r>
     </w:p>
     <w:sectPr>
       <w:pgSz w:w="12240" w:h="15840"/>
@@ -9156,6 +10351,119 @@
     </w:lvl>
   </w:abstractNum>
   <w:abstractNum w:abstractNumId="30" w15:restartNumberingAfterBreak="0">
+    <w:nsid w:val="5F436701"/>
+    <w:multiLevelType w:val="hybridMultilevel"/>
+    <w:tmpl w:val="ADE60108"/>
+    <w:lvl w:ilvl="0" w:tplc="34090005">
+      <w:start w:val="1"/>
+      <w:numFmt w:val="bullet"/>
+      <w:lvlText w:val=""/>
+      <w:lvlJc w:val="left"/>
+      <w:pPr>
+        <w:ind w:left="1620" w:hanging="360"/>
+      </w:pPr>
+      <w:rPr>
+        <w:rFonts w:ascii="Wingdings" w:hAnsi="Wingdings" w:hint="default"/>
+      </w:rPr>
+    </w:lvl>
+    <w:lvl w:ilvl="1" w:tplc="04090003" w:tentative="1">
+      <w:start w:val="1"/>
+      <w:numFmt w:val="bullet"/>
+      <w:lvlText w:val="o"/>
+      <w:lvlJc w:val="left"/>
+      <w:pPr>
+        <w:ind w:left="2340" w:hanging="360"/>
+      </w:pPr>
+      <w:rPr>
+        <w:rFonts w:ascii="Courier New" w:hAnsi="Courier New" w:cs="Courier New" w:hint="default"/>
+      </w:rPr>
+    </w:lvl>
+    <w:lvl w:ilvl="2" w:tplc="04090005" w:tentative="1">
+      <w:start w:val="1"/>
+      <w:numFmt w:val="bullet"/>
+      <w:lvlText w:val=""/>
+      <w:lvlJc w:val="left"/>
+      <w:pPr>
+        <w:ind w:left="3060" w:hanging="360"/>
+      </w:pPr>
+      <w:rPr>
+        <w:rFonts w:ascii="Wingdings" w:hAnsi="Wingdings" w:hint="default"/>
+      </w:rPr>
+    </w:lvl>
+    <w:lvl w:ilvl="3" w:tplc="04090001" w:tentative="1">
+      <w:start w:val="1"/>
+      <w:numFmt w:val="bullet"/>
+      <w:lvlText w:val=""/>
+      <w:lvlJc w:val="left"/>
+      <w:pPr>
+        <w:ind w:left="3780" w:hanging="360"/>
+      </w:pPr>
+      <w:rPr>
+        <w:rFonts w:ascii="Symbol" w:hAnsi="Symbol" w:hint="default"/>
+      </w:rPr>
+    </w:lvl>
+    <w:lvl w:ilvl="4" w:tplc="04090003" w:tentative="1">
+      <w:start w:val="1"/>
+      <w:numFmt w:val="bullet"/>
+      <w:lvlText w:val="o"/>
+      <w:lvlJc w:val="left"/>
+      <w:pPr>
+        <w:ind w:left="4500" w:hanging="360"/>
+      </w:pPr>
+      <w:rPr>
+        <w:rFonts w:ascii="Courier New" w:hAnsi="Courier New" w:cs="Courier New" w:hint="default"/>
+      </w:rPr>
+    </w:lvl>
+    <w:lvl w:ilvl="5" w:tplc="04090005" w:tentative="1">
+      <w:start w:val="1"/>
+      <w:numFmt w:val="bullet"/>
+      <w:lvlText w:val=""/>
+      <w:lvlJc w:val="left"/>
+      <w:pPr>
+        <w:ind w:left="5220" w:hanging="360"/>
+      </w:pPr>
+      <w:rPr>
+        <w:rFonts w:ascii="Wingdings" w:hAnsi="Wingdings" w:hint="default"/>
+      </w:rPr>
+    </w:lvl>
+    <w:lvl w:ilvl="6" w:tplc="04090001" w:tentative="1">
+      <w:start w:val="1"/>
+      <w:numFmt w:val="bullet"/>
+      <w:lvlText w:val=""/>
+      <w:lvlJc w:val="left"/>
+      <w:pPr>
+        <w:ind w:left="5940" w:hanging="360"/>
+      </w:pPr>
+      <w:rPr>
+        <w:rFonts w:ascii="Symbol" w:hAnsi="Symbol" w:hint="default"/>
+      </w:rPr>
+    </w:lvl>
+    <w:lvl w:ilvl="7" w:tplc="04090003" w:tentative="1">
+      <w:start w:val="1"/>
+      <w:numFmt w:val="bullet"/>
+      <w:lvlText w:val="o"/>
+      <w:lvlJc w:val="left"/>
+      <w:pPr>
+        <w:ind w:left="6660" w:hanging="360"/>
+      </w:pPr>
+      <w:rPr>
+        <w:rFonts w:ascii="Courier New" w:hAnsi="Courier New" w:cs="Courier New" w:hint="default"/>
+      </w:rPr>
+    </w:lvl>
+    <w:lvl w:ilvl="8" w:tplc="04090005" w:tentative="1">
+      <w:start w:val="1"/>
+      <w:numFmt w:val="bullet"/>
+      <w:lvlText w:val=""/>
+      <w:lvlJc w:val="left"/>
+      <w:pPr>
+        <w:ind w:left="7380" w:hanging="360"/>
+      </w:pPr>
+      <w:rPr>
+        <w:rFonts w:ascii="Wingdings" w:hAnsi="Wingdings" w:hint="default"/>
+      </w:rPr>
+    </w:lvl>
+  </w:abstractNum>
+  <w:abstractNum w:abstractNumId="31" w15:restartNumberingAfterBreak="0">
     <w:nsid w:val="6206502B"/>
     <w:multiLevelType w:val="hybridMultilevel"/>
     <w:tmpl w:val="9F04E032"/>
@@ -9268,7 +10576,7 @@
       </w:rPr>
     </w:lvl>
   </w:abstractNum>
-  <w:abstractNum w:abstractNumId="31" w15:restartNumberingAfterBreak="0">
+  <w:abstractNum w:abstractNumId="32" w15:restartNumberingAfterBreak="0">
     <w:nsid w:val="649A257A"/>
     <w:multiLevelType w:val="hybridMultilevel"/>
     <w:tmpl w:val="DE5882B2"/>
@@ -9354,7 +10662,7 @@
       </w:pPr>
     </w:lvl>
   </w:abstractNum>
-  <w:abstractNum w:abstractNumId="32" w15:restartNumberingAfterBreak="0">
+  <w:abstractNum w:abstractNumId="33" w15:restartNumberingAfterBreak="0">
     <w:nsid w:val="671D1222"/>
     <w:multiLevelType w:val="hybridMultilevel"/>
     <w:tmpl w:val="AF167158"/>
@@ -9467,7 +10775,7 @@
       </w:rPr>
     </w:lvl>
   </w:abstractNum>
-  <w:abstractNum w:abstractNumId="33" w15:restartNumberingAfterBreak="0">
+  <w:abstractNum w:abstractNumId="34" w15:restartNumberingAfterBreak="0">
     <w:nsid w:val="68845127"/>
     <w:multiLevelType w:val="hybridMultilevel"/>
     <w:tmpl w:val="9AFAE942"/>
@@ -9580,7 +10888,7 @@
       </w:rPr>
     </w:lvl>
   </w:abstractNum>
-  <w:abstractNum w:abstractNumId="34" w15:restartNumberingAfterBreak="0">
+  <w:abstractNum w:abstractNumId="35" w15:restartNumberingAfterBreak="0">
     <w:nsid w:val="6C6F335D"/>
     <w:multiLevelType w:val="hybridMultilevel"/>
     <w:tmpl w:val="751629F2"/>
@@ -9693,7 +11001,7 @@
       </w:rPr>
     </w:lvl>
   </w:abstractNum>
-  <w:abstractNum w:abstractNumId="35" w15:restartNumberingAfterBreak="0">
+  <w:abstractNum w:abstractNumId="36" w15:restartNumberingAfterBreak="0">
     <w:nsid w:val="717149E5"/>
     <w:multiLevelType w:val="hybridMultilevel"/>
     <w:tmpl w:val="35881BDA"/>
@@ -9806,7 +11114,7 @@
       </w:rPr>
     </w:lvl>
   </w:abstractNum>
-  <w:abstractNum w:abstractNumId="36" w15:restartNumberingAfterBreak="0">
+  <w:abstractNum w:abstractNumId="37" w15:restartNumberingAfterBreak="0">
     <w:nsid w:val="7212634E"/>
     <w:multiLevelType w:val="hybridMultilevel"/>
     <w:tmpl w:val="CAFEF88E"/>
@@ -9919,7 +11227,7 @@
       </w:rPr>
     </w:lvl>
   </w:abstractNum>
-  <w:abstractNum w:abstractNumId="37" w15:restartNumberingAfterBreak="0">
+  <w:abstractNum w:abstractNumId="38" w15:restartNumberingAfterBreak="0">
     <w:nsid w:val="730428C5"/>
     <w:multiLevelType w:val="hybridMultilevel"/>
     <w:tmpl w:val="B106BF8C"/>
@@ -10032,7 +11340,7 @@
       </w:rPr>
     </w:lvl>
   </w:abstractNum>
-  <w:abstractNum w:abstractNumId="38" w15:restartNumberingAfterBreak="0">
+  <w:abstractNum w:abstractNumId="39" w15:restartNumberingAfterBreak="0">
     <w:nsid w:val="7C2E3648"/>
     <w:multiLevelType w:val="hybridMultilevel"/>
     <w:tmpl w:val="B232B8BC"/>
@@ -10145,7 +11453,7 @@
       </w:rPr>
     </w:lvl>
   </w:abstractNum>
-  <w:abstractNum w:abstractNumId="39" w15:restartNumberingAfterBreak="0">
+  <w:abstractNum w:abstractNumId="40" w15:restartNumberingAfterBreak="0">
     <w:nsid w:val="7FE9749F"/>
     <w:multiLevelType w:val="hybridMultilevel"/>
     <w:tmpl w:val="B0CC1CD0"/>
@@ -10265,16 +11573,16 @@
     <w:abstractNumId w:val="24"/>
   </w:num>
   <w:num w:numId="3">
-    <w:abstractNumId w:val="34"/>
+    <w:abstractNumId w:val="35"/>
   </w:num>
   <w:num w:numId="4">
     <w:abstractNumId w:val="29"/>
   </w:num>
   <w:num w:numId="5">
-    <w:abstractNumId w:val="33"/>
+    <w:abstractNumId w:val="34"/>
   </w:num>
   <w:num w:numId="6">
-    <w:abstractNumId w:val="32"/>
+    <w:abstractNumId w:val="33"/>
   </w:num>
   <w:num w:numId="7">
     <w:abstractNumId w:val="5"/>
@@ -10283,7 +11591,7 @@
     <w:abstractNumId w:val="16"/>
   </w:num>
   <w:num w:numId="9">
-    <w:abstractNumId w:val="30"/>
+    <w:abstractNumId w:val="31"/>
   </w:num>
   <w:num w:numId="10">
     <w:abstractNumId w:val="6"/>
@@ -10307,13 +11615,13 @@
     <w:abstractNumId w:val="15"/>
   </w:num>
   <w:num w:numId="17">
-    <w:abstractNumId w:val="37"/>
+    <w:abstractNumId w:val="38"/>
   </w:num>
   <w:num w:numId="18">
     <w:abstractNumId w:val="25"/>
   </w:num>
   <w:num w:numId="19">
-    <w:abstractNumId w:val="36"/>
+    <w:abstractNumId w:val="37"/>
   </w:num>
   <w:num w:numId="20">
     <w:abstractNumId w:val="26"/>
@@ -10343,13 +11651,13 @@
     <w:abstractNumId w:val="12"/>
   </w:num>
   <w:num w:numId="29">
-    <w:abstractNumId w:val="31"/>
+    <w:abstractNumId w:val="32"/>
   </w:num>
   <w:num w:numId="30">
     <w:abstractNumId w:val="13"/>
   </w:num>
   <w:num w:numId="31">
-    <w:abstractNumId w:val="39"/>
+    <w:abstractNumId w:val="40"/>
   </w:num>
   <w:num w:numId="32">
     <w:abstractNumId w:val="10"/>
@@ -10364,19 +11672,22 @@
     <w:abstractNumId w:val="22"/>
   </w:num>
   <w:num w:numId="36">
-    <w:abstractNumId w:val="38"/>
+    <w:abstractNumId w:val="39"/>
   </w:num>
   <w:num w:numId="37">
     <w:abstractNumId w:val="0"/>
   </w:num>
   <w:num w:numId="38">
-    <w:abstractNumId w:val="35"/>
+    <w:abstractNumId w:val="36"/>
   </w:num>
   <w:num w:numId="39">
     <w:abstractNumId w:val="4"/>
   </w:num>
   <w:num w:numId="40">
     <w:abstractNumId w:val="7"/>
+  </w:num>
+  <w:num w:numId="41">
+    <w:abstractNumId w:val="30"/>
   </w:num>
 </w:numbering>
 </file>

</xml_diff>

<commit_message>
Added notes on rule precdence, declaration, and preprocessors (css)
</commit_message>
<xml_diff>
--- a/Midterm Notes.docx
+++ b/Midterm Notes.docx
@@ -196,23 +196,7 @@
           <w:rFonts w:ascii="Century Gothic" w:hAnsi="Century Gothic"/>
           <w:sz w:val="20"/>
         </w:rPr>
-        <w:t>&lt;</w:t>
-      </w:r>
-      <w:proofErr w:type="spellStart"/>
-      <w:r>
-        <w:rPr>
-          <w:rFonts w:ascii="Century Gothic" w:hAnsi="Century Gothic"/>
-          <w:sz w:val="20"/>
-        </w:rPr>
-        <w:t>br</w:t>
-      </w:r>
-      <w:proofErr w:type="spellEnd"/>
-      <w:r>
-        <w:rPr>
-          <w:rFonts w:ascii="Century Gothic" w:hAnsi="Century Gothic"/>
-          <w:sz w:val="20"/>
-        </w:rPr>
-        <w:t>&gt;</w:t>
+        <w:t>&lt;br&gt;</w:t>
       </w:r>
     </w:p>
     <w:p>
@@ -837,39 +821,7 @@
           <w:sz w:val="20"/>
         </w:rPr>
         <w:tab/>
-        <w:t>&lt;</w:t>
-      </w:r>
-      <w:proofErr w:type="spellStart"/>
-      <w:r>
-        <w:rPr>
-          <w:rFonts w:ascii="Century Gothic" w:hAnsi="Century Gothic"/>
-          <w:sz w:val="20"/>
-        </w:rPr>
-        <w:t>idno</w:t>
-      </w:r>
-      <w:proofErr w:type="spellEnd"/>
-      <w:r>
-        <w:rPr>
-          <w:rFonts w:ascii="Century Gothic" w:hAnsi="Century Gothic"/>
-          <w:sz w:val="20"/>
-        </w:rPr>
-        <w:t>&gt;2150000&lt;/</w:t>
-      </w:r>
-      <w:proofErr w:type="spellStart"/>
-      <w:r>
-        <w:rPr>
-          <w:rFonts w:ascii="Century Gothic" w:hAnsi="Century Gothic"/>
-          <w:sz w:val="20"/>
-        </w:rPr>
-        <w:t>idno</w:t>
-      </w:r>
-      <w:proofErr w:type="spellEnd"/>
-      <w:r>
-        <w:rPr>
-          <w:rFonts w:ascii="Century Gothic" w:hAnsi="Century Gothic"/>
-          <w:sz w:val="20"/>
-        </w:rPr>
-        <w:t>&gt;</w:t>
+        <w:t>&lt;idno&gt;2150000&lt;/idno&gt;</w:t>
       </w:r>
     </w:p>
     <w:p>
@@ -993,7 +945,6 @@
           <w:sz w:val="20"/>
         </w:rPr>
       </w:pPr>
-      <w:proofErr w:type="spellStart"/>
       <w:r>
         <w:rPr>
           <w:rFonts w:ascii="Century Gothic" w:hAnsi="Century Gothic"/>
@@ -1001,7 +952,6 @@
         </w:rPr>
         <w:t>FrameSet</w:t>
       </w:r>
-      <w:proofErr w:type="spellEnd"/>
     </w:p>
     <w:p>
       <w:pPr>
@@ -1035,23 +985,7 @@
           <w:rFonts w:ascii="Century Gothic" w:hAnsi="Century Gothic"/>
           <w:sz w:val="20"/>
         </w:rPr>
-        <w:t xml:space="preserve">Developed by WHATWG consisting of Ian </w:t>
-      </w:r>
-      <w:proofErr w:type="spellStart"/>
-      <w:r>
-        <w:rPr>
-          <w:rFonts w:ascii="Century Gothic" w:hAnsi="Century Gothic"/>
-          <w:sz w:val="20"/>
-        </w:rPr>
-        <w:t>Hickson</w:t>
-      </w:r>
-      <w:proofErr w:type="spellEnd"/>
-      <w:r>
-        <w:rPr>
-          <w:rFonts w:ascii="Century Gothic" w:hAnsi="Century Gothic"/>
-          <w:sz w:val="20"/>
-        </w:rPr>
-        <w:t>, Apple, and Mozilla</w:t>
+        <w:t>Developed by WHATWG consisting of Ian Hickson, Apple, and Mozilla</w:t>
       </w:r>
     </w:p>
     <w:p>
@@ -1402,21 +1336,12 @@
           <w:sz w:val="20"/>
         </w:rPr>
       </w:pPr>
-      <w:proofErr w:type="gramStart"/>
-      <w:r>
-        <w:rPr>
-          <w:rFonts w:ascii="Century Gothic" w:hAnsi="Century Gothic"/>
-          <w:sz w:val="20"/>
-        </w:rPr>
-        <w:t>&lt;!DOCTYPE</w:t>
-      </w:r>
-      <w:proofErr w:type="gramEnd"/>
-      <w:r>
-        <w:rPr>
-          <w:rFonts w:ascii="Century Gothic" w:hAnsi="Century Gothic"/>
-          <w:sz w:val="20"/>
-        </w:rPr>
-        <w:t xml:space="preserve"> html&gt;</w:t>
+      <w:r>
+        <w:rPr>
+          <w:rFonts w:ascii="Century Gothic" w:hAnsi="Century Gothic"/>
+          <w:sz w:val="20"/>
+        </w:rPr>
+        <w:t>&lt;!DOCTYPE html&gt;</w:t>
       </w:r>
     </w:p>
     <w:p>
@@ -1491,23 +1416,7 @@
           <w:rFonts w:ascii="Century Gothic" w:hAnsi="Century Gothic"/>
           <w:sz w:val="20"/>
         </w:rPr>
-        <w:t>&lt;</w:t>
-      </w:r>
-      <w:proofErr w:type="gramStart"/>
-      <w:r>
-        <w:rPr>
-          <w:rFonts w:ascii="Century Gothic" w:hAnsi="Century Gothic"/>
-          <w:sz w:val="20"/>
-        </w:rPr>
-        <w:t>head</w:t>
-      </w:r>
-      <w:proofErr w:type="gramEnd"/>
-      <w:r>
-        <w:rPr>
-          <w:rFonts w:ascii="Century Gothic" w:hAnsi="Century Gothic"/>
-          <w:sz w:val="20"/>
-        </w:rPr>
-        <w:t>&gt;</w:t>
+        <w:t>&lt;head&gt;</w:t>
       </w:r>
     </w:p>
     <w:p>
@@ -1542,23 +1451,7 @@
           <w:rFonts w:ascii="Century Gothic" w:hAnsi="Century Gothic"/>
           <w:sz w:val="20"/>
         </w:rPr>
-        <w:t>&lt;</w:t>
-      </w:r>
-      <w:proofErr w:type="gramStart"/>
-      <w:r>
-        <w:rPr>
-          <w:rFonts w:ascii="Century Gothic" w:hAnsi="Century Gothic"/>
-          <w:sz w:val="20"/>
-        </w:rPr>
-        <w:t>body</w:t>
-      </w:r>
-      <w:proofErr w:type="gramEnd"/>
-      <w:r>
-        <w:rPr>
-          <w:rFonts w:ascii="Century Gothic" w:hAnsi="Century Gothic"/>
-          <w:sz w:val="20"/>
-        </w:rPr>
-        <w:t>&gt;</w:t>
+        <w:t>&lt;body&gt;</w:t>
       </w:r>
     </w:p>
     <w:p>
@@ -1737,23 +1630,7 @@
           <w:rFonts w:ascii="Century Gothic" w:hAnsi="Century Gothic"/>
           <w:sz w:val="20"/>
         </w:rPr>
-        <w:t>&lt;</w:t>
-      </w:r>
-      <w:proofErr w:type="spellStart"/>
-      <w:r>
-        <w:rPr>
-          <w:rFonts w:ascii="Century Gothic" w:hAnsi="Century Gothic"/>
-          <w:sz w:val="20"/>
-        </w:rPr>
-        <w:t>br</w:t>
-      </w:r>
-      <w:proofErr w:type="spellEnd"/>
-      <w:r>
-        <w:rPr>
-          <w:rFonts w:ascii="Century Gothic" w:hAnsi="Century Gothic"/>
-          <w:sz w:val="20"/>
-        </w:rPr>
-        <w:t>&gt;</w:t>
+        <w:t>&lt;br&gt;</w:t>
       </w:r>
     </w:p>
     <w:p>
@@ -1848,23 +1725,7 @@
           <w:rFonts w:ascii="Century Gothic" w:hAnsi="Century Gothic"/>
           <w:sz w:val="20"/>
         </w:rPr>
-        <w:t>&lt;</w:t>
-      </w:r>
-      <w:proofErr w:type="spellStart"/>
-      <w:r>
-        <w:rPr>
-          <w:rFonts w:ascii="Century Gothic" w:hAnsi="Century Gothic"/>
-          <w:sz w:val="20"/>
-        </w:rPr>
-        <w:t>img</w:t>
-      </w:r>
-      <w:proofErr w:type="spellEnd"/>
-      <w:r>
-        <w:rPr>
-          <w:rFonts w:ascii="Century Gothic" w:hAnsi="Century Gothic"/>
-          <w:sz w:val="20"/>
-        </w:rPr>
-        <w:t>&gt;</w:t>
+        <w:t>&lt;img&gt;</w:t>
       </w:r>
     </w:p>
     <w:p>
@@ -1884,23 +1745,7 @@
           <w:rFonts w:ascii="Century Gothic" w:hAnsi="Century Gothic"/>
           <w:sz w:val="20"/>
         </w:rPr>
-        <w:t>&lt;</w:t>
-      </w:r>
-      <w:proofErr w:type="spellStart"/>
-      <w:r>
-        <w:rPr>
-          <w:rFonts w:ascii="Century Gothic" w:hAnsi="Century Gothic"/>
-          <w:sz w:val="20"/>
-        </w:rPr>
-        <w:t>br</w:t>
-      </w:r>
-      <w:proofErr w:type="spellEnd"/>
-      <w:r>
-        <w:rPr>
-          <w:rFonts w:ascii="Century Gothic" w:hAnsi="Century Gothic"/>
-          <w:sz w:val="20"/>
-        </w:rPr>
-        <w:t>&gt;</w:t>
+        <w:t>&lt;br&gt;</w:t>
       </w:r>
     </w:p>
     <w:p>
@@ -2003,17 +1848,8 @@
           <w:rFonts w:ascii="Century Gothic" w:hAnsi="Century Gothic"/>
           <w:sz w:val="20"/>
         </w:rPr>
-        <w:t>&amp;</w:t>
-      </w:r>
-      <w:proofErr w:type="spellStart"/>
-      <w:r>
-        <w:rPr>
-          <w:rFonts w:ascii="Century Gothic" w:hAnsi="Century Gothic"/>
-          <w:sz w:val="20"/>
-        </w:rPr>
-        <w:t>lt</w:t>
-      </w:r>
-      <w:proofErr w:type="spellEnd"/>
+        <w:t>&amp;lt</w:t>
+      </w:r>
     </w:p>
     <w:p>
       <w:pPr>
@@ -2036,17 +1872,8 @@
           <w:rFonts w:ascii="Century Gothic" w:hAnsi="Century Gothic"/>
           <w:sz w:val="20"/>
         </w:rPr>
-        <w:t>&amp;</w:t>
-      </w:r>
-      <w:proofErr w:type="spellStart"/>
-      <w:r>
-        <w:rPr>
-          <w:rFonts w:ascii="Century Gothic" w:hAnsi="Century Gothic"/>
-          <w:sz w:val="20"/>
-        </w:rPr>
-        <w:t>nbsp</w:t>
-      </w:r>
-      <w:proofErr w:type="spellEnd"/>
+        <w:t>&amp;nbsp</w:t>
+      </w:r>
     </w:p>
     <w:p>
       <w:pPr>
@@ -2132,39 +1959,7 @@
           <w:rFonts w:ascii="Century Gothic" w:hAnsi="Century Gothic"/>
           <w:sz w:val="20"/>
         </w:rPr>
-        <w:t xml:space="preserve">Associate with html the </w:t>
-      </w:r>
-      <w:proofErr w:type="spellStart"/>
-      <w:r>
-        <w:rPr>
-          <w:rFonts w:ascii="Century Gothic" w:hAnsi="Century Gothic"/>
-          <w:sz w:val="20"/>
-        </w:rPr>
-        <w:t>css</w:t>
-      </w:r>
-      <w:proofErr w:type="spellEnd"/>
-      <w:r>
-        <w:rPr>
-          <w:rFonts w:ascii="Century Gothic" w:hAnsi="Century Gothic"/>
-          <w:sz w:val="20"/>
-        </w:rPr>
-        <w:t xml:space="preserve">, </w:t>
-      </w:r>
-      <w:proofErr w:type="spellStart"/>
-      <w:r>
-        <w:rPr>
-          <w:rFonts w:ascii="Century Gothic" w:hAnsi="Century Gothic"/>
-          <w:sz w:val="20"/>
-        </w:rPr>
-        <w:t>js</w:t>
-      </w:r>
-      <w:proofErr w:type="spellEnd"/>
-      <w:r>
-        <w:rPr>
-          <w:rFonts w:ascii="Century Gothic" w:hAnsi="Century Gothic"/>
-          <w:sz w:val="20"/>
-        </w:rPr>
-        <w:t>, images, etc.</w:t>
+        <w:t>Associate with html the css, js, images, etc.</w:t>
       </w:r>
     </w:p>
     <w:p>
@@ -2251,39 +2046,7 @@
           <w:rFonts w:ascii="Century Gothic" w:hAnsi="Century Gothic"/>
           <w:sz w:val="20"/>
         </w:rPr>
-        <w:t xml:space="preserve">title, base (relative </w:t>
-      </w:r>
-      <w:proofErr w:type="spellStart"/>
-      <w:r>
-        <w:rPr>
-          <w:rFonts w:ascii="Century Gothic" w:hAnsi="Century Gothic"/>
-          <w:sz w:val="20"/>
-        </w:rPr>
-        <w:t>url</w:t>
-      </w:r>
-      <w:proofErr w:type="spellEnd"/>
-      <w:r>
-        <w:rPr>
-          <w:rFonts w:ascii="Century Gothic" w:hAnsi="Century Gothic"/>
-          <w:sz w:val="20"/>
-        </w:rPr>
-        <w:t xml:space="preserve">), link, meta (other meta information), style (embedding </w:t>
-      </w:r>
-      <w:proofErr w:type="spellStart"/>
-      <w:r>
-        <w:rPr>
-          <w:rFonts w:ascii="Century Gothic" w:hAnsi="Century Gothic"/>
-          <w:sz w:val="20"/>
-        </w:rPr>
-        <w:t>css</w:t>
-      </w:r>
-      <w:proofErr w:type="spellEnd"/>
-      <w:r>
-        <w:rPr>
-          <w:rFonts w:ascii="Century Gothic" w:hAnsi="Century Gothic"/>
-          <w:sz w:val="20"/>
-        </w:rPr>
-        <w:t xml:space="preserve"> within the html file) – metadata elements</w:t>
+        <w:t>title, base (relative url), link, meta (other meta information), style (embedding css within the html file) – metadata elements</w:t>
       </w:r>
     </w:p>
     <w:p>
@@ -2329,23 +2092,7 @@
           <w:rFonts w:ascii="Century Gothic" w:hAnsi="Century Gothic"/>
           <w:sz w:val="20"/>
         </w:rPr>
-        <w:t xml:space="preserve">article, body, </w:t>
-      </w:r>
-      <w:proofErr w:type="spellStart"/>
-      <w:r>
-        <w:rPr>
-          <w:rFonts w:ascii="Century Gothic" w:hAnsi="Century Gothic"/>
-          <w:sz w:val="20"/>
-        </w:rPr>
-        <w:t>nav</w:t>
-      </w:r>
-      <w:proofErr w:type="spellEnd"/>
-      <w:r>
-        <w:rPr>
-          <w:rFonts w:ascii="Century Gothic" w:hAnsi="Century Gothic"/>
-          <w:sz w:val="20"/>
-        </w:rPr>
-        <w:t>, section – introduced for HTML 5</w:t>
+        <w:t>article, body, nav, section – introduced for HTML 5</w:t>
       </w:r>
     </w:p>
     <w:p>
@@ -2501,21 +2248,12 @@
           <w:sz w:val="20"/>
         </w:rPr>
       </w:pPr>
-      <w:proofErr w:type="spellStart"/>
-      <w:r>
-        <w:rPr>
-          <w:rFonts w:ascii="Century Gothic" w:hAnsi="Century Gothic"/>
-          <w:sz w:val="20"/>
-        </w:rPr>
-        <w:t>hr</w:t>
-      </w:r>
-      <w:proofErr w:type="spellEnd"/>
-      <w:r>
-        <w:rPr>
-          <w:rFonts w:ascii="Century Gothic" w:hAnsi="Century Gothic"/>
-          <w:sz w:val="20"/>
-        </w:rPr>
-        <w:t xml:space="preserve"> – thematic break</w:t>
+      <w:r>
+        <w:rPr>
+          <w:rFonts w:ascii="Century Gothic" w:hAnsi="Century Gothic"/>
+          <w:sz w:val="20"/>
+        </w:rPr>
+        <w:t>hr – thematic break</w:t>
       </w:r>
     </w:p>
     <w:p>
@@ -2556,21 +2294,12 @@
           <w:sz w:val="20"/>
         </w:rPr>
       </w:pPr>
-      <w:proofErr w:type="spellStart"/>
-      <w:r>
-        <w:rPr>
-          <w:rFonts w:ascii="Century Gothic" w:hAnsi="Century Gothic"/>
-          <w:sz w:val="20"/>
-        </w:rPr>
-        <w:t>blockquote</w:t>
-      </w:r>
-      <w:proofErr w:type="spellEnd"/>
-      <w:r>
-        <w:rPr>
-          <w:rFonts w:ascii="Century Gothic" w:hAnsi="Century Gothic"/>
-          <w:sz w:val="20"/>
-        </w:rPr>
-        <w:t xml:space="preserve"> – citations; larger than block</w:t>
+      <w:r>
+        <w:rPr>
+          <w:rFonts w:ascii="Century Gothic" w:hAnsi="Century Gothic"/>
+          <w:sz w:val="20"/>
+        </w:rPr>
+        <w:t>blockquote – citations; larger than block</w:t>
       </w:r>
     </w:p>
     <w:p>
@@ -2588,32 +2317,14 @@
           <w:sz w:val="20"/>
         </w:rPr>
       </w:pPr>
-      <w:proofErr w:type="spellStart"/>
       <w:r>
         <w:rPr>
           <w:rFonts w:ascii="Century Gothic" w:hAnsi="Century Gothic"/>
           <w:sz w:val="20"/>
         </w:rPr>
         <w:lastRenderedPageBreak/>
-        <w:t>ol</w:t>
-      </w:r>
-      <w:proofErr w:type="spellEnd"/>
-      <w:r>
-        <w:rPr>
-          <w:rFonts w:ascii="Century Gothic" w:hAnsi="Century Gothic"/>
-          <w:sz w:val="20"/>
-        </w:rPr>
-        <w:t xml:space="preserve">, </w:t>
-      </w:r>
-      <w:proofErr w:type="spellStart"/>
-      <w:r>
-        <w:rPr>
-          <w:rFonts w:ascii="Century Gothic" w:hAnsi="Century Gothic"/>
-          <w:sz w:val="20"/>
-        </w:rPr>
-        <w:t>ul</w:t>
-      </w:r>
-      <w:proofErr w:type="spellEnd"/>
+        <w:t>ol, ul</w:t>
+      </w:r>
     </w:p>
     <w:p>
       <w:pPr>
@@ -2676,31 +2387,13 @@
           <w:sz w:val="20"/>
         </w:rPr>
       </w:pPr>
-      <w:proofErr w:type="spellStart"/>
-      <w:r>
-        <w:rPr>
-          <w:rFonts w:ascii="Century Gothic" w:hAnsi="Century Gothic"/>
-          <w:sz w:val="20"/>
-        </w:rPr>
-        <w:t>dt</w:t>
-      </w:r>
-      <w:proofErr w:type="spellEnd"/>
-      <w:r>
-        <w:rPr>
-          <w:rFonts w:ascii="Century Gothic" w:hAnsi="Century Gothic"/>
-          <w:sz w:val="20"/>
-        </w:rPr>
-        <w:t xml:space="preserve">, </w:t>
-      </w:r>
-      <w:proofErr w:type="spellStart"/>
-      <w:r>
-        <w:rPr>
-          <w:rFonts w:ascii="Century Gothic" w:hAnsi="Century Gothic"/>
-          <w:sz w:val="20"/>
-        </w:rPr>
-        <w:t>dd</w:t>
-      </w:r>
-      <w:proofErr w:type="spellEnd"/>
+      <w:r>
+        <w:rPr>
+          <w:rFonts w:ascii="Century Gothic" w:hAnsi="Century Gothic"/>
+          <w:sz w:val="20"/>
+        </w:rPr>
+        <w:t>dt, dd</w:t>
+      </w:r>
     </w:p>
     <w:p>
       <w:pPr>
@@ -2740,7 +2433,6 @@
           <w:sz w:val="20"/>
         </w:rPr>
       </w:pPr>
-      <w:proofErr w:type="spellStart"/>
       <w:r>
         <w:rPr>
           <w:rFonts w:ascii="Century Gothic" w:hAnsi="Century Gothic"/>
@@ -2748,7 +2440,6 @@
         </w:rPr>
         <w:t>figcaption</w:t>
       </w:r>
-      <w:proofErr w:type="spellEnd"/>
     </w:p>
     <w:p>
       <w:pPr>
@@ -2788,21 +2479,12 @@
           <w:sz w:val="20"/>
         </w:rPr>
       </w:pPr>
-      <w:proofErr w:type="spellStart"/>
-      <w:r>
-        <w:rPr>
-          <w:rFonts w:ascii="Century Gothic" w:hAnsi="Century Gothic"/>
-          <w:sz w:val="20"/>
-        </w:rPr>
-        <w:t>em</w:t>
-      </w:r>
-      <w:proofErr w:type="spellEnd"/>
-      <w:r>
-        <w:rPr>
-          <w:rFonts w:ascii="Century Gothic" w:hAnsi="Century Gothic"/>
-          <w:sz w:val="20"/>
-        </w:rPr>
-        <w:t xml:space="preserve"> (emphasis), strong, small (side-comment), s – obsoleted text</w:t>
+      <w:r>
+        <w:rPr>
+          <w:rFonts w:ascii="Century Gothic" w:hAnsi="Century Gothic"/>
+          <w:sz w:val="20"/>
+        </w:rPr>
+        <w:t>em (emphasis), strong, small (side-comment), s – obsoleted text</w:t>
       </w:r>
     </w:p>
     <w:p>
@@ -2843,31 +2525,13 @@
           <w:sz w:val="20"/>
         </w:rPr>
       </w:pPr>
-      <w:proofErr w:type="spellStart"/>
-      <w:r>
-        <w:rPr>
-          <w:rFonts w:ascii="Century Gothic" w:hAnsi="Century Gothic"/>
-          <w:sz w:val="20"/>
-        </w:rPr>
-        <w:t>dfn</w:t>
-      </w:r>
-      <w:proofErr w:type="spellEnd"/>
-      <w:r>
-        <w:rPr>
-          <w:rFonts w:ascii="Century Gothic" w:hAnsi="Century Gothic"/>
-          <w:sz w:val="20"/>
-        </w:rPr>
-        <w:t xml:space="preserve"> (definition), </w:t>
-      </w:r>
-      <w:proofErr w:type="spellStart"/>
-      <w:r>
-        <w:rPr>
-          <w:rFonts w:ascii="Century Gothic" w:hAnsi="Century Gothic"/>
-          <w:sz w:val="20"/>
-        </w:rPr>
-        <w:t>abbr</w:t>
-      </w:r>
-      <w:proofErr w:type="spellEnd"/>
+      <w:r>
+        <w:rPr>
+          <w:rFonts w:ascii="Century Gothic" w:hAnsi="Century Gothic"/>
+          <w:sz w:val="20"/>
+        </w:rPr>
+        <w:t>dfn (definition), abbr</w:t>
+      </w:r>
     </w:p>
     <w:p>
       <w:pPr>
@@ -2889,71 +2553,7 @@
           <w:rFonts w:ascii="Century Gothic" w:hAnsi="Century Gothic"/>
           <w:sz w:val="20"/>
         </w:rPr>
-        <w:t xml:space="preserve">ruby (base annotation), </w:t>
-      </w:r>
-      <w:proofErr w:type="spellStart"/>
-      <w:r>
-        <w:rPr>
-          <w:rFonts w:ascii="Century Gothic" w:hAnsi="Century Gothic"/>
-          <w:sz w:val="20"/>
-        </w:rPr>
-        <w:t>rb</w:t>
-      </w:r>
-      <w:proofErr w:type="spellEnd"/>
-      <w:r>
-        <w:rPr>
-          <w:rFonts w:ascii="Century Gothic" w:hAnsi="Century Gothic"/>
-          <w:sz w:val="20"/>
-        </w:rPr>
-        <w:t xml:space="preserve">, </w:t>
-      </w:r>
-      <w:proofErr w:type="spellStart"/>
-      <w:r>
-        <w:rPr>
-          <w:rFonts w:ascii="Century Gothic" w:hAnsi="Century Gothic"/>
-          <w:sz w:val="20"/>
-        </w:rPr>
-        <w:t>rt</w:t>
-      </w:r>
-      <w:proofErr w:type="spellEnd"/>
-      <w:r>
-        <w:rPr>
-          <w:rFonts w:ascii="Century Gothic" w:hAnsi="Century Gothic"/>
-          <w:sz w:val="20"/>
-        </w:rPr>
-        <w:t xml:space="preserve">, </w:t>
-      </w:r>
-      <w:proofErr w:type="spellStart"/>
-      <w:r>
-        <w:rPr>
-          <w:rFonts w:ascii="Century Gothic" w:hAnsi="Century Gothic"/>
-          <w:sz w:val="20"/>
-        </w:rPr>
-        <w:t>rtc</w:t>
-      </w:r>
-      <w:proofErr w:type="spellEnd"/>
-      <w:r>
-        <w:rPr>
-          <w:rFonts w:ascii="Century Gothic" w:hAnsi="Century Gothic"/>
-          <w:sz w:val="20"/>
-        </w:rPr>
-        <w:t xml:space="preserve">, </w:t>
-      </w:r>
-      <w:proofErr w:type="spellStart"/>
-      <w:r>
-        <w:rPr>
-          <w:rFonts w:ascii="Century Gothic" w:hAnsi="Century Gothic"/>
-          <w:sz w:val="20"/>
-        </w:rPr>
-        <w:t>rp</w:t>
-      </w:r>
-      <w:proofErr w:type="spellEnd"/>
-      <w:r>
-        <w:rPr>
-          <w:rFonts w:ascii="Century Gothic" w:hAnsi="Century Gothic"/>
-          <w:sz w:val="20"/>
-        </w:rPr>
-        <w:t xml:space="preserve"> – ruby annotations</w:t>
+        <w:t>ruby (base annotation), rb, rt, rtc, rp – ruby annotations</w:t>
       </w:r>
     </w:p>
     <w:p>
@@ -2999,49 +2599,8 @@
           <w:rFonts w:ascii="Century Gothic" w:hAnsi="Century Gothic"/>
           <w:sz w:val="20"/>
         </w:rPr>
-        <w:t xml:space="preserve">code (computer code), </w:t>
-      </w:r>
-      <w:proofErr w:type="spellStart"/>
-      <w:r>
-        <w:rPr>
-          <w:rFonts w:ascii="Century Gothic" w:hAnsi="Century Gothic"/>
-          <w:sz w:val="20"/>
-        </w:rPr>
-        <w:t>var</w:t>
-      </w:r>
-      <w:proofErr w:type="spellEnd"/>
-      <w:r>
-        <w:rPr>
-          <w:rFonts w:ascii="Century Gothic" w:hAnsi="Century Gothic"/>
-          <w:sz w:val="20"/>
-        </w:rPr>
-        <w:t xml:space="preserve">, </w:t>
-      </w:r>
-      <w:proofErr w:type="spellStart"/>
-      <w:r>
-        <w:rPr>
-          <w:rFonts w:ascii="Century Gothic" w:hAnsi="Century Gothic"/>
-          <w:sz w:val="20"/>
-        </w:rPr>
-        <w:t>samp</w:t>
-      </w:r>
-      <w:proofErr w:type="spellEnd"/>
-      <w:r>
-        <w:rPr>
-          <w:rFonts w:ascii="Century Gothic" w:hAnsi="Century Gothic"/>
-          <w:sz w:val="20"/>
-        </w:rPr>
-        <w:t xml:space="preserve">, </w:t>
-      </w:r>
-      <w:proofErr w:type="spellStart"/>
-      <w:r>
-        <w:rPr>
-          <w:rFonts w:ascii="Century Gothic" w:hAnsi="Century Gothic"/>
-          <w:sz w:val="20"/>
-        </w:rPr>
-        <w:t>kbd</w:t>
-      </w:r>
-      <w:proofErr w:type="spellEnd"/>
+        <w:t>code (computer code), var, samp, kbd</w:t>
+      </w:r>
     </w:p>
     <w:p>
       <w:pPr>
@@ -3081,21 +2640,12 @@
           <w:sz w:val="20"/>
         </w:rPr>
       </w:pPr>
-      <w:proofErr w:type="spellStart"/>
-      <w:r>
-        <w:rPr>
-          <w:rFonts w:ascii="Century Gothic" w:hAnsi="Century Gothic"/>
-          <w:sz w:val="20"/>
-        </w:rPr>
-        <w:t>i</w:t>
-      </w:r>
-      <w:proofErr w:type="spellEnd"/>
-      <w:r>
-        <w:rPr>
-          <w:rFonts w:ascii="Century Gothic" w:hAnsi="Century Gothic"/>
-          <w:sz w:val="20"/>
-        </w:rPr>
-        <w:t>, mark</w:t>
+      <w:r>
+        <w:rPr>
+          <w:rFonts w:ascii="Century Gothic" w:hAnsi="Century Gothic"/>
+          <w:sz w:val="20"/>
+        </w:rPr>
+        <w:t>i, mark</w:t>
       </w:r>
     </w:p>
     <w:p>
@@ -3113,37 +2663,12 @@
           <w:sz w:val="20"/>
         </w:rPr>
       </w:pPr>
-      <w:proofErr w:type="spellStart"/>
-      <w:r>
-        <w:rPr>
-          <w:rFonts w:ascii="Century Gothic" w:hAnsi="Century Gothic"/>
-          <w:sz w:val="20"/>
-        </w:rPr>
-        <w:t>bdi</w:t>
-      </w:r>
-      <w:proofErr w:type="spellEnd"/>
-      <w:r>
-        <w:rPr>
-          <w:rFonts w:ascii="Century Gothic" w:hAnsi="Century Gothic"/>
-          <w:sz w:val="20"/>
-        </w:rPr>
-        <w:t xml:space="preserve">, </w:t>
-      </w:r>
-      <w:proofErr w:type="spellStart"/>
-      <w:r>
-        <w:rPr>
-          <w:rFonts w:ascii="Century Gothic" w:hAnsi="Century Gothic"/>
-          <w:sz w:val="20"/>
-        </w:rPr>
-        <w:t>bdo</w:t>
-      </w:r>
-      <w:proofErr w:type="spellEnd"/>
-      <w:r>
-        <w:rPr>
-          <w:rFonts w:ascii="Century Gothic" w:hAnsi="Century Gothic"/>
-          <w:sz w:val="20"/>
-        </w:rPr>
-        <w:t xml:space="preserve"> – bi-directional text</w:t>
+      <w:r>
+        <w:rPr>
+          <w:rFonts w:ascii="Century Gothic" w:hAnsi="Century Gothic"/>
+          <w:sz w:val="20"/>
+        </w:rPr>
+        <w:t>bdi, bdo – bi-directional text</w:t>
       </w:r>
     </w:p>
     <w:p>
@@ -3184,37 +2709,12 @@
           <w:sz w:val="20"/>
         </w:rPr>
       </w:pPr>
-      <w:proofErr w:type="spellStart"/>
-      <w:r>
-        <w:rPr>
-          <w:rFonts w:ascii="Century Gothic" w:hAnsi="Century Gothic"/>
-          <w:sz w:val="20"/>
-        </w:rPr>
-        <w:t>br</w:t>
-      </w:r>
-      <w:proofErr w:type="spellEnd"/>
-      <w:r>
-        <w:rPr>
-          <w:rFonts w:ascii="Century Gothic" w:hAnsi="Century Gothic"/>
-          <w:sz w:val="20"/>
-        </w:rPr>
-        <w:t xml:space="preserve">, </w:t>
-      </w:r>
-      <w:proofErr w:type="spellStart"/>
-      <w:r>
-        <w:rPr>
-          <w:rFonts w:ascii="Century Gothic" w:hAnsi="Century Gothic"/>
-          <w:sz w:val="20"/>
-        </w:rPr>
-        <w:t>wbr</w:t>
-      </w:r>
-      <w:proofErr w:type="spellEnd"/>
-      <w:r>
-        <w:rPr>
-          <w:rFonts w:ascii="Century Gothic" w:hAnsi="Century Gothic"/>
-          <w:sz w:val="20"/>
-        </w:rPr>
-        <w:t xml:space="preserve"> (break opportunity; where to break when wrapping text)</w:t>
+      <w:r>
+        <w:rPr>
+          <w:rFonts w:ascii="Century Gothic" w:hAnsi="Century Gothic"/>
+          <w:sz w:val="20"/>
+        </w:rPr>
+        <w:t>br, wbr (break opportunity; where to break when wrapping text)</w:t>
       </w:r>
     </w:p>
     <w:p>
@@ -3301,21 +2801,12 @@
           <w:sz w:val="20"/>
         </w:rPr>
       </w:pPr>
-      <w:proofErr w:type="spellStart"/>
-      <w:r>
-        <w:rPr>
-          <w:rFonts w:ascii="Century Gothic" w:hAnsi="Century Gothic"/>
-          <w:sz w:val="20"/>
-        </w:rPr>
-        <w:t>cdgroup</w:t>
-      </w:r>
-      <w:proofErr w:type="spellEnd"/>
-      <w:r>
-        <w:rPr>
-          <w:rFonts w:ascii="Century Gothic" w:hAnsi="Century Gothic"/>
-          <w:sz w:val="20"/>
-        </w:rPr>
-        <w:t>, col</w:t>
+      <w:r>
+        <w:rPr>
+          <w:rFonts w:ascii="Century Gothic" w:hAnsi="Century Gothic"/>
+          <w:sz w:val="20"/>
+        </w:rPr>
+        <w:t>cdgroup, col</w:t>
       </w:r>
     </w:p>
     <w:p>
@@ -3333,47 +2824,13 @@
           <w:sz w:val="20"/>
         </w:rPr>
       </w:pPr>
-      <w:proofErr w:type="spellStart"/>
-      <w:r>
-        <w:rPr>
-          <w:rFonts w:ascii="Century Gothic" w:hAnsi="Century Gothic"/>
-          <w:sz w:val="20"/>
-        </w:rPr>
-        <w:t>thead</w:t>
-      </w:r>
-      <w:proofErr w:type="spellEnd"/>
-      <w:r>
-        <w:rPr>
-          <w:rFonts w:ascii="Century Gothic" w:hAnsi="Century Gothic"/>
-          <w:sz w:val="20"/>
-        </w:rPr>
-        <w:t xml:space="preserve">, </w:t>
-      </w:r>
-      <w:proofErr w:type="spellStart"/>
-      <w:r>
-        <w:rPr>
-          <w:rFonts w:ascii="Century Gothic" w:hAnsi="Century Gothic"/>
-          <w:sz w:val="20"/>
-        </w:rPr>
-        <w:t>tbody</w:t>
-      </w:r>
-      <w:proofErr w:type="spellEnd"/>
-      <w:r>
-        <w:rPr>
-          <w:rFonts w:ascii="Century Gothic" w:hAnsi="Century Gothic"/>
-          <w:sz w:val="20"/>
-        </w:rPr>
-        <w:t xml:space="preserve">, </w:t>
-      </w:r>
-      <w:proofErr w:type="spellStart"/>
-      <w:r>
-        <w:rPr>
-          <w:rFonts w:ascii="Century Gothic" w:hAnsi="Century Gothic"/>
-          <w:sz w:val="20"/>
-        </w:rPr>
-        <w:t>tfoot</w:t>
-      </w:r>
-      <w:proofErr w:type="spellEnd"/>
+      <w:r>
+        <w:rPr>
+          <w:rFonts w:ascii="Century Gothic" w:hAnsi="Century Gothic"/>
+          <w:sz w:val="20"/>
+        </w:rPr>
+        <w:t>thead, tbody, tfoot</w:t>
+      </w:r>
     </w:p>
     <w:p>
       <w:pPr>
@@ -3395,33 +2852,8 @@
           <w:rFonts w:ascii="Century Gothic" w:hAnsi="Century Gothic"/>
           <w:sz w:val="20"/>
         </w:rPr>
-        <w:t xml:space="preserve">td, </w:t>
-      </w:r>
-      <w:proofErr w:type="spellStart"/>
-      <w:r>
-        <w:rPr>
-          <w:rFonts w:ascii="Century Gothic" w:hAnsi="Century Gothic"/>
-          <w:sz w:val="20"/>
-        </w:rPr>
-        <w:t>th</w:t>
-      </w:r>
-      <w:proofErr w:type="spellEnd"/>
-      <w:r>
-        <w:rPr>
-          <w:rFonts w:ascii="Century Gothic" w:hAnsi="Century Gothic"/>
-          <w:sz w:val="20"/>
-        </w:rPr>
-        <w:t xml:space="preserve">, </w:t>
-      </w:r>
-      <w:proofErr w:type="spellStart"/>
-      <w:r>
-        <w:rPr>
-          <w:rFonts w:ascii="Century Gothic" w:hAnsi="Century Gothic"/>
-          <w:sz w:val="20"/>
-        </w:rPr>
-        <w:t>tr</w:t>
-      </w:r>
-      <w:proofErr w:type="spellEnd"/>
+        <w:t>td, th, tr</w:t>
+      </w:r>
     </w:p>
     <w:p>
       <w:pPr>
@@ -3576,7 +3008,6 @@
           <w:sz w:val="20"/>
         </w:rPr>
       </w:pPr>
-      <w:proofErr w:type="spellStart"/>
       <w:r>
         <w:rPr>
           <w:rFonts w:ascii="Century Gothic" w:hAnsi="Century Gothic"/>
@@ -3584,7 +3015,6 @@
         </w:rPr>
         <w:t>img</w:t>
       </w:r>
-      <w:proofErr w:type="spellEnd"/>
     </w:p>
     <w:p>
       <w:pPr>
@@ -3693,15 +3123,7 @@
           <w:rFonts w:ascii="Century Gothic" w:hAnsi="Century Gothic"/>
           <w:sz w:val="20"/>
         </w:rPr>
-        <w:t xml:space="preserve">developed by </w:t>
-      </w:r>
-      <w:proofErr w:type="spellStart"/>
-      <w:r>
-        <w:rPr>
-          <w:rFonts w:ascii="Century Gothic" w:hAnsi="Century Gothic"/>
-          <w:sz w:val="20"/>
-        </w:rPr>
-        <w:t>H</w:t>
+        <w:t>developed by H</w:t>
       </w:r>
       <w:r>
         <w:rPr>
@@ -3715,41 +3137,8 @@
           <w:rFonts w:ascii="Century Gothic" w:hAnsi="Century Gothic" w:cs="Calibri"/>
           <w:sz w:val="20"/>
         </w:rPr>
-        <w:t>kon</w:t>
-      </w:r>
-      <w:proofErr w:type="spellEnd"/>
-      <w:r>
-        <w:rPr>
-          <w:rFonts w:ascii="Century Gothic" w:hAnsi="Century Gothic" w:cs="Calibri"/>
-          <w:sz w:val="20"/>
-        </w:rPr>
-        <w:t xml:space="preserve"> </w:t>
-      </w:r>
-      <w:proofErr w:type="spellStart"/>
-      <w:r>
-        <w:rPr>
-          <w:rFonts w:ascii="Century Gothic" w:hAnsi="Century Gothic" w:cs="Calibri"/>
-          <w:sz w:val="20"/>
-        </w:rPr>
-        <w:t>Wium</w:t>
-      </w:r>
-      <w:proofErr w:type="spellEnd"/>
-      <w:r>
-        <w:rPr>
-          <w:rFonts w:ascii="Century Gothic" w:hAnsi="Century Gothic" w:cs="Calibri"/>
-          <w:sz w:val="20"/>
-        </w:rPr>
-        <w:t xml:space="preserve"> Lie and Bert </w:t>
-      </w:r>
-      <w:proofErr w:type="spellStart"/>
-      <w:r>
-        <w:rPr>
-          <w:rFonts w:ascii="Century Gothic" w:hAnsi="Century Gothic" w:cs="Calibri"/>
-          <w:sz w:val="20"/>
-        </w:rPr>
-        <w:t>Bos</w:t>
-      </w:r>
-      <w:proofErr w:type="spellEnd"/>
+        <w:t>kon Wium Lie and Bert Bos</w:t>
+      </w:r>
     </w:p>
     <w:p>
       <w:pPr>
@@ -4501,17 +3890,8 @@
           <w:rFonts w:ascii="Century Gothic" w:hAnsi="Century Gothic"/>
           <w:sz w:val="20"/>
         </w:rPr>
-        <w:t xml:space="preserve">@import – get another </w:t>
-      </w:r>
-      <w:proofErr w:type="spellStart"/>
-      <w:r>
-        <w:rPr>
-          <w:rFonts w:ascii="Century Gothic" w:hAnsi="Century Gothic"/>
-          <w:sz w:val="20"/>
-        </w:rPr>
-        <w:t>css</w:t>
-      </w:r>
-      <w:proofErr w:type="spellEnd"/>
+        <w:t>@import – get another css</w:t>
+      </w:r>
     </w:p>
     <w:p>
       <w:pPr>
@@ -4533,17 +3913,8 @@
           <w:rFonts w:ascii="Century Gothic" w:hAnsi="Century Gothic"/>
           <w:sz w:val="20"/>
         </w:rPr>
-        <w:t xml:space="preserve">@namespace – formatting </w:t>
-      </w:r>
-      <w:proofErr w:type="spellStart"/>
-      <w:r>
-        <w:rPr>
-          <w:rFonts w:ascii="Century Gothic" w:hAnsi="Century Gothic"/>
-          <w:sz w:val="20"/>
-        </w:rPr>
-        <w:t>svg</w:t>
-      </w:r>
-      <w:proofErr w:type="spellEnd"/>
+        <w:t>@namespace – formatting svg</w:t>
+      </w:r>
     </w:p>
     <w:p>
       <w:pPr>
@@ -4611,23 +3982,7 @@
           <w:rFonts w:ascii="Century Gothic" w:hAnsi="Century Gothic"/>
           <w:sz w:val="20"/>
         </w:rPr>
-        <w:t>@</w:t>
-      </w:r>
-      <w:proofErr w:type="spellStart"/>
-      <w:r>
-        <w:rPr>
-          <w:rFonts w:ascii="Century Gothic" w:hAnsi="Century Gothic"/>
-          <w:sz w:val="20"/>
-        </w:rPr>
-        <w:t>keyframes</w:t>
-      </w:r>
-      <w:proofErr w:type="spellEnd"/>
-      <w:r>
-        <w:rPr>
-          <w:rFonts w:ascii="Century Gothic" w:hAnsi="Century Gothic"/>
-          <w:sz w:val="20"/>
-        </w:rPr>
-        <w:t xml:space="preserve"> – for animation</w:t>
+        <w:t>@keyframes – for animation</w:t>
       </w:r>
     </w:p>
     <w:p>
@@ -4830,23 +4185,7 @@
           <w:rFonts w:ascii="Century Gothic" w:hAnsi="Century Gothic"/>
           <w:sz w:val="20"/>
         </w:rPr>
-        <w:t xml:space="preserve">Chain of  sequences of simple selectors separated by </w:t>
-      </w:r>
-      <w:proofErr w:type="spellStart"/>
-      <w:r>
-        <w:rPr>
-          <w:rFonts w:ascii="Century Gothic" w:hAnsi="Century Gothic"/>
-          <w:sz w:val="20"/>
-        </w:rPr>
-        <w:t>combinators</w:t>
-      </w:r>
-      <w:proofErr w:type="spellEnd"/>
-      <w:r>
-        <w:rPr>
-          <w:rFonts w:ascii="Century Gothic" w:hAnsi="Century Gothic"/>
-          <w:sz w:val="20"/>
-        </w:rPr>
-        <w:t>, with one pseudo-element possibly appended to the last sequence</w:t>
+        <w:t>Chain of  sequences of simple selectors separated by combinators, with one pseudo-element possibly appended to the last sequence</w:t>
       </w:r>
     </w:p>
     <w:p>
@@ -5055,23 +4394,7 @@
           <w:rFonts w:ascii="Century Gothic" w:hAnsi="Century Gothic"/>
           <w:sz w:val="20"/>
         </w:rPr>
-        <w:t>[</w:t>
-      </w:r>
-      <w:proofErr w:type="spellStart"/>
-      <w:r>
-        <w:rPr>
-          <w:rFonts w:ascii="Century Gothic" w:hAnsi="Century Gothic"/>
-          <w:sz w:val="20"/>
-        </w:rPr>
-        <w:t>attr</w:t>
-      </w:r>
-      <w:proofErr w:type="spellEnd"/>
-      <w:r>
-        <w:rPr>
-          <w:rFonts w:ascii="Century Gothic" w:hAnsi="Century Gothic"/>
-          <w:sz w:val="20"/>
-        </w:rPr>
-        <w:t>]</w:t>
+        <w:t>[attr]</w:t>
       </w:r>
     </w:p>
     <w:p>
@@ -5094,23 +4417,7 @@
           <w:rFonts w:ascii="Century Gothic" w:hAnsi="Century Gothic"/>
           <w:sz w:val="20"/>
         </w:rPr>
-        <w:t>[</w:t>
-      </w:r>
-      <w:proofErr w:type="spellStart"/>
-      <w:r>
-        <w:rPr>
-          <w:rFonts w:ascii="Century Gothic" w:hAnsi="Century Gothic"/>
-          <w:sz w:val="20"/>
-        </w:rPr>
-        <w:t>attr</w:t>
-      </w:r>
-      <w:proofErr w:type="spellEnd"/>
-      <w:r>
-        <w:rPr>
-          <w:rFonts w:ascii="Century Gothic" w:hAnsi="Century Gothic"/>
-          <w:sz w:val="20"/>
-        </w:rPr>
-        <w:t>=value] – attribute must be exact</w:t>
+        <w:t>[attr=value] – attribute must be exact</w:t>
       </w:r>
     </w:p>
     <w:p>
@@ -5133,23 +4440,7 @@
           <w:rFonts w:ascii="Century Gothic" w:hAnsi="Century Gothic"/>
           <w:sz w:val="20"/>
         </w:rPr>
-        <w:t>[</w:t>
-      </w:r>
-      <w:proofErr w:type="spellStart"/>
-      <w:r>
-        <w:rPr>
-          <w:rFonts w:ascii="Century Gothic" w:hAnsi="Century Gothic"/>
-          <w:sz w:val="20"/>
-        </w:rPr>
-        <w:t>attr</w:t>
-      </w:r>
-      <w:proofErr w:type="spellEnd"/>
-      <w:r>
-        <w:rPr>
-          <w:rFonts w:ascii="Century Gothic" w:hAnsi="Century Gothic"/>
-          <w:sz w:val="20"/>
-        </w:rPr>
-        <w:t>~=value] – one value among space-separated values</w:t>
+        <w:t>[attr~=value] – one value among space-separated values</w:t>
       </w:r>
     </w:p>
     <w:p>
@@ -5172,39 +4463,7 @@
           <w:rFonts w:ascii="Century Gothic" w:hAnsi="Century Gothic"/>
           <w:sz w:val="20"/>
         </w:rPr>
-        <w:t>[</w:t>
-      </w:r>
-      <w:proofErr w:type="spellStart"/>
-      <w:r>
-        <w:rPr>
-          <w:rFonts w:ascii="Century Gothic" w:hAnsi="Century Gothic"/>
-          <w:sz w:val="20"/>
-        </w:rPr>
-        <w:t>attr</w:t>
-      </w:r>
-      <w:proofErr w:type="spellEnd"/>
-      <w:r>
-        <w:rPr>
-          <w:rFonts w:ascii="Century Gothic" w:hAnsi="Century Gothic"/>
-          <w:sz w:val="20"/>
-        </w:rPr>
-        <w:t xml:space="preserve">|=value] – for targeting the </w:t>
-      </w:r>
-      <w:proofErr w:type="spellStart"/>
-      <w:r>
-        <w:rPr>
-          <w:rFonts w:ascii="Century Gothic" w:hAnsi="Century Gothic"/>
-          <w:sz w:val="20"/>
-        </w:rPr>
-        <w:t>lang</w:t>
-      </w:r>
-      <w:proofErr w:type="spellEnd"/>
-      <w:r>
-        <w:rPr>
-          <w:rFonts w:ascii="Century Gothic" w:hAnsi="Century Gothic"/>
-          <w:sz w:val="20"/>
-        </w:rPr>
-        <w:t xml:space="preserve"> attribute; starts with the value</w:t>
+        <w:t>[attr|=value] – for targeting the lang attribute; starts with the value</w:t>
       </w:r>
     </w:p>
     <w:p>
@@ -5227,23 +4486,7 @@
           <w:rFonts w:ascii="Century Gothic" w:hAnsi="Century Gothic"/>
           <w:sz w:val="20"/>
         </w:rPr>
-        <w:t>[</w:t>
-      </w:r>
-      <w:proofErr w:type="spellStart"/>
-      <w:r>
-        <w:rPr>
-          <w:rFonts w:ascii="Century Gothic" w:hAnsi="Century Gothic"/>
-          <w:sz w:val="20"/>
-        </w:rPr>
-        <w:t>attr</w:t>
-      </w:r>
-      <w:proofErr w:type="spellEnd"/>
-      <w:r>
-        <w:rPr>
-          <w:rFonts w:ascii="Century Gothic" w:hAnsi="Century Gothic"/>
-          <w:sz w:val="20"/>
-        </w:rPr>
-        <w:t>^=value] – starts with</w:t>
+        <w:t>[attr^=value] – starts with</w:t>
       </w:r>
     </w:p>
     <w:p>
@@ -5266,23 +4509,7 @@
           <w:rFonts w:ascii="Century Gothic" w:hAnsi="Century Gothic"/>
           <w:sz w:val="20"/>
         </w:rPr>
-        <w:t>[</w:t>
-      </w:r>
-      <w:proofErr w:type="spellStart"/>
-      <w:r>
-        <w:rPr>
-          <w:rFonts w:ascii="Century Gothic" w:hAnsi="Century Gothic"/>
-          <w:sz w:val="20"/>
-        </w:rPr>
-        <w:t>attr</w:t>
-      </w:r>
-      <w:proofErr w:type="spellEnd"/>
-      <w:r>
-        <w:rPr>
-          <w:rFonts w:ascii="Century Gothic" w:hAnsi="Century Gothic"/>
-          <w:sz w:val="20"/>
-        </w:rPr>
-        <w:t>$=value] – ends with</w:t>
+        <w:t>[attr$=value] – ends with</w:t>
       </w:r>
     </w:p>
     <w:p>
@@ -5305,23 +4532,7 @@
           <w:rFonts w:ascii="Century Gothic" w:hAnsi="Century Gothic"/>
           <w:sz w:val="20"/>
         </w:rPr>
-        <w:t>[</w:t>
-      </w:r>
-      <w:proofErr w:type="spellStart"/>
-      <w:r>
-        <w:rPr>
-          <w:rFonts w:ascii="Century Gothic" w:hAnsi="Century Gothic"/>
-          <w:sz w:val="20"/>
-        </w:rPr>
-        <w:t>attr</w:t>
-      </w:r>
-      <w:proofErr w:type="spellEnd"/>
-      <w:r>
-        <w:rPr>
-          <w:rFonts w:ascii="Century Gothic" w:hAnsi="Century Gothic"/>
-          <w:sz w:val="20"/>
-        </w:rPr>
-        <w:t>*=value] – anywhere</w:t>
+        <w:t>[attr*=value] – anywhere</w:t>
       </w:r>
     </w:p>
     <w:p>
@@ -5804,23 +5015,7 @@
           <w:rFonts w:ascii="Century Gothic" w:hAnsi="Century Gothic"/>
           <w:sz w:val="20"/>
         </w:rPr>
-        <w:t>:</w:t>
-      </w:r>
-      <w:proofErr w:type="spellStart"/>
-      <w:r>
-        <w:rPr>
-          <w:rFonts w:ascii="Century Gothic" w:hAnsi="Century Gothic"/>
-          <w:sz w:val="20"/>
-        </w:rPr>
-        <w:t>lang</w:t>
-      </w:r>
-      <w:proofErr w:type="spellEnd"/>
-      <w:r>
-        <w:rPr>
-          <w:rFonts w:ascii="Century Gothic" w:hAnsi="Century Gothic"/>
-          <w:sz w:val="20"/>
-        </w:rPr>
-        <w:t>()</w:t>
+        <w:t>:lang()</w:t>
       </w:r>
     </w:p>
     <w:p>
@@ -6598,6 +5793,990 @@
           <w:rFonts w:ascii="Century Gothic" w:hAnsi="Century Gothic"/>
           <w:sz w:val="20"/>
         </w:rPr>
+        <w:t>CSS Rule Precedence</w:t>
+      </w:r>
+    </w:p>
+    <w:p>
+      <w:pPr>
+        <w:pStyle w:val="ListParagraph"/>
+        <w:numPr>
+          <w:ilvl w:val="0"/>
+          <w:numId w:val="42"/>
+        </w:numPr>
+        <w:tabs>
+          <w:tab w:val="left" w:pos="900"/>
+        </w:tabs>
+        <w:rPr>
+          <w:rFonts w:ascii="Century Gothic" w:hAnsi="Century Gothic"/>
+          <w:sz w:val="20"/>
+        </w:rPr>
+      </w:pPr>
+      <w:r>
+        <w:rPr>
+          <w:rFonts w:ascii="Century Gothic" w:hAnsi="Century Gothic"/>
+          <w:sz w:val="20"/>
+        </w:rPr>
+        <w:t>By origin &amp; importance</w:t>
+      </w:r>
+    </w:p>
+    <w:p>
+      <w:pPr>
+        <w:pStyle w:val="ListParagraph"/>
+        <w:numPr>
+          <w:ilvl w:val="1"/>
+          <w:numId w:val="42"/>
+        </w:numPr>
+        <w:tabs>
+          <w:tab w:val="left" w:pos="900"/>
+        </w:tabs>
+        <w:rPr>
+          <w:rFonts w:ascii="Century Gothic" w:hAnsi="Century Gothic"/>
+          <w:sz w:val="20"/>
+        </w:rPr>
+      </w:pPr>
+      <w:r>
+        <w:rPr>
+          <w:rFonts w:ascii="Century Gothic" w:hAnsi="Century Gothic"/>
+          <w:sz w:val="20"/>
+        </w:rPr>
+        <w:t>User agent important declaration</w:t>
+      </w:r>
+    </w:p>
+    <w:p>
+      <w:pPr>
+        <w:pStyle w:val="ListParagraph"/>
+        <w:numPr>
+          <w:ilvl w:val="1"/>
+          <w:numId w:val="42"/>
+        </w:numPr>
+        <w:tabs>
+          <w:tab w:val="left" w:pos="900"/>
+        </w:tabs>
+        <w:rPr>
+          <w:rFonts w:ascii="Century Gothic" w:hAnsi="Century Gothic"/>
+          <w:sz w:val="20"/>
+        </w:rPr>
+      </w:pPr>
+      <w:r>
+        <w:rPr>
+          <w:rFonts w:ascii="Century Gothic" w:hAnsi="Century Gothic"/>
+          <w:sz w:val="20"/>
+        </w:rPr>
+        <w:t>User important declaration</w:t>
+      </w:r>
+    </w:p>
+    <w:p>
+      <w:pPr>
+        <w:pStyle w:val="ListParagraph"/>
+        <w:numPr>
+          <w:ilvl w:val="1"/>
+          <w:numId w:val="42"/>
+        </w:numPr>
+        <w:tabs>
+          <w:tab w:val="left" w:pos="900"/>
+        </w:tabs>
+        <w:rPr>
+          <w:rFonts w:ascii="Century Gothic" w:hAnsi="Century Gothic"/>
+          <w:sz w:val="20"/>
+        </w:rPr>
+      </w:pPr>
+      <w:r>
+        <w:rPr>
+          <w:rFonts w:ascii="Century Gothic" w:hAnsi="Century Gothic"/>
+          <w:sz w:val="20"/>
+        </w:rPr>
+        <w:t>Author important declaration</w:t>
+      </w:r>
+    </w:p>
+    <w:p>
+      <w:pPr>
+        <w:pStyle w:val="ListParagraph"/>
+        <w:numPr>
+          <w:ilvl w:val="1"/>
+          <w:numId w:val="42"/>
+        </w:numPr>
+        <w:tabs>
+          <w:tab w:val="left" w:pos="900"/>
+        </w:tabs>
+        <w:rPr>
+          <w:rFonts w:ascii="Century Gothic" w:hAnsi="Century Gothic"/>
+          <w:sz w:val="20"/>
+        </w:rPr>
+      </w:pPr>
+      <w:r>
+        <w:rPr>
+          <w:rFonts w:ascii="Century Gothic" w:hAnsi="Century Gothic"/>
+          <w:sz w:val="20"/>
+        </w:rPr>
+        <w:t>Author normal declaration</w:t>
+      </w:r>
+    </w:p>
+    <w:p>
+      <w:pPr>
+        <w:pStyle w:val="ListParagraph"/>
+        <w:numPr>
+          <w:ilvl w:val="1"/>
+          <w:numId w:val="42"/>
+        </w:numPr>
+        <w:tabs>
+          <w:tab w:val="left" w:pos="900"/>
+        </w:tabs>
+        <w:rPr>
+          <w:rFonts w:ascii="Century Gothic" w:hAnsi="Century Gothic"/>
+          <w:sz w:val="20"/>
+        </w:rPr>
+      </w:pPr>
+      <w:r>
+        <w:rPr>
+          <w:rFonts w:ascii="Century Gothic" w:hAnsi="Century Gothic"/>
+          <w:sz w:val="20"/>
+        </w:rPr>
+        <w:t>User normal declaration</w:t>
+      </w:r>
+    </w:p>
+    <w:p>
+      <w:pPr>
+        <w:pStyle w:val="ListParagraph"/>
+        <w:numPr>
+          <w:ilvl w:val="1"/>
+          <w:numId w:val="42"/>
+        </w:numPr>
+        <w:tabs>
+          <w:tab w:val="left" w:pos="900"/>
+        </w:tabs>
+        <w:rPr>
+          <w:rFonts w:ascii="Century Gothic" w:hAnsi="Century Gothic"/>
+          <w:sz w:val="20"/>
+        </w:rPr>
+      </w:pPr>
+      <w:r>
+        <w:rPr>
+          <w:rFonts w:ascii="Century Gothic" w:hAnsi="Century Gothic"/>
+          <w:sz w:val="20"/>
+        </w:rPr>
+        <w:t>User agent normal declaration</w:t>
+      </w:r>
+    </w:p>
+    <w:p>
+      <w:pPr>
+        <w:pStyle w:val="ListParagraph"/>
+        <w:numPr>
+          <w:ilvl w:val="0"/>
+          <w:numId w:val="42"/>
+        </w:numPr>
+        <w:tabs>
+          <w:tab w:val="left" w:pos="900"/>
+        </w:tabs>
+        <w:rPr>
+          <w:rFonts w:ascii="Century Gothic" w:hAnsi="Century Gothic"/>
+          <w:sz w:val="20"/>
+        </w:rPr>
+      </w:pPr>
+      <w:r>
+        <w:rPr>
+          <w:rFonts w:ascii="Century Gothic" w:hAnsi="Century Gothic"/>
+          <w:sz w:val="20"/>
+        </w:rPr>
+        <w:t>By specificity</w:t>
+      </w:r>
+    </w:p>
+    <w:p>
+      <w:pPr>
+        <w:pStyle w:val="ListParagraph"/>
+        <w:numPr>
+          <w:ilvl w:val="1"/>
+          <w:numId w:val="42"/>
+        </w:numPr>
+        <w:tabs>
+          <w:tab w:val="left" w:pos="900"/>
+        </w:tabs>
+        <w:rPr>
+          <w:rFonts w:ascii="Century Gothic" w:hAnsi="Century Gothic"/>
+          <w:sz w:val="20"/>
+        </w:rPr>
+      </w:pPr>
+      <w:r>
+        <w:rPr>
+          <w:rFonts w:ascii="Century Gothic" w:hAnsi="Century Gothic"/>
+          <w:sz w:val="20"/>
+        </w:rPr>
+        <w:t>Inline style – more specific</w:t>
+      </w:r>
+    </w:p>
+    <w:p>
+      <w:pPr>
+        <w:pStyle w:val="ListParagraph"/>
+        <w:numPr>
+          <w:ilvl w:val="1"/>
+          <w:numId w:val="42"/>
+        </w:numPr>
+        <w:tabs>
+          <w:tab w:val="left" w:pos="900"/>
+        </w:tabs>
+        <w:rPr>
+          <w:rFonts w:ascii="Century Gothic" w:hAnsi="Century Gothic"/>
+          <w:sz w:val="20"/>
+        </w:rPr>
+      </w:pPr>
+      <w:r>
+        <w:rPr>
+          <w:rFonts w:ascii="Century Gothic" w:hAnsi="Century Gothic"/>
+          <w:sz w:val="20"/>
+        </w:rPr>
+        <w:t>Number of ID selectors</w:t>
+      </w:r>
+    </w:p>
+    <w:p>
+      <w:pPr>
+        <w:pStyle w:val="ListParagraph"/>
+        <w:numPr>
+          <w:ilvl w:val="1"/>
+          <w:numId w:val="42"/>
+        </w:numPr>
+        <w:tabs>
+          <w:tab w:val="left" w:pos="900"/>
+        </w:tabs>
+        <w:rPr>
+          <w:rFonts w:ascii="Century Gothic" w:hAnsi="Century Gothic"/>
+          <w:sz w:val="20"/>
+        </w:rPr>
+      </w:pPr>
+      <w:r>
+        <w:rPr>
+          <w:rFonts w:ascii="Century Gothic" w:hAnsi="Century Gothic"/>
+          <w:sz w:val="20"/>
+        </w:rPr>
+        <w:t>Number of class selectors, attribute selectors, and pseudo-classes</w:t>
+      </w:r>
+    </w:p>
+    <w:p>
+      <w:pPr>
+        <w:pStyle w:val="ListParagraph"/>
+        <w:numPr>
+          <w:ilvl w:val="1"/>
+          <w:numId w:val="42"/>
+        </w:numPr>
+        <w:tabs>
+          <w:tab w:val="left" w:pos="900"/>
+        </w:tabs>
+        <w:rPr>
+          <w:rFonts w:ascii="Century Gothic" w:hAnsi="Century Gothic"/>
+          <w:sz w:val="20"/>
+        </w:rPr>
+      </w:pPr>
+      <w:r>
+        <w:rPr>
+          <w:rFonts w:ascii="Century Gothic" w:hAnsi="Century Gothic"/>
+          <w:sz w:val="20"/>
+        </w:rPr>
+        <w:t>Number of type selectors &amp; pseudo-elements</w:t>
+      </w:r>
+    </w:p>
+    <w:p>
+      <w:pPr>
+        <w:pStyle w:val="ListParagraph"/>
+        <w:numPr>
+          <w:ilvl w:val="0"/>
+          <w:numId w:val="42"/>
+        </w:numPr>
+        <w:tabs>
+          <w:tab w:val="left" w:pos="900"/>
+        </w:tabs>
+        <w:rPr>
+          <w:rFonts w:ascii="Century Gothic" w:hAnsi="Century Gothic"/>
+          <w:sz w:val="20"/>
+        </w:rPr>
+      </w:pPr>
+      <w:r>
+        <w:rPr>
+          <w:rFonts w:ascii="Century Gothic" w:hAnsi="Century Gothic"/>
+          <w:sz w:val="20"/>
+        </w:rPr>
+        <w:t>By order</w:t>
+      </w:r>
+    </w:p>
+    <w:p>
+      <w:pPr>
+        <w:tabs>
+          <w:tab w:val="left" w:pos="900"/>
+        </w:tabs>
+        <w:rPr>
+          <w:rFonts w:ascii="Century Gothic" w:hAnsi="Century Gothic"/>
+          <w:sz w:val="20"/>
+        </w:rPr>
+      </w:pPr>
+      <w:r>
+        <w:rPr>
+          <w:rFonts w:ascii="Century Gothic" w:hAnsi="Century Gothic"/>
+          <w:sz w:val="20"/>
+        </w:rPr>
+        <w:lastRenderedPageBreak/>
+        <w:t>CSS Declaration</w:t>
+      </w:r>
+    </w:p>
+    <w:p>
+      <w:pPr>
+        <w:pStyle w:val="ListParagraph"/>
+        <w:numPr>
+          <w:ilvl w:val="0"/>
+          <w:numId w:val="43"/>
+        </w:numPr>
+        <w:tabs>
+          <w:tab w:val="left" w:pos="900"/>
+        </w:tabs>
+        <w:rPr>
+          <w:rFonts w:ascii="Century Gothic" w:hAnsi="Century Gothic"/>
+          <w:sz w:val="20"/>
+        </w:rPr>
+      </w:pPr>
+      <w:r>
+        <w:rPr>
+          <w:rFonts w:ascii="Century Gothic" w:hAnsi="Century Gothic"/>
+          <w:sz w:val="20"/>
+        </w:rPr>
+        <w:t>Properties</w:t>
+      </w:r>
+    </w:p>
+    <w:p>
+      <w:pPr>
+        <w:pStyle w:val="ListParagraph"/>
+        <w:numPr>
+          <w:ilvl w:val="1"/>
+          <w:numId w:val="43"/>
+        </w:numPr>
+        <w:tabs>
+          <w:tab w:val="left" w:pos="900"/>
+        </w:tabs>
+        <w:rPr>
+          <w:rFonts w:ascii="Century Gothic" w:hAnsi="Century Gothic"/>
+          <w:sz w:val="20"/>
+        </w:rPr>
+      </w:pPr>
+      <w:r>
+        <w:rPr>
+          <w:rFonts w:ascii="Century Gothic" w:hAnsi="Century Gothic"/>
+          <w:sz w:val="20"/>
+        </w:rPr>
+        <w:t>Shorthand properties</w:t>
+      </w:r>
+    </w:p>
+    <w:p>
+      <w:pPr>
+        <w:pStyle w:val="ListParagraph"/>
+        <w:numPr>
+          <w:ilvl w:val="1"/>
+          <w:numId w:val="43"/>
+        </w:numPr>
+        <w:tabs>
+          <w:tab w:val="left" w:pos="900"/>
+        </w:tabs>
+        <w:rPr>
+          <w:rFonts w:ascii="Century Gothic" w:hAnsi="Century Gothic"/>
+          <w:sz w:val="20"/>
+        </w:rPr>
+      </w:pPr>
+      <w:r>
+        <w:rPr>
+          <w:rFonts w:ascii="Century Gothic" w:hAnsi="Century Gothic"/>
+          <w:sz w:val="20"/>
+        </w:rPr>
+        <w:t>Vendor-specific extensions (a.k.a vendor prefixes)</w:t>
+      </w:r>
+    </w:p>
+    <w:p>
+      <w:pPr>
+        <w:pStyle w:val="ListParagraph"/>
+        <w:numPr>
+          <w:ilvl w:val="0"/>
+          <w:numId w:val="43"/>
+        </w:numPr>
+        <w:tabs>
+          <w:tab w:val="left" w:pos="900"/>
+        </w:tabs>
+        <w:rPr>
+          <w:rFonts w:ascii="Century Gothic" w:hAnsi="Century Gothic"/>
+          <w:sz w:val="20"/>
+        </w:rPr>
+      </w:pPr>
+      <w:r>
+        <w:rPr>
+          <w:rFonts w:ascii="Century Gothic" w:hAnsi="Century Gothic"/>
+          <w:sz w:val="20"/>
+        </w:rPr>
+        <w:t>Values</w:t>
+      </w:r>
+    </w:p>
+    <w:p>
+      <w:pPr>
+        <w:pStyle w:val="ListParagraph"/>
+        <w:numPr>
+          <w:ilvl w:val="1"/>
+          <w:numId w:val="43"/>
+        </w:numPr>
+        <w:tabs>
+          <w:tab w:val="left" w:pos="900"/>
+        </w:tabs>
+        <w:rPr>
+          <w:rFonts w:ascii="Century Gothic" w:hAnsi="Century Gothic"/>
+          <w:sz w:val="20"/>
+        </w:rPr>
+      </w:pPr>
+      <w:r>
+        <w:rPr>
+          <w:rFonts w:ascii="Century Gothic" w:hAnsi="Century Gothic"/>
+          <w:sz w:val="20"/>
+        </w:rPr>
+        <w:t>Keywords</w:t>
+      </w:r>
+    </w:p>
+    <w:p>
+      <w:pPr>
+        <w:pStyle w:val="ListParagraph"/>
+        <w:numPr>
+          <w:ilvl w:val="1"/>
+          <w:numId w:val="43"/>
+        </w:numPr>
+        <w:tabs>
+          <w:tab w:val="left" w:pos="900"/>
+        </w:tabs>
+        <w:rPr>
+          <w:rFonts w:ascii="Century Gothic" w:hAnsi="Century Gothic"/>
+          <w:sz w:val="20"/>
+        </w:rPr>
+      </w:pPr>
+      <w:r>
+        <w:rPr>
+          <w:rFonts w:ascii="Century Gothic" w:hAnsi="Century Gothic"/>
+          <w:sz w:val="20"/>
+        </w:rPr>
+        <w:t>Numbers (integers &amp; real in decimal notation)</w:t>
+      </w:r>
+    </w:p>
+    <w:p>
+      <w:pPr>
+        <w:pStyle w:val="ListParagraph"/>
+        <w:numPr>
+          <w:ilvl w:val="1"/>
+          <w:numId w:val="43"/>
+        </w:numPr>
+        <w:tabs>
+          <w:tab w:val="left" w:pos="900"/>
+        </w:tabs>
+        <w:rPr>
+          <w:rFonts w:ascii="Century Gothic" w:hAnsi="Century Gothic"/>
+          <w:sz w:val="20"/>
+        </w:rPr>
+      </w:pPr>
+      <w:r>
+        <w:rPr>
+          <w:rFonts w:ascii="Century Gothic" w:hAnsi="Century Gothic"/>
+          <w:sz w:val="20"/>
+        </w:rPr>
+        <w:t>Dimensions</w:t>
+      </w:r>
+    </w:p>
+    <w:p>
+      <w:pPr>
+        <w:pStyle w:val="ListParagraph"/>
+        <w:numPr>
+          <w:ilvl w:val="2"/>
+          <w:numId w:val="43"/>
+        </w:numPr>
+        <w:tabs>
+          <w:tab w:val="left" w:pos="900"/>
+        </w:tabs>
+        <w:rPr>
+          <w:rFonts w:ascii="Century Gothic" w:hAnsi="Century Gothic"/>
+          <w:sz w:val="20"/>
+        </w:rPr>
+      </w:pPr>
+      <w:r>
+        <w:rPr>
+          <w:rFonts w:ascii="Century Gothic" w:hAnsi="Century Gothic"/>
+          <w:sz w:val="20"/>
+        </w:rPr>
+        <w:t>Length units</w:t>
+      </w:r>
+    </w:p>
+    <w:p>
+      <w:pPr>
+        <w:pStyle w:val="ListParagraph"/>
+        <w:numPr>
+          <w:ilvl w:val="3"/>
+          <w:numId w:val="43"/>
+        </w:numPr>
+        <w:tabs>
+          <w:tab w:val="left" w:pos="900"/>
+        </w:tabs>
+        <w:rPr>
+          <w:rFonts w:ascii="Century Gothic" w:hAnsi="Century Gothic"/>
+          <w:sz w:val="20"/>
+        </w:rPr>
+      </w:pPr>
+      <w:r>
+        <w:rPr>
+          <w:rFonts w:ascii="Century Gothic" w:hAnsi="Century Gothic"/>
+          <w:sz w:val="20"/>
+        </w:rPr>
+        <w:t>Font-relative: em, px, ch, rem</w:t>
+      </w:r>
+    </w:p>
+    <w:p>
+      <w:pPr>
+        <w:pStyle w:val="ListParagraph"/>
+        <w:numPr>
+          <w:ilvl w:val="3"/>
+          <w:numId w:val="43"/>
+        </w:numPr>
+        <w:tabs>
+          <w:tab w:val="left" w:pos="900"/>
+        </w:tabs>
+        <w:rPr>
+          <w:rFonts w:ascii="Century Gothic" w:hAnsi="Century Gothic"/>
+          <w:sz w:val="20"/>
+        </w:rPr>
+      </w:pPr>
+      <w:r>
+        <w:rPr>
+          <w:rFonts w:ascii="Century Gothic" w:hAnsi="Century Gothic"/>
+          <w:sz w:val="20"/>
+        </w:rPr>
+        <w:t>Viewport-percentage: vw, vh, vmin, vmax</w:t>
+      </w:r>
+    </w:p>
+    <w:p>
+      <w:pPr>
+        <w:pStyle w:val="ListParagraph"/>
+        <w:numPr>
+          <w:ilvl w:val="3"/>
+          <w:numId w:val="43"/>
+        </w:numPr>
+        <w:tabs>
+          <w:tab w:val="left" w:pos="900"/>
+        </w:tabs>
+        <w:rPr>
+          <w:rFonts w:ascii="Century Gothic" w:hAnsi="Century Gothic"/>
+          <w:sz w:val="20"/>
+        </w:rPr>
+      </w:pPr>
+      <w:r>
+        <w:rPr>
+          <w:rFonts w:ascii="Century Gothic" w:hAnsi="Century Gothic"/>
+          <w:sz w:val="20"/>
+        </w:rPr>
+        <w:t>Absolute length: cm, mm, q, in, pt, pc</w:t>
+      </w:r>
+    </w:p>
+    <w:p>
+      <w:pPr>
+        <w:pStyle w:val="ListParagraph"/>
+        <w:numPr>
+          <w:ilvl w:val="2"/>
+          <w:numId w:val="43"/>
+        </w:numPr>
+        <w:tabs>
+          <w:tab w:val="left" w:pos="900"/>
+        </w:tabs>
+        <w:rPr>
+          <w:rFonts w:ascii="Century Gothic" w:hAnsi="Century Gothic"/>
+          <w:sz w:val="20"/>
+        </w:rPr>
+      </w:pPr>
+      <w:r>
+        <w:rPr>
+          <w:rFonts w:ascii="Century Gothic" w:hAnsi="Century Gothic"/>
+          <w:sz w:val="20"/>
+        </w:rPr>
+        <w:t>Angle units: deg, grad, rad, turn</w:t>
+      </w:r>
+    </w:p>
+    <w:p>
+      <w:pPr>
+        <w:pStyle w:val="ListParagraph"/>
+        <w:numPr>
+          <w:ilvl w:val="2"/>
+          <w:numId w:val="43"/>
+        </w:numPr>
+        <w:tabs>
+          <w:tab w:val="left" w:pos="900"/>
+        </w:tabs>
+        <w:rPr>
+          <w:rFonts w:ascii="Century Gothic" w:hAnsi="Century Gothic"/>
+          <w:sz w:val="20"/>
+        </w:rPr>
+      </w:pPr>
+      <w:r>
+        <w:rPr>
+          <w:rFonts w:ascii="Century Gothic" w:hAnsi="Century Gothic"/>
+          <w:sz w:val="20"/>
+        </w:rPr>
+        <w:t>Duration units: s, ms</w:t>
+      </w:r>
+    </w:p>
+    <w:p>
+      <w:pPr>
+        <w:pStyle w:val="ListParagraph"/>
+        <w:numPr>
+          <w:ilvl w:val="2"/>
+          <w:numId w:val="43"/>
+        </w:numPr>
+        <w:tabs>
+          <w:tab w:val="left" w:pos="900"/>
+        </w:tabs>
+        <w:rPr>
+          <w:rFonts w:ascii="Century Gothic" w:hAnsi="Century Gothic"/>
+          <w:sz w:val="20"/>
+        </w:rPr>
+      </w:pPr>
+      <w:r>
+        <w:rPr>
+          <w:rFonts w:ascii="Century Gothic" w:hAnsi="Century Gothic"/>
+          <w:sz w:val="20"/>
+        </w:rPr>
+        <w:t>Frequency units: hz, khz</w:t>
+      </w:r>
+    </w:p>
+    <w:p>
+      <w:pPr>
+        <w:pStyle w:val="ListParagraph"/>
+        <w:numPr>
+          <w:ilvl w:val="2"/>
+          <w:numId w:val="43"/>
+        </w:numPr>
+        <w:tabs>
+          <w:tab w:val="left" w:pos="900"/>
+        </w:tabs>
+        <w:rPr>
+          <w:rFonts w:ascii="Century Gothic" w:hAnsi="Century Gothic"/>
+          <w:sz w:val="20"/>
+        </w:rPr>
+      </w:pPr>
+      <w:r>
+        <w:rPr>
+          <w:rFonts w:ascii="Century Gothic" w:hAnsi="Century Gothic"/>
+          <w:sz w:val="20"/>
+        </w:rPr>
+        <w:t xml:space="preserve">Resolution units: dpi, dpcm, </w:t>
+      </w:r>
+      <w:r>
+        <w:rPr>
+          <w:rFonts w:ascii="Century Gothic" w:hAnsi="Century Gothic"/>
+          <w:sz w:val="20"/>
+        </w:rPr>
+        <w:t>dppx</w:t>
+      </w:r>
+    </w:p>
+    <w:p>
+      <w:pPr>
+        <w:pStyle w:val="ListParagraph"/>
+        <w:numPr>
+          <w:ilvl w:val="1"/>
+          <w:numId w:val="43"/>
+        </w:numPr>
+        <w:tabs>
+          <w:tab w:val="left" w:pos="900"/>
+        </w:tabs>
+        <w:rPr>
+          <w:rFonts w:ascii="Century Gothic" w:hAnsi="Century Gothic"/>
+          <w:sz w:val="20"/>
+        </w:rPr>
+      </w:pPr>
+      <w:r>
+        <w:rPr>
+          <w:rFonts w:ascii="Century Gothic" w:hAnsi="Century Gothic"/>
+          <w:sz w:val="20"/>
+        </w:rPr>
+        <w:t>Percentages</w:t>
+      </w:r>
+    </w:p>
+    <w:p>
+      <w:pPr>
+        <w:pStyle w:val="ListParagraph"/>
+        <w:numPr>
+          <w:ilvl w:val="1"/>
+          <w:numId w:val="43"/>
+        </w:numPr>
+        <w:tabs>
+          <w:tab w:val="left" w:pos="900"/>
+        </w:tabs>
+        <w:rPr>
+          <w:rFonts w:ascii="Century Gothic" w:hAnsi="Century Gothic"/>
+          <w:sz w:val="20"/>
+        </w:rPr>
+      </w:pPr>
+      <w:r>
+        <w:rPr>
+          <w:rFonts w:ascii="Century Gothic" w:hAnsi="Century Gothic"/>
+          <w:sz w:val="20"/>
+        </w:rPr>
+        <w:t>URLs &amp; URIs</w:t>
+      </w:r>
+    </w:p>
+    <w:p>
+      <w:pPr>
+        <w:pStyle w:val="ListParagraph"/>
+        <w:numPr>
+          <w:ilvl w:val="1"/>
+          <w:numId w:val="43"/>
+        </w:numPr>
+        <w:tabs>
+          <w:tab w:val="left" w:pos="900"/>
+        </w:tabs>
+        <w:rPr>
+          <w:rFonts w:ascii="Century Gothic" w:hAnsi="Century Gothic"/>
+          <w:sz w:val="20"/>
+        </w:rPr>
+      </w:pPr>
+      <w:r>
+        <w:rPr>
+          <w:rFonts w:ascii="Century Gothic" w:hAnsi="Century Gothic"/>
+          <w:sz w:val="20"/>
+        </w:rPr>
+        <w:t>Colors</w:t>
+      </w:r>
+    </w:p>
+    <w:p>
+      <w:pPr>
+        <w:pStyle w:val="ListParagraph"/>
+        <w:numPr>
+          <w:ilvl w:val="1"/>
+          <w:numId w:val="43"/>
+        </w:numPr>
+        <w:tabs>
+          <w:tab w:val="left" w:pos="900"/>
+        </w:tabs>
+        <w:rPr>
+          <w:rFonts w:ascii="Century Gothic" w:hAnsi="Century Gothic"/>
+          <w:sz w:val="20"/>
+        </w:rPr>
+      </w:pPr>
+      <w:r>
+        <w:rPr>
+          <w:rFonts w:ascii="Century Gothic" w:hAnsi="Century Gothic"/>
+          <w:sz w:val="20"/>
+        </w:rPr>
+        <w:t>Strings</w:t>
+      </w:r>
+    </w:p>
+    <w:p>
+      <w:pPr>
+        <w:pStyle w:val="ListParagraph"/>
+        <w:numPr>
+          <w:ilvl w:val="1"/>
+          <w:numId w:val="43"/>
+        </w:numPr>
+        <w:tabs>
+          <w:tab w:val="left" w:pos="900"/>
+        </w:tabs>
+        <w:rPr>
+          <w:rFonts w:ascii="Century Gothic" w:hAnsi="Century Gothic"/>
+          <w:sz w:val="20"/>
+        </w:rPr>
+      </w:pPr>
+      <w:r>
+        <w:rPr>
+          <w:rFonts w:ascii="Century Gothic" w:hAnsi="Century Gothic"/>
+          <w:sz w:val="20"/>
+        </w:rPr>
+        <w:t>Functions</w:t>
+      </w:r>
+    </w:p>
+    <w:p>
+      <w:pPr>
+        <w:tabs>
+          <w:tab w:val="left" w:pos="900"/>
+        </w:tabs>
+        <w:rPr>
+          <w:rFonts w:ascii="Century Gothic" w:hAnsi="Century Gothic"/>
+          <w:sz w:val="20"/>
+        </w:rPr>
+      </w:pPr>
+      <w:r>
+        <w:rPr>
+          <w:rFonts w:ascii="Century Gothic" w:hAnsi="Century Gothic"/>
+          <w:sz w:val="20"/>
+        </w:rPr>
+        <w:t>CSS Preprocessors</w:t>
+      </w:r>
+    </w:p>
+    <w:p>
+      <w:pPr>
+        <w:pStyle w:val="ListParagraph"/>
+        <w:numPr>
+          <w:ilvl w:val="0"/>
+          <w:numId w:val="44"/>
+        </w:numPr>
+        <w:tabs>
+          <w:tab w:val="left" w:pos="900"/>
+        </w:tabs>
+        <w:rPr>
+          <w:rFonts w:ascii="Century Gothic" w:hAnsi="Century Gothic"/>
+          <w:sz w:val="20"/>
+        </w:rPr>
+      </w:pPr>
+      <w:r>
+        <w:rPr>
+          <w:rFonts w:ascii="Century Gothic" w:hAnsi="Century Gothic"/>
+          <w:sz w:val="20"/>
+        </w:rPr>
+        <w:t xml:space="preserve">Sass </w:t>
+      </w:r>
+    </w:p>
+    <w:p>
+      <w:pPr>
+        <w:pStyle w:val="ListParagraph"/>
+        <w:numPr>
+          <w:ilvl w:val="1"/>
+          <w:numId w:val="44"/>
+        </w:numPr>
+        <w:tabs>
+          <w:tab w:val="left" w:pos="900"/>
+        </w:tabs>
+        <w:rPr>
+          <w:rFonts w:ascii="Century Gothic" w:hAnsi="Century Gothic"/>
+          <w:sz w:val="20"/>
+        </w:rPr>
+      </w:pPr>
+      <w:r>
+        <w:rPr>
+          <w:rFonts w:ascii="Century Gothic" w:hAnsi="Century Gothic"/>
+          <w:sz w:val="20"/>
+        </w:rPr>
+        <w:t>Syntactically awesome stylesheet</w:t>
+      </w:r>
+    </w:p>
+    <w:p>
+      <w:pPr>
+        <w:pStyle w:val="ListParagraph"/>
+        <w:numPr>
+          <w:ilvl w:val="1"/>
+          <w:numId w:val="44"/>
+        </w:numPr>
+        <w:tabs>
+          <w:tab w:val="left" w:pos="900"/>
+        </w:tabs>
+        <w:rPr>
+          <w:rFonts w:ascii="Century Gothic" w:hAnsi="Century Gothic"/>
+          <w:sz w:val="20"/>
+        </w:rPr>
+      </w:pPr>
+      <w:r>
+        <w:rPr>
+          <w:rFonts w:ascii="Century Gothic" w:hAnsi="Century Gothic"/>
+          <w:sz w:val="20"/>
+        </w:rPr>
+        <w:t>Most common</w:t>
+      </w:r>
+    </w:p>
+    <w:p>
+      <w:pPr>
+        <w:pStyle w:val="ListParagraph"/>
+        <w:numPr>
+          <w:ilvl w:val="1"/>
+          <w:numId w:val="44"/>
+        </w:numPr>
+        <w:tabs>
+          <w:tab w:val="left" w:pos="900"/>
+        </w:tabs>
+        <w:rPr>
+          <w:rFonts w:ascii="Century Gothic" w:hAnsi="Century Gothic"/>
+          <w:sz w:val="20"/>
+        </w:rPr>
+      </w:pPr>
+      <w:r>
+        <w:rPr>
+          <w:rFonts w:ascii="Century Gothic" w:hAnsi="Century Gothic"/>
+          <w:sz w:val="20"/>
+        </w:rPr>
+        <w:t>Can assign variables</w:t>
+      </w:r>
+    </w:p>
+    <w:p>
+      <w:pPr>
+        <w:pStyle w:val="ListParagraph"/>
+        <w:numPr>
+          <w:ilvl w:val="1"/>
+          <w:numId w:val="44"/>
+        </w:numPr>
+        <w:tabs>
+          <w:tab w:val="left" w:pos="900"/>
+        </w:tabs>
+        <w:rPr>
+          <w:rFonts w:ascii="Century Gothic" w:hAnsi="Century Gothic"/>
+          <w:sz w:val="20"/>
+        </w:rPr>
+      </w:pPr>
+      <w:r>
+        <w:rPr>
+          <w:rFonts w:ascii="Century Gothic" w:hAnsi="Century Gothic"/>
+          <w:sz w:val="20"/>
+        </w:rPr>
+        <w:t>Built on top of GUI</w:t>
+      </w:r>
+    </w:p>
+    <w:p>
+      <w:pPr>
+        <w:pStyle w:val="ListParagraph"/>
+        <w:numPr>
+          <w:ilvl w:val="0"/>
+          <w:numId w:val="44"/>
+        </w:numPr>
+        <w:tabs>
+          <w:tab w:val="left" w:pos="900"/>
+        </w:tabs>
+        <w:rPr>
+          <w:rFonts w:ascii="Century Gothic" w:hAnsi="Century Gothic"/>
+          <w:sz w:val="20"/>
+        </w:rPr>
+      </w:pPr>
+      <w:r>
+        <w:rPr>
+          <w:rFonts w:ascii="Century Gothic" w:hAnsi="Century Gothic"/>
+          <w:sz w:val="20"/>
+        </w:rPr>
+        <w:t>Less</w:t>
+      </w:r>
+    </w:p>
+    <w:p>
+      <w:pPr>
+        <w:pStyle w:val="ListParagraph"/>
+        <w:numPr>
+          <w:ilvl w:val="1"/>
+          <w:numId w:val="44"/>
+        </w:numPr>
+        <w:tabs>
+          <w:tab w:val="left" w:pos="900"/>
+        </w:tabs>
+        <w:rPr>
+          <w:rFonts w:ascii="Century Gothic" w:hAnsi="Century Gothic"/>
+          <w:sz w:val="20"/>
+        </w:rPr>
+      </w:pPr>
+      <w:r>
+        <w:rPr>
+          <w:rFonts w:ascii="Century Gothic" w:hAnsi="Century Gothic"/>
+          <w:sz w:val="20"/>
+        </w:rPr>
+        <w:t>Works on javascript</w:t>
+      </w:r>
+      <w:bookmarkStart w:id="0" w:name="_GoBack"/>
+      <w:bookmarkEnd w:id="0"/>
+    </w:p>
+    <w:p>
+      <w:pPr>
+        <w:tabs>
+          <w:tab w:val="left" w:pos="900"/>
+        </w:tabs>
+        <w:rPr>
+          <w:rFonts w:ascii="Century Gothic" w:hAnsi="Century Gothic"/>
+          <w:sz w:val="20"/>
+        </w:rPr>
+      </w:pPr>
+      <w:r>
+        <w:rPr>
+          <w:rFonts w:ascii="Century Gothic" w:hAnsi="Century Gothic"/>
+          <w:sz w:val="20"/>
+        </w:rPr>
         <w:t>JavaScript:</w:t>
       </w:r>
     </w:p>
@@ -6628,17 +6807,8 @@
           <w:rFonts w:ascii="Century Gothic" w:hAnsi="Century Gothic"/>
           <w:sz w:val="20"/>
         </w:rPr>
-        <w:t xml:space="preserve">eveloper: Brendan </w:t>
-      </w:r>
-      <w:proofErr w:type="spellStart"/>
-      <w:r>
-        <w:rPr>
-          <w:rFonts w:ascii="Century Gothic" w:hAnsi="Century Gothic"/>
-          <w:sz w:val="20"/>
-        </w:rPr>
-        <w:t>Eich</w:t>
-      </w:r>
-      <w:proofErr w:type="spellEnd"/>
+        <w:t>eveloper: Brendan Eich</w:t>
+      </w:r>
     </w:p>
     <w:p>
       <w:pPr>
@@ -6759,23 +6929,7 @@
           <w:rFonts w:ascii="Century Gothic" w:hAnsi="Century Gothic"/>
           <w:sz w:val="20"/>
         </w:rPr>
-        <w:t>(</w:t>
-      </w:r>
-      <w:proofErr w:type="spellStart"/>
-      <w:r>
-        <w:rPr>
-          <w:rFonts w:ascii="Century Gothic" w:hAnsi="Century Gothic"/>
-          <w:sz w:val="20"/>
-        </w:rPr>
-        <w:t>WaSP</w:t>
-      </w:r>
-      <w:proofErr w:type="spellEnd"/>
-      <w:r>
-        <w:rPr>
-          <w:rFonts w:ascii="Century Gothic" w:hAnsi="Century Gothic"/>
-          <w:sz w:val="20"/>
-        </w:rPr>
-        <w:t>)</w:t>
+        <w:t>(WaSP)</w:t>
       </w:r>
       <w:r>
         <w:rPr>
@@ -6800,21 +6954,12 @@
           <w:sz w:val="20"/>
         </w:rPr>
       </w:pPr>
-      <w:proofErr w:type="gramStart"/>
-      <w:r>
-        <w:rPr>
-          <w:rFonts w:ascii="Century Gothic" w:hAnsi="Century Gothic"/>
-          <w:sz w:val="20"/>
-        </w:rPr>
-        <w:t>a</w:t>
-      </w:r>
-      <w:proofErr w:type="gramEnd"/>
-      <w:r>
-        <w:rPr>
-          <w:rFonts w:ascii="Century Gothic" w:hAnsi="Century Gothic"/>
-          <w:sz w:val="20"/>
-        </w:rPr>
-        <w:t xml:space="preserve"> group of professional web developers dedicated to disseminating and encouraging the use of the web standards </w:t>
+      <w:r>
+        <w:rPr>
+          <w:rFonts w:ascii="Century Gothic" w:hAnsi="Century Gothic"/>
+          <w:sz w:val="20"/>
+        </w:rPr>
+        <w:t xml:space="preserve">a group of professional web developers dedicated to disseminating and encouraging the use of the web standards </w:t>
       </w:r>
       <w:r>
         <w:rPr>
@@ -6823,8 +6968,6 @@
         </w:rPr>
         <w:t>influenced by W3C.</w:t>
       </w:r>
-      <w:bookmarkStart w:id="0" w:name="_GoBack"/>
-      <w:bookmarkEnd w:id="0"/>
     </w:p>
     <w:p>
       <w:pPr>
@@ -6877,6 +7020,7 @@
           <w:rFonts w:ascii="Century Gothic" w:hAnsi="Century Gothic"/>
           <w:sz w:val="20"/>
         </w:rPr>
+        <w:lastRenderedPageBreak/>
         <w:t>jQuery</w:t>
       </w:r>
     </w:p>
@@ -6895,7 +7039,6 @@
           <w:sz w:val="20"/>
         </w:rPr>
       </w:pPr>
-      <w:proofErr w:type="spellStart"/>
       <w:r>
         <w:rPr>
           <w:rFonts w:ascii="Century Gothic" w:hAnsi="Century Gothic"/>
@@ -6903,7 +7046,6 @@
         </w:rPr>
         <w:t>MooTools</w:t>
       </w:r>
-      <w:proofErr w:type="spellEnd"/>
     </w:p>
     <w:p>
       <w:pPr>
@@ -6925,7 +7067,6 @@
           <w:rFonts w:ascii="Century Gothic" w:hAnsi="Century Gothic"/>
           <w:sz w:val="20"/>
         </w:rPr>
-        <w:lastRenderedPageBreak/>
         <w:t>Prototype</w:t>
       </w:r>
     </w:p>
@@ -7892,6 +8033,232 @@
     </w:lvl>
   </w:abstractNum>
   <w:abstractNum w:abstractNumId="8" w15:restartNumberingAfterBreak="0">
+    <w:nsid w:val="1D2F4B2D"/>
+    <w:multiLevelType w:val="hybridMultilevel"/>
+    <w:tmpl w:val="A35479AE"/>
+    <w:lvl w:ilvl="0" w:tplc="34090001">
+      <w:start w:val="1"/>
+      <w:numFmt w:val="bullet"/>
+      <w:lvlText w:val=""/>
+      <w:lvlJc w:val="left"/>
+      <w:pPr>
+        <w:ind w:left="720" w:hanging="360"/>
+      </w:pPr>
+      <w:rPr>
+        <w:rFonts w:ascii="Symbol" w:hAnsi="Symbol" w:hint="default"/>
+      </w:rPr>
+    </w:lvl>
+    <w:lvl w:ilvl="1" w:tplc="34090003">
+      <w:start w:val="1"/>
+      <w:numFmt w:val="bullet"/>
+      <w:lvlText w:val="o"/>
+      <w:lvlJc w:val="left"/>
+      <w:pPr>
+        <w:ind w:left="1440" w:hanging="360"/>
+      </w:pPr>
+      <w:rPr>
+        <w:rFonts w:ascii="Courier New" w:hAnsi="Courier New" w:cs="Courier New" w:hint="default"/>
+      </w:rPr>
+    </w:lvl>
+    <w:lvl w:ilvl="2" w:tplc="34090005" w:tentative="1">
+      <w:start w:val="1"/>
+      <w:numFmt w:val="bullet"/>
+      <w:lvlText w:val=""/>
+      <w:lvlJc w:val="left"/>
+      <w:pPr>
+        <w:ind w:left="2160" w:hanging="360"/>
+      </w:pPr>
+      <w:rPr>
+        <w:rFonts w:ascii="Wingdings" w:hAnsi="Wingdings" w:hint="default"/>
+      </w:rPr>
+    </w:lvl>
+    <w:lvl w:ilvl="3" w:tplc="34090001" w:tentative="1">
+      <w:start w:val="1"/>
+      <w:numFmt w:val="bullet"/>
+      <w:lvlText w:val=""/>
+      <w:lvlJc w:val="left"/>
+      <w:pPr>
+        <w:ind w:left="2880" w:hanging="360"/>
+      </w:pPr>
+      <w:rPr>
+        <w:rFonts w:ascii="Symbol" w:hAnsi="Symbol" w:hint="default"/>
+      </w:rPr>
+    </w:lvl>
+    <w:lvl w:ilvl="4" w:tplc="34090003" w:tentative="1">
+      <w:start w:val="1"/>
+      <w:numFmt w:val="bullet"/>
+      <w:lvlText w:val="o"/>
+      <w:lvlJc w:val="left"/>
+      <w:pPr>
+        <w:ind w:left="3600" w:hanging="360"/>
+      </w:pPr>
+      <w:rPr>
+        <w:rFonts w:ascii="Courier New" w:hAnsi="Courier New" w:cs="Courier New" w:hint="default"/>
+      </w:rPr>
+    </w:lvl>
+    <w:lvl w:ilvl="5" w:tplc="34090005" w:tentative="1">
+      <w:start w:val="1"/>
+      <w:numFmt w:val="bullet"/>
+      <w:lvlText w:val=""/>
+      <w:lvlJc w:val="left"/>
+      <w:pPr>
+        <w:ind w:left="4320" w:hanging="360"/>
+      </w:pPr>
+      <w:rPr>
+        <w:rFonts w:ascii="Wingdings" w:hAnsi="Wingdings" w:hint="default"/>
+      </w:rPr>
+    </w:lvl>
+    <w:lvl w:ilvl="6" w:tplc="34090001" w:tentative="1">
+      <w:start w:val="1"/>
+      <w:numFmt w:val="bullet"/>
+      <w:lvlText w:val=""/>
+      <w:lvlJc w:val="left"/>
+      <w:pPr>
+        <w:ind w:left="5040" w:hanging="360"/>
+      </w:pPr>
+      <w:rPr>
+        <w:rFonts w:ascii="Symbol" w:hAnsi="Symbol" w:hint="default"/>
+      </w:rPr>
+    </w:lvl>
+    <w:lvl w:ilvl="7" w:tplc="34090003" w:tentative="1">
+      <w:start w:val="1"/>
+      <w:numFmt w:val="bullet"/>
+      <w:lvlText w:val="o"/>
+      <w:lvlJc w:val="left"/>
+      <w:pPr>
+        <w:ind w:left="5760" w:hanging="360"/>
+      </w:pPr>
+      <w:rPr>
+        <w:rFonts w:ascii="Courier New" w:hAnsi="Courier New" w:cs="Courier New" w:hint="default"/>
+      </w:rPr>
+    </w:lvl>
+    <w:lvl w:ilvl="8" w:tplc="34090005" w:tentative="1">
+      <w:start w:val="1"/>
+      <w:numFmt w:val="bullet"/>
+      <w:lvlText w:val=""/>
+      <w:lvlJc w:val="left"/>
+      <w:pPr>
+        <w:ind w:left="6480" w:hanging="360"/>
+      </w:pPr>
+      <w:rPr>
+        <w:rFonts w:ascii="Wingdings" w:hAnsi="Wingdings" w:hint="default"/>
+      </w:rPr>
+    </w:lvl>
+  </w:abstractNum>
+  <w:abstractNum w:abstractNumId="9" w15:restartNumberingAfterBreak="0">
+    <w:nsid w:val="1EE6178B"/>
+    <w:multiLevelType w:val="hybridMultilevel"/>
+    <w:tmpl w:val="E8B62BB2"/>
+    <w:lvl w:ilvl="0" w:tplc="34090001">
+      <w:start w:val="1"/>
+      <w:numFmt w:val="bullet"/>
+      <w:lvlText w:val=""/>
+      <w:lvlJc w:val="left"/>
+      <w:pPr>
+        <w:ind w:left="720" w:hanging="360"/>
+      </w:pPr>
+      <w:rPr>
+        <w:rFonts w:ascii="Symbol" w:hAnsi="Symbol" w:hint="default"/>
+      </w:rPr>
+    </w:lvl>
+    <w:lvl w:ilvl="1" w:tplc="34090003">
+      <w:start w:val="1"/>
+      <w:numFmt w:val="bullet"/>
+      <w:lvlText w:val="o"/>
+      <w:lvlJc w:val="left"/>
+      <w:pPr>
+        <w:ind w:left="1440" w:hanging="360"/>
+      </w:pPr>
+      <w:rPr>
+        <w:rFonts w:ascii="Courier New" w:hAnsi="Courier New" w:cs="Courier New" w:hint="default"/>
+      </w:rPr>
+    </w:lvl>
+    <w:lvl w:ilvl="2" w:tplc="34090005" w:tentative="1">
+      <w:start w:val="1"/>
+      <w:numFmt w:val="bullet"/>
+      <w:lvlText w:val=""/>
+      <w:lvlJc w:val="left"/>
+      <w:pPr>
+        <w:ind w:left="2160" w:hanging="360"/>
+      </w:pPr>
+      <w:rPr>
+        <w:rFonts w:ascii="Wingdings" w:hAnsi="Wingdings" w:hint="default"/>
+      </w:rPr>
+    </w:lvl>
+    <w:lvl w:ilvl="3" w:tplc="34090001" w:tentative="1">
+      <w:start w:val="1"/>
+      <w:numFmt w:val="bullet"/>
+      <w:lvlText w:val=""/>
+      <w:lvlJc w:val="left"/>
+      <w:pPr>
+        <w:ind w:left="2880" w:hanging="360"/>
+      </w:pPr>
+      <w:rPr>
+        <w:rFonts w:ascii="Symbol" w:hAnsi="Symbol" w:hint="default"/>
+      </w:rPr>
+    </w:lvl>
+    <w:lvl w:ilvl="4" w:tplc="34090003" w:tentative="1">
+      <w:start w:val="1"/>
+      <w:numFmt w:val="bullet"/>
+      <w:lvlText w:val="o"/>
+      <w:lvlJc w:val="left"/>
+      <w:pPr>
+        <w:ind w:left="3600" w:hanging="360"/>
+      </w:pPr>
+      <w:rPr>
+        <w:rFonts w:ascii="Courier New" w:hAnsi="Courier New" w:cs="Courier New" w:hint="default"/>
+      </w:rPr>
+    </w:lvl>
+    <w:lvl w:ilvl="5" w:tplc="34090005" w:tentative="1">
+      <w:start w:val="1"/>
+      <w:numFmt w:val="bullet"/>
+      <w:lvlText w:val=""/>
+      <w:lvlJc w:val="left"/>
+      <w:pPr>
+        <w:ind w:left="4320" w:hanging="360"/>
+      </w:pPr>
+      <w:rPr>
+        <w:rFonts w:ascii="Wingdings" w:hAnsi="Wingdings" w:hint="default"/>
+      </w:rPr>
+    </w:lvl>
+    <w:lvl w:ilvl="6" w:tplc="34090001" w:tentative="1">
+      <w:start w:val="1"/>
+      <w:numFmt w:val="bullet"/>
+      <w:lvlText w:val=""/>
+      <w:lvlJc w:val="left"/>
+      <w:pPr>
+        <w:ind w:left="5040" w:hanging="360"/>
+      </w:pPr>
+      <w:rPr>
+        <w:rFonts w:ascii="Symbol" w:hAnsi="Symbol" w:hint="default"/>
+      </w:rPr>
+    </w:lvl>
+    <w:lvl w:ilvl="7" w:tplc="34090003" w:tentative="1">
+      <w:start w:val="1"/>
+      <w:numFmt w:val="bullet"/>
+      <w:lvlText w:val="o"/>
+      <w:lvlJc w:val="left"/>
+      <w:pPr>
+        <w:ind w:left="5760" w:hanging="360"/>
+      </w:pPr>
+      <w:rPr>
+        <w:rFonts w:ascii="Courier New" w:hAnsi="Courier New" w:cs="Courier New" w:hint="default"/>
+      </w:rPr>
+    </w:lvl>
+    <w:lvl w:ilvl="8" w:tplc="34090005" w:tentative="1">
+      <w:start w:val="1"/>
+      <w:numFmt w:val="bullet"/>
+      <w:lvlText w:val=""/>
+      <w:lvlJc w:val="left"/>
+      <w:pPr>
+        <w:ind w:left="6480" w:hanging="360"/>
+      </w:pPr>
+      <w:rPr>
+        <w:rFonts w:ascii="Wingdings" w:hAnsi="Wingdings" w:hint="default"/>
+      </w:rPr>
+    </w:lvl>
+  </w:abstractNum>
+  <w:abstractNum w:abstractNumId="10" w15:restartNumberingAfterBreak="0">
     <w:nsid w:val="1F886E9B"/>
     <w:multiLevelType w:val="hybridMultilevel"/>
     <w:tmpl w:val="F224F1F0"/>
@@ -8004,7 +8371,7 @@
       </w:rPr>
     </w:lvl>
   </w:abstractNum>
-  <w:abstractNum w:abstractNumId="9" w15:restartNumberingAfterBreak="0">
+  <w:abstractNum w:abstractNumId="11" w15:restartNumberingAfterBreak="0">
     <w:nsid w:val="2059276D"/>
     <w:multiLevelType w:val="hybridMultilevel"/>
     <w:tmpl w:val="93D0F7D8"/>
@@ -8117,7 +8484,7 @@
       </w:rPr>
     </w:lvl>
   </w:abstractNum>
-  <w:abstractNum w:abstractNumId="10" w15:restartNumberingAfterBreak="0">
+  <w:abstractNum w:abstractNumId="12" w15:restartNumberingAfterBreak="0">
     <w:nsid w:val="222355AD"/>
     <w:multiLevelType w:val="hybridMultilevel"/>
     <w:tmpl w:val="0D9ED816"/>
@@ -8230,7 +8597,7 @@
       </w:rPr>
     </w:lvl>
   </w:abstractNum>
-  <w:abstractNum w:abstractNumId="11" w15:restartNumberingAfterBreak="0">
+  <w:abstractNum w:abstractNumId="13" w15:restartNumberingAfterBreak="0">
     <w:nsid w:val="290600B4"/>
     <w:multiLevelType w:val="hybridMultilevel"/>
     <w:tmpl w:val="3C7CCEE2"/>
@@ -8343,7 +8710,7 @@
       </w:rPr>
     </w:lvl>
   </w:abstractNum>
-  <w:abstractNum w:abstractNumId="12" w15:restartNumberingAfterBreak="0">
+  <w:abstractNum w:abstractNumId="14" w15:restartNumberingAfterBreak="0">
     <w:nsid w:val="2B2144A3"/>
     <w:multiLevelType w:val="hybridMultilevel"/>
     <w:tmpl w:val="BA54AE68"/>
@@ -8456,7 +8823,7 @@
       </w:rPr>
     </w:lvl>
   </w:abstractNum>
-  <w:abstractNum w:abstractNumId="13" w15:restartNumberingAfterBreak="0">
+  <w:abstractNum w:abstractNumId="15" w15:restartNumberingAfterBreak="0">
     <w:nsid w:val="2D182B0E"/>
     <w:multiLevelType w:val="hybridMultilevel"/>
     <w:tmpl w:val="E086F0A4"/>
@@ -8569,7 +8936,7 @@
       </w:rPr>
     </w:lvl>
   </w:abstractNum>
-  <w:abstractNum w:abstractNumId="14" w15:restartNumberingAfterBreak="0">
+  <w:abstractNum w:abstractNumId="16" w15:restartNumberingAfterBreak="0">
     <w:nsid w:val="2D4B4E36"/>
     <w:multiLevelType w:val="hybridMultilevel"/>
     <w:tmpl w:val="50589CAA"/>
@@ -8682,7 +9049,7 @@
       </w:rPr>
     </w:lvl>
   </w:abstractNum>
-  <w:abstractNum w:abstractNumId="15" w15:restartNumberingAfterBreak="0">
+  <w:abstractNum w:abstractNumId="17" w15:restartNumberingAfterBreak="0">
     <w:nsid w:val="2F1C080F"/>
     <w:multiLevelType w:val="hybridMultilevel"/>
     <w:tmpl w:val="A24A94DA"/>
@@ -8795,7 +9162,7 @@
       </w:rPr>
     </w:lvl>
   </w:abstractNum>
-  <w:abstractNum w:abstractNumId="16" w15:restartNumberingAfterBreak="0">
+  <w:abstractNum w:abstractNumId="18" w15:restartNumberingAfterBreak="0">
     <w:nsid w:val="31F37143"/>
     <w:multiLevelType w:val="hybridMultilevel"/>
     <w:tmpl w:val="E160AE6E"/>
@@ -8908,7 +9275,7 @@
       </w:rPr>
     </w:lvl>
   </w:abstractNum>
-  <w:abstractNum w:abstractNumId="17" w15:restartNumberingAfterBreak="0">
+  <w:abstractNum w:abstractNumId="19" w15:restartNumberingAfterBreak="0">
     <w:nsid w:val="33964E40"/>
     <w:multiLevelType w:val="hybridMultilevel"/>
     <w:tmpl w:val="DB90CF80"/>
@@ -9021,7 +9388,7 @@
       </w:rPr>
     </w:lvl>
   </w:abstractNum>
-  <w:abstractNum w:abstractNumId="18" w15:restartNumberingAfterBreak="0">
+  <w:abstractNum w:abstractNumId="20" w15:restartNumberingAfterBreak="0">
     <w:nsid w:val="34F5513B"/>
     <w:multiLevelType w:val="hybridMultilevel"/>
     <w:tmpl w:val="F42E3EA6"/>
@@ -9134,7 +9501,7 @@
       </w:rPr>
     </w:lvl>
   </w:abstractNum>
-  <w:abstractNum w:abstractNumId="19" w15:restartNumberingAfterBreak="0">
+  <w:abstractNum w:abstractNumId="21" w15:restartNumberingAfterBreak="0">
     <w:nsid w:val="37FE5CC5"/>
     <w:multiLevelType w:val="hybridMultilevel"/>
     <w:tmpl w:val="94AC19D4"/>
@@ -9247,7 +9614,7 @@
       </w:rPr>
     </w:lvl>
   </w:abstractNum>
-  <w:abstractNum w:abstractNumId="20" w15:restartNumberingAfterBreak="0">
+  <w:abstractNum w:abstractNumId="22" w15:restartNumberingAfterBreak="0">
     <w:nsid w:val="3DCB4C81"/>
     <w:multiLevelType w:val="hybridMultilevel"/>
     <w:tmpl w:val="6476764A"/>
@@ -9360,7 +9727,7 @@
       </w:rPr>
     </w:lvl>
   </w:abstractNum>
-  <w:abstractNum w:abstractNumId="21" w15:restartNumberingAfterBreak="0">
+  <w:abstractNum w:abstractNumId="23" w15:restartNumberingAfterBreak="0">
     <w:nsid w:val="43386C23"/>
     <w:multiLevelType w:val="hybridMultilevel"/>
     <w:tmpl w:val="87AA2648"/>
@@ -9473,7 +9840,7 @@
       </w:rPr>
     </w:lvl>
   </w:abstractNum>
-  <w:abstractNum w:abstractNumId="22" w15:restartNumberingAfterBreak="0">
+  <w:abstractNum w:abstractNumId="24" w15:restartNumberingAfterBreak="0">
     <w:nsid w:val="44D97EBC"/>
     <w:multiLevelType w:val="hybridMultilevel"/>
     <w:tmpl w:val="82E888C2"/>
@@ -9586,7 +9953,120 @@
       </w:rPr>
     </w:lvl>
   </w:abstractNum>
-  <w:abstractNum w:abstractNumId="23" w15:restartNumberingAfterBreak="0">
+  <w:abstractNum w:abstractNumId="25" w15:restartNumberingAfterBreak="0">
+    <w:nsid w:val="47875AE7"/>
+    <w:multiLevelType w:val="hybridMultilevel"/>
+    <w:tmpl w:val="1F1A8202"/>
+    <w:lvl w:ilvl="0" w:tplc="34090001">
+      <w:start w:val="1"/>
+      <w:numFmt w:val="bullet"/>
+      <w:lvlText w:val=""/>
+      <w:lvlJc w:val="left"/>
+      <w:pPr>
+        <w:ind w:left="720" w:hanging="360"/>
+      </w:pPr>
+      <w:rPr>
+        <w:rFonts w:ascii="Symbol" w:hAnsi="Symbol" w:hint="default"/>
+      </w:rPr>
+    </w:lvl>
+    <w:lvl w:ilvl="1" w:tplc="34090003">
+      <w:start w:val="1"/>
+      <w:numFmt w:val="bullet"/>
+      <w:lvlText w:val="o"/>
+      <w:lvlJc w:val="left"/>
+      <w:pPr>
+        <w:ind w:left="1440" w:hanging="360"/>
+      </w:pPr>
+      <w:rPr>
+        <w:rFonts w:ascii="Courier New" w:hAnsi="Courier New" w:cs="Courier New" w:hint="default"/>
+      </w:rPr>
+    </w:lvl>
+    <w:lvl w:ilvl="2" w:tplc="34090005">
+      <w:start w:val="1"/>
+      <w:numFmt w:val="bullet"/>
+      <w:lvlText w:val=""/>
+      <w:lvlJc w:val="left"/>
+      <w:pPr>
+        <w:ind w:left="2160" w:hanging="360"/>
+      </w:pPr>
+      <w:rPr>
+        <w:rFonts w:ascii="Wingdings" w:hAnsi="Wingdings" w:hint="default"/>
+      </w:rPr>
+    </w:lvl>
+    <w:lvl w:ilvl="3" w:tplc="34090001">
+      <w:start w:val="1"/>
+      <w:numFmt w:val="bullet"/>
+      <w:lvlText w:val=""/>
+      <w:lvlJc w:val="left"/>
+      <w:pPr>
+        <w:ind w:left="2880" w:hanging="360"/>
+      </w:pPr>
+      <w:rPr>
+        <w:rFonts w:ascii="Symbol" w:hAnsi="Symbol" w:hint="default"/>
+      </w:rPr>
+    </w:lvl>
+    <w:lvl w:ilvl="4" w:tplc="34090003" w:tentative="1">
+      <w:start w:val="1"/>
+      <w:numFmt w:val="bullet"/>
+      <w:lvlText w:val="o"/>
+      <w:lvlJc w:val="left"/>
+      <w:pPr>
+        <w:ind w:left="3600" w:hanging="360"/>
+      </w:pPr>
+      <w:rPr>
+        <w:rFonts w:ascii="Courier New" w:hAnsi="Courier New" w:cs="Courier New" w:hint="default"/>
+      </w:rPr>
+    </w:lvl>
+    <w:lvl w:ilvl="5" w:tplc="34090005" w:tentative="1">
+      <w:start w:val="1"/>
+      <w:numFmt w:val="bullet"/>
+      <w:lvlText w:val=""/>
+      <w:lvlJc w:val="left"/>
+      <w:pPr>
+        <w:ind w:left="4320" w:hanging="360"/>
+      </w:pPr>
+      <w:rPr>
+        <w:rFonts w:ascii="Wingdings" w:hAnsi="Wingdings" w:hint="default"/>
+      </w:rPr>
+    </w:lvl>
+    <w:lvl w:ilvl="6" w:tplc="34090001" w:tentative="1">
+      <w:start w:val="1"/>
+      <w:numFmt w:val="bullet"/>
+      <w:lvlText w:val=""/>
+      <w:lvlJc w:val="left"/>
+      <w:pPr>
+        <w:ind w:left="5040" w:hanging="360"/>
+      </w:pPr>
+      <w:rPr>
+        <w:rFonts w:ascii="Symbol" w:hAnsi="Symbol" w:hint="default"/>
+      </w:rPr>
+    </w:lvl>
+    <w:lvl w:ilvl="7" w:tplc="34090003" w:tentative="1">
+      <w:start w:val="1"/>
+      <w:numFmt w:val="bullet"/>
+      <w:lvlText w:val="o"/>
+      <w:lvlJc w:val="left"/>
+      <w:pPr>
+        <w:ind w:left="5760" w:hanging="360"/>
+      </w:pPr>
+      <w:rPr>
+        <w:rFonts w:ascii="Courier New" w:hAnsi="Courier New" w:cs="Courier New" w:hint="default"/>
+      </w:rPr>
+    </w:lvl>
+    <w:lvl w:ilvl="8" w:tplc="34090005" w:tentative="1">
+      <w:start w:val="1"/>
+      <w:numFmt w:val="bullet"/>
+      <w:lvlText w:val=""/>
+      <w:lvlJc w:val="left"/>
+      <w:pPr>
+        <w:ind w:left="6480" w:hanging="360"/>
+      </w:pPr>
+      <w:rPr>
+        <w:rFonts w:ascii="Wingdings" w:hAnsi="Wingdings" w:hint="default"/>
+      </w:rPr>
+    </w:lvl>
+  </w:abstractNum>
+  <w:abstractNum w:abstractNumId="26" w15:restartNumberingAfterBreak="0">
     <w:nsid w:val="48B45B86"/>
     <w:multiLevelType w:val="hybridMultilevel"/>
     <w:tmpl w:val="E0469B54"/>
@@ -9699,7 +10179,7 @@
       </w:rPr>
     </w:lvl>
   </w:abstractNum>
-  <w:abstractNum w:abstractNumId="24" w15:restartNumberingAfterBreak="0">
+  <w:abstractNum w:abstractNumId="27" w15:restartNumberingAfterBreak="0">
     <w:nsid w:val="490758DE"/>
     <w:multiLevelType w:val="hybridMultilevel"/>
     <w:tmpl w:val="E852502A"/>
@@ -9785,7 +10265,7 @@
       </w:pPr>
     </w:lvl>
   </w:abstractNum>
-  <w:abstractNum w:abstractNumId="25" w15:restartNumberingAfterBreak="0">
+  <w:abstractNum w:abstractNumId="28" w15:restartNumberingAfterBreak="0">
     <w:nsid w:val="4C1874DF"/>
     <w:multiLevelType w:val="hybridMultilevel"/>
     <w:tmpl w:val="D5EE9CCC"/>
@@ -9898,7 +10378,7 @@
       </w:rPr>
     </w:lvl>
   </w:abstractNum>
-  <w:abstractNum w:abstractNumId="26" w15:restartNumberingAfterBreak="0">
+  <w:abstractNum w:abstractNumId="29" w15:restartNumberingAfterBreak="0">
     <w:nsid w:val="569F668A"/>
     <w:multiLevelType w:val="hybridMultilevel"/>
     <w:tmpl w:val="F9CEFF76"/>
@@ -10011,7 +10491,7 @@
       </w:rPr>
     </w:lvl>
   </w:abstractNum>
-  <w:abstractNum w:abstractNumId="27" w15:restartNumberingAfterBreak="0">
+  <w:abstractNum w:abstractNumId="30" w15:restartNumberingAfterBreak="0">
     <w:nsid w:val="5ACE4D09"/>
     <w:multiLevelType w:val="hybridMultilevel"/>
     <w:tmpl w:val="2C7E551A"/>
@@ -10124,7 +10604,7 @@
       </w:rPr>
     </w:lvl>
   </w:abstractNum>
-  <w:abstractNum w:abstractNumId="28" w15:restartNumberingAfterBreak="0">
+  <w:abstractNum w:abstractNumId="31" w15:restartNumberingAfterBreak="0">
     <w:nsid w:val="5AFD5E41"/>
     <w:multiLevelType w:val="hybridMultilevel"/>
     <w:tmpl w:val="733C5E84"/>
@@ -10237,7 +10717,7 @@
       </w:rPr>
     </w:lvl>
   </w:abstractNum>
-  <w:abstractNum w:abstractNumId="29" w15:restartNumberingAfterBreak="0">
+  <w:abstractNum w:abstractNumId="32" w15:restartNumberingAfterBreak="0">
     <w:nsid w:val="5BCB369F"/>
     <w:multiLevelType w:val="hybridMultilevel"/>
     <w:tmpl w:val="0ED8F440"/>
@@ -10350,7 +10830,7 @@
       </w:rPr>
     </w:lvl>
   </w:abstractNum>
-  <w:abstractNum w:abstractNumId="30" w15:restartNumberingAfterBreak="0">
+  <w:abstractNum w:abstractNumId="33" w15:restartNumberingAfterBreak="0">
     <w:nsid w:val="5F436701"/>
     <w:multiLevelType w:val="hybridMultilevel"/>
     <w:tmpl w:val="ADE60108"/>
@@ -10463,7 +10943,7 @@
       </w:rPr>
     </w:lvl>
   </w:abstractNum>
-  <w:abstractNum w:abstractNumId="31" w15:restartNumberingAfterBreak="0">
+  <w:abstractNum w:abstractNumId="34" w15:restartNumberingAfterBreak="0">
     <w:nsid w:val="6206502B"/>
     <w:multiLevelType w:val="hybridMultilevel"/>
     <w:tmpl w:val="9F04E032"/>
@@ -10576,7 +11056,7 @@
       </w:rPr>
     </w:lvl>
   </w:abstractNum>
-  <w:abstractNum w:abstractNumId="32" w15:restartNumberingAfterBreak="0">
+  <w:abstractNum w:abstractNumId="35" w15:restartNumberingAfterBreak="0">
     <w:nsid w:val="649A257A"/>
     <w:multiLevelType w:val="hybridMultilevel"/>
     <w:tmpl w:val="DE5882B2"/>
@@ -10662,7 +11142,7 @@
       </w:pPr>
     </w:lvl>
   </w:abstractNum>
-  <w:abstractNum w:abstractNumId="33" w15:restartNumberingAfterBreak="0">
+  <w:abstractNum w:abstractNumId="36" w15:restartNumberingAfterBreak="0">
     <w:nsid w:val="671D1222"/>
     <w:multiLevelType w:val="hybridMultilevel"/>
     <w:tmpl w:val="AF167158"/>
@@ -10775,7 +11255,7 @@
       </w:rPr>
     </w:lvl>
   </w:abstractNum>
-  <w:abstractNum w:abstractNumId="34" w15:restartNumberingAfterBreak="0">
+  <w:abstractNum w:abstractNumId="37" w15:restartNumberingAfterBreak="0">
     <w:nsid w:val="68845127"/>
     <w:multiLevelType w:val="hybridMultilevel"/>
     <w:tmpl w:val="9AFAE942"/>
@@ -10888,7 +11368,7 @@
       </w:rPr>
     </w:lvl>
   </w:abstractNum>
-  <w:abstractNum w:abstractNumId="35" w15:restartNumberingAfterBreak="0">
+  <w:abstractNum w:abstractNumId="38" w15:restartNumberingAfterBreak="0">
     <w:nsid w:val="6C6F335D"/>
     <w:multiLevelType w:val="hybridMultilevel"/>
     <w:tmpl w:val="751629F2"/>
@@ -11001,7 +11481,7 @@
       </w:rPr>
     </w:lvl>
   </w:abstractNum>
-  <w:abstractNum w:abstractNumId="36" w15:restartNumberingAfterBreak="0">
+  <w:abstractNum w:abstractNumId="39" w15:restartNumberingAfterBreak="0">
     <w:nsid w:val="717149E5"/>
     <w:multiLevelType w:val="hybridMultilevel"/>
     <w:tmpl w:val="35881BDA"/>
@@ -11114,7 +11594,7 @@
       </w:rPr>
     </w:lvl>
   </w:abstractNum>
-  <w:abstractNum w:abstractNumId="37" w15:restartNumberingAfterBreak="0">
+  <w:abstractNum w:abstractNumId="40" w15:restartNumberingAfterBreak="0">
     <w:nsid w:val="7212634E"/>
     <w:multiLevelType w:val="hybridMultilevel"/>
     <w:tmpl w:val="CAFEF88E"/>
@@ -11227,7 +11707,7 @@
       </w:rPr>
     </w:lvl>
   </w:abstractNum>
-  <w:abstractNum w:abstractNumId="38" w15:restartNumberingAfterBreak="0">
+  <w:abstractNum w:abstractNumId="41" w15:restartNumberingAfterBreak="0">
     <w:nsid w:val="730428C5"/>
     <w:multiLevelType w:val="hybridMultilevel"/>
     <w:tmpl w:val="B106BF8C"/>
@@ -11340,7 +11820,7 @@
       </w:rPr>
     </w:lvl>
   </w:abstractNum>
-  <w:abstractNum w:abstractNumId="39" w15:restartNumberingAfterBreak="0">
+  <w:abstractNum w:abstractNumId="42" w15:restartNumberingAfterBreak="0">
     <w:nsid w:val="7C2E3648"/>
     <w:multiLevelType w:val="hybridMultilevel"/>
     <w:tmpl w:val="B232B8BC"/>
@@ -11453,7 +11933,7 @@
       </w:rPr>
     </w:lvl>
   </w:abstractNum>
-  <w:abstractNum w:abstractNumId="40" w15:restartNumberingAfterBreak="0">
+  <w:abstractNum w:abstractNumId="43" w15:restartNumberingAfterBreak="0">
     <w:nsid w:val="7FE9749F"/>
     <w:multiLevelType w:val="hybridMultilevel"/>
     <w:tmpl w:val="B0CC1CD0"/>
@@ -11567,118 +12047,118 @@
     </w:lvl>
   </w:abstractNum>
   <w:num w:numId="1">
-    <w:abstractNumId w:val="14"/>
+    <w:abstractNumId w:val="16"/>
   </w:num>
   <w:num w:numId="2">
-    <w:abstractNumId w:val="24"/>
+    <w:abstractNumId w:val="27"/>
   </w:num>
   <w:num w:numId="3">
-    <w:abstractNumId w:val="35"/>
+    <w:abstractNumId w:val="38"/>
   </w:num>
   <w:num w:numId="4">
-    <w:abstractNumId w:val="29"/>
+    <w:abstractNumId w:val="32"/>
   </w:num>
   <w:num w:numId="5">
-    <w:abstractNumId w:val="34"/>
+    <w:abstractNumId w:val="37"/>
   </w:num>
   <w:num w:numId="6">
-    <w:abstractNumId w:val="33"/>
+    <w:abstractNumId w:val="36"/>
   </w:num>
   <w:num w:numId="7">
     <w:abstractNumId w:val="5"/>
   </w:num>
   <w:num w:numId="8">
-    <w:abstractNumId w:val="16"/>
+    <w:abstractNumId w:val="18"/>
   </w:num>
   <w:num w:numId="9">
-    <w:abstractNumId w:val="31"/>
+    <w:abstractNumId w:val="34"/>
   </w:num>
   <w:num w:numId="10">
     <w:abstractNumId w:val="6"/>
   </w:num>
   <w:num w:numId="11">
-    <w:abstractNumId w:val="9"/>
+    <w:abstractNumId w:val="11"/>
   </w:num>
   <w:num w:numId="12">
-    <w:abstractNumId w:val="21"/>
+    <w:abstractNumId w:val="23"/>
   </w:num>
   <w:num w:numId="13">
-    <w:abstractNumId w:val="27"/>
+    <w:abstractNumId w:val="30"/>
   </w:num>
   <w:num w:numId="14">
     <w:abstractNumId w:val="1"/>
   </w:num>
   <w:num w:numId="15">
+    <w:abstractNumId w:val="31"/>
+  </w:num>
+  <w:num w:numId="16">
+    <w:abstractNumId w:val="17"/>
+  </w:num>
+  <w:num w:numId="17">
+    <w:abstractNumId w:val="41"/>
+  </w:num>
+  <w:num w:numId="18">
     <w:abstractNumId w:val="28"/>
   </w:num>
-  <w:num w:numId="16">
-    <w:abstractNumId w:val="15"/>
-  </w:num>
-  <w:num w:numId="17">
-    <w:abstractNumId w:val="38"/>
-  </w:num>
-  <w:num w:numId="18">
-    <w:abstractNumId w:val="25"/>
-  </w:num>
   <w:num w:numId="19">
-    <w:abstractNumId w:val="37"/>
+    <w:abstractNumId w:val="40"/>
   </w:num>
   <w:num w:numId="20">
-    <w:abstractNumId w:val="26"/>
+    <w:abstractNumId w:val="29"/>
   </w:num>
   <w:num w:numId="21">
-    <w:abstractNumId w:val="11"/>
+    <w:abstractNumId w:val="13"/>
   </w:num>
   <w:num w:numId="22">
-    <w:abstractNumId w:val="19"/>
+    <w:abstractNumId w:val="21"/>
   </w:num>
   <w:num w:numId="23">
     <w:abstractNumId w:val="2"/>
   </w:num>
   <w:num w:numId="24">
-    <w:abstractNumId w:val="17"/>
+    <w:abstractNumId w:val="19"/>
   </w:num>
   <w:num w:numId="25">
-    <w:abstractNumId w:val="8"/>
+    <w:abstractNumId w:val="10"/>
   </w:num>
   <w:num w:numId="26">
     <w:abstractNumId w:val="3"/>
   </w:num>
   <w:num w:numId="27">
+    <w:abstractNumId w:val="22"/>
+  </w:num>
+  <w:num w:numId="28">
+    <w:abstractNumId w:val="14"/>
+  </w:num>
+  <w:num w:numId="29">
+    <w:abstractNumId w:val="35"/>
+  </w:num>
+  <w:num w:numId="30">
+    <w:abstractNumId w:val="15"/>
+  </w:num>
+  <w:num w:numId="31">
+    <w:abstractNumId w:val="43"/>
+  </w:num>
+  <w:num w:numId="32">
+    <w:abstractNumId w:val="12"/>
+  </w:num>
+  <w:num w:numId="33">
+    <w:abstractNumId w:val="26"/>
+  </w:num>
+  <w:num w:numId="34">
     <w:abstractNumId w:val="20"/>
   </w:num>
-  <w:num w:numId="28">
-    <w:abstractNumId w:val="12"/>
-  </w:num>
-  <w:num w:numId="29">
-    <w:abstractNumId w:val="32"/>
-  </w:num>
-  <w:num w:numId="30">
-    <w:abstractNumId w:val="13"/>
-  </w:num>
-  <w:num w:numId="31">
-    <w:abstractNumId w:val="40"/>
-  </w:num>
-  <w:num w:numId="32">
-    <w:abstractNumId w:val="10"/>
-  </w:num>
-  <w:num w:numId="33">
-    <w:abstractNumId w:val="23"/>
-  </w:num>
-  <w:num w:numId="34">
-    <w:abstractNumId w:val="18"/>
-  </w:num>
   <w:num w:numId="35">
-    <w:abstractNumId w:val="22"/>
+    <w:abstractNumId w:val="24"/>
   </w:num>
   <w:num w:numId="36">
-    <w:abstractNumId w:val="39"/>
+    <w:abstractNumId w:val="42"/>
   </w:num>
   <w:num w:numId="37">
     <w:abstractNumId w:val="0"/>
   </w:num>
   <w:num w:numId="38">
-    <w:abstractNumId w:val="36"/>
+    <w:abstractNumId w:val="39"/>
   </w:num>
   <w:num w:numId="39">
     <w:abstractNumId w:val="4"/>
@@ -11687,7 +12167,16 @@
     <w:abstractNumId w:val="7"/>
   </w:num>
   <w:num w:numId="41">
-    <w:abstractNumId w:val="30"/>
+    <w:abstractNumId w:val="33"/>
+  </w:num>
+  <w:num w:numId="42">
+    <w:abstractNumId w:val="9"/>
+  </w:num>
+  <w:num w:numId="43">
+    <w:abstractNumId w:val="25"/>
+  </w:num>
+  <w:num w:numId="44">
+    <w:abstractNumId w:val="8"/>
   </w:num>
 </w:numbering>
 </file>

</xml_diff>